<commit_message>
- Update new version.. see note file for more information - Change image Number order
</commit_message>
<xml_diff>
--- a/Documents/Bao_Cao_LVTN/Back-end/Vinh-LVTN.docx
+++ b/Documents/Bao_Cao_LVTN/Back-end/Vinh-LVTN.docx
@@ -76,9 +76,6 @@
     <w:p>
       <w:pPr>
         <w:keepNext/>
-        <w:rPr>
-          <w:sz w:val="24"/>
-        </w:rPr>
       </w:pPr>
       <w:r>
         <w:rPr>
@@ -86,7 +83,7 @@
           <w:sz w:val="24"/>
         </w:rPr>
         <w:drawing>
-          <wp:inline distT="0" distB="0" distL="0" distR="7620" wp14:anchorId="15BDD129" wp14:editId="2E0DD1A9">
+          <wp:inline distT="0" distB="0" distL="0" distR="7620" wp14:anchorId="39E3DC50" wp14:editId="7587BAE2">
             <wp:extent cx="6621780" cy="4363085"/>
             <wp:effectExtent l="0" t="0" r="0" b="0"/>
             <wp:docPr id="1" name="Picture 187"/>
@@ -129,50 +126,21 @@
         <w:pStyle w:val="Caption"/>
         <w:jc w:val="center"/>
         <w:rPr>
-          <w:sz w:val="20"/>
-        </w:rPr>
-      </w:pPr>
-      <w:r>
-        <w:rPr>
-          <w:sz w:val="20"/>
-        </w:rPr>
+          <w:sz w:val="24"/>
+        </w:rPr>
+      </w:pPr>
+      <w:r>
         <w:t xml:space="preserve">Hình </w:t>
       </w:r>
-      <w:r>
-        <w:rPr>
-          <w:sz w:val="20"/>
-        </w:rPr>
-        <w:fldChar w:fldCharType="begin"/>
-      </w:r>
-      <w:r>
-        <w:rPr>
-          <w:sz w:val="20"/>
-        </w:rPr>
-        <w:instrText>SEQ Hình \* ARABIC</w:instrText>
-      </w:r>
-      <w:r>
-        <w:rPr>
-          <w:sz w:val="20"/>
-        </w:rPr>
-        <w:fldChar w:fldCharType="separate"/>
-      </w:r>
-      <w:r>
-        <w:rPr>
-          <w:noProof/>
-          <w:sz w:val="20"/>
-        </w:rPr>
-        <w:t>1</w:t>
-      </w:r>
-      <w:r>
-        <w:rPr>
-          <w:sz w:val="20"/>
-        </w:rPr>
-        <w:fldChar w:fldCharType="end"/>
-      </w:r>
-      <w:r>
-        <w:rPr>
-          <w:sz w:val="20"/>
-        </w:rPr>
+      <w:fldSimple w:instr=" SEQ Hình \* ARABIC ">
+        <w:r>
+          <w:rPr>
+            <w:noProof/>
+          </w:rPr>
+          <w:t>1</w:t>
+        </w:r>
+      </w:fldSimple>
+      <w:r>
         <w:t xml:space="preserve"> Thiết kế database cho ứng dụng</w:t>
       </w:r>
     </w:p>
@@ -1316,7 +1284,7 @@
           <w:noProof/>
         </w:rPr>
         <w:drawing>
-          <wp:inline distT="0" distB="0" distL="0" distR="0" wp14:anchorId="23B78032" wp14:editId="51BDC738">
+          <wp:inline distT="0" distB="0" distL="0" distR="0" wp14:anchorId="0D9DA911" wp14:editId="746BA8C5">
             <wp:extent cx="5433060" cy="4074795"/>
             <wp:effectExtent l="0" t="0" r="0" b="1905"/>
             <wp:docPr id="4" name="Picture 4" descr="spring overview"/>
@@ -1384,6 +1352,8 @@
       <w:r>
         <w:t xml:space="preserve"> Tổng quan về Spring Framework</w:t>
       </w:r>
+      <w:bookmarkStart w:id="0" w:name="_GoBack"/>
+      <w:bookmarkEnd w:id="0"/>
     </w:p>
     <w:p>
       <w:r>
@@ -1865,17 +1835,13 @@
     </w:p>
     <w:p>
       <w:pPr>
-        <w:pStyle w:val="Heading3"/>
-        <w:numPr>
-          <w:ilvl w:val="2"/>
-          <w:numId w:val="2"/>
-        </w:numPr>
+        <w:pStyle w:val="Heading4"/>
         <w:rPr>
           <w:highlight w:val="white"/>
         </w:rPr>
       </w:pPr>
-      <w:bookmarkStart w:id="0" w:name="_Toc452330306"/>
-      <w:bookmarkEnd w:id="0"/>
+      <w:bookmarkStart w:id="1" w:name="_Toc452330306"/>
+      <w:bookmarkEnd w:id="1"/>
       <w:r>
         <w:rPr>
           <w:shd w:val="clear" w:color="auto" w:fill="FFFFFF"/>
@@ -2061,14 +2027,10 @@
     </w:p>
     <w:p>
       <w:pPr>
-        <w:pStyle w:val="Heading3"/>
-        <w:numPr>
-          <w:ilvl w:val="2"/>
-          <w:numId w:val="2"/>
-        </w:numPr>
-      </w:pPr>
-      <w:bookmarkStart w:id="1" w:name="_Toc452330307"/>
-      <w:bookmarkEnd w:id="1"/>
+        <w:pStyle w:val="Heading4"/>
+      </w:pPr>
+      <w:bookmarkStart w:id="2" w:name="_Toc452330307"/>
+      <w:bookmarkEnd w:id="2"/>
       <w:r>
         <w:lastRenderedPageBreak/>
         <w:t>Phi trạng thái</w:t>
@@ -2128,17 +2090,13 @@
     </w:p>
     <w:p>
       <w:pPr>
-        <w:pStyle w:val="Heading3"/>
-        <w:numPr>
-          <w:ilvl w:val="2"/>
-          <w:numId w:val="2"/>
-        </w:numPr>
+        <w:pStyle w:val="Heading4"/>
         <w:rPr>
           <w:highlight w:val="white"/>
         </w:rPr>
       </w:pPr>
-      <w:bookmarkStart w:id="2" w:name="_Toc452330308"/>
-      <w:bookmarkEnd w:id="2"/>
+      <w:bookmarkStart w:id="3" w:name="_Toc452330308"/>
+      <w:bookmarkEnd w:id="3"/>
       <w:r>
         <w:rPr>
           <w:shd w:val="clear" w:color="auto" w:fill="FFFFFF"/>
@@ -2269,17 +2227,556 @@
         <w:jc w:val="both"/>
         <w:textAlignment w:val="baseline"/>
         <w:rPr>
-          <w:sz w:val="24"/>
-        </w:rPr>
-      </w:pPr>
-      <w:r>
-        <w:rPr>
           <w:rFonts w:asciiTheme="minorHAnsi" w:hAnsiTheme="minorHAnsi" w:cstheme="minorHAnsi"/>
           <w:sz w:val="24"/>
           <w:shd w:val="clear" w:color="auto" w:fill="FFFFFF"/>
         </w:rPr>
+      </w:pPr>
+      <w:r>
+        <w:rPr>
+          <w:rFonts w:asciiTheme="minorHAnsi" w:hAnsiTheme="minorHAnsi" w:cstheme="minorHAnsi"/>
+          <w:sz w:val="24"/>
+          <w:shd w:val="clear" w:color="auto" w:fill="FFFFFF"/>
+        </w:rPr>
         <w:t>Các địa chỉ URIs nên giữ nguyên để khi tài nguyên thay đổi hoặc khi tiến hành thay đổi dịch vụ, đường liên kết cũng sẽ giữ nguyên. Việc này cho phép đánh dấu lại vị trí đang đọc. Nó cũng rất quan trọng vì mối liên quan giữa các tài nguyên mà được mã hoá trong các địa chỉ được giữ nguyên độc lập với các mối liên quan đại diện khi chúng được lưu trữ.</w:t>
       </w:r>
+    </w:p>
+    <w:p>
+      <w:r>
+        <w:t>Như đã đề cập đến ở phần thiết kế database cho ứng dụng, nhóm quyết định hiện thực trên PostgreSQL. Tận dụng sức mạnh của Spring framework, cùng với sự hỗ trợ của Hibernate framework, những thao tác lưu, truy xuất dữ liệu từ database được thực hiện một cách đơn giản hơn.</w:t>
+      </w:r>
+    </w:p>
+    <w:p>
+      <w:pPr>
+        <w:pStyle w:val="Heading3"/>
+      </w:pPr>
+      <w:r>
+        <w:t>Hibernate Framework</w:t>
+      </w:r>
+    </w:p>
+    <w:p>
+      <w:pPr>
+        <w:rPr>
+          <w:rFonts w:ascii="Tahoma" w:hAnsi="Tahoma" w:cs="Tahoma"/>
+          <w:color w:val="000000"/>
+          <w:shd w:val="clear" w:color="auto" w:fill="FAFAFA"/>
+        </w:rPr>
+      </w:pPr>
+      <w:r>
+        <w:rPr>
+          <w:rFonts w:ascii="Tahoma" w:hAnsi="Tahoma" w:cs="Tahoma"/>
+          <w:color w:val="000000"/>
+          <w:shd w:val="clear" w:color="auto" w:fill="FAFAFA"/>
+        </w:rPr>
+        <w:t xml:space="preserve">Hibernate Framework là một công cụ mã nguồn mở, dung lượng nhỏ (lightweight) và ORM (Object Relational Mapping) giúp đơn giản hóa việc phát triển ứng dụng Java để tương tác với cơ sở dữ liệu. Do Hibernate Framework là một ORM framework cho persistence layer nên khi phát triển ứng dụng, lập trình viên chỉ cần tập trung vào những layer </w:t>
+      </w:r>
+      <w:proofErr w:type="gramStart"/>
+      <w:r>
+        <w:rPr>
+          <w:rFonts w:ascii="Tahoma" w:hAnsi="Tahoma" w:cs="Tahoma"/>
+          <w:color w:val="000000"/>
+          <w:shd w:val="clear" w:color="auto" w:fill="FAFAFA"/>
+        </w:rPr>
+        <w:t>khác(</w:t>
+      </w:r>
+      <w:proofErr w:type="gramEnd"/>
+      <w:r>
+        <w:rPr>
+          <w:rFonts w:ascii="Tahoma" w:hAnsi="Tahoma" w:cs="Tahoma"/>
+          <w:color w:val="000000"/>
+          <w:shd w:val="clear" w:color="auto" w:fill="FAFAFA"/>
+        </w:rPr>
+        <w:t>như tầng ứng dụng-business) mà không cần xem xét nhiều về persistence layer, dẫn đến tránh thao tác nhiều với database.</w:t>
+      </w:r>
+    </w:p>
+    <w:p>
+      <w:pPr>
+        <w:rPr>
+          <w:rFonts w:ascii="Tahoma" w:hAnsi="Tahoma" w:cs="Tahoma"/>
+          <w:color w:val="000000"/>
+          <w:shd w:val="clear" w:color="auto" w:fill="FAFAFA"/>
+        </w:rPr>
+      </w:pPr>
+      <w:r>
+        <w:rPr>
+          <w:rFonts w:ascii="Tahoma" w:hAnsi="Tahoma" w:cs="Tahoma"/>
+          <w:color w:val="000000"/>
+          <w:shd w:val="clear" w:color="auto" w:fill="FAFAFA"/>
+        </w:rPr>
+        <w:t>Cấu trúc Hibernate được thể hiện qua hình 7</w:t>
+      </w:r>
+    </w:p>
+    <w:p>
+      <w:pPr>
+        <w:keepNext/>
+        <w:jc w:val="center"/>
+      </w:pPr>
+      <w:r>
+        <w:rPr>
+          <w:noProof/>
+        </w:rPr>
+        <w:lastRenderedPageBreak/>
+        <w:drawing>
+          <wp:inline distT="0" distB="0" distL="0" distR="0" wp14:anchorId="1FDA9C83" wp14:editId="20B31AEB">
+            <wp:extent cx="4495800" cy="3765307"/>
+            <wp:effectExtent l="0" t="0" r="0" b="6985"/>
+            <wp:docPr id="6" name="Picture 6" descr="Hibernate Architecture"/>
+            <wp:cNvGraphicFramePr>
+              <a:graphicFrameLocks xmlns:a="http://schemas.openxmlformats.org/drawingml/2006/main" noChangeAspect="1"/>
+            </wp:cNvGraphicFramePr>
+            <a:graphic xmlns:a="http://schemas.openxmlformats.org/drawingml/2006/main">
+              <a:graphicData uri="http://schemas.openxmlformats.org/drawingml/2006/picture">
+                <pic:pic xmlns:pic="http://schemas.openxmlformats.org/drawingml/2006/picture">
+                  <pic:nvPicPr>
+                    <pic:cNvPr id="0" name="Picture 1" descr="Hibernate Architecture"/>
+                    <pic:cNvPicPr>
+                      <a:picLocks noChangeAspect="1" noChangeArrowheads="1"/>
+                    </pic:cNvPicPr>
+                  </pic:nvPicPr>
+                  <pic:blipFill>
+                    <a:blip r:embed="rId11">
+                      <a:extLst>
+                        <a:ext uri="{28A0092B-C50C-407E-A947-70E740481C1C}">
+                          <a14:useLocalDpi xmlns:a14="http://schemas.microsoft.com/office/drawing/2010/main" val="0"/>
+                        </a:ext>
+                      </a:extLst>
+                    </a:blip>
+                    <a:srcRect/>
+                    <a:stretch>
+                      <a:fillRect/>
+                    </a:stretch>
+                  </pic:blipFill>
+                  <pic:spPr bwMode="auto">
+                    <a:xfrm>
+                      <a:off x="0" y="0"/>
+                      <a:ext cx="4504615" cy="3772690"/>
+                    </a:xfrm>
+                    <a:prstGeom prst="rect">
+                      <a:avLst/>
+                    </a:prstGeom>
+                    <a:noFill/>
+                    <a:ln>
+                      <a:noFill/>
+                    </a:ln>
+                  </pic:spPr>
+                </pic:pic>
+              </a:graphicData>
+            </a:graphic>
+          </wp:inline>
+        </w:drawing>
+      </w:r>
+    </w:p>
+    <w:p>
+      <w:pPr>
+        <w:pStyle w:val="Caption"/>
+        <w:jc w:val="center"/>
+      </w:pPr>
+      <w:r>
+        <w:t xml:space="preserve">Hình </w:t>
+      </w:r>
+      <w:fldSimple w:instr=" SEQ Hình \* ARABIC ">
+        <w:r>
+          <w:rPr>
+            <w:noProof/>
+          </w:rPr>
+          <w:t>4</w:t>
+        </w:r>
+      </w:fldSimple>
+      <w:r>
+        <w:t xml:space="preserve"> Cấu trúc Hibernate</w:t>
+      </w:r>
+    </w:p>
+    <w:p>
+      <w:pPr>
+        <w:rPr>
+          <w:color w:val="444444"/>
+          <w:sz w:val="23"/>
+          <w:szCs w:val="23"/>
+          <w:shd w:val="clear" w:color="auto" w:fill="FFFFFF"/>
+        </w:rPr>
+      </w:pPr>
+      <w:r>
+        <w:rPr>
+          <w:color w:val="444444"/>
+          <w:sz w:val="23"/>
+          <w:szCs w:val="23"/>
+          <w:shd w:val="clear" w:color="auto" w:fill="FFFFFF"/>
+        </w:rPr>
+        <w:t xml:space="preserve">Hibernate sử dụng nhiều API của Java như JDBC, Java Transaction, Java Naming and Directory Interface. JDBC </w:t>
+      </w:r>
+      <w:proofErr w:type="gramStart"/>
+      <w:r>
+        <w:rPr>
+          <w:color w:val="444444"/>
+          <w:sz w:val="23"/>
+          <w:szCs w:val="23"/>
+          <w:shd w:val="clear" w:color="auto" w:fill="FFFFFF"/>
+        </w:rPr>
+        <w:t>cho  phép</w:t>
+      </w:r>
+      <w:proofErr w:type="gramEnd"/>
+      <w:r>
+        <w:rPr>
+          <w:color w:val="444444"/>
+          <w:sz w:val="23"/>
+          <w:szCs w:val="23"/>
+          <w:shd w:val="clear" w:color="auto" w:fill="FFFFFF"/>
+        </w:rPr>
+        <w:t xml:space="preserve"> bất kỳ cơ sở dữ liệu nào với một trình điều khiển JDBC đều được hỗ trợ bởi Hibernate.</w:t>
+      </w:r>
+    </w:p>
+    <w:p>
+      <w:pPr>
+        <w:rPr>
+          <w:color w:val="444444"/>
+          <w:sz w:val="23"/>
+          <w:szCs w:val="23"/>
+          <w:shd w:val="clear" w:color="auto" w:fill="FFFFFF"/>
+        </w:rPr>
+      </w:pPr>
+      <w:r>
+        <w:rPr>
+          <w:color w:val="444444"/>
+          <w:sz w:val="23"/>
+          <w:szCs w:val="23"/>
+          <w:shd w:val="clear" w:color="auto" w:fill="FFFFFF"/>
+        </w:rPr>
+        <w:t>Sau đây là một vài mô tả ngắn gọn về các thành phần trong cấu trúc Hibernate</w:t>
+      </w:r>
+    </w:p>
+    <w:p>
+      <w:pPr>
+        <w:pStyle w:val="ListParagraph"/>
+        <w:numPr>
+          <w:ilvl w:val="0"/>
+          <w:numId w:val="30"/>
+        </w:numPr>
+        <w:rPr>
+          <w:sz w:val="24"/>
+        </w:rPr>
+      </w:pPr>
+      <w:r>
+        <w:rPr>
+          <w:sz w:val="24"/>
+        </w:rPr>
+        <w:t xml:space="preserve">Cấu hình đối </w:t>
+      </w:r>
+      <w:proofErr w:type="gramStart"/>
+      <w:r>
+        <w:rPr>
+          <w:sz w:val="24"/>
+        </w:rPr>
+        <w:t>tượng(</w:t>
+      </w:r>
+      <w:proofErr w:type="gramEnd"/>
+      <w:r>
+        <w:rPr>
+          <w:sz w:val="24"/>
+        </w:rPr>
+        <w:t>Configuration): nó đại diện cho một tập tin cấu hình, cung cấp thông tin về database muốn kết nối đến. Đây cũng là thành phần tạo ra sự kết nối giữa các Java class và các bảng cơ sở dữ liệu.</w:t>
+      </w:r>
+    </w:p>
+    <w:p>
+      <w:pPr>
+        <w:pStyle w:val="ListParagraph"/>
+        <w:numPr>
+          <w:ilvl w:val="0"/>
+          <w:numId w:val="30"/>
+        </w:numPr>
+        <w:rPr>
+          <w:sz w:val="24"/>
+        </w:rPr>
+      </w:pPr>
+      <w:r>
+        <w:rPr>
+          <w:sz w:val="24"/>
+        </w:rPr>
+        <w:t xml:space="preserve">SessionFactory: đối tượng này được tạo ra trong quá trình ứng dụng khởi động. Mỗi database sử dụng một tập tin cấu hình riêng biệt và chỉ có 1 đối tượng SessionFactory duy nhất. Đối tượng này có thể được truy cập đồng thời bởi nhiều thread nhưng vẫn đảm bảo tính </w:t>
+      </w:r>
+      <w:proofErr w:type="gramStart"/>
+      <w:r>
+        <w:rPr>
+          <w:sz w:val="24"/>
+        </w:rPr>
+        <w:t>an</w:t>
+      </w:r>
+      <w:proofErr w:type="gramEnd"/>
+      <w:r>
+        <w:rPr>
+          <w:sz w:val="24"/>
+        </w:rPr>
+        <w:t xml:space="preserve"> toàn dữ liệu (thread-safe).</w:t>
+      </w:r>
+    </w:p>
+    <w:p>
+      <w:pPr>
+        <w:pStyle w:val="ListParagraph"/>
+        <w:numPr>
+          <w:ilvl w:val="0"/>
+          <w:numId w:val="30"/>
+        </w:numPr>
+        <w:rPr>
+          <w:sz w:val="24"/>
+        </w:rPr>
+      </w:pPr>
+      <w:r>
+        <w:rPr>
+          <w:sz w:val="24"/>
+        </w:rPr>
+        <w:t xml:space="preserve">Session: đối tượng này được ứng dụng dùng để giao tiếp với database. Các đối tượng Session không nên giữ mở trong thời gian dài vì không an </w:t>
+      </w:r>
+      <w:proofErr w:type="gramStart"/>
+      <w:r>
+        <w:rPr>
+          <w:sz w:val="24"/>
+        </w:rPr>
+        <w:t>toàn(</w:t>
+      </w:r>
+      <w:proofErr w:type="gramEnd"/>
+      <w:r>
+        <w:rPr>
+          <w:sz w:val="24"/>
+        </w:rPr>
+        <w:t>not thread-safe).</w:t>
+      </w:r>
+    </w:p>
+    <w:p>
+      <w:pPr>
+        <w:pStyle w:val="ListParagraph"/>
+        <w:numPr>
+          <w:ilvl w:val="0"/>
+          <w:numId w:val="30"/>
+        </w:numPr>
+        <w:rPr>
+          <w:sz w:val="24"/>
+        </w:rPr>
+      </w:pPr>
+      <w:r>
+        <w:rPr>
+          <w:sz w:val="24"/>
+        </w:rPr>
+        <w:t xml:space="preserve">Transaction: đối tượng này đại diện cho công việc </w:t>
+      </w:r>
+      <w:proofErr w:type="gramStart"/>
+      <w:r>
+        <w:rPr>
+          <w:sz w:val="24"/>
+        </w:rPr>
+        <w:t>nhỏ(</w:t>
+      </w:r>
+      <w:proofErr w:type="gramEnd"/>
+      <w:r>
+        <w:rPr>
+          <w:sz w:val="24"/>
+        </w:rPr>
+        <w:t>ví dụ như cập nhật, lưu giá trị). Một session thường bao gồm nhiều transaction.</w:t>
+      </w:r>
+    </w:p>
+    <w:p>
+      <w:pPr>
+        <w:pStyle w:val="ListParagraph"/>
+        <w:numPr>
+          <w:ilvl w:val="0"/>
+          <w:numId w:val="30"/>
+        </w:numPr>
+        <w:rPr>
+          <w:sz w:val="24"/>
+        </w:rPr>
+      </w:pPr>
+      <w:r>
+        <w:rPr>
+          <w:sz w:val="24"/>
+        </w:rPr>
+        <w:t xml:space="preserve">Query: </w:t>
+      </w:r>
+      <w:r>
+        <w:rPr>
+          <w:color w:val="444444"/>
+          <w:sz w:val="23"/>
+          <w:szCs w:val="23"/>
+          <w:shd w:val="clear" w:color="auto" w:fill="FFFFFF"/>
+        </w:rPr>
+        <w:t>đối tượng truy vấn sử dụng SQL hoặc Hibernate Query Language (HQL) để lấy dữ liệu từ cơ sở dữ liệu.</w:t>
+      </w:r>
+    </w:p>
+    <w:p>
+      <w:pPr>
+        <w:pStyle w:val="ListParagraph"/>
+        <w:numPr>
+          <w:ilvl w:val="0"/>
+          <w:numId w:val="30"/>
+        </w:numPr>
+        <w:rPr>
+          <w:sz w:val="24"/>
+        </w:rPr>
+      </w:pPr>
+      <w:r>
+        <w:rPr>
+          <w:sz w:val="24"/>
+        </w:rPr>
+        <w:t>Criteria: kết hợp một hay nhiều tiêu chí để truy xuất một thực thể từ database thỏa mãn</w:t>
+      </w:r>
+    </w:p>
+    <w:p>
+      <w:pPr>
+        <w:rPr>
+          <w:sz w:val="24"/>
+        </w:rPr>
+      </w:pPr>
+      <w:r>
+        <w:rPr>
+          <w:sz w:val="24"/>
+        </w:rPr>
+        <w:lastRenderedPageBreak/>
+        <w:t>Những lợi ích mà Hibernate đem lại</w:t>
+      </w:r>
+    </w:p>
+    <w:p>
+      <w:pPr>
+        <w:pStyle w:val="ListParagraph"/>
+        <w:numPr>
+          <w:ilvl w:val="0"/>
+          <w:numId w:val="31"/>
+        </w:numPr>
+        <w:rPr>
+          <w:sz w:val="24"/>
+        </w:rPr>
+      </w:pPr>
+      <w:r>
+        <w:rPr>
+          <w:rFonts w:ascii="Tahoma" w:hAnsi="Tahoma" w:cs="Tahoma"/>
+          <w:color w:val="000000"/>
+          <w:shd w:val="clear" w:color="auto" w:fill="FAFAFA"/>
+        </w:rPr>
+        <w:t xml:space="preserve">Hibernate Framework là mã nguồn mở </w:t>
+      </w:r>
+      <w:proofErr w:type="gramStart"/>
+      <w:r>
+        <w:rPr>
+          <w:rFonts w:ascii="Tahoma" w:hAnsi="Tahoma" w:cs="Tahoma"/>
+          <w:color w:val="000000"/>
+          <w:shd w:val="clear" w:color="auto" w:fill="FAFAFA"/>
+        </w:rPr>
+        <w:t>theo</w:t>
+      </w:r>
+      <w:proofErr w:type="gramEnd"/>
+      <w:r>
+        <w:rPr>
+          <w:rFonts w:ascii="Tahoma" w:hAnsi="Tahoma" w:cs="Tahoma"/>
+          <w:color w:val="000000"/>
+          <w:shd w:val="clear" w:color="auto" w:fill="FAFAFA"/>
+        </w:rPr>
+        <w:t xml:space="preserve"> LGPL licence và dung lượng nhỏ.</w:t>
+      </w:r>
+    </w:p>
+    <w:p>
+      <w:pPr>
+        <w:pStyle w:val="ListParagraph"/>
+        <w:numPr>
+          <w:ilvl w:val="0"/>
+          <w:numId w:val="31"/>
+        </w:numPr>
+        <w:rPr>
+          <w:sz w:val="24"/>
+        </w:rPr>
+      </w:pPr>
+      <w:r>
+        <w:rPr>
+          <w:rFonts w:ascii="Tahoma" w:hAnsi="Tahoma" w:cs="Tahoma"/>
+          <w:color w:val="000000"/>
+          <w:shd w:val="clear" w:color="auto" w:fill="FAFAFA"/>
+        </w:rPr>
+        <w:t>Đơn giản hóa việc truy nhập, kết nối</w:t>
+      </w:r>
+    </w:p>
+    <w:p>
+      <w:pPr>
+        <w:pStyle w:val="ListParagraph"/>
+        <w:numPr>
+          <w:ilvl w:val="0"/>
+          <w:numId w:val="31"/>
+        </w:numPr>
+        <w:rPr>
+          <w:sz w:val="24"/>
+        </w:rPr>
+      </w:pPr>
+      <w:r>
+        <w:rPr>
+          <w:rStyle w:val="apple-converted-space"/>
+          <w:rFonts w:ascii="Tahoma" w:hAnsi="Tahoma" w:cs="Tahoma"/>
+          <w:color w:val="000000"/>
+          <w:shd w:val="clear" w:color="auto" w:fill="FAFAFA"/>
+        </w:rPr>
+        <w:t> </w:t>
+      </w:r>
+      <w:r>
+        <w:rPr>
+          <w:rFonts w:ascii="Tahoma" w:hAnsi="Tahoma" w:cs="Tahoma"/>
+          <w:color w:val="000000"/>
+          <w:shd w:val="clear" w:color="auto" w:fill="FAFAFA"/>
+        </w:rPr>
+        <w:t>Hibernate Framework cung cấp các thiết bị để tạo ra các bảng tự động</w:t>
+      </w:r>
+    </w:p>
+    <w:p>
+      <w:pPr>
+        <w:pStyle w:val="ListParagraph"/>
+        <w:numPr>
+          <w:ilvl w:val="0"/>
+          <w:numId w:val="31"/>
+        </w:numPr>
+        <w:rPr>
+          <w:sz w:val="24"/>
+        </w:rPr>
+      </w:pPr>
+      <w:r>
+        <w:rPr>
+          <w:rFonts w:ascii="Tahoma" w:hAnsi="Tahoma" w:cs="Tahoma"/>
+          <w:color w:val="000000"/>
+          <w:shd w:val="clear" w:color="auto" w:fill="FAFAFA"/>
+        </w:rPr>
+        <w:t>Hỗ trợ hầu hết các loại database management system thông dụng hiện nay</w:t>
+      </w:r>
+    </w:p>
+    <w:p>
+      <w:pPr>
+        <w:pStyle w:val="ListParagraph"/>
+        <w:numPr>
+          <w:ilvl w:val="0"/>
+          <w:numId w:val="31"/>
+        </w:numPr>
+        <w:rPr>
+          <w:sz w:val="24"/>
+        </w:rPr>
+      </w:pPr>
+      <w:r>
+        <w:rPr>
+          <w:rFonts w:ascii="Tahoma" w:hAnsi="Tahoma" w:cs="Tahoma"/>
+          <w:color w:val="000000"/>
+          <w:shd w:val="clear" w:color="auto" w:fill="FAFAFA"/>
+        </w:rPr>
+        <w:t>Cung cấp cơ chế tự động quản lý cache, cache cấp 1 và cấp 2, giúp tối ưu hóa việc truy xuất dữ liệu.</w:t>
+      </w:r>
+    </w:p>
+    <w:p>
+      <w:pPr>
+        <w:pStyle w:val="ListParagraph"/>
+        <w:rPr>
+          <w:sz w:val="24"/>
+        </w:rPr>
+      </w:pPr>
+    </w:p>
+    <w:p>
+      <w:pPr>
+        <w:pStyle w:val="NormalWeb"/>
+        <w:shd w:val="clear" w:color="auto" w:fill="FFFFFF"/>
+        <w:spacing w:after="0" w:afterAutospacing="0" w:line="360" w:lineRule="atLeast"/>
+        <w:jc w:val="both"/>
+        <w:textAlignment w:val="baseline"/>
+        <w:rPr>
+          <w:sz w:val="24"/>
+        </w:rPr>
+      </w:pPr>
     </w:p>
     <w:p>
       <w:pPr>
@@ -2294,9 +2791,6 @@
       <w:pPr>
         <w:keepNext/>
         <w:ind w:left="720" w:hanging="720"/>
-        <w:rPr>
-          <w:sz w:val="24"/>
-        </w:rPr>
       </w:pPr>
       <w:r>
         <w:rPr>
@@ -2304,7 +2798,7 @@
           <w:sz w:val="24"/>
         </w:rPr>
         <w:drawing>
-          <wp:inline distT="0" distB="1905" distL="0" distR="0" wp14:anchorId="633109F9" wp14:editId="6B587D88">
+          <wp:inline distT="0" distB="1905" distL="0" distR="0" wp14:anchorId="3CFC8E59" wp14:editId="3FEDCE6A">
             <wp:extent cx="6096000" cy="7123430"/>
             <wp:effectExtent l="0" t="0" r="0" b="0"/>
             <wp:docPr id="2" name="Picture 188"/>
@@ -2321,7 +2815,7 @@
                     </pic:cNvPicPr>
                   </pic:nvPicPr>
                   <pic:blipFill>
-                    <a:blip r:embed="rId11"/>
+                    <a:blip r:embed="rId12"/>
                     <a:stretch>
                       <a:fillRect/>
                     </a:stretch>
@@ -2346,54 +2840,58 @@
       <w:pPr>
         <w:pStyle w:val="Caption"/>
         <w:jc w:val="center"/>
+      </w:pPr>
+      <w:r>
+        <w:t xml:space="preserve">Hình </w:t>
+      </w:r>
+      <w:fldSimple w:instr=" SEQ Hình \* ARABIC ">
+        <w:r>
+          <w:rPr>
+            <w:noProof/>
+          </w:rPr>
+          <w:t>5</w:t>
+        </w:r>
+      </w:fldSimple>
+      <w:r>
+        <w:t xml:space="preserve"> </w:t>
+      </w:r>
+      <w:r>
+        <w:t>Kiến trúc hệ thống ở back-end</w:t>
+      </w:r>
+    </w:p>
+    <w:p>
+      <w:pPr>
+        <w:pStyle w:val="Caption"/>
+        <w:jc w:val="center"/>
         <w:rPr>
           <w:sz w:val="20"/>
         </w:rPr>
       </w:pPr>
-      <w:r>
-        <w:rPr>
-          <w:sz w:val="20"/>
-        </w:rPr>
-        <w:t xml:space="preserve">Hình </w:t>
-      </w:r>
-      <w:r>
-        <w:rPr>
-          <w:sz w:val="20"/>
-        </w:rPr>
-        <w:t>4</w:t>
-      </w:r>
-      <w:r>
-        <w:rPr>
-          <w:sz w:val="20"/>
-        </w:rPr>
-        <w:t xml:space="preserve"> Kiến trúc hệ thống ở back-end</w:t>
-      </w:r>
-    </w:p>
-    <w:p>
-      <w:pPr>
-        <w:rPr>
-          <w:sz w:val="24"/>
-        </w:rPr>
-      </w:pPr>
-    </w:p>
-    <w:p>
-      <w:pPr>
-        <w:rPr>
-          <w:sz w:val="24"/>
-        </w:rPr>
-      </w:pPr>
-    </w:p>
-    <w:p>
-      <w:pPr>
-        <w:rPr>
-          <w:sz w:val="24"/>
-        </w:rPr>
-      </w:pPr>
-      <w:r>
-        <w:rPr>
-          <w:sz w:val="24"/>
-        </w:rPr>
-        <w:lastRenderedPageBreak/>
+    </w:p>
+    <w:p>
+      <w:pPr>
+        <w:rPr>
+          <w:sz w:val="24"/>
+        </w:rPr>
+      </w:pPr>
+    </w:p>
+    <w:p>
+      <w:pPr>
+        <w:rPr>
+          <w:sz w:val="24"/>
+        </w:rPr>
+      </w:pPr>
+    </w:p>
+    <w:p>
+      <w:pPr>
+        <w:rPr>
+          <w:sz w:val="24"/>
+        </w:rPr>
+      </w:pPr>
+      <w:r>
+        <w:rPr>
+          <w:sz w:val="24"/>
+        </w:rPr>
         <w:t xml:space="preserve">Hệ thống back-end chia ra làm các module nhỏ </w:t>
       </w:r>
     </w:p>
@@ -2547,47 +3045,6 @@
       </w:r>
     </w:p>
     <w:p>
-      <w:r>
-        <w:t>Hình 3 dưới đây diễn tả luồng thực thi của Spring MVC REST, bao gồm các bước sau:</w:t>
-      </w:r>
-    </w:p>
-    <w:p>
-      <w:pPr>
-        <w:pStyle w:val="ListParagraph"/>
-        <w:numPr>
-          <w:ilvl w:val="0"/>
-          <w:numId w:val="29"/>
-        </w:numPr>
-      </w:pPr>
-      <w:r>
-        <w:t>Client gửi yêu cầu đến web service theo như một định dạng URI nào đó có sẵn và hợp lệ</w:t>
-      </w:r>
-    </w:p>
-    <w:p>
-      <w:pPr>
-        <w:pStyle w:val="ListParagraph"/>
-        <w:numPr>
-          <w:ilvl w:val="0"/>
-          <w:numId w:val="29"/>
-        </w:numPr>
-      </w:pPr>
-      <w:r>
-        <w:t>Yêu cầu đi qua Servlet Dispacher đầu tiên và nó sẽ tìm ra 1 controller phù hợp nhất để xử lý yêu cầu đó</w:t>
-      </w:r>
-    </w:p>
-    <w:p>
-      <w:pPr>
-        <w:pStyle w:val="ListParagraph"/>
-        <w:numPr>
-          <w:ilvl w:val="0"/>
-          <w:numId w:val="29"/>
-        </w:numPr>
-      </w:pPr>
-      <w:r>
-        <w:t>Yêu cầu sau khi được xử lý bởi controller sẽ được gửi trả về client dưới định dạng JSON.</w:t>
-      </w:r>
-    </w:p>
-    <w:p>
       <w:pPr>
         <w:keepNext/>
       </w:pPr>
@@ -2595,9 +3052,8 @@
         <w:rPr>
           <w:noProof/>
         </w:rPr>
-        <w:lastRenderedPageBreak/>
         <w:drawing>
-          <wp:inline distT="0" distB="0" distL="0" distR="0" wp14:anchorId="404BDCCD" wp14:editId="39628AFA">
+          <wp:inline distT="0" distB="0" distL="0" distR="0" wp14:anchorId="7E6B48FC" wp14:editId="74DBF077">
             <wp:extent cx="4808220" cy="2278380"/>
             <wp:effectExtent l="0" t="0" r="0" b="0"/>
             <wp:docPr id="5" name="Picture 5" descr="Kết quả hình ảnh cho MVC RESTful web services workflow"/>
@@ -2614,7 +3070,7 @@
                     </pic:cNvPicPr>
                   </pic:nvPicPr>
                   <pic:blipFill>
-                    <a:blip r:embed="rId12">
+                    <a:blip r:embed="rId13">
                       <a:extLst>
                         <a:ext uri="{28A0092B-C50C-407E-A947-70E740481C1C}">
                           <a14:useLocalDpi xmlns:a14="http://schemas.microsoft.com/office/drawing/2010/main" val="0"/>
@@ -2659,50 +3115,76 @@
           <w:rPr>
             <w:noProof/>
           </w:rPr>
-          <w:t>3</w:t>
+          <w:t>6</w:t>
         </w:r>
       </w:fldSimple>
       <w:r>
-        <w:t xml:space="preserve"> Spring MVC RESTful Web Services workflow</w:t>
+        <w:t xml:space="preserve"> Spring MVC RESTful Web services workflow</w:t>
       </w:r>
     </w:p>
     <w:p/>
-    <w:p>
-      <w:r>
-        <w:t>https://www.genuitec.com/spring-frameworkrestcontroller-vs-controller/</w:t>
-      </w:r>
-    </w:p>
-    <w:p>
-      <w:pPr>
-        <w:rPr>
-          <w:sz w:val="24"/>
-        </w:rPr>
-      </w:pPr>
-      <w:r>
-        <w:rPr>
-          <w:sz w:val="24"/>
-        </w:rPr>
-        <w:t>Danh sách API có thể được tham khảo</w:t>
-      </w:r>
-      <w:r>
-        <w:rPr>
-          <w:sz w:val="24"/>
-        </w:rPr>
-        <w:t xml:space="preserve"> thêm</w:t>
-      </w:r>
-      <w:r>
-        <w:rPr>
-          <w:sz w:val="24"/>
-        </w:rPr>
-        <w:t xml:space="preserve"> ở mục Phụ lục</w:t>
-      </w:r>
-    </w:p>
-    <w:p>
-      <w:pPr>
-        <w:rPr>
-          <w:sz w:val="24"/>
-        </w:rPr>
-      </w:pPr>
+    <w:p/>
+    <w:p>
+      <w:r>
+        <w:t>Hình 3 diễn tả luồng thực thi của Spring MVC REST, bao gồm các bước sau:</w:t>
+      </w:r>
+    </w:p>
+    <w:p>
+      <w:pPr>
+        <w:pStyle w:val="ListParagraph"/>
+        <w:numPr>
+          <w:ilvl w:val="0"/>
+          <w:numId w:val="29"/>
+        </w:numPr>
+      </w:pPr>
+      <w:r>
+        <w:t>Client gửi yêu cầu đến web service theo như một định dạng URI nào đó có sẵn và hợp lệ</w:t>
+      </w:r>
+    </w:p>
+    <w:p>
+      <w:pPr>
+        <w:pStyle w:val="ListParagraph"/>
+        <w:numPr>
+          <w:ilvl w:val="0"/>
+          <w:numId w:val="29"/>
+        </w:numPr>
+      </w:pPr>
+      <w:r>
+        <w:t>Yêu cầu đi qua Servlet Dispacher đầu tiên và nó sẽ tìm ra 1 controller phù hợp nhất để xử lý yêu cầu đó</w:t>
+      </w:r>
+    </w:p>
+    <w:p>
+      <w:pPr>
+        <w:pStyle w:val="ListParagraph"/>
+        <w:numPr>
+          <w:ilvl w:val="0"/>
+          <w:numId w:val="29"/>
+        </w:numPr>
+      </w:pPr>
+      <w:r>
+        <w:t xml:space="preserve">Yêu cầu sau khi được xử lý bởi controller sẽ được gửi trả về client dưới định dạng </w:t>
+      </w:r>
+      <w:proofErr w:type="gramStart"/>
+      <w:r>
+        <w:t>JSON[</w:t>
+      </w:r>
+      <w:proofErr w:type="gramEnd"/>
+      <w:r>
+        <w:t>3].</w:t>
+      </w:r>
+    </w:p>
+    <w:p>
+      <w:pPr>
+        <w:rPr>
+          <w:sz w:val="24"/>
+        </w:rPr>
+      </w:pPr>
+      <w:r>
+        <w:rPr>
+          <w:sz w:val="24"/>
+        </w:rPr>
+        <w:t>Danh sách API có thể được tham khảo thêm ở mục Phụ lục</w:t>
+      </w:r>
     </w:p>
     <w:p>
       <w:pPr>
@@ -2728,180 +3210,174 @@
         <w:rPr>
           <w:sz w:val="24"/>
         </w:rPr>
-        <w:t>Nhu phan gioi thieu o tren thi minh chon PostgreSQL</w:t>
-      </w:r>
-    </w:p>
-    <w:p>
-      <w:pPr>
-        <w:rPr>
-          <w:sz w:val="24"/>
-        </w:rPr>
-      </w:pPr>
-      <w:r>
-        <w:rPr>
-          <w:sz w:val="24"/>
-        </w:rPr>
-        <w:t xml:space="preserve">De tao connection toi </w:t>
+        <w:t>Như đã đề cập ở mục thiết kế hệ thống back-end bên trên, nhóm sử dụng Hibernate framework để hỗ trợ cho các thao tác liên quan đến database. Hibernate cung cấp sẵn các hàm giúp truy xuất, lưu, cập nhật, xóa thực thể liên quan. Dựa trên đó, nhóm đã thiết kế ra 1 tầng thao tác dữ liệu (DAO) có cấu trúc như sau</w:t>
+      </w:r>
+    </w:p>
+    <w:p>
+      <w:pPr>
+        <w:rPr>
+          <w:sz w:val="24"/>
+        </w:rPr>
+      </w:pPr>
+    </w:p>
+    <w:p>
+      <w:pPr>
+        <w:keepNext/>
+      </w:pPr>
+      <w:r>
+        <w:rPr>
+          <w:sz w:val="24"/>
+        </w:rPr>
+        <w:object w:dxaOrig="8912" w:dyaOrig="4529">
+          <v:shapetype id="_x0000_t75" coordsize="21600,21600" o:spt="75" o:preferrelative="t" path="m@4@5l@4@11@9@11@9@5xe" filled="f" stroked="f">
+            <v:stroke joinstyle="miter"/>
+            <v:formulas>
+              <v:f eqn="if lineDrawn pixelLineWidth 0"/>
+              <v:f eqn="sum @0 1 0"/>
+              <v:f eqn="sum 0 0 @1"/>
+              <v:f eqn="prod @2 1 2"/>
+              <v:f eqn="prod @3 21600 pixelWidth"/>
+              <v:f eqn="prod @3 21600 pixelHeight"/>
+              <v:f eqn="sum @0 0 1"/>
+              <v:f eqn="prod @6 1 2"/>
+              <v:f eqn="prod @7 21600 pixelWidth"/>
+              <v:f eqn="sum @8 21600 0"/>
+              <v:f eqn="prod @7 21600 pixelHeight"/>
+              <v:f eqn="sum @10 21600 0"/>
+            </v:formulas>
+            <v:path o:extrusionok="f" gradientshapeok="t" o:connecttype="rect"/>
+            <o:lock v:ext="edit" aspectratio="t"/>
+          </v:shapetype>
+          <v:shape id="_x0000_i1025" type="#_x0000_t75" style="width:445.8pt;height:226.2pt" o:ole="">
+            <v:imagedata r:id="rId14" o:title=""/>
+          </v:shape>
+          <o:OLEObject Type="Embed" ProgID="Visio.Drawing.15" ShapeID="_x0000_i1025" DrawAspect="Content" ObjectID="_1542055554" r:id="rId15"/>
+        </w:object>
+      </w:r>
+    </w:p>
+    <w:p>
+      <w:pPr>
+        <w:pStyle w:val="Caption"/>
+        <w:jc w:val="center"/>
+      </w:pPr>
+      <w:r>
+        <w:t xml:space="preserve">Hình </w:t>
+      </w:r>
+      <w:fldSimple w:instr=" SEQ Hình \* ARABIC ">
+        <w:r>
+          <w:rPr>
+            <w:noProof/>
+          </w:rPr>
+          <w:t>7</w:t>
+        </w:r>
+      </w:fldSimple>
+      <w:r>
+        <w:t xml:space="preserve"> </w:t>
+      </w:r>
+      <w:r>
+        <w:t xml:space="preserve">Tổ chức của tầng truy xuất dữ </w:t>
       </w:r>
       <w:proofErr w:type="gramStart"/>
       <w:r>
-        <w:rPr>
-          <w:sz w:val="24"/>
-        </w:rPr>
-        <w:t>PostgreSQL ,</w:t>
+        <w:t>liệu(</w:t>
       </w:r>
       <w:proofErr w:type="gramEnd"/>
       <w:r>
-        <w:rPr>
-          <w:sz w:val="24"/>
-        </w:rPr>
-        <w:t xml:space="preserve"> minh dung Hibernate framework, va ca cac thao tac toi du lieu ben duoi nua</w:t>
-      </w:r>
-    </w:p>
-    <w:p>
-      <w:pPr>
-        <w:rPr>
-          <w:sz w:val="24"/>
-        </w:rPr>
-      </w:pPr>
-      <w:r>
-        <w:rPr>
-          <w:sz w:val="24"/>
-        </w:rPr>
-        <w:t xml:space="preserve">No da cung cap minh nhung ham gi de minh co the thao </w:t>
+        <w:t>DAO)</w:t>
+      </w:r>
+    </w:p>
+    <w:p>
+      <w:pPr>
+        <w:pStyle w:val="Caption"/>
+        <w:jc w:val="center"/>
+        <w:rPr>
+          <w:sz w:val="24"/>
+        </w:rPr>
+      </w:pPr>
+    </w:p>
+    <w:p>
+      <w:pPr>
+        <w:rPr>
+          <w:sz w:val="24"/>
+        </w:rPr>
+      </w:pPr>
+      <w:r>
+        <w:rPr>
+          <w:sz w:val="24"/>
+        </w:rPr>
+        <w:t>Thiết kế này giúp tăng khả năng tái sử dụng (reuse), cũng như việc quản lý, bảo trì, mở rộng hệ thống được dễ dàng hơn trong tương lai. Ý tưởng cơ bản là có 1 class BaseDao, được hiện thực đầy đủ các hàm save(), update(), delete(), ... còn các thực thể khác (như Home, User, Mode, Device, Script) thì thừa kế class BaseDao này và hiện thực thêm một số phương thức khác tùy theo nhu cầu.</w:t>
+      </w:r>
+    </w:p>
+    <w:p>
+      <w:pPr>
+        <w:rPr>
+          <w:sz w:val="24"/>
+        </w:rPr>
+      </w:pPr>
+      <w:r>
+        <w:rPr>
+          <w:sz w:val="24"/>
+        </w:rPr>
+        <w:lastRenderedPageBreak/>
+        <w:t xml:space="preserve">Nếu những thao tác với database gây ra lỗi, dữ liệu sẽ được rollback ngay thời điểm </w:t>
       </w:r>
       <w:proofErr w:type="gramStart"/>
       <w:r>
         <w:rPr>
           <w:sz w:val="24"/>
         </w:rPr>
-        <w:t>tac ,</w:t>
+        <w:t>đó(</w:t>
       </w:r>
       <w:proofErr w:type="gramEnd"/>
       <w:r>
         <w:rPr>
           <w:sz w:val="24"/>
         </w:rPr>
-        <w:t xml:space="preserve"> liet ke ra nhu persist, merge v.v.</w:t>
-      </w:r>
-    </w:p>
-    <w:p>
-      <w:pPr>
-        <w:rPr>
-          <w:sz w:val="24"/>
-        </w:rPr>
-      </w:pPr>
-      <w:r>
-        <w:rPr>
-          <w:sz w:val="24"/>
-        </w:rPr>
-        <w:t>Minh cau truc class DAO cua minh nhu the nao de query tot nhat  ( vd nhu CommonDAO, cac thao tac query co ban ) → ve cai hinh mo ta cac DAO minh co va cac method no get du lieu gi..</w:t>
-      </w:r>
-    </w:p>
-    <w:p>
-      <w:pPr>
-        <w:rPr>
-          <w:sz w:val="24"/>
-        </w:rPr>
-      </w:pPr>
-      <w:r>
-        <w:rPr>
-          <w:sz w:val="24"/>
-        </w:rPr>
-        <w:t xml:space="preserve">Hinh </w:t>
+        <w:t>ví dụ như vi phạm constraint, khóa ngoại-foreign key, … )</w:t>
+      </w:r>
+      <w:r>
+        <w:rPr>
+          <w:sz w:val="24"/>
+        </w:rPr>
+        <w:t>, nhằm đảm bảo tính nhất quán của dữ liệu.</w:t>
+      </w:r>
+    </w:p>
+    <w:p>
+      <w:pPr>
+        <w:pStyle w:val="Heading2"/>
+        <w:rPr>
+          <w:sz w:val="32"/>
+        </w:rPr>
+      </w:pPr>
+      <w:r>
+        <w:rPr>
+          <w:sz w:val="32"/>
+        </w:rPr>
+        <w:t>giới thiệu về kịch bản</w:t>
+      </w:r>
+      <w:r>
+        <w:rPr>
+          <w:sz w:val="32"/>
+        </w:rPr>
+        <w:t>(scenario)</w:t>
+      </w:r>
+    </w:p>
+    <w:p>
+      <w:r>
+        <w:t xml:space="preserve">Kịch bản là một bản phác thảo, </w:t>
+      </w:r>
+      <w:r>
+        <w:t>diễn tả</w:t>
+      </w:r>
+      <w:r>
+        <w:t xml:space="preserve"> những hành </w:t>
       </w:r>
       <w:proofErr w:type="gramStart"/>
       <w:r>
-        <w:rPr>
-          <w:sz w:val="24"/>
-        </w:rPr>
-        <w:t>X :</w:t>
+        <w:t>vi</w:t>
       </w:r>
       <w:proofErr w:type="gramEnd"/>
       <w:r>
-        <w:rPr>
-          <w:sz w:val="24"/>
-        </w:rPr>
-        <w:t xml:space="preserve"> Cau truc class DAO trong he thong</w:t>
-      </w:r>
-    </w:p>
-    <w:p>
-      <w:pPr>
-        <w:rPr>
-          <w:sz w:val="24"/>
-        </w:rPr>
-      </w:pPr>
-      <w:r>
-        <w:rPr>
-          <w:sz w:val="24"/>
-        </w:rPr>
-        <w:t xml:space="preserve">Nhung tien loi ma Hibernate cung cap, </w:t>
-      </w:r>
-      <w:proofErr w:type="gramStart"/>
-      <w:r>
-        <w:rPr>
-          <w:sz w:val="24"/>
-        </w:rPr>
-        <w:t>vd</w:t>
-      </w:r>
-      <w:proofErr w:type="gramEnd"/>
-      <w:r>
-        <w:rPr>
-          <w:sz w:val="24"/>
-        </w:rPr>
-        <w:t xml:space="preserve"> nhu no cung cap minh interface, che giau nhung cong viec nhoc nhan khi lam viec voi DBMS, ngoai ra thi no giup minh quan ly connection, luu cache du lieu, query hieu qua hon cha han</w:t>
-      </w:r>
-    </w:p>
-    <w:p>
-      <w:pPr>
-        <w:pStyle w:val="Heading2"/>
-        <w:rPr>
-          <w:sz w:val="32"/>
-        </w:rPr>
-      </w:pPr>
-      <w:r>
-        <w:rPr>
-          <w:sz w:val="32"/>
-        </w:rPr>
-        <w:t xml:space="preserve">giới thiệu về kịch </w:t>
-      </w:r>
-      <w:proofErr w:type="gramStart"/>
-      <w:r>
-        <w:rPr>
-          <w:sz w:val="32"/>
-        </w:rPr>
-        <w:t>bản</w:t>
-      </w:r>
-      <w:r>
-        <w:rPr>
-          <w:sz w:val="32"/>
-        </w:rPr>
-        <w:t>(</w:t>
-      </w:r>
-      <w:proofErr w:type="gramEnd"/>
-      <w:r>
-        <w:rPr>
-          <w:sz w:val="32"/>
-        </w:rPr>
-        <w:t>scenario)</w:t>
-      </w:r>
-    </w:p>
-    <w:p>
-      <w:r>
-        <w:t xml:space="preserve">Kịch bản là một bản phác thảo, </w:t>
-      </w:r>
-      <w:r>
-        <w:t>diễn tả</w:t>
-      </w:r>
-      <w:r>
-        <w:t xml:space="preserve"> những hành </w:t>
-      </w:r>
-      <w:proofErr w:type="gramStart"/>
-      <w:r>
-        <w:t>vi</w:t>
-      </w:r>
-      <w:proofErr w:type="gramEnd"/>
-      <w:r>
         <w:t xml:space="preserve"> mình mong muốn thiết bị trong nhà sẽ tự độ</w:t>
       </w:r>
       <w:r>
@@ -2922,7 +3398,6 @@
         <w:pStyle w:val="Heading3"/>
       </w:pPr>
       <w:r>
-        <w:lastRenderedPageBreak/>
         <w:t xml:space="preserve">Kịch bản </w:t>
       </w:r>
       <w:r>
@@ -3780,6 +4255,7 @@
           <w:rFonts w:cstheme="minorHAnsi"/>
           <w:sz w:val="24"/>
         </w:rPr>
+        <w:lastRenderedPageBreak/>
         <w:t xml:space="preserve">&lt;Action&gt; </w:t>
       </w:r>
       <w:proofErr w:type="gramStart"/>
@@ -3958,7 +4434,6 @@
           <w:rFonts w:cstheme="minorHAnsi"/>
           <w:sz w:val="24"/>
         </w:rPr>
-        <w:lastRenderedPageBreak/>
         <w:t xml:space="preserve">| &lt;LessThan&gt; | &lt;LessThanEqual&gt; </w:t>
       </w:r>
     </w:p>
@@ -4808,6 +5283,7 @@
         <w:rPr>
           <w:sz w:val="24"/>
         </w:rPr>
+        <w:lastRenderedPageBreak/>
         <w:t xml:space="preserve">“Nếu </w:t>
       </w:r>
       <w:r>
@@ -4867,568 +5343,565 @@
         <w:rPr>
           <w:sz w:val="24"/>
         </w:rPr>
+        <w:t>Sử dụng văn phạm đã có, kịch bản</w:t>
+      </w:r>
+      <w:r>
+        <w:rPr>
+          <w:sz w:val="24"/>
+        </w:rPr>
+        <w:t xml:space="preserve"> hệ thống dùng mô tả các kịch bản</w:t>
+      </w:r>
+      <w:r>
+        <w:rPr>
+          <w:sz w:val="24"/>
+        </w:rPr>
+        <w:t xml:space="preserve"> trên </w:t>
+      </w:r>
+      <w:r>
+        <w:rPr>
+          <w:sz w:val="24"/>
+        </w:rPr>
+        <w:t>sẽ là:</w:t>
+      </w:r>
+    </w:p>
+    <w:p>
+      <w:pPr>
+        <w:rPr>
+          <w:sz w:val="24"/>
+        </w:rPr>
+      </w:pPr>
+      <w:r>
+        <w:rPr>
+          <w:sz w:val="24"/>
+        </w:rPr>
+        <w:t>“</w:t>
+      </w:r>
+      <w:proofErr w:type="gramStart"/>
+      <w:r>
+        <w:rPr>
+          <w:sz w:val="24"/>
+        </w:rPr>
+        <w:t xml:space="preserve">[ </w:t>
+      </w:r>
+      <w:r>
+        <w:rPr>
+          <w:sz w:val="24"/>
+        </w:rPr>
+        <w:t>[</w:t>
+      </w:r>
+      <w:proofErr w:type="gramEnd"/>
+      <w:r>
+        <w:rPr>
+          <w:sz w:val="24"/>
+        </w:rPr>
+        <w:t>‘If’, [‘</w:t>
+      </w:r>
+      <w:r>
+        <w:rPr>
+          <w:rFonts w:cstheme="minorHAnsi"/>
+          <w:i/>
+          <w:sz w:val="24"/>
+        </w:rPr>
+        <w:t>temperature_sensor</w:t>
+      </w:r>
+      <w:r>
+        <w:rPr>
+          <w:sz w:val="24"/>
+        </w:rPr>
+        <w:t>’,’&gt;’, 40], [ [‘If’, [‘</w:t>
+      </w:r>
+      <w:r>
+        <w:rPr>
+          <w:rFonts w:cstheme="minorHAnsi"/>
+          <w:i/>
+          <w:sz w:val="24"/>
+        </w:rPr>
+        <w:t>temperature_sensor</w:t>
+      </w:r>
+      <w:r>
+        <w:rPr>
+          <w:sz w:val="24"/>
+        </w:rPr>
+        <w:t>’,’&lt;’, 50], [</w:t>
+      </w:r>
+      <w:r>
+        <w:rPr>
+          <w:sz w:val="24"/>
+        </w:rPr>
+        <w:t xml:space="preserve"> [</w:t>
+      </w:r>
+      <w:r>
+        <w:rPr>
+          <w:sz w:val="24"/>
+        </w:rPr>
+        <w:t>‘TurnOn’, ‘</w:t>
+      </w:r>
+      <w:r>
+        <w:rPr>
+          <w:rFonts w:cstheme="minorHAnsi"/>
+          <w:sz w:val="24"/>
+        </w:rPr>
+        <w:t>buzzer_living_room</w:t>
+      </w:r>
+      <w:r>
+        <w:rPr>
+          <w:sz w:val="24"/>
+        </w:rPr>
+        <w:t>’] ] ] ]</w:t>
+      </w:r>
+      <w:r>
+        <w:rPr>
+          <w:sz w:val="24"/>
+        </w:rPr>
+        <w:t xml:space="preserve"> ] ]</w:t>
+      </w:r>
+      <w:r>
+        <w:rPr>
+          <w:sz w:val="24"/>
+        </w:rPr>
+        <w:t>”</w:t>
+      </w:r>
+    </w:p>
+    <w:p>
+      <w:pPr>
+        <w:rPr>
+          <w:sz w:val="24"/>
+        </w:rPr>
+      </w:pPr>
+      <w:r>
+        <w:rPr>
+          <w:sz w:val="24"/>
+        </w:rPr>
+        <w:t>“</w:t>
+      </w:r>
+      <w:proofErr w:type="gramStart"/>
+      <w:r>
+        <w:rPr>
+          <w:sz w:val="24"/>
+        </w:rPr>
+        <w:t>[ [</w:t>
+      </w:r>
+      <w:proofErr w:type="gramEnd"/>
+      <w:r>
+        <w:rPr>
+          <w:sz w:val="24"/>
+        </w:rPr>
+        <w:t xml:space="preserve"> ‘FromTo’, ’18:00’, ’20:00’, [ [ ‘TurnOn’, ‘light_lobby’ ] ] ] ]”</w:t>
+      </w:r>
+    </w:p>
+    <w:p>
+      <w:pPr>
+        <w:rPr>
+          <w:rFonts w:cstheme="minorHAnsi"/>
+          <w:i/>
+          <w:sz w:val="24"/>
+        </w:rPr>
+      </w:pPr>
+    </w:p>
+    <w:p>
+      <w:pPr>
+        <w:rPr>
+          <w:rFonts w:cstheme="minorHAnsi"/>
+          <w:sz w:val="24"/>
+        </w:rPr>
+      </w:pPr>
+      <w:r>
+        <w:rPr>
+          <w:rFonts w:cstheme="minorHAnsi"/>
+          <w:sz w:val="24"/>
+        </w:rPr>
+        <w:t xml:space="preserve">Với văn phạm đặc tả trên, hệ thống đã </w:t>
+      </w:r>
+      <w:r>
+        <w:rPr>
+          <w:rFonts w:cstheme="minorHAnsi"/>
+          <w:sz w:val="24"/>
+        </w:rPr>
+        <w:t>có thể phân định được kịch bản hợp lệ và không hợp lệ</w:t>
+      </w:r>
+      <w:r>
+        <w:rPr>
+          <w:rFonts w:cstheme="minorHAnsi"/>
+          <w:sz w:val="24"/>
+        </w:rPr>
+        <w:t xml:space="preserve">. Vì lý do thời gian nên nhóm chưa thể hỗ trợ nhiều loại kịch bản hơn, nhưng việc mở rộng là hoàn toàn khả thi và sẽ được </w:t>
+      </w:r>
+      <w:r>
+        <w:rPr>
+          <w:rFonts w:cstheme="minorHAnsi"/>
+          <w:sz w:val="24"/>
+        </w:rPr>
+        <w:t>đề cập</w:t>
+      </w:r>
+      <w:r>
+        <w:rPr>
+          <w:rFonts w:cstheme="minorHAnsi"/>
+          <w:sz w:val="24"/>
+        </w:rPr>
+        <w:t xml:space="preserve"> trong </w:t>
+      </w:r>
+      <w:r>
+        <w:rPr>
+          <w:rFonts w:cstheme="minorHAnsi"/>
+          <w:sz w:val="24"/>
+        </w:rPr>
+        <w:t>mục</w:t>
+      </w:r>
+      <w:r>
+        <w:rPr>
+          <w:rFonts w:cstheme="minorHAnsi"/>
+          <w:sz w:val="24"/>
+        </w:rPr>
+        <w:t xml:space="preserve"> </w:t>
+      </w:r>
+      <w:r>
+        <w:rPr>
+          <w:rFonts w:cstheme="minorHAnsi"/>
+          <w:sz w:val="24"/>
+        </w:rPr>
+        <w:t xml:space="preserve">Thảo Luận </w:t>
+      </w:r>
+      <w:r>
+        <w:rPr>
+          <w:rFonts w:cstheme="minorHAnsi"/>
+          <w:sz w:val="24"/>
+        </w:rPr>
+        <w:t>sắp tới.</w:t>
+      </w:r>
+      <w:r>
+        <w:rPr>
+          <w:rFonts w:cstheme="minorHAnsi"/>
+          <w:sz w:val="24"/>
+        </w:rPr>
+        <w:t xml:space="preserve"> </w:t>
+      </w:r>
+      <w:r>
+        <w:rPr>
+          <w:rFonts w:cstheme="minorHAnsi"/>
+          <w:sz w:val="24"/>
+        </w:rPr>
+        <w:t>Nhóm cũng đã liệt kê một số kịch bản thông dụng trên thực tế mà nhóm đã sưu tậ</w:t>
+      </w:r>
+      <w:r>
+        <w:rPr>
+          <w:rFonts w:cstheme="minorHAnsi"/>
+          <w:sz w:val="24"/>
+        </w:rPr>
+        <w:t>p và lặp nên (</w:t>
+      </w:r>
+      <w:r>
+        <w:rPr>
+          <w:rFonts w:cstheme="minorHAnsi"/>
+          <w:sz w:val="24"/>
+        </w:rPr>
+        <w:t>tham khảo thêm ở phần phụ lục</w:t>
+      </w:r>
+      <w:r>
+        <w:rPr>
+          <w:rFonts w:cstheme="minorHAnsi"/>
+          <w:sz w:val="24"/>
+        </w:rPr>
+        <w:t>).</w:t>
+      </w:r>
+    </w:p>
+    <w:p>
+      <w:pPr>
+        <w:pStyle w:val="Heading2"/>
+      </w:pPr>
+      <w:r>
+        <w:t>Cấu trúc dữ liệu kịch bản hệ thống</w:t>
+      </w:r>
+    </w:p>
+    <w:p>
+      <w:pPr>
+        <w:rPr>
+          <w:rFonts w:cstheme="minorHAnsi"/>
+          <w:sz w:val="24"/>
+        </w:rPr>
+      </w:pPr>
+      <w:r>
+        <w:rPr>
+          <w:rFonts w:cstheme="minorHAnsi"/>
+          <w:sz w:val="24"/>
+        </w:rPr>
+        <w:t>/**</w:t>
+      </w:r>
+    </w:p>
+    <w:p>
+      <w:pPr>
+        <w:rPr>
+          <w:sz w:val="24"/>
+        </w:rPr>
+      </w:pPr>
+      <w:r>
+        <w:rPr>
+          <w:sz w:val="24"/>
+        </w:rPr>
+        <w:t xml:space="preserve">Cú pháp của một ngôn ngữ là sự phối hợp của những kí hiệu lại với nhau tạo thành một cấu trúc đúng và hợp lệ </w:t>
+      </w:r>
+      <w:proofErr w:type="gramStart"/>
+      <w:r>
+        <w:rPr>
+          <w:sz w:val="24"/>
+        </w:rPr>
+        <w:t>theo</w:t>
+      </w:r>
+      <w:proofErr w:type="gramEnd"/>
+      <w:r>
+        <w:rPr>
+          <w:sz w:val="24"/>
+        </w:rPr>
+        <w:t xml:space="preserve"> quy định trong ngôn ngữ đó. Tương tự vậy, cú pháp một kịch bản là sự phối hợp tập kí hiệu tạo ra cấu trúc kịch bản đúng và hợp lệ </w:t>
+      </w:r>
+      <w:proofErr w:type="gramStart"/>
+      <w:r>
+        <w:rPr>
+          <w:sz w:val="24"/>
+        </w:rPr>
+        <w:t>theo</w:t>
+      </w:r>
+      <w:proofErr w:type="gramEnd"/>
+      <w:r>
+        <w:rPr>
+          <w:sz w:val="24"/>
+        </w:rPr>
+        <w:t xml:space="preserve"> những quy định mà nhóm định nghĩa sẵn như sau:</w:t>
+      </w:r>
+    </w:p>
+    <w:p>
+      <w:pPr>
+        <w:rPr>
+          <w:sz w:val="24"/>
+        </w:rPr>
+      </w:pPr>
+    </w:p>
+    <w:p>
+      <w:pPr>
+        <w:rPr>
+          <w:sz w:val="24"/>
+        </w:rPr>
+      </w:pPr>
+      <w:r>
+        <w:rPr>
+          <w:sz w:val="24"/>
+        </w:rPr>
+        <w:t xml:space="preserve">Tao ra de ma dap ung duoc nhu cau luu tru </w:t>
+      </w:r>
+    </w:p>
+    <w:p>
+      <w:pPr>
+        <w:rPr>
+          <w:sz w:val="24"/>
+        </w:rPr>
+      </w:pPr>
+      <w:r>
+        <w:rPr>
+          <w:sz w:val="24"/>
+        </w:rPr>
+        <w:t xml:space="preserve">Hon nua la giup he thong doc duoc </w:t>
+      </w:r>
+      <w:proofErr w:type="gramStart"/>
+      <w:r>
+        <w:rPr>
+          <w:sz w:val="24"/>
+        </w:rPr>
+        <w:t>( sematic</w:t>
+      </w:r>
+      <w:proofErr w:type="gramEnd"/>
+      <w:r>
+        <w:rPr>
+          <w:sz w:val="24"/>
+        </w:rPr>
+        <w:t xml:space="preserve"> value of scenario )</w:t>
+      </w:r>
+    </w:p>
+    <w:p>
+      <w:pPr>
+        <w:rPr>
+          <w:sz w:val="24"/>
+        </w:rPr>
+      </w:pPr>
+      <w:r>
+        <w:rPr>
+          <w:sz w:val="24"/>
+        </w:rPr>
+        <w:t>**/</w:t>
+      </w:r>
+    </w:p>
+    <w:p/>
+    <w:p>
+      <w:pPr>
+        <w:pStyle w:val="Heading2"/>
+        <w:rPr>
+          <w:sz w:val="32"/>
+        </w:rPr>
+      </w:pPr>
+      <w:r>
+        <w:rPr>
+          <w:sz w:val="32"/>
+        </w:rPr>
+        <w:t>Overview cac module lam viec cung nhau</w:t>
+      </w:r>
+    </w:p>
+    <w:p>
+      <w:pPr>
+        <w:rPr>
+          <w:sz w:val="24"/>
+        </w:rPr>
+      </w:pPr>
+      <w:r>
+        <w:rPr>
+          <w:rFonts w:cstheme="minorHAnsi"/>
+          <w:i/>
+          <w:sz w:val="24"/>
+        </w:rPr>
+        <w:t xml:space="preserve">Ve ra </w:t>
+      </w:r>
+      <w:proofErr w:type="gramStart"/>
+      <w:r>
+        <w:rPr>
+          <w:rFonts w:cstheme="minorHAnsi"/>
+          <w:i/>
+          <w:sz w:val="24"/>
+        </w:rPr>
+        <w:t>cai</w:t>
+      </w:r>
+      <w:proofErr w:type="gramEnd"/>
+      <w:r>
+        <w:rPr>
+          <w:rFonts w:cstheme="minorHAnsi"/>
+          <w:i/>
+          <w:sz w:val="24"/>
+        </w:rPr>
+        <w:t xml:space="preserve"> diagram mo ta tong quan cac module nho nay trong ScenarioService</w:t>
+      </w:r>
+    </w:p>
+    <w:p>
+      <w:pPr>
+        <w:rPr>
+          <w:sz w:val="24"/>
+        </w:rPr>
+      </w:pPr>
+      <w:r>
+        <w:rPr>
+          <w:rFonts w:cstheme="minorHAnsi"/>
+          <w:i/>
+          <w:sz w:val="24"/>
+        </w:rPr>
+        <w:t xml:space="preserve">Sau do di vao </w:t>
+      </w:r>
+      <w:proofErr w:type="gramStart"/>
+      <w:r>
+        <w:rPr>
+          <w:rFonts w:cstheme="minorHAnsi"/>
+          <w:i/>
+          <w:sz w:val="24"/>
+        </w:rPr>
+        <w:t>tung</w:t>
+      </w:r>
+      <w:proofErr w:type="gramEnd"/>
+      <w:r>
+        <w:rPr>
+          <w:rFonts w:cstheme="minorHAnsi"/>
+          <w:i/>
+          <w:sz w:val="24"/>
+        </w:rPr>
+        <w:t xml:space="preserve"> cai cu the ben trong</w:t>
+      </w:r>
+    </w:p>
+    <w:p>
+      <w:pPr>
+        <w:pStyle w:val="Heading2"/>
+        <w:rPr>
+          <w:sz w:val="32"/>
+        </w:rPr>
+      </w:pPr>
+      <w:r>
+        <w:rPr>
+          <w:sz w:val="32"/>
+        </w:rPr>
         <w:lastRenderedPageBreak/>
-        <w:t>Sử dụng văn phạm đã có, kịch bản</w:t>
-      </w:r>
-      <w:r>
-        <w:rPr>
-          <w:sz w:val="24"/>
-        </w:rPr>
-        <w:t xml:space="preserve"> hệ thống dùng mô tả các kịch bản</w:t>
-      </w:r>
-      <w:r>
-        <w:rPr>
-          <w:sz w:val="24"/>
-        </w:rPr>
-        <w:t xml:space="preserve"> trên </w:t>
-      </w:r>
-      <w:r>
-        <w:rPr>
-          <w:sz w:val="24"/>
-        </w:rPr>
-        <w:t>sẽ là:</w:t>
-      </w:r>
-    </w:p>
-    <w:p>
-      <w:pPr>
-        <w:rPr>
-          <w:sz w:val="24"/>
-        </w:rPr>
-      </w:pPr>
-      <w:r>
-        <w:rPr>
-          <w:sz w:val="24"/>
-        </w:rPr>
-        <w:t>“</w:t>
+        <w:t xml:space="preserve">module parser chuyển đổi kịch bản người dùng thành kịch bản hệ thống </w:t>
       </w:r>
       <w:proofErr w:type="gramStart"/>
       <w:r>
         <w:rPr>
-          <w:sz w:val="24"/>
-        </w:rPr>
-        <w:t xml:space="preserve">[ </w:t>
-      </w:r>
-      <w:r>
-        <w:rPr>
-          <w:sz w:val="24"/>
-        </w:rPr>
-        <w:t>[</w:t>
+          <w:sz w:val="32"/>
+        </w:rPr>
+        <w:t>( scenario</w:t>
       </w:r>
       <w:proofErr w:type="gramEnd"/>
       <w:r>
         <w:rPr>
-          <w:sz w:val="24"/>
-        </w:rPr>
-        <w:t>‘If’, [‘</w:t>
-      </w:r>
-      <w:r>
-        <w:rPr>
-          <w:rFonts w:cstheme="minorHAnsi"/>
-          <w:i/>
-          <w:sz w:val="24"/>
-        </w:rPr>
-        <w:t>temperature_sensor</w:t>
-      </w:r>
-      <w:r>
-        <w:rPr>
-          <w:sz w:val="24"/>
-        </w:rPr>
-        <w:t>’,’&gt;’, 40], [ [‘If’, [‘</w:t>
-      </w:r>
-      <w:r>
-        <w:rPr>
-          <w:rFonts w:cstheme="minorHAnsi"/>
-          <w:i/>
-          <w:sz w:val="24"/>
-        </w:rPr>
-        <w:t>temperature_sensor</w:t>
-      </w:r>
-      <w:r>
-        <w:rPr>
-          <w:sz w:val="24"/>
-        </w:rPr>
-        <w:t>’,’&lt;’, 50], [</w:t>
-      </w:r>
-      <w:r>
-        <w:rPr>
-          <w:sz w:val="24"/>
-        </w:rPr>
-        <w:t xml:space="preserve"> [</w:t>
-      </w:r>
-      <w:r>
-        <w:rPr>
-          <w:sz w:val="24"/>
-        </w:rPr>
-        <w:t>‘TurnOn’, ‘</w:t>
-      </w:r>
-      <w:r>
-        <w:rPr>
-          <w:rFonts w:cstheme="minorHAnsi"/>
-          <w:sz w:val="24"/>
-        </w:rPr>
-        <w:t>buzzer_living_room</w:t>
-      </w:r>
-      <w:r>
-        <w:rPr>
-          <w:sz w:val="24"/>
-        </w:rPr>
-        <w:t>’] ] ] ]</w:t>
-      </w:r>
-      <w:r>
-        <w:rPr>
-          <w:sz w:val="24"/>
-        </w:rPr>
-        <w:t xml:space="preserve"> ] ]</w:t>
-      </w:r>
-      <w:r>
-        <w:rPr>
-          <w:sz w:val="24"/>
-        </w:rPr>
-        <w:t>”</w:t>
-      </w:r>
-    </w:p>
-    <w:p>
-      <w:pPr>
-        <w:rPr>
-          <w:sz w:val="24"/>
-        </w:rPr>
-      </w:pPr>
-      <w:r>
-        <w:rPr>
-          <w:sz w:val="24"/>
-        </w:rPr>
-        <w:t>“</w:t>
+          <w:sz w:val="32"/>
+        </w:rPr>
+        <w:t xml:space="preserve"> creator )</w:t>
+      </w:r>
+    </w:p>
+    <w:p>
+      <w:pPr>
+        <w:rPr>
+          <w:sz w:val="24"/>
+        </w:rPr>
+      </w:pPr>
+      <w:r>
+        <w:rPr>
+          <w:sz w:val="24"/>
+        </w:rPr>
+        <w:t xml:space="preserve">Dien giai </w:t>
       </w:r>
       <w:proofErr w:type="gramStart"/>
       <w:r>
         <w:rPr>
           <w:sz w:val="24"/>
         </w:rPr>
-        <w:t>[ [</w:t>
+        <w:t>tai</w:t>
       </w:r>
       <w:proofErr w:type="gramEnd"/>
       <w:r>
         <w:rPr>
           <w:sz w:val="24"/>
         </w:rPr>
-        <w:t xml:space="preserve"> ‘FromTo’, ’18:00’, ’20:00’, [ [ ‘TurnOn’, ‘light_lobby’ ] ] ] ]”</w:t>
-      </w:r>
-    </w:p>
-    <w:p>
-      <w:pPr>
-        <w:rPr>
-          <w:rFonts w:cstheme="minorHAnsi"/>
-          <w:i/>
-          <w:sz w:val="24"/>
-        </w:rPr>
-      </w:pPr>
-    </w:p>
-    <w:p>
-      <w:pPr>
-        <w:rPr>
-          <w:rFonts w:cstheme="minorHAnsi"/>
-          <w:sz w:val="24"/>
-        </w:rPr>
-      </w:pPr>
-      <w:r>
-        <w:rPr>
-          <w:rFonts w:cstheme="minorHAnsi"/>
-          <w:sz w:val="24"/>
-        </w:rPr>
-        <w:t xml:space="preserve">Với văn phạm đặc tả trên, hệ thống đã </w:t>
-      </w:r>
-      <w:r>
-        <w:rPr>
-          <w:rFonts w:cstheme="minorHAnsi"/>
-          <w:sz w:val="24"/>
-        </w:rPr>
-        <w:t>có thể phân định được kịch bản hợp lệ và không hợp lệ</w:t>
-      </w:r>
-      <w:r>
-        <w:rPr>
-          <w:rFonts w:cstheme="minorHAnsi"/>
-          <w:sz w:val="24"/>
-        </w:rPr>
-        <w:t xml:space="preserve">. Vì lý do thời gian nên nhóm chưa thể hỗ trợ nhiều loại kịch bản hơn, nhưng việc mở rộng là hoàn toàn khả thi và sẽ được </w:t>
-      </w:r>
-      <w:r>
-        <w:rPr>
-          <w:rFonts w:cstheme="minorHAnsi"/>
-          <w:sz w:val="24"/>
-        </w:rPr>
-        <w:t>đề cập</w:t>
-      </w:r>
-      <w:r>
-        <w:rPr>
-          <w:rFonts w:cstheme="minorHAnsi"/>
-          <w:sz w:val="24"/>
-        </w:rPr>
-        <w:t xml:space="preserve"> trong </w:t>
-      </w:r>
-      <w:r>
-        <w:rPr>
-          <w:rFonts w:cstheme="minorHAnsi"/>
-          <w:sz w:val="24"/>
-        </w:rPr>
-        <w:t>mục</w:t>
-      </w:r>
-      <w:r>
-        <w:rPr>
-          <w:rFonts w:cstheme="minorHAnsi"/>
-          <w:sz w:val="24"/>
-        </w:rPr>
-        <w:t xml:space="preserve"> </w:t>
-      </w:r>
-      <w:r>
-        <w:rPr>
-          <w:rFonts w:cstheme="minorHAnsi"/>
-          <w:sz w:val="24"/>
-        </w:rPr>
-        <w:t xml:space="preserve">Thảo Luận </w:t>
-      </w:r>
-      <w:r>
-        <w:rPr>
-          <w:rFonts w:cstheme="minorHAnsi"/>
-          <w:sz w:val="24"/>
-        </w:rPr>
-        <w:t>sắp tới.</w:t>
-      </w:r>
-      <w:r>
-        <w:rPr>
-          <w:rFonts w:cstheme="minorHAnsi"/>
-          <w:sz w:val="24"/>
-        </w:rPr>
-        <w:t xml:space="preserve"> </w:t>
-      </w:r>
-      <w:r>
-        <w:rPr>
-          <w:rFonts w:cstheme="minorHAnsi"/>
-          <w:sz w:val="24"/>
-        </w:rPr>
-        <w:t>Nhóm cũng đã liệt kê một số kịch bản thông dụng trên thực tế mà nhóm đã sưu tậ</w:t>
-      </w:r>
-      <w:r>
-        <w:rPr>
-          <w:rFonts w:cstheme="minorHAnsi"/>
-          <w:sz w:val="24"/>
-        </w:rPr>
-        <w:t>p và lặp nên (</w:t>
-      </w:r>
-      <w:r>
-        <w:rPr>
-          <w:rFonts w:cstheme="minorHAnsi"/>
-          <w:sz w:val="24"/>
-        </w:rPr>
-        <w:t>tham khảo thêm ở phần phụ lục</w:t>
-      </w:r>
-      <w:r>
-        <w:rPr>
-          <w:rFonts w:cstheme="minorHAnsi"/>
-          <w:sz w:val="24"/>
-        </w:rPr>
-        <w:t>).</w:t>
-      </w:r>
-    </w:p>
-    <w:p>
-      <w:pPr>
-        <w:pStyle w:val="Heading2"/>
-      </w:pPr>
-      <w:r>
-        <w:t>Cấu trúc dữ liệu kịch bản hệ thống</w:t>
-      </w:r>
-    </w:p>
-    <w:p>
-      <w:pPr>
-        <w:rPr>
-          <w:rFonts w:cstheme="minorHAnsi"/>
-          <w:sz w:val="24"/>
-        </w:rPr>
-      </w:pPr>
-      <w:r>
-        <w:rPr>
-          <w:rFonts w:cstheme="minorHAnsi"/>
-          <w:sz w:val="24"/>
-        </w:rPr>
-        <w:t>/**</w:t>
-      </w:r>
-    </w:p>
-    <w:p>
-      <w:pPr>
-        <w:rPr>
-          <w:sz w:val="24"/>
-        </w:rPr>
-      </w:pPr>
-      <w:r>
-        <w:rPr>
-          <w:sz w:val="24"/>
-        </w:rPr>
-        <w:t xml:space="preserve">Cú pháp của một ngôn ngữ là sự phối hợp của những kí hiệu lại với nhau tạo thành một cấu trúc đúng và hợp lệ </w:t>
+        <w:t xml:space="preserve"> sao minh can no </w:t>
+      </w:r>
+    </w:p>
+    <w:p>
+      <w:pPr>
+        <w:rPr>
+          <w:sz w:val="24"/>
+        </w:rPr>
+      </w:pPr>
+      <w:r>
+        <w:rPr>
+          <w:sz w:val="24"/>
+        </w:rPr>
+        <w:t xml:space="preserve">No da giup ich dc gi </w:t>
+      </w:r>
+    </w:p>
+    <w:p>
+      <w:pPr>
+        <w:rPr>
+          <w:sz w:val="24"/>
+        </w:rPr>
+      </w:pPr>
+      <w:r>
+        <w:rPr>
+          <w:sz w:val="24"/>
+        </w:rPr>
+        <w:t xml:space="preserve">Cong viec no lam la </w:t>
       </w:r>
       <w:proofErr w:type="gramStart"/>
       <w:r>
         <w:rPr>
           <w:sz w:val="24"/>
         </w:rPr>
-        <w:t>theo</w:t>
+        <w:t>gi ,</w:t>
       </w:r>
       <w:proofErr w:type="gramEnd"/>
       <w:r>
         <w:rPr>
           <w:sz w:val="24"/>
         </w:rPr>
-        <w:t xml:space="preserve"> quy định trong ngôn ngữ đó. Tương tự vậy, cú pháp một kịch bản là sự phối hợp tập kí hiệu tạo ra cấu trúc kịch bản đúng và hợp lệ </w:t>
-      </w:r>
-      <w:proofErr w:type="gramStart"/>
-      <w:r>
-        <w:rPr>
-          <w:sz w:val="24"/>
-        </w:rPr>
-        <w:t>theo</w:t>
-      </w:r>
-      <w:proofErr w:type="gramEnd"/>
-      <w:r>
-        <w:rPr>
-          <w:sz w:val="24"/>
-        </w:rPr>
-        <w:t xml:space="preserve"> những quy định mà nhóm định nghĩa sẵn như sau:</w:t>
-      </w:r>
-    </w:p>
-    <w:p>
-      <w:pPr>
-        <w:rPr>
-          <w:sz w:val="24"/>
-        </w:rPr>
-      </w:pPr>
-    </w:p>
-    <w:p>
-      <w:pPr>
-        <w:rPr>
-          <w:sz w:val="24"/>
-        </w:rPr>
-      </w:pPr>
-      <w:r>
-        <w:rPr>
-          <w:sz w:val="24"/>
-        </w:rPr>
-        <w:t xml:space="preserve">Tao ra de ma dap ung duoc nhu cau luu tru </w:t>
-      </w:r>
-    </w:p>
-    <w:p>
-      <w:pPr>
-        <w:rPr>
-          <w:sz w:val="24"/>
-        </w:rPr>
-      </w:pPr>
-      <w:r>
-        <w:rPr>
-          <w:sz w:val="24"/>
-        </w:rPr>
-        <w:t xml:space="preserve">Hon nua la giup he thong doc duoc </w:t>
-      </w:r>
-      <w:proofErr w:type="gramStart"/>
-      <w:r>
-        <w:rPr>
-          <w:sz w:val="24"/>
-        </w:rPr>
-        <w:t>( sematic</w:t>
-      </w:r>
-      <w:proofErr w:type="gramEnd"/>
-      <w:r>
-        <w:rPr>
-          <w:sz w:val="24"/>
-        </w:rPr>
-        <w:t xml:space="preserve"> value of scenario )</w:t>
-      </w:r>
-    </w:p>
-    <w:p>
-      <w:pPr>
-        <w:rPr>
-          <w:sz w:val="24"/>
-        </w:rPr>
-      </w:pPr>
-      <w:r>
-        <w:rPr>
-          <w:sz w:val="24"/>
-        </w:rPr>
-        <w:t>**/</w:t>
-      </w:r>
-    </w:p>
-    <w:p>
-      <w:bookmarkStart w:id="3" w:name="_GoBack"/>
-      <w:bookmarkEnd w:id="3"/>
-    </w:p>
-    <w:p>
-      <w:pPr>
-        <w:pStyle w:val="Heading2"/>
-        <w:rPr>
-          <w:sz w:val="32"/>
-        </w:rPr>
-      </w:pPr>
-      <w:r>
-        <w:rPr>
-          <w:sz w:val="32"/>
-        </w:rPr>
-        <w:t>Overview cac module lam viec cung nhau</w:t>
-      </w:r>
-    </w:p>
-    <w:p>
-      <w:pPr>
-        <w:rPr>
-          <w:sz w:val="24"/>
-        </w:rPr>
-      </w:pPr>
-      <w:r>
-        <w:rPr>
-          <w:rFonts w:cstheme="minorHAnsi"/>
-          <w:i/>
-          <w:sz w:val="24"/>
-        </w:rPr>
-        <w:t xml:space="preserve">Ve ra </w:t>
-      </w:r>
-      <w:proofErr w:type="gramStart"/>
-      <w:r>
-        <w:rPr>
-          <w:rFonts w:cstheme="minorHAnsi"/>
-          <w:i/>
-          <w:sz w:val="24"/>
-        </w:rPr>
-        <w:t>cai</w:t>
-      </w:r>
-      <w:proofErr w:type="gramEnd"/>
-      <w:r>
-        <w:rPr>
-          <w:rFonts w:cstheme="minorHAnsi"/>
-          <w:i/>
-          <w:sz w:val="24"/>
-        </w:rPr>
-        <w:t xml:space="preserve"> diagram mo ta tong quan cac module nho nay trong ScenarioService</w:t>
-      </w:r>
-    </w:p>
-    <w:p>
-      <w:pPr>
-        <w:rPr>
-          <w:sz w:val="24"/>
-        </w:rPr>
-      </w:pPr>
-      <w:r>
-        <w:rPr>
-          <w:rFonts w:cstheme="minorHAnsi"/>
-          <w:i/>
-          <w:sz w:val="24"/>
-        </w:rPr>
-        <w:t xml:space="preserve">Sau do di vao </w:t>
-      </w:r>
-      <w:proofErr w:type="gramStart"/>
-      <w:r>
-        <w:rPr>
-          <w:rFonts w:cstheme="minorHAnsi"/>
-          <w:i/>
-          <w:sz w:val="24"/>
-        </w:rPr>
-        <w:t>tung</w:t>
-      </w:r>
-      <w:proofErr w:type="gramEnd"/>
-      <w:r>
-        <w:rPr>
-          <w:rFonts w:cstheme="minorHAnsi"/>
-          <w:i/>
-          <w:sz w:val="24"/>
-        </w:rPr>
-        <w:t xml:space="preserve"> cai cu the ben trong</w:t>
-      </w:r>
-    </w:p>
-    <w:p>
-      <w:pPr>
-        <w:pStyle w:val="Heading2"/>
-        <w:rPr>
-          <w:sz w:val="32"/>
-        </w:rPr>
-      </w:pPr>
-      <w:r>
-        <w:rPr>
-          <w:sz w:val="32"/>
-        </w:rPr>
-        <w:t xml:space="preserve">module parser chuyển đổi kịch bản người dùng thành kịch bản hệ thống </w:t>
-      </w:r>
-      <w:proofErr w:type="gramStart"/>
-      <w:r>
-        <w:rPr>
-          <w:sz w:val="32"/>
-        </w:rPr>
-        <w:t>( scenario</w:t>
-      </w:r>
-      <w:proofErr w:type="gramEnd"/>
-      <w:r>
-        <w:rPr>
-          <w:sz w:val="32"/>
-        </w:rPr>
-        <w:t xml:space="preserve"> creator )</w:t>
-      </w:r>
-    </w:p>
-    <w:p>
-      <w:pPr>
-        <w:rPr>
-          <w:sz w:val="24"/>
-        </w:rPr>
-      </w:pPr>
-      <w:r>
-        <w:rPr>
-          <w:sz w:val="24"/>
-        </w:rPr>
-        <w:t xml:space="preserve">Dien giai </w:t>
-      </w:r>
-      <w:proofErr w:type="gramStart"/>
-      <w:r>
-        <w:rPr>
-          <w:sz w:val="24"/>
-        </w:rPr>
-        <w:t>tai</w:t>
-      </w:r>
-      <w:proofErr w:type="gramEnd"/>
-      <w:r>
-        <w:rPr>
-          <w:sz w:val="24"/>
-        </w:rPr>
-        <w:t xml:space="preserve"> sao minh can no </w:t>
-      </w:r>
-    </w:p>
-    <w:p>
-      <w:pPr>
-        <w:rPr>
-          <w:sz w:val="24"/>
-        </w:rPr>
-      </w:pPr>
-      <w:r>
-        <w:rPr>
-          <w:sz w:val="24"/>
-        </w:rPr>
-        <w:t xml:space="preserve">No da giup ich dc gi </w:t>
-      </w:r>
-    </w:p>
-    <w:p>
-      <w:pPr>
-        <w:rPr>
-          <w:sz w:val="24"/>
-        </w:rPr>
-      </w:pPr>
-      <w:r>
-        <w:rPr>
-          <w:sz w:val="24"/>
-        </w:rPr>
-        <w:t xml:space="preserve">Cong viec no lam la </w:t>
-      </w:r>
-      <w:proofErr w:type="gramStart"/>
-      <w:r>
-        <w:rPr>
-          <w:sz w:val="24"/>
-        </w:rPr>
-        <w:t>gi ,</w:t>
-      </w:r>
-      <w:proofErr w:type="gramEnd"/>
-      <w:r>
-        <w:rPr>
-          <w:sz w:val="24"/>
-        </w:rPr>
         <w:t xml:space="preserve"> ra sao ? </w:t>
       </w:r>
     </w:p>
@@ -5442,7 +5915,6 @@
         <w:rPr>
           <w:sz w:val="24"/>
         </w:rPr>
-        <w:lastRenderedPageBreak/>
         <w:t xml:space="preserve">Lay 1 vd cu the tu kich ban client truyen </w:t>
       </w:r>
       <w:proofErr w:type="gramStart"/>
@@ -6656,6 +7128,7 @@
           <w:rFonts w:cstheme="minorHAnsi"/>
           <w:sz w:val="24"/>
         </w:rPr>
+        <w:lastRenderedPageBreak/>
         <w:t xml:space="preserve">&lt;NotEqual&gt; </w:t>
       </w:r>
       <w:proofErr w:type="gramStart"/>
@@ -7232,7 +7705,14 @@
         <w:rPr>
           <w:sz w:val="24"/>
         </w:rPr>
-        <w:t>Giả sử ta có script từ (12h40, 15h30) thì tắt đèn 1 và 1 script cũng tắt đèn 1 nhưng có thời gian thực hiện không xác định (ví dụ: khi có gas, khi trời sáng, khi có người, khi nhiệt độ &gt;, &lt;,...</w:t>
+        <w:t xml:space="preserve">Giả sử ta có script từ (12h40, 15h30) thì tắt đèn 1 và 1 script cũng tắt đèn 1 nhưng có thời gian thực hiện không xác định (ví dụ: khi có gas, khi trời sáng, khi có người, khi </w:t>
+      </w:r>
+      <w:r>
+        <w:rPr>
+          <w:sz w:val="24"/>
+        </w:rPr>
+        <w:lastRenderedPageBreak/>
+        <w:t>nhiệt độ &gt;, &lt;,...</w:t>
       </w:r>
       <w:proofErr w:type="gramStart"/>
       <w:r>
@@ -7317,7 +7797,6 @@
         </w:numPr>
       </w:pPr>
       <w:r>
-        <w:lastRenderedPageBreak/>
         <w:t xml:space="preserve">Module này đã đóng góp gì trong việc ngăn chặn xảy ra mâu thuẫn các kịch bản </w:t>
       </w:r>
       <w:proofErr w:type="gramStart"/>
@@ -8162,6 +8641,7 @@
           <w:sz w:val="24"/>
           <w:szCs w:val="24"/>
         </w:rPr>
+        <w:lastRenderedPageBreak/>
         <w:t xml:space="preserve">2. </w:t>
       </w:r>
       <w:proofErr w:type="gramStart"/>
@@ -8410,7 +8890,6 @@
         <w:rPr>
           <w:sz w:val="32"/>
         </w:rPr>
-        <w:lastRenderedPageBreak/>
         <w:t xml:space="preserve">module quản lý trạng thái các kịch bản </w:t>
       </w:r>
       <w:proofErr w:type="gramStart"/>
@@ -8870,6 +9349,7 @@
           <w:color w:val="000000"/>
           <w:sz w:val="24"/>
         </w:rPr>
+        <w:lastRenderedPageBreak/>
         <w:t>Bật đèn, tắt đèn</w:t>
       </w:r>
     </w:p>
@@ -9118,7 +9598,6 @@
           <w:color w:val="000000"/>
           <w:sz w:val="24"/>
         </w:rPr>
-        <w:lastRenderedPageBreak/>
         <w:t>Chú thích: Khi còi bật =&gt; có sự cố xảy ra =&gt; bật đèn để dễ chạy</w:t>
       </w:r>
     </w:p>
@@ -10748,6 +11227,7 @@
                 <w:color w:val="000000" w:themeColor="text1"/>
                 <w:sz w:val="24"/>
               </w:rPr>
+              <w:lastRenderedPageBreak/>
               <w:t>Enabled/</w:t>
             </w:r>
           </w:p>
@@ -10947,7 +11427,6 @@
                 <w:color w:val="000000"/>
                 <w:sz w:val="24"/>
               </w:rPr>
-              <w:lastRenderedPageBreak/>
               <w:t xml:space="preserve">Pass json: </w:t>
             </w:r>
             <w:r>
@@ -11007,7 +11486,6 @@
                 <w:color w:val="000000"/>
                 <w:sz w:val="24"/>
               </w:rPr>
-              <w:lastRenderedPageBreak/>
               <w:t>HTTP Status OK 204 if successful</w:t>
             </w:r>
           </w:p>
@@ -11053,7 +11531,6 @@
                 <w:color w:val="000000"/>
                 <w:sz w:val="24"/>
               </w:rPr>
-              <w:lastRenderedPageBreak/>
               <w:t>Delete device in home</w:t>
             </w:r>
           </w:p>
@@ -12372,6 +12849,7 @@
                 <w:color w:val="000000"/>
                 <w:sz w:val="24"/>
               </w:rPr>
+              <w:lastRenderedPageBreak/>
               <w:t>device: Device</w:t>
             </w:r>
           </w:p>
@@ -12405,6 +12883,7 @@
                 <w:color w:val="000000"/>
                 <w:sz w:val="24"/>
               </w:rPr>
+              <w:lastRenderedPageBreak/>
               <w:t>HTTP Status OK 201 if successful</w:t>
             </w:r>
           </w:p>
@@ -12459,6 +12938,7 @@
                 <w:color w:val="FF0000"/>
                 <w:sz w:val="24"/>
               </w:rPr>
+              <w:lastRenderedPageBreak/>
               <w:t>devices/4</w:t>
             </w:r>
           </w:p>
@@ -12494,6 +12974,7 @@
                 <w:color w:val="000000"/>
                 <w:sz w:val="24"/>
               </w:rPr>
+              <w:lastRenderedPageBreak/>
               <w:t>Get all valid GPIO pins</w:t>
             </w:r>
           </w:p>
@@ -12702,7 +13183,6 @@
                 <w:color w:val="000000"/>
                 <w:sz w:val="24"/>
               </w:rPr>
-              <w:lastRenderedPageBreak/>
               <w:t>Get home</w:t>
             </w:r>
           </w:p>
@@ -13943,6 +14423,7 @@
                 <w:color w:val="000000"/>
                 <w:sz w:val="24"/>
               </w:rPr>
+              <w:lastRenderedPageBreak/>
               <w:t>Delete mode</w:t>
             </w:r>
           </w:p>
@@ -14383,7 +14864,6 @@
                 <w:color w:val="000000"/>
                 <w:sz w:val="24"/>
               </w:rPr>
-              <w:lastRenderedPageBreak/>
               <w:t>Update existing mode</w:t>
             </w:r>
           </w:p>
@@ -15941,6 +16421,7 @@
                 <w:color w:val="000000" w:themeColor="text1"/>
                 <w:sz w:val="24"/>
               </w:rPr>
+              <w:lastRenderedPageBreak/>
               <w:t>Get list device id in script</w:t>
             </w:r>
           </w:p>
@@ -16151,7 +16632,6 @@
         <w:rPr>
           <w:sz w:val="40"/>
         </w:rPr>
-        <w:lastRenderedPageBreak/>
         <w:t>Mot so cau hoi co the dat ra</w:t>
       </w:r>
     </w:p>
@@ -16318,7 +16798,7 @@
       <w:r>
         <w:t xml:space="preserve">[1] </w:t>
       </w:r>
-      <w:hyperlink r:id="rId13" w:history="1">
+      <w:hyperlink r:id="rId16" w:history="1">
         <w:r>
           <w:rPr>
             <w:rStyle w:val="Hyperlink"/>
@@ -16342,7 +16822,7 @@
       <w:r>
         <w:t xml:space="preserve">[2] </w:t>
       </w:r>
-      <w:hyperlink r:id="rId14" w:history="1">
+      <w:hyperlink r:id="rId17" w:history="1">
         <w:r>
           <w:rPr>
             <w:rStyle w:val="Hyperlink"/>
@@ -16355,6 +16835,38 @@
       </w:r>
     </w:p>
     <w:p>
+      <w:r>
+        <w:t xml:space="preserve">[3] </w:t>
+      </w:r>
+      <w:hyperlink r:id="rId18" w:history="1">
+        <w:r>
+          <w:rPr>
+            <w:rStyle w:val="Hyperlink"/>
+          </w:rPr>
+          <w:t>https://www.genuitec.com/spring-frameworkrestcontroller-vs-controller/</w:t>
+        </w:r>
+      </w:hyperlink>
+      <w:r>
+        <w:t xml:space="preserve"> (30/11/16)</w:t>
+      </w:r>
+    </w:p>
+    <w:p>
+      <w:r>
+        <w:t xml:space="preserve">[4] </w:t>
+      </w:r>
+      <w:hyperlink r:id="rId19" w:history="1">
+        <w:r>
+          <w:rPr>
+            <w:rStyle w:val="Hyperlink"/>
+          </w:rPr>
+          <w:t>http://hibernate.org/orm/</w:t>
+        </w:r>
+      </w:hyperlink>
+      <w:r>
+        <w:t xml:space="preserve"> (30/11/16)</w:t>
+      </w:r>
+    </w:p>
+    <w:p>
       <w:pPr>
         <w:rPr>
           <w:sz w:val="24"/>
@@ -16362,7 +16874,7 @@
       </w:pPr>
     </w:p>
     <w:sectPr>
-      <w:footerReference w:type="default" r:id="rId15"/>
+      <w:footerReference w:type="default" r:id="rId20"/>
       <w:pgSz w:w="12240" w:h="15840"/>
       <w:pgMar w:top="1440" w:right="1440" w:bottom="1440" w:left="1440" w:header="0" w:footer="720" w:gutter="0"/>
       <w:cols w:space="720"/>
@@ -16428,7 +16940,7 @@
           <w:rPr>
             <w:noProof/>
           </w:rPr>
-          <w:t>20</w:t>
+          <w:t>4</w:t>
         </w:r>
         <w:r>
           <w:fldChar w:fldCharType="end"/>
@@ -16585,6 +17097,119 @@
     </w:lvl>
   </w:abstractNum>
   <w:abstractNum w:abstractNumId="1">
+    <w:nsid w:val="094C6BCA"/>
+    <w:multiLevelType w:val="hybridMultilevel"/>
+    <w:tmpl w:val="BFD6E47C"/>
+    <w:lvl w:ilvl="0" w:tplc="04090001">
+      <w:start w:val="1"/>
+      <w:numFmt w:val="bullet"/>
+      <w:lvlText w:val=""/>
+      <w:lvlJc w:val="left"/>
+      <w:pPr>
+        <w:ind w:left="720" w:hanging="360"/>
+      </w:pPr>
+      <w:rPr>
+        <w:rFonts w:ascii="Symbol" w:hAnsi="Symbol" w:hint="default"/>
+      </w:rPr>
+    </w:lvl>
+    <w:lvl w:ilvl="1" w:tplc="04090003" w:tentative="1">
+      <w:start w:val="1"/>
+      <w:numFmt w:val="bullet"/>
+      <w:lvlText w:val="o"/>
+      <w:lvlJc w:val="left"/>
+      <w:pPr>
+        <w:ind w:left="1440" w:hanging="360"/>
+      </w:pPr>
+      <w:rPr>
+        <w:rFonts w:ascii="Courier New" w:hAnsi="Courier New" w:cs="Courier New" w:hint="default"/>
+      </w:rPr>
+    </w:lvl>
+    <w:lvl w:ilvl="2" w:tplc="04090005" w:tentative="1">
+      <w:start w:val="1"/>
+      <w:numFmt w:val="bullet"/>
+      <w:lvlText w:val=""/>
+      <w:lvlJc w:val="left"/>
+      <w:pPr>
+        <w:ind w:left="2160" w:hanging="360"/>
+      </w:pPr>
+      <w:rPr>
+        <w:rFonts w:ascii="Wingdings" w:hAnsi="Wingdings" w:hint="default"/>
+      </w:rPr>
+    </w:lvl>
+    <w:lvl w:ilvl="3" w:tplc="04090001" w:tentative="1">
+      <w:start w:val="1"/>
+      <w:numFmt w:val="bullet"/>
+      <w:lvlText w:val=""/>
+      <w:lvlJc w:val="left"/>
+      <w:pPr>
+        <w:ind w:left="2880" w:hanging="360"/>
+      </w:pPr>
+      <w:rPr>
+        <w:rFonts w:ascii="Symbol" w:hAnsi="Symbol" w:hint="default"/>
+      </w:rPr>
+    </w:lvl>
+    <w:lvl w:ilvl="4" w:tplc="04090003" w:tentative="1">
+      <w:start w:val="1"/>
+      <w:numFmt w:val="bullet"/>
+      <w:lvlText w:val="o"/>
+      <w:lvlJc w:val="left"/>
+      <w:pPr>
+        <w:ind w:left="3600" w:hanging="360"/>
+      </w:pPr>
+      <w:rPr>
+        <w:rFonts w:ascii="Courier New" w:hAnsi="Courier New" w:cs="Courier New" w:hint="default"/>
+      </w:rPr>
+    </w:lvl>
+    <w:lvl w:ilvl="5" w:tplc="04090005" w:tentative="1">
+      <w:start w:val="1"/>
+      <w:numFmt w:val="bullet"/>
+      <w:lvlText w:val=""/>
+      <w:lvlJc w:val="left"/>
+      <w:pPr>
+        <w:ind w:left="4320" w:hanging="360"/>
+      </w:pPr>
+      <w:rPr>
+        <w:rFonts w:ascii="Wingdings" w:hAnsi="Wingdings" w:hint="default"/>
+      </w:rPr>
+    </w:lvl>
+    <w:lvl w:ilvl="6" w:tplc="04090001" w:tentative="1">
+      <w:start w:val="1"/>
+      <w:numFmt w:val="bullet"/>
+      <w:lvlText w:val=""/>
+      <w:lvlJc w:val="left"/>
+      <w:pPr>
+        <w:ind w:left="5040" w:hanging="360"/>
+      </w:pPr>
+      <w:rPr>
+        <w:rFonts w:ascii="Symbol" w:hAnsi="Symbol" w:hint="default"/>
+      </w:rPr>
+    </w:lvl>
+    <w:lvl w:ilvl="7" w:tplc="04090003" w:tentative="1">
+      <w:start w:val="1"/>
+      <w:numFmt w:val="bullet"/>
+      <w:lvlText w:val="o"/>
+      <w:lvlJc w:val="left"/>
+      <w:pPr>
+        <w:ind w:left="5760" w:hanging="360"/>
+      </w:pPr>
+      <w:rPr>
+        <w:rFonts w:ascii="Courier New" w:hAnsi="Courier New" w:cs="Courier New" w:hint="default"/>
+      </w:rPr>
+    </w:lvl>
+    <w:lvl w:ilvl="8" w:tplc="04090005" w:tentative="1">
+      <w:start w:val="1"/>
+      <w:numFmt w:val="bullet"/>
+      <w:lvlText w:val=""/>
+      <w:lvlJc w:val="left"/>
+      <w:pPr>
+        <w:ind w:left="6480" w:hanging="360"/>
+      </w:pPr>
+      <w:rPr>
+        <w:rFonts w:ascii="Wingdings" w:hAnsi="Wingdings" w:hint="default"/>
+      </w:rPr>
+    </w:lvl>
+  </w:abstractNum>
+  <w:abstractNum w:abstractNumId="2">
     <w:nsid w:val="0A41048C"/>
     <w:multiLevelType w:val="multilevel"/>
     <w:tmpl w:val="E9D64E0E"/>
@@ -16672,7 +17297,7 @@
       </w:pPr>
     </w:lvl>
   </w:abstractNum>
-  <w:abstractNum w:abstractNumId="2">
+  <w:abstractNum w:abstractNumId="3">
     <w:nsid w:val="1482775B"/>
     <w:multiLevelType w:val="multilevel"/>
     <w:tmpl w:val="868AFD62"/>
@@ -16765,7 +17390,7 @@
       </w:pPr>
     </w:lvl>
   </w:abstractNum>
-  <w:abstractNum w:abstractNumId="3">
+  <w:abstractNum w:abstractNumId="4">
     <w:nsid w:val="1AC77A52"/>
     <w:multiLevelType w:val="multilevel"/>
     <w:tmpl w:val="F86038B2"/>
@@ -16878,7 +17503,7 @@
       </w:rPr>
     </w:lvl>
   </w:abstractNum>
-  <w:abstractNum w:abstractNumId="4">
+  <w:abstractNum w:abstractNumId="5">
     <w:nsid w:val="26943326"/>
     <w:multiLevelType w:val="hybridMultilevel"/>
     <w:tmpl w:val="17FEEE72"/>
@@ -16991,7 +17616,7 @@
       </w:rPr>
     </w:lvl>
   </w:abstractNum>
-  <w:abstractNum w:abstractNumId="5">
+  <w:abstractNum w:abstractNumId="6">
     <w:nsid w:val="28671FAC"/>
     <w:multiLevelType w:val="multilevel"/>
     <w:tmpl w:val="9960A632"/>
@@ -17141,7 +17766,7 @@
       </w:rPr>
     </w:lvl>
   </w:abstractNum>
-  <w:abstractNum w:abstractNumId="6">
+  <w:abstractNum w:abstractNumId="7">
     <w:nsid w:val="2B01793C"/>
     <w:multiLevelType w:val="multilevel"/>
     <w:tmpl w:val="A0A8D192"/>
@@ -17291,7 +17916,7 @@
       </w:rPr>
     </w:lvl>
   </w:abstractNum>
-  <w:abstractNum w:abstractNumId="7">
+  <w:abstractNum w:abstractNumId="8">
     <w:nsid w:val="2C2F4A4C"/>
     <w:multiLevelType w:val="multilevel"/>
     <w:tmpl w:val="123E4696"/>
@@ -17404,7 +18029,7 @@
       </w:rPr>
     </w:lvl>
   </w:abstractNum>
-  <w:abstractNum w:abstractNumId="8">
+  <w:abstractNum w:abstractNumId="9">
     <w:nsid w:val="2D5832B4"/>
     <w:multiLevelType w:val="multilevel"/>
     <w:tmpl w:val="ADC29E00"/>
@@ -17554,7 +18179,7 @@
       </w:rPr>
     </w:lvl>
   </w:abstractNum>
-  <w:abstractNum w:abstractNumId="9">
+  <w:abstractNum w:abstractNumId="10">
     <w:nsid w:val="32E074BC"/>
     <w:multiLevelType w:val="hybridMultilevel"/>
     <w:tmpl w:val="6884FC82"/>
@@ -17667,7 +18292,7 @@
       </w:rPr>
     </w:lvl>
   </w:abstractNum>
-  <w:abstractNum w:abstractNumId="10">
+  <w:abstractNum w:abstractNumId="11">
     <w:nsid w:val="34085C48"/>
     <w:multiLevelType w:val="multilevel"/>
     <w:tmpl w:val="0CE057EC"/>
@@ -17780,7 +18405,7 @@
       </w:rPr>
     </w:lvl>
   </w:abstractNum>
-  <w:abstractNum w:abstractNumId="11">
+  <w:abstractNum w:abstractNumId="12">
     <w:nsid w:val="372425FA"/>
     <w:multiLevelType w:val="multilevel"/>
     <w:tmpl w:val="292A8300"/>
@@ -17866,7 +18491,7 @@
       </w:pPr>
     </w:lvl>
   </w:abstractNum>
-  <w:abstractNum w:abstractNumId="12">
+  <w:abstractNum w:abstractNumId="13">
     <w:nsid w:val="3F7F1C5D"/>
     <w:multiLevelType w:val="multilevel"/>
     <w:tmpl w:val="8C9A5184"/>
@@ -17979,7 +18604,7 @@
       </w:rPr>
     </w:lvl>
   </w:abstractNum>
-  <w:abstractNum w:abstractNumId="13">
+  <w:abstractNum w:abstractNumId="14">
     <w:nsid w:val="40C20C31"/>
     <w:multiLevelType w:val="multilevel"/>
     <w:tmpl w:val="F0F6B0E8"/>
@@ -18129,7 +18754,7 @@
       </w:rPr>
     </w:lvl>
   </w:abstractNum>
-  <w:abstractNum w:abstractNumId="14">
+  <w:abstractNum w:abstractNumId="15">
     <w:nsid w:val="482F6D54"/>
     <w:multiLevelType w:val="hybridMultilevel"/>
     <w:tmpl w:val="F2B479F2"/>
@@ -18242,7 +18867,7 @@
       </w:rPr>
     </w:lvl>
   </w:abstractNum>
-  <w:abstractNum w:abstractNumId="15">
+  <w:abstractNum w:abstractNumId="16">
     <w:nsid w:val="4F35619D"/>
     <w:multiLevelType w:val="multilevel"/>
     <w:tmpl w:val="27BCAFA2"/>
@@ -18355,7 +18980,7 @@
       </w:rPr>
     </w:lvl>
   </w:abstractNum>
-  <w:abstractNum w:abstractNumId="16">
+  <w:abstractNum w:abstractNumId="17">
     <w:nsid w:val="5FDC4040"/>
     <w:multiLevelType w:val="multilevel"/>
     <w:tmpl w:val="B3C4F274"/>
@@ -18441,7 +19066,7 @@
       </w:pPr>
     </w:lvl>
   </w:abstractNum>
-  <w:abstractNum w:abstractNumId="17">
+  <w:abstractNum w:abstractNumId="18">
     <w:nsid w:val="63516A36"/>
     <w:multiLevelType w:val="hybridMultilevel"/>
     <w:tmpl w:val="DF345C2E"/>
@@ -18554,7 +19179,120 @@
       </w:rPr>
     </w:lvl>
   </w:abstractNum>
-  <w:abstractNum w:abstractNumId="18">
+  <w:abstractNum w:abstractNumId="19">
+    <w:nsid w:val="6CBC49E0"/>
+    <w:multiLevelType w:val="hybridMultilevel"/>
+    <w:tmpl w:val="C48A73F0"/>
+    <w:lvl w:ilvl="0" w:tplc="04090001">
+      <w:start w:val="1"/>
+      <w:numFmt w:val="bullet"/>
+      <w:lvlText w:val=""/>
+      <w:lvlJc w:val="left"/>
+      <w:pPr>
+        <w:ind w:left="720" w:hanging="360"/>
+      </w:pPr>
+      <w:rPr>
+        <w:rFonts w:ascii="Symbol" w:hAnsi="Symbol" w:hint="default"/>
+      </w:rPr>
+    </w:lvl>
+    <w:lvl w:ilvl="1" w:tplc="04090003" w:tentative="1">
+      <w:start w:val="1"/>
+      <w:numFmt w:val="bullet"/>
+      <w:lvlText w:val="o"/>
+      <w:lvlJc w:val="left"/>
+      <w:pPr>
+        <w:ind w:left="1440" w:hanging="360"/>
+      </w:pPr>
+      <w:rPr>
+        <w:rFonts w:ascii="Courier New" w:hAnsi="Courier New" w:cs="Courier New" w:hint="default"/>
+      </w:rPr>
+    </w:lvl>
+    <w:lvl w:ilvl="2" w:tplc="04090005" w:tentative="1">
+      <w:start w:val="1"/>
+      <w:numFmt w:val="bullet"/>
+      <w:lvlText w:val=""/>
+      <w:lvlJc w:val="left"/>
+      <w:pPr>
+        <w:ind w:left="2160" w:hanging="360"/>
+      </w:pPr>
+      <w:rPr>
+        <w:rFonts w:ascii="Wingdings" w:hAnsi="Wingdings" w:hint="default"/>
+      </w:rPr>
+    </w:lvl>
+    <w:lvl w:ilvl="3" w:tplc="04090001" w:tentative="1">
+      <w:start w:val="1"/>
+      <w:numFmt w:val="bullet"/>
+      <w:lvlText w:val=""/>
+      <w:lvlJc w:val="left"/>
+      <w:pPr>
+        <w:ind w:left="2880" w:hanging="360"/>
+      </w:pPr>
+      <w:rPr>
+        <w:rFonts w:ascii="Symbol" w:hAnsi="Symbol" w:hint="default"/>
+      </w:rPr>
+    </w:lvl>
+    <w:lvl w:ilvl="4" w:tplc="04090003" w:tentative="1">
+      <w:start w:val="1"/>
+      <w:numFmt w:val="bullet"/>
+      <w:lvlText w:val="o"/>
+      <w:lvlJc w:val="left"/>
+      <w:pPr>
+        <w:ind w:left="3600" w:hanging="360"/>
+      </w:pPr>
+      <w:rPr>
+        <w:rFonts w:ascii="Courier New" w:hAnsi="Courier New" w:cs="Courier New" w:hint="default"/>
+      </w:rPr>
+    </w:lvl>
+    <w:lvl w:ilvl="5" w:tplc="04090005" w:tentative="1">
+      <w:start w:val="1"/>
+      <w:numFmt w:val="bullet"/>
+      <w:lvlText w:val=""/>
+      <w:lvlJc w:val="left"/>
+      <w:pPr>
+        <w:ind w:left="4320" w:hanging="360"/>
+      </w:pPr>
+      <w:rPr>
+        <w:rFonts w:ascii="Wingdings" w:hAnsi="Wingdings" w:hint="default"/>
+      </w:rPr>
+    </w:lvl>
+    <w:lvl w:ilvl="6" w:tplc="04090001" w:tentative="1">
+      <w:start w:val="1"/>
+      <w:numFmt w:val="bullet"/>
+      <w:lvlText w:val=""/>
+      <w:lvlJc w:val="left"/>
+      <w:pPr>
+        <w:ind w:left="5040" w:hanging="360"/>
+      </w:pPr>
+      <w:rPr>
+        <w:rFonts w:ascii="Symbol" w:hAnsi="Symbol" w:hint="default"/>
+      </w:rPr>
+    </w:lvl>
+    <w:lvl w:ilvl="7" w:tplc="04090003" w:tentative="1">
+      <w:start w:val="1"/>
+      <w:numFmt w:val="bullet"/>
+      <w:lvlText w:val="o"/>
+      <w:lvlJc w:val="left"/>
+      <w:pPr>
+        <w:ind w:left="5760" w:hanging="360"/>
+      </w:pPr>
+      <w:rPr>
+        <w:rFonts w:ascii="Courier New" w:hAnsi="Courier New" w:cs="Courier New" w:hint="default"/>
+      </w:rPr>
+    </w:lvl>
+    <w:lvl w:ilvl="8" w:tplc="04090005" w:tentative="1">
+      <w:start w:val="1"/>
+      <w:numFmt w:val="bullet"/>
+      <w:lvlText w:val=""/>
+      <w:lvlJc w:val="left"/>
+      <w:pPr>
+        <w:ind w:left="6480" w:hanging="360"/>
+      </w:pPr>
+      <w:rPr>
+        <w:rFonts w:ascii="Wingdings" w:hAnsi="Wingdings" w:hint="default"/>
+      </w:rPr>
+    </w:lvl>
+  </w:abstractNum>
+  <w:abstractNum w:abstractNumId="20">
     <w:nsid w:val="6D2C7596"/>
     <w:multiLevelType w:val="multilevel"/>
     <w:tmpl w:val="7F0A3740"/>
@@ -18667,7 +19405,7 @@
       </w:rPr>
     </w:lvl>
   </w:abstractNum>
-  <w:abstractNum w:abstractNumId="19">
+  <w:abstractNum w:abstractNumId="21">
     <w:nsid w:val="7D810515"/>
     <w:multiLevelType w:val="multilevel"/>
     <w:tmpl w:val="355A40DE"/>
@@ -18781,91 +19519,97 @@
     </w:lvl>
   </w:abstractNum>
   <w:num w:numId="1">
+    <w:abstractNumId w:val="17"/>
+  </w:num>
+  <w:num w:numId="2">
+    <w:abstractNumId w:val="12"/>
+  </w:num>
+  <w:num w:numId="3">
+    <w:abstractNumId w:val="2"/>
+  </w:num>
+  <w:num w:numId="4">
+    <w:abstractNumId w:val="4"/>
+  </w:num>
+  <w:num w:numId="5">
+    <w:abstractNumId w:val="11"/>
+  </w:num>
+  <w:num w:numId="6">
+    <w:abstractNumId w:val="13"/>
+  </w:num>
+  <w:num w:numId="7">
     <w:abstractNumId w:val="16"/>
   </w:num>
-  <w:num w:numId="2">
-    <w:abstractNumId w:val="11"/>
-  </w:num>
-  <w:num w:numId="3">
-    <w:abstractNumId w:val="1"/>
-  </w:num>
-  <w:num w:numId="4">
-    <w:abstractNumId w:val="3"/>
-  </w:num>
-  <w:num w:numId="5">
-    <w:abstractNumId w:val="10"/>
-  </w:num>
-  <w:num w:numId="6">
-    <w:abstractNumId w:val="12"/>
-  </w:num>
-  <w:num w:numId="7">
-    <w:abstractNumId w:val="15"/>
-  </w:num>
   <w:num w:numId="8">
-    <w:abstractNumId w:val="7"/>
+    <w:abstractNumId w:val="8"/>
   </w:num>
   <w:num w:numId="9">
-    <w:abstractNumId w:val="5"/>
+    <w:abstractNumId w:val="6"/>
   </w:num>
   <w:num w:numId="10">
-    <w:abstractNumId w:val="8"/>
+    <w:abstractNumId w:val="9"/>
   </w:num>
   <w:num w:numId="11">
-    <w:abstractNumId w:val="19"/>
+    <w:abstractNumId w:val="21"/>
   </w:num>
   <w:num w:numId="12">
-    <w:abstractNumId w:val="18"/>
+    <w:abstractNumId w:val="20"/>
   </w:num>
   <w:num w:numId="13">
     <w:abstractNumId w:val="0"/>
   </w:num>
   <w:num w:numId="14">
-    <w:abstractNumId w:val="6"/>
+    <w:abstractNumId w:val="7"/>
   </w:num>
   <w:num w:numId="15">
-    <w:abstractNumId w:val="13"/>
+    <w:abstractNumId w:val="14"/>
   </w:num>
   <w:num w:numId="16">
-    <w:abstractNumId w:val="2"/>
+    <w:abstractNumId w:val="3"/>
   </w:num>
   <w:num w:numId="17">
-    <w:abstractNumId w:val="2"/>
+    <w:abstractNumId w:val="3"/>
   </w:num>
   <w:num w:numId="18">
-    <w:abstractNumId w:val="2"/>
+    <w:abstractNumId w:val="3"/>
   </w:num>
   <w:num w:numId="19">
-    <w:abstractNumId w:val="2"/>
+    <w:abstractNumId w:val="3"/>
   </w:num>
   <w:num w:numId="20">
-    <w:abstractNumId w:val="2"/>
+    <w:abstractNumId w:val="3"/>
   </w:num>
   <w:num w:numId="21">
-    <w:abstractNumId w:val="2"/>
+    <w:abstractNumId w:val="3"/>
   </w:num>
   <w:num w:numId="22">
-    <w:abstractNumId w:val="2"/>
+    <w:abstractNumId w:val="3"/>
   </w:num>
   <w:num w:numId="23">
-    <w:abstractNumId w:val="2"/>
+    <w:abstractNumId w:val="3"/>
   </w:num>
   <w:num w:numId="24">
-    <w:abstractNumId w:val="2"/>
+    <w:abstractNumId w:val="3"/>
   </w:num>
   <w:num w:numId="25">
-    <w:abstractNumId w:val="2"/>
+    <w:abstractNumId w:val="3"/>
   </w:num>
   <w:num w:numId="26">
-    <w:abstractNumId w:val="17"/>
+    <w:abstractNumId w:val="18"/>
   </w:num>
   <w:num w:numId="27">
-    <w:abstractNumId w:val="9"/>
+    <w:abstractNumId w:val="10"/>
   </w:num>
   <w:num w:numId="28">
-    <w:abstractNumId w:val="4"/>
+    <w:abstractNumId w:val="5"/>
   </w:num>
   <w:num w:numId="29">
-    <w:abstractNumId w:val="14"/>
+    <w:abstractNumId w:val="15"/>
+  </w:num>
+  <w:num w:numId="30">
+    <w:abstractNumId w:val="1"/>
+  </w:num>
+  <w:num w:numId="31">
+    <w:abstractNumId w:val="19"/>
   </w:num>
 </w:numbering>
 </file>
@@ -19356,7 +20100,6 @@
     <w:next w:val="Normal"/>
     <w:link w:val="Heading4Char"/>
     <w:uiPriority w:val="9"/>
-    <w:semiHidden/>
     <w:unhideWhenUsed/>
     <w:qFormat/>
     <w:rsid w:val="00CC41BD"/>
@@ -19602,7 +20345,6 @@
     <w:basedOn w:val="DefaultParagraphFont"/>
     <w:link w:val="Heading4"/>
     <w:uiPriority w:val="9"/>
-    <w:semiHidden/>
     <w:rsid w:val="00CC41BD"/>
     <w:rPr>
       <w:rFonts w:asciiTheme="majorHAnsi" w:eastAsiaTheme="majorEastAsia" w:hAnsiTheme="majorHAnsi" w:cstheme="majorBidi"/>
@@ -21693,7 +22435,7 @@
 </file>
 
 <file path=customXml/itemProps1.xml><?xml version="1.0" encoding="utf-8"?>
-<ds:datastoreItem xmlns:ds="http://schemas.openxmlformats.org/officeDocument/2006/customXml" ds:itemID="{B16AA04A-6B02-4461-B1EF-933774343865}">
+<ds:datastoreItem xmlns:ds="http://schemas.openxmlformats.org/officeDocument/2006/customXml" ds:itemID="{ED754876-DC69-42F3-84E6-6BBF4E378753}">
   <ds:schemaRefs>
     <ds:schemaRef ds:uri="http://schemas.openxmlformats.org/officeDocument/2006/bibliography"/>
   </ds:schemaRefs>

</xml_diff>

<commit_message>
Update content 2.4, 2.5
</commit_message>
<xml_diff>
--- a/Documents/Bao_Cao_LVTN/Back-end/Vinh-LVTN.docx
+++ b/Documents/Bao_Cao_LVTN/Back-end/Vinh-LVTN.docx
@@ -2814,7 +2814,7 @@
           <v:shape id="_x0000_i1025" type="#_x0000_t75" style="width:445.8pt;height:226.2pt" o:ole="">
             <v:imagedata r:id="rId14" o:title=""/>
           </v:shape>
-          <o:OLEObject Type="Embed" ProgID="Visio.Drawing.15" ShapeID="_x0000_i1025" DrawAspect="Content" ObjectID="_1542649258" r:id="rId15"/>
+          <o:OLEObject Type="Embed" ProgID="Visio.Drawing.15" ShapeID="_x0000_i1025" DrawAspect="Content" ObjectID="_1542653494" r:id="rId15"/>
         </w:object>
       </w:r>
     </w:p>
@@ -2941,6 +2941,11 @@
       </w:r>
     </w:p>
     <w:p>
+      <w:pPr>
+        <w:rPr>
+          <w:sz w:val="24"/>
+        </w:rPr>
+      </w:pPr>
       <w:r>
         <w:t>Kịch bản người dùng sử dụng ngôn ngữ tự nhiên để đặc tả. Lấy ví dụ như “</w:t>
       </w:r>
@@ -2956,15 +2961,88 @@
         <w:pStyle w:val="Heading3"/>
       </w:pPr>
       <w:r>
+        <w:t>Kịch bản lưu trữ</w:t>
+      </w:r>
+      <w:r>
+        <w:t xml:space="preserve"> (script)</w:t>
+      </w:r>
+    </w:p>
+    <w:p>
+      <w:r>
+        <w:t>Kịch bản lưu trữ có tác dụng như một bản thảo ngắn gọn của kịch bản người dùng, phục vụ mục đích lưu trữ dưới cơ sở dữ liệu là chính. Kịch bản lưu trữ được đặc tả bởi văn phạm riêng, được giới thiệu ở mục 2.4 sắp tới.</w:t>
+      </w:r>
+    </w:p>
+    <w:p>
+      <w:pPr>
+        <w:pStyle w:val="Heading3"/>
+      </w:pPr>
+      <w:r>
         <w:t>Kịch bản hệ thống</w:t>
       </w:r>
-    </w:p>
-    <w:p>
-      <w:r>
-        <w:rPr>
-          <w:sz w:val="24"/>
-        </w:rPr>
-        <w:t>Kịch bản hệ thống được đặc tả bởi văn phạm riêng(sẽ được giới thiệu ở mục 3.5), nhằm giúp hệ thống có khả năng “đọc”, “hiểu” kịch bản của người dùng.</w:t>
+      <w:r>
+        <w:t xml:space="preserve"> (scenario)</w:t>
+      </w:r>
+    </w:p>
+    <w:p>
+      <w:r>
+        <w:rPr>
+          <w:sz w:val="24"/>
+        </w:rPr>
+        <w:t xml:space="preserve">Kịch bản hệ thống </w:t>
+      </w:r>
+      <w:r>
+        <w:rPr>
+          <w:sz w:val="24"/>
+        </w:rPr>
+        <w:t xml:space="preserve">là dạng kịch bản mà </w:t>
+      </w:r>
+      <w:r>
+        <w:rPr>
+          <w:sz w:val="24"/>
+        </w:rPr>
+        <w:t>hệ thống có khả năng “đọc”, “hiểu”</w:t>
+      </w:r>
+      <w:r>
+        <w:rPr>
+          <w:sz w:val="24"/>
+        </w:rPr>
+        <w:t xml:space="preserve"> và xử lý. Hệ thống đọc kịch bản lưu trữ và</w:t>
+      </w:r>
+      <w:r>
+        <w:rPr>
+          <w:sz w:val="24"/>
+        </w:rPr>
+        <w:t xml:space="preserve"> </w:t>
+      </w:r>
+      <w:r>
+        <w:rPr>
+          <w:sz w:val="24"/>
+        </w:rPr>
+        <w:t xml:space="preserve">dùng 1 cấu trúc dữ liệu riêng (sẽ được </w:t>
+      </w:r>
+      <w:r>
+        <w:rPr>
+          <w:sz w:val="24"/>
+        </w:rPr>
+        <w:t>giới thiệu ở mục 2.5</w:t>
+      </w:r>
+      <w:r>
+        <w:rPr>
+          <w:sz w:val="24"/>
+        </w:rPr>
+        <w:t>) để mô tả nó và xây dựng lên thành kịch bản hệ thống</w:t>
+      </w:r>
+      <w:r>
+        <w:rPr>
+          <w:sz w:val="24"/>
+        </w:rPr>
+        <w:t xml:space="preserve"> (lưu trên bộ nhớ máy tính)</w:t>
+      </w:r>
+      <w:r>
+        <w:rPr>
+          <w:sz w:val="24"/>
+        </w:rPr>
+        <w:t>.</w:t>
       </w:r>
     </w:p>
     <w:p>
@@ -2990,122 +3068,412 @@
         <w:rPr>
           <w:sz w:val="32"/>
         </w:rPr>
+        <w:t xml:space="preserve"> </w:t>
+      </w:r>
+      <w:r>
+        <w:rPr>
+          <w:sz w:val="32"/>
+        </w:rPr>
+        <w:t>lưu trữ</w:t>
+      </w:r>
+    </w:p>
+    <w:p>
+      <w:pPr>
+        <w:rPr>
+          <w:sz w:val="24"/>
+        </w:rPr>
+      </w:pPr>
+      <w:r>
+        <w:rPr>
+          <w:sz w:val="24"/>
+        </w:rPr>
+        <w:t>Kịch bản của người dùng</w:t>
+      </w:r>
+      <w:r>
+        <w:rPr>
+          <w:sz w:val="24"/>
+        </w:rPr>
+        <w:t xml:space="preserve"> thường</w:t>
+      </w:r>
+      <w:r>
+        <w:rPr>
+          <w:sz w:val="24"/>
+        </w:rPr>
+        <w:t xml:space="preserve"> được đặc tả bởi ngôn ngữ tự nhiên. </w:t>
+      </w:r>
+      <w:r>
+        <w:rPr>
+          <w:sz w:val="24"/>
+        </w:rPr>
+        <w:t>Với</w:t>
+      </w:r>
+      <w:r>
+        <w:rPr>
+          <w:sz w:val="24"/>
+        </w:rPr>
+        <w:t xml:space="preserve"> hệ thống hiện tại củ</w:t>
+      </w:r>
+      <w:r>
+        <w:rPr>
+          <w:sz w:val="24"/>
+        </w:rPr>
+        <w:t>a nhóm,</w:t>
+      </w:r>
+      <w:r>
+        <w:rPr>
+          <w:sz w:val="24"/>
+        </w:rPr>
+        <w:t xml:space="preserve"> tính năng xử lý ngôn ngữ tự nhiên</w:t>
+      </w:r>
+      <w:r>
+        <w:rPr>
+          <w:sz w:val="24"/>
+        </w:rPr>
+        <w:t xml:space="preserve"> không được hỗ trợ</w:t>
+      </w:r>
+      <w:r>
+        <w:rPr>
+          <w:sz w:val="24"/>
+        </w:rPr>
+        <w:t xml:space="preserve">, </w:t>
+      </w:r>
+      <w:r>
+        <w:rPr>
+          <w:sz w:val="24"/>
+        </w:rPr>
+        <w:t>do đó</w:t>
+      </w:r>
+      <w:r>
+        <w:rPr>
+          <w:sz w:val="24"/>
+        </w:rPr>
+        <w:t xml:space="preserve"> vấn đề cấp thiế</w:t>
+      </w:r>
+      <w:r>
+        <w:rPr>
+          <w:sz w:val="24"/>
+        </w:rPr>
+        <w:t xml:space="preserve">t </w:t>
+      </w:r>
+      <w:r>
+        <w:rPr>
+          <w:sz w:val="24"/>
+        </w:rPr>
+        <w:t>đặt ra đầu tiên và cũng không kém phầ</w:t>
+      </w:r>
+      <w:r>
+        <w:rPr>
+          <w:sz w:val="24"/>
+        </w:rPr>
+        <w:t>n quan trọ</w:t>
+      </w:r>
+      <w:r>
+        <w:rPr>
+          <w:sz w:val="24"/>
+        </w:rPr>
+        <w:t>ng</w:t>
+      </w:r>
+      <w:r>
+        <w:rPr>
+          <w:sz w:val="24"/>
+        </w:rPr>
+        <w:t>, chính</w:t>
+      </w:r>
+      <w:r>
+        <w:rPr>
+          <w:sz w:val="24"/>
+        </w:rPr>
+        <w:t xml:space="preserve"> là đặc tả văn phạm cho kịch bản. Đặc tả văn phạm</w:t>
+      </w:r>
+      <w:r>
+        <w:rPr>
+          <w:sz w:val="24"/>
+        </w:rPr>
+        <w:t xml:space="preserve"> kịch bản</w:t>
+      </w:r>
+      <w:r>
+        <w:rPr>
+          <w:sz w:val="24"/>
+        </w:rPr>
+        <w:t xml:space="preserve"> </w:t>
+      </w:r>
+      <w:r>
+        <w:rPr>
+          <w:sz w:val="24"/>
+        </w:rPr>
+        <w:t xml:space="preserve">nhằm </w:t>
+      </w:r>
+      <w:r>
+        <w:rPr>
+          <w:sz w:val="24"/>
+        </w:rPr>
+        <w:t xml:space="preserve">một mặt </w:t>
+      </w:r>
+      <w:r>
+        <w:rPr>
+          <w:sz w:val="24"/>
+        </w:rPr>
+        <w:t xml:space="preserve">giúp </w:t>
+      </w:r>
+      <w:r>
+        <w:rPr>
+          <w:sz w:val="24"/>
+        </w:rPr>
+        <w:t>hệ thống</w:t>
+      </w:r>
+      <w:r>
+        <w:rPr>
+          <w:sz w:val="24"/>
+        </w:rPr>
+        <w:t xml:space="preserve"> </w:t>
+      </w:r>
+      <w:r>
+        <w:rPr>
+          <w:sz w:val="24"/>
+        </w:rPr>
+        <w:t xml:space="preserve">có thể lưu trữ, mặt khác là </w:t>
+      </w:r>
+      <w:r>
+        <w:rPr>
+          <w:sz w:val="24"/>
+        </w:rPr>
+        <w:t>phân định được kịch bản nào là hợp lệ và kịch bản nào không hợp lệ</w:t>
+      </w:r>
+      <w:r>
+        <w:rPr>
+          <w:sz w:val="24"/>
+        </w:rPr>
+        <w:t xml:space="preserve">. </w:t>
+      </w:r>
+      <w:r>
+        <w:rPr>
+          <w:sz w:val="24"/>
+        </w:rPr>
+        <w:t xml:space="preserve">Hơn thế nữa, văn phạm </w:t>
+      </w:r>
+      <w:r>
+        <w:rPr>
+          <w:sz w:val="24"/>
+        </w:rPr>
+        <w:t xml:space="preserve">còn </w:t>
+      </w:r>
+      <w:r>
+        <w:rPr>
+          <w:sz w:val="24"/>
+        </w:rPr>
+        <w:t xml:space="preserve">giúp hệ thống có thể “đọc”, “hiểu” và xử lý kịch bản. </w:t>
+      </w:r>
+      <w:r>
+        <w:rPr>
+          <w:sz w:val="24"/>
+        </w:rPr>
+        <w:t>Tuy nhiên, công việ</w:t>
+      </w:r>
+      <w:r>
+        <w:rPr>
+          <w:sz w:val="24"/>
+        </w:rPr>
+        <w:t>c khó khăn</w:t>
+      </w:r>
+      <w:r>
+        <w:rPr>
+          <w:sz w:val="24"/>
+        </w:rPr>
+        <w:t xml:space="preserve"> là</w:t>
+      </w:r>
+      <w:r>
+        <w:rPr>
+          <w:sz w:val="24"/>
+        </w:rPr>
+        <w:t xml:space="preserve"> </w:t>
+      </w:r>
+      <w:r>
+        <w:rPr>
+          <w:sz w:val="24"/>
+        </w:rPr>
+        <w:t>làm sao</w:t>
+      </w:r>
+      <w:r>
+        <w:rPr>
+          <w:sz w:val="24"/>
+        </w:rPr>
+        <w:t xml:space="preserve"> văn phạm</w:t>
+      </w:r>
+      <w:r>
+        <w:rPr>
+          <w:sz w:val="24"/>
+        </w:rPr>
+        <w:t xml:space="preserve"> đặc tả chính xác </w:t>
+      </w:r>
+      <w:r>
+        <w:rPr>
+          <w:sz w:val="24"/>
+        </w:rPr>
+        <w:t xml:space="preserve">được </w:t>
+      </w:r>
+      <w:r>
+        <w:rPr>
+          <w:sz w:val="24"/>
+        </w:rPr>
+        <w:t>kịch bả</w:t>
+      </w:r>
+      <w:r>
+        <w:rPr>
+          <w:sz w:val="24"/>
+        </w:rPr>
+        <w:t xml:space="preserve">n </w:t>
+      </w:r>
+      <w:r>
+        <w:rPr>
+          <w:sz w:val="24"/>
+        </w:rPr>
+        <w:t>m</w:t>
+      </w:r>
+      <w:r>
+        <w:rPr>
+          <w:sz w:val="24"/>
+        </w:rPr>
+        <w:t>à vẫn giữ đúng ý nghĩa của nó</w:t>
+      </w:r>
+      <w:r>
+        <w:rPr>
+          <w:sz w:val="24"/>
+        </w:rPr>
+        <w:t xml:space="preserve">. </w:t>
+      </w:r>
+      <w:r>
+        <w:rPr>
+          <w:sz w:val="24"/>
+        </w:rPr>
+        <w:t>Sau thời gian nghiên cứu</w:t>
+      </w:r>
+      <w:r>
+        <w:rPr>
+          <w:sz w:val="24"/>
+        </w:rPr>
+        <w:t xml:space="preserve">, nhóm </w:t>
+      </w:r>
+      <w:r>
+        <w:rPr>
+          <w:sz w:val="24"/>
+        </w:rPr>
+        <w:t xml:space="preserve">quyết định </w:t>
+      </w:r>
+      <w:r>
+        <w:rPr>
+          <w:sz w:val="24"/>
+        </w:rPr>
+        <w:t xml:space="preserve">chọn BNF (Backus-Naur </w:t>
+      </w:r>
+      <w:r>
+        <w:rPr>
+          <w:sz w:val="24"/>
+        </w:rPr>
+        <w:t>form</w:t>
+      </w:r>
+      <w:r>
+        <w:rPr>
+          <w:sz w:val="24"/>
+        </w:rPr>
+        <w:t xml:space="preserve">), </w:t>
+      </w:r>
+      <w:r>
+        <w:rPr>
+          <w:sz w:val="24"/>
+        </w:rPr>
+        <w:t>gồm những kí hiệu</w:t>
+      </w:r>
+      <w:r>
+        <w:rPr>
+          <w:sz w:val="24"/>
+        </w:rPr>
+        <w:t xml:space="preserve"> toán học để đặc tả </w:t>
+      </w:r>
+      <w:r>
+        <w:rPr>
+          <w:sz w:val="24"/>
+        </w:rPr>
+        <w:t>văn phạm cho</w:t>
+      </w:r>
+      <w:r>
+        <w:rPr>
+          <w:sz w:val="24"/>
+        </w:rPr>
+        <w:t xml:space="preserve"> ngôn ngữ </w:t>
+      </w:r>
+      <w:r>
+        <w:rPr>
+          <w:sz w:val="24"/>
+        </w:rPr>
+        <w:t>phi ngữ cảnh</w:t>
+      </w:r>
+      <w:r>
+        <w:rPr>
+          <w:sz w:val="24"/>
+        </w:rPr>
+        <w:t>, thường dùng để xây dựng cú pháp các ngôn ngữ trong ngành máy tính, ví dụ như ngôn ngữ lập trình, tập lệnh</w:t>
+      </w:r>
+      <w:r>
+        <w:rPr>
+          <w:sz w:val="24"/>
+        </w:rPr>
+        <w:t>..</w:t>
+      </w:r>
+      <w:r>
+        <w:rPr>
+          <w:sz w:val="24"/>
+        </w:rPr>
+        <w:t>.</w:t>
+      </w:r>
+      <w:r>
+        <w:rPr>
+          <w:sz w:val="24"/>
+        </w:rPr>
+        <w:t xml:space="preserve"> </w:t>
+      </w:r>
+      <w:r>
+        <w:rPr>
+          <w:sz w:val="24"/>
+        </w:rPr>
+        <w:t xml:space="preserve">áp dụng vào </w:t>
+      </w:r>
+      <w:r>
+        <w:rPr>
+          <w:sz w:val="24"/>
+        </w:rPr>
+        <w:t>việc xây dựng văn phạm kịch bản</w:t>
+      </w:r>
+      <w:r>
+        <w:rPr>
+          <w:sz w:val="24"/>
+        </w:rPr>
         <w:t xml:space="preserve"> hệ thống</w:t>
       </w:r>
-    </w:p>
-    <w:p>
-      <w:pPr>
-        <w:rPr>
-          <w:sz w:val="24"/>
-        </w:rPr>
-      </w:pPr>
-      <w:r>
-        <w:rPr>
-          <w:sz w:val="24"/>
-        </w:rPr>
-        <w:t>Kịch bản của người dùng</w:t>
-      </w:r>
-      <w:r>
-        <w:rPr>
-          <w:sz w:val="24"/>
-        </w:rPr>
-        <w:t xml:space="preserve"> thường</w:t>
-      </w:r>
-      <w:r>
-        <w:rPr>
-          <w:sz w:val="24"/>
-        </w:rPr>
-        <w:t xml:space="preserve"> được đặc tả bởi ngôn ngữ tự nhiên. </w:t>
-      </w:r>
-      <w:r>
-        <w:rPr>
-          <w:sz w:val="24"/>
-        </w:rPr>
-        <w:t>Với</w:t>
-      </w:r>
-      <w:r>
-        <w:rPr>
-          <w:sz w:val="24"/>
-        </w:rPr>
-        <w:t xml:space="preserve"> hệ thống hiện tại củ</w:t>
-      </w:r>
-      <w:r>
-        <w:rPr>
-          <w:sz w:val="24"/>
-        </w:rPr>
-        <w:t>a nhóm,</w:t>
-      </w:r>
-      <w:r>
-        <w:rPr>
-          <w:sz w:val="24"/>
-        </w:rPr>
-        <w:t xml:space="preserve"> tính năng xử lý ngôn ngữ tự nhiên</w:t>
-      </w:r>
-      <w:r>
-        <w:rPr>
-          <w:sz w:val="24"/>
-        </w:rPr>
-        <w:t xml:space="preserve"> không được hỗ trợ</w:t>
-      </w:r>
-      <w:r>
-        <w:rPr>
-          <w:sz w:val="24"/>
-        </w:rPr>
-        <w:t xml:space="preserve">, </w:t>
-      </w:r>
-      <w:r>
-        <w:rPr>
-          <w:sz w:val="24"/>
-        </w:rPr>
-        <w:t>do đó</w:t>
-      </w:r>
-      <w:r>
-        <w:rPr>
-          <w:sz w:val="24"/>
-        </w:rPr>
-        <w:t xml:space="preserve"> vấn đề cấp thiế</w:t>
-      </w:r>
-      <w:r>
-        <w:rPr>
-          <w:sz w:val="24"/>
-        </w:rPr>
-        <w:t xml:space="preserve">t </w:t>
-      </w:r>
-      <w:r>
-        <w:rPr>
-          <w:sz w:val="24"/>
-        </w:rPr>
-        <w:t>đặt ra đầu tiên và cũng không kém phầ</w:t>
-      </w:r>
-      <w:r>
-        <w:rPr>
-          <w:sz w:val="24"/>
-        </w:rPr>
-        <w:t>n quan trọ</w:t>
-      </w:r>
-      <w:r>
-        <w:rPr>
-          <w:sz w:val="24"/>
-        </w:rPr>
-        <w:t>ng</w:t>
-      </w:r>
-      <w:r>
-        <w:rPr>
-          <w:sz w:val="24"/>
-        </w:rPr>
-        <w:t>, chính</w:t>
-      </w:r>
-      <w:r>
-        <w:rPr>
-          <w:sz w:val="24"/>
-        </w:rPr>
-        <w:t xml:space="preserve"> là đặc tả văn phạm cho kịch bản. Đặc tả văn phạm</w:t>
-      </w:r>
-      <w:r>
-        <w:rPr>
-          <w:sz w:val="24"/>
-        </w:rPr>
-        <w:t xml:space="preserve"> kịch bản</w:t>
+      <w:r>
+        <w:rPr>
+          <w:sz w:val="24"/>
+        </w:rPr>
+        <w:t>.</w:t>
+      </w:r>
+    </w:p>
+    <w:p>
+      <w:pPr>
+        <w:rPr>
+          <w:sz w:val="24"/>
+        </w:rPr>
+      </w:pPr>
+    </w:p>
+    <w:p>
+      <w:pPr>
+        <w:rPr>
+          <w:sz w:val="24"/>
+        </w:rPr>
+      </w:pPr>
+      <w:r>
+        <w:rPr>
+          <w:sz w:val="24"/>
+        </w:rPr>
+        <w:t>Dưới đây là văn phạm mà nhóm dùng để mô tả những kịch bản</w:t>
       </w:r>
       <w:r>
         <w:rPr>
@@ -3117,255 +3485,7 @@
         <w:rPr>
           <w:sz w:val="24"/>
         </w:rPr>
-        <w:t xml:space="preserve">nhằm </w:t>
-      </w:r>
-      <w:r>
-        <w:rPr>
-          <w:sz w:val="24"/>
-        </w:rPr>
-        <w:t xml:space="preserve">giúp </w:t>
-      </w:r>
-      <w:r>
-        <w:rPr>
-          <w:sz w:val="24"/>
-        </w:rPr>
-        <w:t>hệ thống</w:t>
-      </w:r>
-      <w:r>
-        <w:rPr>
-          <w:sz w:val="24"/>
-        </w:rPr>
-        <w:t xml:space="preserve"> phân định được kịch bản nào là hợp lệ và kịch bản nào không hợp lệ</w:t>
-      </w:r>
-      <w:r>
-        <w:rPr>
-          <w:sz w:val="24"/>
-        </w:rPr>
-        <w:t xml:space="preserve">. </w:t>
-      </w:r>
-      <w:r>
-        <w:rPr>
-          <w:sz w:val="24"/>
-        </w:rPr>
-        <w:t xml:space="preserve">Hơn thế nữa, văn phạm giúp hệ thống có thể “đọc”, “hiểu” và xử lý kịch bản. </w:t>
-      </w:r>
-      <w:r>
-        <w:rPr>
-          <w:sz w:val="24"/>
-        </w:rPr>
-        <w:t>Tuy nhiên, công việ</w:t>
-      </w:r>
-      <w:r>
-        <w:rPr>
-          <w:sz w:val="24"/>
-        </w:rPr>
-        <w:t>c khó khăn</w:t>
-      </w:r>
-      <w:r>
-        <w:rPr>
-          <w:sz w:val="24"/>
-        </w:rPr>
-        <w:t xml:space="preserve"> là</w:t>
-      </w:r>
-      <w:r>
-        <w:rPr>
-          <w:sz w:val="24"/>
-        </w:rPr>
-        <w:t xml:space="preserve"> </w:t>
-      </w:r>
-      <w:r>
-        <w:rPr>
-          <w:sz w:val="24"/>
-        </w:rPr>
-        <w:t>làm sao</w:t>
-      </w:r>
-      <w:r>
-        <w:rPr>
-          <w:sz w:val="24"/>
-        </w:rPr>
-        <w:t xml:space="preserve"> văn phạm</w:t>
-      </w:r>
-      <w:r>
-        <w:rPr>
-          <w:sz w:val="24"/>
-        </w:rPr>
-        <w:t xml:space="preserve"> đặc tả chính xác </w:t>
-      </w:r>
-      <w:r>
-        <w:rPr>
-          <w:sz w:val="24"/>
-        </w:rPr>
-        <w:t xml:space="preserve">được </w:t>
-      </w:r>
-      <w:r>
-        <w:rPr>
-          <w:sz w:val="24"/>
-        </w:rPr>
-        <w:t>kịch bả</w:t>
-      </w:r>
-      <w:r>
-        <w:rPr>
-          <w:sz w:val="24"/>
-        </w:rPr>
-        <w:t xml:space="preserve">n </w:t>
-      </w:r>
-      <w:r>
-        <w:rPr>
-          <w:sz w:val="24"/>
-        </w:rPr>
-        <w:t>m</w:t>
-      </w:r>
-      <w:r>
-        <w:rPr>
-          <w:sz w:val="24"/>
-        </w:rPr>
-        <w:t>à vẫn giữ đúng ý nghĩa của nó</w:t>
-      </w:r>
-      <w:r>
-        <w:rPr>
-          <w:sz w:val="24"/>
-        </w:rPr>
-        <w:t xml:space="preserve">. </w:t>
-      </w:r>
-      <w:r>
-        <w:rPr>
-          <w:sz w:val="24"/>
-        </w:rPr>
-        <w:t>Sau thời gian nghiên cứu</w:t>
-      </w:r>
-      <w:r>
-        <w:rPr>
-          <w:sz w:val="24"/>
-        </w:rPr>
-        <w:t xml:space="preserve">, nhóm </w:t>
-      </w:r>
-      <w:r>
-        <w:rPr>
-          <w:sz w:val="24"/>
-        </w:rPr>
-        <w:t xml:space="preserve">quyết định </w:t>
-      </w:r>
-      <w:r>
-        <w:rPr>
-          <w:sz w:val="24"/>
-        </w:rPr>
-        <w:t xml:space="preserve">chọn BNF (Backus-Naur </w:t>
-      </w:r>
-      <w:r>
-        <w:rPr>
-          <w:sz w:val="24"/>
-        </w:rPr>
-        <w:t>form</w:t>
-      </w:r>
-      <w:r>
-        <w:rPr>
-          <w:sz w:val="24"/>
-        </w:rPr>
-        <w:t xml:space="preserve">), </w:t>
-      </w:r>
-      <w:r>
-        <w:rPr>
-          <w:sz w:val="24"/>
-        </w:rPr>
-        <w:t>gồm những kí hiệu</w:t>
-      </w:r>
-      <w:r>
-        <w:rPr>
-          <w:sz w:val="24"/>
-        </w:rPr>
-        <w:t xml:space="preserve"> toán học để đặc tả </w:t>
-      </w:r>
-      <w:r>
-        <w:rPr>
-          <w:sz w:val="24"/>
-        </w:rPr>
-        <w:t>văn phạm cho</w:t>
-      </w:r>
-      <w:r>
-        <w:rPr>
-          <w:sz w:val="24"/>
-        </w:rPr>
-        <w:t xml:space="preserve"> ngôn ngữ </w:t>
-      </w:r>
-      <w:r>
-        <w:rPr>
-          <w:sz w:val="24"/>
-        </w:rPr>
-        <w:t>phi ngữ cảnh</w:t>
-      </w:r>
-      <w:r>
-        <w:rPr>
-          <w:sz w:val="24"/>
-        </w:rPr>
-        <w:t>, thường dùng để xây dựng cú pháp các ngôn ngữ trong ngành máy tính, ví dụ như ngôn ngữ lập trình, tập lệnh</w:t>
-      </w:r>
-      <w:r>
-        <w:rPr>
-          <w:sz w:val="24"/>
-        </w:rPr>
-        <w:t>..</w:t>
-      </w:r>
-      <w:r>
-        <w:rPr>
-          <w:sz w:val="24"/>
-        </w:rPr>
-        <w:t>.</w:t>
-      </w:r>
-      <w:r>
-        <w:rPr>
-          <w:sz w:val="24"/>
-        </w:rPr>
-        <w:t xml:space="preserve"> </w:t>
-      </w:r>
-      <w:r>
-        <w:rPr>
-          <w:sz w:val="24"/>
-        </w:rPr>
-        <w:t xml:space="preserve">áp dụng vào </w:t>
-      </w:r>
-      <w:r>
-        <w:rPr>
-          <w:sz w:val="24"/>
-        </w:rPr>
-        <w:t>việc xây dựng văn phạm kịch bản</w:t>
-      </w:r>
-      <w:r>
-        <w:rPr>
-          <w:sz w:val="24"/>
-        </w:rPr>
-        <w:t xml:space="preserve"> hệ thống</w:t>
-      </w:r>
-      <w:r>
-        <w:rPr>
-          <w:sz w:val="24"/>
-        </w:rPr>
-        <w:t>.</w:t>
-      </w:r>
-    </w:p>
-    <w:p>
-      <w:pPr>
-        <w:rPr>
-          <w:sz w:val="24"/>
-        </w:rPr>
-      </w:pPr>
-    </w:p>
-    <w:p>
-      <w:pPr>
-        <w:rPr>
-          <w:sz w:val="24"/>
-        </w:rPr>
-      </w:pPr>
-      <w:r>
-        <w:rPr>
-          <w:sz w:val="24"/>
-        </w:rPr>
-        <w:t>Dưới đây là văn phạm mà nhóm dùng để mô tả những kịch bản</w:t>
-      </w:r>
-      <w:r>
-        <w:rPr>
-          <w:sz w:val="24"/>
-        </w:rPr>
-        <w:t xml:space="preserve"> hệ thống</w:t>
+        <w:t>lưu trữ</w:t>
       </w:r>
       <w:r>
         <w:rPr>
@@ -3548,6 +3668,7 @@
           <w:rFonts w:cstheme="minorHAnsi"/>
           <w:sz w:val="24"/>
         </w:rPr>
+        <w:lastRenderedPageBreak/>
         <w:t xml:space="preserve">&lt;ControlBlock&gt; </w:t>
       </w:r>
       <w:r>
@@ -3696,7 +3817,6 @@
           <w:rFonts w:cstheme="minorHAnsi"/>
           <w:sz w:val="24"/>
         </w:rPr>
-        <w:lastRenderedPageBreak/>
         <w:t xml:space="preserve">&lt;Action&gt; </w:t>
       </w:r>
       <w:r>
@@ -4416,7 +4536,35 @@
           <w:rFonts w:cstheme="minorHAnsi"/>
           <w:sz w:val="24"/>
         </w:rPr>
-        <w:t xml:space="preserve">Cú pháp tương tự như dạng JSON, nhóm có thể dùng parser JSON để hệ thống “đọc”, “hiểu” kịch bản dễ dàng (sẽ được nói rõ hơn ở mục sắp tới) </w:t>
+        <w:t xml:space="preserve">Cú pháp tương tự như dạng JSON, nhóm có thể dùng parser JSON để </w:t>
+      </w:r>
+      <w:r>
+        <w:rPr>
+          <w:rFonts w:cstheme="minorHAnsi"/>
+          <w:sz w:val="24"/>
+        </w:rPr>
+        <w:t xml:space="preserve">phân tích và chuyển đổi thành kịch bản </w:t>
+      </w:r>
+      <w:r>
+        <w:rPr>
+          <w:rFonts w:cstheme="minorHAnsi"/>
+          <w:sz w:val="24"/>
+        </w:rPr>
+        <w:t xml:space="preserve">hệ thống </w:t>
+      </w:r>
+      <w:r>
+        <w:rPr>
+          <w:rFonts w:cstheme="minorHAnsi"/>
+          <w:sz w:val="24"/>
+        </w:rPr>
+        <w:t>dễ dàng hơn.</w:t>
+      </w:r>
+      <w:r>
+        <w:rPr>
+          <w:rFonts w:cstheme="minorHAnsi"/>
+          <w:sz w:val="24"/>
+        </w:rPr>
+        <w:t xml:space="preserve"> </w:t>
       </w:r>
     </w:p>
     <w:p>
@@ -4450,7 +4598,21 @@
           <w:rFonts w:cstheme="minorHAnsi"/>
           <w:sz w:val="24"/>
         </w:rPr>
-        <w:t>Việc tạo ra kịch bản hệ thống cần phải được xử lý cẩn thận</w:t>
+        <w:t xml:space="preserve">Việc tạo ra kịch bản </w:t>
+      </w:r>
+      <w:r>
+        <w:rPr>
+          <w:rFonts w:cstheme="minorHAnsi"/>
+          <w:sz w:val="24"/>
+        </w:rPr>
+        <w:t>lưu trữ</w:t>
+      </w:r>
+      <w:r>
+        <w:rPr>
+          <w:rFonts w:cstheme="minorHAnsi"/>
+          <w:sz w:val="24"/>
+        </w:rPr>
+        <w:t xml:space="preserve"> cần phải được xử lý cẩn thận</w:t>
       </w:r>
       <w:r>
         <w:rPr>
@@ -4486,6 +4648,7 @@
           <w:rFonts w:cstheme="minorHAnsi"/>
           <w:sz w:val="24"/>
         </w:rPr>
+        <w:lastRenderedPageBreak/>
         <w:t>Để khắc phục hạn chế này, nhóm đã xây dựng 1 module nhằm tạo ra kịch bản hệ thống theo cú pháp nhất đị</w:t>
       </w:r>
       <w:r>
@@ -4533,7 +4696,6 @@
         <w:rPr>
           <w:sz w:val="24"/>
         </w:rPr>
-        <w:lastRenderedPageBreak/>
         <w:t xml:space="preserve">“Nếu </w:t>
       </w:r>
       <w:r>
@@ -4585,7 +4747,19 @@
         <w:rPr>
           <w:sz w:val="24"/>
         </w:rPr>
-        <w:t xml:space="preserve"> hệ thống dùng mô tả các kịch bản</w:t>
+        <w:t xml:space="preserve"> </w:t>
+      </w:r>
+      <w:r>
+        <w:rPr>
+          <w:sz w:val="24"/>
+        </w:rPr>
+        <w:t>lưu trữ</w:t>
+      </w:r>
+      <w:r>
+        <w:rPr>
+          <w:sz w:val="24"/>
+        </w:rPr>
+        <w:t xml:space="preserve"> dùng mô tả các kịch bản</w:t>
       </w:r>
       <w:r>
         <w:rPr>
@@ -4823,10 +4997,19 @@
         <w:pStyle w:val="Heading2"/>
       </w:pPr>
       <w:r>
-        <w:t xml:space="preserve">Cấu trúc dữ liệu </w:t>
-      </w:r>
-      <w:r>
-        <w:t xml:space="preserve">của </w:t>
+        <w:t>Cấu trúc dữ liệ</w:t>
+      </w:r>
+      <w:r>
+        <w:t>u</w:t>
+      </w:r>
+      <w:r>
+        <w:t xml:space="preserve"> </w:t>
+      </w:r>
+      <w:r>
+        <w:t>xây dựng</w:t>
+      </w:r>
+      <w:r>
+        <w:t xml:space="preserve"> </w:t>
       </w:r>
       <w:r>
         <w:t>kịch bản hệ thống</w:t>
@@ -5019,6 +5202,7 @@
         <w:pStyle w:val="Heading3"/>
       </w:pPr>
       <w:r>
+        <w:lastRenderedPageBreak/>
         <w:t>Class SimpleAction</w:t>
       </w:r>
     </w:p>
@@ -5049,7 +5233,6 @@
         <w:pStyle w:val="Heading3"/>
       </w:pPr>
       <w:r>
-        <w:lastRenderedPageBreak/>
         <w:t>Class Action</w:t>
       </w:r>
     </w:p>
@@ -5149,7 +5332,7 @@
           <v:shape id="_x0000_i1026" type="#_x0000_t75" style="width:504.6pt;height:336.6pt" o:ole="">
             <v:imagedata r:id="rId16" o:title=""/>
           </v:shape>
-          <o:OLEObject Type="Embed" ProgID="Visio.Drawing.15" ShapeID="_x0000_i1026" DrawAspect="Content" ObjectID="_1542649259" r:id="rId17"/>
+          <o:OLEObject Type="Embed" ProgID="Visio.Drawing.15" ShapeID="_x0000_i1026" DrawAspect="Content" ObjectID="_1542653495" r:id="rId17"/>
         </w:object>
       </w:r>
     </w:p>
@@ -5257,7 +5440,13 @@
         <w:rPr>
           <w:sz w:val="24"/>
         </w:rPr>
-        <w:t xml:space="preserve">người dùng thêm, sửa 1 kịch bản qua giao diện, phía client sẽ gửi về cho server thông tin kịch bản đó. </w:t>
+        <w:t>người dùng thêm, sửa 1 kịch bản qua giao diện, phía client sẽ gửi về cho server thông tin kịch bả</w:t>
+      </w:r>
+      <w:r>
+        <w:rPr>
+          <w:sz w:val="24"/>
+        </w:rPr>
+        <w:t>n đó dưới dạng kịch bản lưu trữ.</w:t>
       </w:r>
     </w:p>
     <w:p>
@@ -5275,7 +5464,31 @@
         <w:rPr>
           <w:sz w:val="24"/>
         </w:rPr>
-        <w:t>Kịch bản người dùng (script) được chuyển đổi thành kịch bản hệ thống (scenario)</w:t>
+        <w:t>Kịch bả</w:t>
+      </w:r>
+      <w:r>
+        <w:rPr>
+          <w:sz w:val="24"/>
+        </w:rPr>
+        <w:t>n lưu trữ</w:t>
+      </w:r>
+      <w:r>
+        <w:rPr>
+          <w:sz w:val="24"/>
+        </w:rPr>
+        <w:t xml:space="preserve"> </w:t>
+      </w:r>
+      <w:r>
+        <w:rPr>
+          <w:sz w:val="24"/>
+        </w:rPr>
+        <w:t>được chuyển đổi thành kịch bản hệ thố</w:t>
+      </w:r>
+      <w:r>
+        <w:rPr>
+          <w:sz w:val="24"/>
+        </w:rPr>
+        <w:t>ng, được lưu trong bộ nhớ dưới 1 cấu trúc dữ liệu riêng</w:t>
       </w:r>
       <w:r>
         <w:rPr>
@@ -5371,7 +5584,13 @@
         <w:rPr>
           <w:sz w:val="24"/>
         </w:rPr>
-        <w:t>Sau khi kịch bản được kiểm tra tính hợp lệ, nó sẽ được lưu hay cập nhật vào cơ sở dữ liệu.</w:t>
+        <w:t>Sau khi kịch bản được kiểm tra tính hợp lệ, nó sẽ được lưu hay cập nhật vào cơ sở dữ liệ</w:t>
+      </w:r>
+      <w:r>
+        <w:rPr>
+          <w:sz w:val="24"/>
+        </w:rPr>
+        <w:t xml:space="preserve">u (mình sẽ lưu ở dạng kịch bản lưu trữ). </w:t>
       </w:r>
     </w:p>
     <w:p>
@@ -5410,8 +5629,6 @@
         </w:rPr>
         <w:t xml:space="preserve"> (sẽ đi vào chi tiết ở mục module Scenario Runner)</w:t>
       </w:r>
-      <w:bookmarkStart w:id="3" w:name="_GoBack"/>
-      <w:bookmarkEnd w:id="3"/>
       <w:r>
         <w:rPr>
           <w:sz w:val="24"/>
@@ -5548,7 +5765,27 @@
           <w:sz w:val="32"/>
         </w:rPr>
         <w:lastRenderedPageBreak/>
-        <w:t>module parser chuyển đổi kịch bản người dùng thành kịch bản hệ thống ( scenario creator )</w:t>
+        <w:t xml:space="preserve">module parser chuyển đổi kịch bản </w:t>
+      </w:r>
+      <w:r>
+        <w:rPr>
+          <w:sz w:val="32"/>
+        </w:rPr>
+        <w:t>lưu trữ</w:t>
+      </w:r>
+      <w:r>
+        <w:rPr>
+          <w:sz w:val="32"/>
+        </w:rPr>
+        <w:t xml:space="preserve"> thành kịch bản hệ thống ( scenario creator )</w:t>
+      </w:r>
+    </w:p>
+    <w:p>
+      <w:r>
+        <w:t>Kịch bả</w:t>
+      </w:r>
+      <w:r>
+        <w:t xml:space="preserve">n hệ thống </w:t>
       </w:r>
     </w:p>
     <w:p>
@@ -5616,6 +5853,8 @@
         </w:rPr>
         <w:t>module hỗ trợ xây dựng kịch bản tùy ý ( script builder)</w:t>
       </w:r>
+      <w:bookmarkStart w:id="3" w:name="_GoBack"/>
+      <w:bookmarkEnd w:id="3"/>
     </w:p>
     <w:p>
       <w:pPr>
@@ -6501,6 +6740,7 @@
           <w:rFonts w:cstheme="minorHAnsi"/>
           <w:sz w:val="24"/>
         </w:rPr>
+        <w:lastRenderedPageBreak/>
         <w:t xml:space="preserve">&lt;Equal&gt; </w:t>
       </w:r>
       <w:r>
@@ -6531,7 +6771,6 @@
           <w:rFonts w:cstheme="minorHAnsi"/>
           <w:sz w:val="24"/>
         </w:rPr>
-        <w:lastRenderedPageBreak/>
         <w:t xml:space="preserve">&lt;NotEqual&gt; </w:t>
       </w:r>
       <w:r>
@@ -6731,7 +6970,36 @@
         </w:numPr>
       </w:pPr>
       <w:r>
-        <w:t>Định nghĩa kịch bản hợp lệ</w:t>
+        <w:t>Thế nào là kịch bản tự mâu thuẫn (self-conflict script)</w:t>
+      </w:r>
+    </w:p>
+    <w:p>
+      <w:r>
+        <w:t>Kịch bản tự mâu thuẫn là kịch bản chứa các điều kiện mâu thuẫn trong nội tại chính nó. Lấy ví dụ: Nếu như nhiệt độ</w:t>
+      </w:r>
+      <w:r>
+        <w:t xml:space="preserve"> </w:t>
+      </w:r>
+      <w:r>
+        <w:t>thu được từ cảm biến nhiệt ở phòng khách</w:t>
+      </w:r>
+      <w:r>
+        <w:t xml:space="preserve"> lớn hơn 40 độ và bé hơn 30 độ thì bật đèn 1. Dễ dàng nhận thấy rằng 2 điều kiện “nhiệt độ</w:t>
+      </w:r>
+      <w:r>
+        <w:t xml:space="preserve"> </w:t>
+      </w:r>
+      <w:r>
+        <w:t>lớn hơn 40 độ” và “nhiệt độ bé hơn 30 độ” mâu thuẫn lẫn nhau</w:t>
+      </w:r>
+      <w:r>
+        <w:t xml:space="preserve"> khi giá trị đó cùng thu thập được từ cùng 1 thiết bị</w:t>
+      </w:r>
+      <w:r>
+        <w:t>. Vì thế, chúng ta có thể kết luận rằng kịch bản nêu trên là kịch bản tự mâu thuẫn.</w:t>
+      </w:r>
+      <w:r>
+        <w:t xml:space="preserve"> Nhưng nếu điều kiện nhiệt độ bé hơn 30 độ thu được từ 1 cảm biến nhiệt khác thì kịch bản trên không được gọi là tự mâu thuẫn.</w:t>
       </w:r>
     </w:p>
     <w:p>
@@ -6743,7 +7011,13 @@
         </w:numPr>
       </w:pPr>
       <w:r>
-        <w:t>Thế nào là kịch bản mâu thuẫn ( conflict script/ scenario ) ?</w:t>
+        <w:t>Thế nào là kịch bản mâu thuẫ</w:t>
+      </w:r>
+      <w:r>
+        <w:t>n (conflict script</w:t>
+      </w:r>
+      <w:r>
+        <w:t>) ?</w:t>
       </w:r>
     </w:p>
     <w:p>
@@ -6767,7 +7041,39 @@
           <w:sz w:val="24"/>
           <w:szCs w:val="22"/>
         </w:rPr>
-        <w:t>Trùng tên script ( nếu là custom script )</w:t>
+        <w:t>Trùng tên kịch bản (</w:t>
+      </w:r>
+      <w:r>
+        <w:rPr>
+          <w:rFonts w:asciiTheme="minorHAnsi" w:eastAsiaTheme="minorEastAsia" w:hAnsiTheme="minorHAnsi" w:cstheme="minorBidi"/>
+          <w:sz w:val="24"/>
+          <w:szCs w:val="22"/>
+        </w:rPr>
+        <w:t>nế</w:t>
+      </w:r>
+      <w:r>
+        <w:rPr>
+          <w:rFonts w:asciiTheme="minorHAnsi" w:eastAsiaTheme="minorEastAsia" w:hAnsiTheme="minorHAnsi" w:cstheme="minorBidi"/>
+          <w:sz w:val="24"/>
+          <w:szCs w:val="22"/>
+        </w:rPr>
+        <w:t>u là kịch bản tùy biến</w:t>
+      </w:r>
+      <w:r>
+        <w:rPr>
+          <w:rFonts w:asciiTheme="minorHAnsi" w:eastAsiaTheme="minorEastAsia" w:hAnsiTheme="minorHAnsi" w:cstheme="minorBidi"/>
+          <w:sz w:val="24"/>
+          <w:szCs w:val="22"/>
+        </w:rPr>
+        <w:t>)</w:t>
+      </w:r>
+      <w:r>
+        <w:rPr>
+          <w:rFonts w:asciiTheme="minorHAnsi" w:eastAsiaTheme="minorEastAsia" w:hAnsiTheme="minorHAnsi" w:cstheme="minorBidi"/>
+          <w:sz w:val="24"/>
+          <w:szCs w:val="22"/>
+        </w:rPr>
+        <w:t>.</w:t>
       </w:r>
     </w:p>
     <w:p>
@@ -6791,7 +7097,71 @@
           <w:sz w:val="24"/>
           <w:szCs w:val="22"/>
         </w:rPr>
-        <w:t>Script này chứa nội dung của script khác ( cái này chưa xong ) hoặc có hành vi tương tự script khác</w:t>
+        <w:t>Kịch bản</w:t>
+      </w:r>
+      <w:r>
+        <w:rPr>
+          <w:rFonts w:asciiTheme="minorHAnsi" w:eastAsiaTheme="minorEastAsia" w:hAnsiTheme="minorHAnsi" w:cstheme="minorBidi"/>
+          <w:sz w:val="24"/>
+          <w:szCs w:val="22"/>
+        </w:rPr>
+        <w:t xml:space="preserve"> này chứa nội dung của </w:t>
+      </w:r>
+      <w:r>
+        <w:rPr>
+          <w:rFonts w:asciiTheme="minorHAnsi" w:eastAsiaTheme="minorEastAsia" w:hAnsiTheme="minorHAnsi" w:cstheme="minorBidi"/>
+          <w:sz w:val="24"/>
+          <w:szCs w:val="22"/>
+        </w:rPr>
+        <w:t>kịch bản</w:t>
+      </w:r>
+      <w:r>
+        <w:rPr>
+          <w:rFonts w:asciiTheme="minorHAnsi" w:eastAsiaTheme="minorEastAsia" w:hAnsiTheme="minorHAnsi" w:cstheme="minorBidi"/>
+          <w:sz w:val="24"/>
+          <w:szCs w:val="22"/>
+        </w:rPr>
+        <w:t xml:space="preserve"> </w:t>
+      </w:r>
+      <w:r>
+        <w:rPr>
+          <w:rFonts w:asciiTheme="minorHAnsi" w:eastAsiaTheme="minorEastAsia" w:hAnsiTheme="minorHAnsi" w:cstheme="minorBidi"/>
+          <w:sz w:val="24"/>
+          <w:szCs w:val="22"/>
+        </w:rPr>
+        <w:t>kia</w:t>
+      </w:r>
+      <w:r>
+        <w:rPr>
+          <w:rFonts w:asciiTheme="minorHAnsi" w:eastAsiaTheme="minorEastAsia" w:hAnsiTheme="minorHAnsi" w:cstheme="minorBidi"/>
+          <w:sz w:val="24"/>
+          <w:szCs w:val="22"/>
+        </w:rPr>
+        <w:t xml:space="preserve"> hoặc có hành vi tương tự </w:t>
+      </w:r>
+      <w:r>
+        <w:rPr>
+          <w:rFonts w:asciiTheme="minorHAnsi" w:eastAsiaTheme="minorEastAsia" w:hAnsiTheme="minorHAnsi" w:cstheme="minorBidi"/>
+          <w:sz w:val="24"/>
+          <w:szCs w:val="22"/>
+        </w:rPr>
+        <w:t>kịch bản</w:t>
+      </w:r>
+      <w:r>
+        <w:rPr>
+          <w:rFonts w:asciiTheme="minorHAnsi" w:eastAsiaTheme="minorEastAsia" w:hAnsiTheme="minorHAnsi" w:cstheme="minorBidi"/>
+          <w:sz w:val="24"/>
+          <w:szCs w:val="22"/>
+        </w:rPr>
+        <w:t xml:space="preserve"> </w:t>
+      </w:r>
+      <w:r>
+        <w:rPr>
+          <w:rFonts w:asciiTheme="minorHAnsi" w:eastAsiaTheme="minorEastAsia" w:hAnsiTheme="minorHAnsi" w:cstheme="minorBidi"/>
+          <w:sz w:val="24"/>
+          <w:szCs w:val="22"/>
+        </w:rPr>
+        <w:t>kia xét trong cùng điều kiện nào đó.</w:t>
       </w:r>
     </w:p>
     <w:p>
@@ -6815,7 +7185,135 @@
           <w:sz w:val="24"/>
           <w:szCs w:val="22"/>
         </w:rPr>
-        <w:t>“Cùng” condition nhưng thực hiện 2 hành động trái ngược nhau ( vd đơn giản như nếu motion sensor detect dc moving object thì 1 script kêu mở đèn, 1 script kêu tắt đèn ). “Cùng” ở đây ko có nghĩa là giống nhau y hệt ở điều kiện , mà nó còn có thể là</w:t>
+        <w:t xml:space="preserve">“Cùng” </w:t>
+      </w:r>
+      <w:r>
+        <w:rPr>
+          <w:rFonts w:asciiTheme="minorHAnsi" w:eastAsiaTheme="minorEastAsia" w:hAnsiTheme="minorHAnsi" w:cstheme="minorBidi"/>
+          <w:sz w:val="24"/>
+          <w:szCs w:val="22"/>
+        </w:rPr>
+        <w:t>điều kiện</w:t>
+      </w:r>
+      <w:r>
+        <w:rPr>
+          <w:rFonts w:asciiTheme="minorHAnsi" w:eastAsiaTheme="minorEastAsia" w:hAnsiTheme="minorHAnsi" w:cstheme="minorBidi"/>
+          <w:sz w:val="24"/>
+          <w:szCs w:val="22"/>
+        </w:rPr>
+        <w:t xml:space="preserve"> nhưng thực hiện 2 hành động trái ngượ</w:t>
+      </w:r>
+      <w:r>
+        <w:rPr>
+          <w:rFonts w:asciiTheme="minorHAnsi" w:eastAsiaTheme="minorEastAsia" w:hAnsiTheme="minorHAnsi" w:cstheme="minorBidi"/>
+          <w:sz w:val="24"/>
+          <w:szCs w:val="22"/>
+        </w:rPr>
+        <w:t>c nhau (</w:t>
+      </w:r>
+      <w:r>
+        <w:rPr>
+          <w:rFonts w:asciiTheme="minorHAnsi" w:eastAsiaTheme="minorEastAsia" w:hAnsiTheme="minorHAnsi" w:cstheme="minorBidi"/>
+          <w:sz w:val="24"/>
+          <w:szCs w:val="22"/>
+        </w:rPr>
+        <w:t>v</w:t>
+      </w:r>
+      <w:r>
+        <w:rPr>
+          <w:rFonts w:asciiTheme="minorHAnsi" w:eastAsiaTheme="minorEastAsia" w:hAnsiTheme="minorHAnsi" w:cstheme="minorBidi"/>
+          <w:sz w:val="24"/>
+          <w:szCs w:val="22"/>
+        </w:rPr>
+        <w:t xml:space="preserve">í </w:t>
+      </w:r>
+      <w:r>
+        <w:rPr>
+          <w:rFonts w:asciiTheme="minorHAnsi" w:eastAsiaTheme="minorEastAsia" w:hAnsiTheme="minorHAnsi" w:cstheme="minorBidi"/>
+          <w:sz w:val="24"/>
+          <w:szCs w:val="22"/>
+        </w:rPr>
+        <w:t>d</w:t>
+      </w:r>
+      <w:r>
+        <w:rPr>
+          <w:rFonts w:asciiTheme="minorHAnsi" w:eastAsiaTheme="minorEastAsia" w:hAnsiTheme="minorHAnsi" w:cstheme="minorBidi"/>
+          <w:sz w:val="24"/>
+          <w:szCs w:val="22"/>
+        </w:rPr>
+        <w:t>ụ</w:t>
+      </w:r>
+      <w:r>
+        <w:rPr>
+          <w:rFonts w:asciiTheme="minorHAnsi" w:eastAsiaTheme="minorEastAsia" w:hAnsiTheme="minorHAnsi" w:cstheme="minorBidi"/>
+          <w:sz w:val="24"/>
+          <w:szCs w:val="22"/>
+        </w:rPr>
+        <w:t xml:space="preserve"> đơn giản như nếu motion sensor </w:t>
+      </w:r>
+      <w:r>
+        <w:rPr>
+          <w:rFonts w:asciiTheme="minorHAnsi" w:eastAsiaTheme="minorEastAsia" w:hAnsiTheme="minorHAnsi" w:cstheme="minorBidi"/>
+          <w:sz w:val="24"/>
+          <w:szCs w:val="22"/>
+        </w:rPr>
+        <w:t>phát hiện được vật thể chuyện động thì</w:t>
+      </w:r>
+      <w:r>
+        <w:rPr>
+          <w:rFonts w:asciiTheme="minorHAnsi" w:eastAsiaTheme="minorEastAsia" w:hAnsiTheme="minorHAnsi" w:cstheme="minorBidi"/>
+          <w:sz w:val="24"/>
+          <w:szCs w:val="22"/>
+        </w:rPr>
+        <w:t xml:space="preserve"> </w:t>
+      </w:r>
+      <w:r>
+        <w:rPr>
+          <w:rFonts w:asciiTheme="minorHAnsi" w:eastAsiaTheme="minorEastAsia" w:hAnsiTheme="minorHAnsi" w:cstheme="minorBidi"/>
+          <w:sz w:val="24"/>
+          <w:szCs w:val="22"/>
+        </w:rPr>
+        <w:t>kịch bản thứ nhất</w:t>
+      </w:r>
+      <w:r>
+        <w:rPr>
+          <w:rFonts w:asciiTheme="minorHAnsi" w:eastAsiaTheme="minorEastAsia" w:hAnsiTheme="minorHAnsi" w:cstheme="minorBidi"/>
+          <w:sz w:val="24"/>
+          <w:szCs w:val="22"/>
+        </w:rPr>
+        <w:t xml:space="preserve"> kêu mở đèn</w:t>
+      </w:r>
+      <w:r>
+        <w:rPr>
+          <w:rFonts w:asciiTheme="minorHAnsi" w:eastAsiaTheme="minorEastAsia" w:hAnsiTheme="minorHAnsi" w:cstheme="minorBidi"/>
+          <w:sz w:val="24"/>
+          <w:szCs w:val="22"/>
+        </w:rPr>
+        <w:t xml:space="preserve"> hành lang lên, kịch bản thứ hai</w:t>
+      </w:r>
+      <w:r>
+        <w:rPr>
+          <w:rFonts w:asciiTheme="minorHAnsi" w:eastAsiaTheme="minorEastAsia" w:hAnsiTheme="minorHAnsi" w:cstheme="minorBidi"/>
+          <w:sz w:val="24"/>
+          <w:szCs w:val="22"/>
+        </w:rPr>
+        <w:t xml:space="preserve"> kêu tắt đèn </w:t>
+      </w:r>
+      <w:r>
+        <w:rPr>
+          <w:rFonts w:asciiTheme="minorHAnsi" w:eastAsiaTheme="minorEastAsia" w:hAnsiTheme="minorHAnsi" w:cstheme="minorBidi"/>
+          <w:sz w:val="24"/>
+          <w:szCs w:val="22"/>
+        </w:rPr>
+        <w:t>hành lang đi</w:t>
+      </w:r>
+      <w:r>
+        <w:rPr>
+          <w:rFonts w:asciiTheme="minorHAnsi" w:eastAsiaTheme="minorEastAsia" w:hAnsiTheme="minorHAnsi" w:cstheme="minorBidi"/>
+          <w:sz w:val="24"/>
+          <w:szCs w:val="22"/>
+        </w:rPr>
+        <w:t>). “Cùng” ở đây ko có nghĩa là giống nhau y hệt ở điều kiện , mà nó còn có thể là</w:t>
       </w:r>
     </w:p>
     <w:p>
@@ -6839,7 +7337,88 @@
           <w:sz w:val="24"/>
           <w:szCs w:val="22"/>
         </w:rPr>
-        <w:t>Trùng khoảng giá trị : vd như nhiệt độ trong khoảng (30,40) thì thực hiện bật đèn 1; nhiệt độ trong khoảng (35,45) thì tắt đèn 1. Ta nhận thấy là 2 khoảng giá trị trên có trùng lắp lẫn nhau và 2 hành động lại đối nghịch nhau=&gt; conflict</w:t>
+        <w:t>Trùng khoảng giá trị : v</w:t>
+      </w:r>
+      <w:r>
+        <w:rPr>
+          <w:rFonts w:asciiTheme="minorHAnsi" w:eastAsiaTheme="minorEastAsia" w:hAnsiTheme="minorHAnsi" w:cstheme="minorBidi"/>
+          <w:sz w:val="24"/>
+          <w:szCs w:val="22"/>
+        </w:rPr>
+        <w:t xml:space="preserve">í </w:t>
+      </w:r>
+      <w:r>
+        <w:rPr>
+          <w:rFonts w:asciiTheme="minorHAnsi" w:eastAsiaTheme="minorEastAsia" w:hAnsiTheme="minorHAnsi" w:cstheme="minorBidi"/>
+          <w:sz w:val="24"/>
+          <w:szCs w:val="22"/>
+        </w:rPr>
+        <w:t>d</w:t>
+      </w:r>
+      <w:r>
+        <w:rPr>
+          <w:rFonts w:asciiTheme="minorHAnsi" w:eastAsiaTheme="minorEastAsia" w:hAnsiTheme="minorHAnsi" w:cstheme="minorBidi"/>
+          <w:sz w:val="24"/>
+          <w:szCs w:val="22"/>
+        </w:rPr>
+        <w:t>ụ</w:t>
+      </w:r>
+      <w:r>
+        <w:rPr>
+          <w:rFonts w:asciiTheme="minorHAnsi" w:eastAsiaTheme="minorEastAsia" w:hAnsiTheme="minorHAnsi" w:cstheme="minorBidi"/>
+          <w:sz w:val="24"/>
+          <w:szCs w:val="22"/>
+        </w:rPr>
+        <w:t xml:space="preserve"> như nhiệt độ trong khoảng (30,40)</w:t>
+      </w:r>
+      <w:r>
+        <w:rPr>
+          <w:rFonts w:asciiTheme="minorHAnsi" w:eastAsiaTheme="minorEastAsia" w:hAnsiTheme="minorHAnsi" w:cstheme="minorBidi"/>
+          <w:sz w:val="24"/>
+          <w:szCs w:val="22"/>
+        </w:rPr>
+        <w:t xml:space="preserve"> độ C</w:t>
+      </w:r>
+      <w:r>
+        <w:rPr>
+          <w:rFonts w:asciiTheme="minorHAnsi" w:eastAsiaTheme="minorEastAsia" w:hAnsiTheme="minorHAnsi" w:cstheme="minorBidi"/>
+          <w:sz w:val="24"/>
+          <w:szCs w:val="22"/>
+        </w:rPr>
+        <w:t xml:space="preserve"> thì thực hiện bật đèn 1; nhiệt độ trong khoảng (35,45) </w:t>
+      </w:r>
+      <w:r>
+        <w:rPr>
+          <w:rFonts w:asciiTheme="minorHAnsi" w:eastAsiaTheme="minorEastAsia" w:hAnsiTheme="minorHAnsi" w:cstheme="minorBidi"/>
+          <w:sz w:val="24"/>
+          <w:szCs w:val="22"/>
+        </w:rPr>
+        <w:t xml:space="preserve">độ C </w:t>
+      </w:r>
+      <w:r>
+        <w:rPr>
+          <w:rFonts w:asciiTheme="minorHAnsi" w:eastAsiaTheme="minorEastAsia" w:hAnsiTheme="minorHAnsi" w:cstheme="minorBidi"/>
+          <w:sz w:val="24"/>
+          <w:szCs w:val="22"/>
+        </w:rPr>
+        <w:t xml:space="preserve">thì tắt đèn 1. Ta nhận </w:t>
+      </w:r>
+      <w:r>
+        <w:rPr>
+          <w:rFonts w:asciiTheme="minorHAnsi" w:eastAsiaTheme="minorEastAsia" w:hAnsiTheme="minorHAnsi" w:cstheme="minorBidi"/>
+          <w:sz w:val="24"/>
+          <w:szCs w:val="22"/>
+        </w:rPr>
+        <w:lastRenderedPageBreak/>
+        <w:t>thấy là 2 khoảng giá trị trên có trùng lắp lẫn nhau và 2 hành động lại đối nghị</w:t>
+      </w:r>
+      <w:r>
+        <w:rPr>
+          <w:rFonts w:asciiTheme="minorHAnsi" w:eastAsiaTheme="minorEastAsia" w:hAnsiTheme="minorHAnsi" w:cstheme="minorBidi"/>
+          <w:sz w:val="24"/>
+          <w:szCs w:val="22"/>
+        </w:rPr>
+        <w:t>ch nhau. Đó là kịch bản bị mâu thuẫn.</w:t>
       </w:r>
     </w:p>
     <w:p>
@@ -6863,7 +7442,47 @@
           <w:sz w:val="24"/>
           <w:szCs w:val="22"/>
         </w:rPr>
-        <w:t>Trùng khoảng thời gian: tương tự như khoảng giá trị trên , còn bây giờ là khoảng thời gian. vd từ (12h40, 15h30) thì bật đèn 1 và từ (15h, 16h) tắt đèn 1 =&gt; conflict</w:t>
+        <w:t>Trùng khoảng thời gian: tương tự như khoảng giá trị trên , còn bây giờ là khoảng thờ</w:t>
+      </w:r>
+      <w:r>
+        <w:rPr>
+          <w:rFonts w:asciiTheme="minorHAnsi" w:eastAsiaTheme="minorEastAsia" w:hAnsiTheme="minorHAnsi" w:cstheme="minorBidi"/>
+          <w:sz w:val="24"/>
+          <w:szCs w:val="22"/>
+        </w:rPr>
+        <w:t xml:space="preserve">i gian. Ví </w:t>
+      </w:r>
+      <w:r>
+        <w:rPr>
+          <w:rFonts w:asciiTheme="minorHAnsi" w:eastAsiaTheme="minorEastAsia" w:hAnsiTheme="minorHAnsi" w:cstheme="minorBidi"/>
+          <w:sz w:val="24"/>
+          <w:szCs w:val="22"/>
+        </w:rPr>
+        <w:t>d</w:t>
+      </w:r>
+      <w:r>
+        <w:rPr>
+          <w:rFonts w:asciiTheme="minorHAnsi" w:eastAsiaTheme="minorEastAsia" w:hAnsiTheme="minorHAnsi" w:cstheme="minorBidi"/>
+          <w:sz w:val="24"/>
+          <w:szCs w:val="22"/>
+        </w:rPr>
+        <w:t>ụ</w:t>
+      </w:r>
+      <w:r>
+        <w:rPr>
+          <w:rFonts w:asciiTheme="minorHAnsi" w:eastAsiaTheme="minorEastAsia" w:hAnsiTheme="minorHAnsi" w:cstheme="minorBidi"/>
+          <w:sz w:val="24"/>
+          <w:szCs w:val="22"/>
+        </w:rPr>
+        <w:t xml:space="preserve"> từ (12h40, 15h30) thì bật đèn 1 và từ (15h, 16h) tắ</w:t>
+      </w:r>
+      <w:r>
+        <w:rPr>
+          <w:rFonts w:asciiTheme="minorHAnsi" w:eastAsiaTheme="minorEastAsia" w:hAnsiTheme="minorHAnsi" w:cstheme="minorBidi"/>
+          <w:sz w:val="24"/>
+          <w:szCs w:val="22"/>
+        </w:rPr>
+        <w:t>t đèn 1…cũng là kịch bản mâu thuẫn.</w:t>
       </w:r>
     </w:p>
     <w:p>
@@ -6885,7 +7504,16 @@
         </w:numPr>
       </w:pPr>
       <w:r>
-        <w:t>Thế nào là kịch bản có khả năng mâu thuẫn? ( potential conflict)</w:t>
+        <w:t>Thế nào là kịch bản có khả năng mâu thuẫ</w:t>
+      </w:r>
+      <w:r>
+        <w:t>n (</w:t>
+      </w:r>
+      <w:r>
+        <w:t>potential conflict)</w:t>
+      </w:r>
+      <w:r>
+        <w:t>?</w:t>
       </w:r>
     </w:p>
     <w:p>
@@ -6904,14 +7532,103 @@
         <w:rPr>
           <w:sz w:val="24"/>
         </w:rPr>
-        <w:t xml:space="preserve">Giả sử ta có script từ (12h40, 15h30) thì tắt đèn 1 và 1 script cũng tắt đèn 1 nhưng có thời gian thực hiện không xác định (ví dụ: khi có gas, khi trời sáng, khi có người, khi </w:t>
-      </w:r>
-      <w:r>
-        <w:rPr>
-          <w:sz w:val="24"/>
-        </w:rPr>
-        <w:lastRenderedPageBreak/>
-        <w:t>nhiệt độ &gt;, &lt;,...)  =&gt; 2 script này vẫn conflict vì thời gian thực hiện script 2 là không xác định , nó có thể là thời điểm nào đó trong ngày và trùng với script đầu tiên.</w:t>
+        <w:t xml:space="preserve">Giả sử ta có </w:t>
+      </w:r>
+      <w:r>
+        <w:rPr>
+          <w:sz w:val="24"/>
+        </w:rPr>
+        <w:t>kịch bản là</w:t>
+      </w:r>
+      <w:r>
+        <w:rPr>
+          <w:sz w:val="24"/>
+        </w:rPr>
+        <w:t xml:space="preserve"> từ (12h40, 15h30) thì tắ</w:t>
+      </w:r>
+      <w:r>
+        <w:rPr>
+          <w:sz w:val="24"/>
+        </w:rPr>
+        <w:t>t đèn 1 và một</w:t>
+      </w:r>
+      <w:r>
+        <w:rPr>
+          <w:sz w:val="24"/>
+        </w:rPr>
+        <w:t xml:space="preserve"> </w:t>
+      </w:r>
+      <w:r>
+        <w:rPr>
+          <w:sz w:val="24"/>
+        </w:rPr>
+        <w:t>kịch bản khác</w:t>
+      </w:r>
+      <w:r>
+        <w:rPr>
+          <w:sz w:val="24"/>
+        </w:rPr>
+        <w:t xml:space="preserve"> cũng tắt đèn 1 nhưng có thời gian thực hiện không xác định (ví dụ: khi có gas, khi trời sáng, khi có người, khi nhiệt độ</w:t>
+      </w:r>
+      <w:r>
+        <w:rPr>
+          <w:sz w:val="24"/>
+        </w:rPr>
+        <w:t xml:space="preserve"> &gt;, &lt;,...). Hai</w:t>
+      </w:r>
+      <w:r>
+        <w:rPr>
+          <w:sz w:val="24"/>
+        </w:rPr>
+        <w:t xml:space="preserve"> </w:t>
+      </w:r>
+      <w:r>
+        <w:rPr>
+          <w:sz w:val="24"/>
+        </w:rPr>
+        <w:t xml:space="preserve">kịch bản trên </w:t>
+      </w:r>
+      <w:r>
+        <w:rPr>
+          <w:sz w:val="24"/>
+        </w:rPr>
+        <w:t xml:space="preserve">vẫn </w:t>
+      </w:r>
+      <w:r>
+        <w:rPr>
+          <w:sz w:val="24"/>
+        </w:rPr>
+        <w:t xml:space="preserve">có khả năng mâu thuẫn </w:t>
+      </w:r>
+      <w:r>
+        <w:rPr>
+          <w:sz w:val="24"/>
+        </w:rPr>
+        <w:t xml:space="preserve">vì thời gian thực hiện </w:t>
+      </w:r>
+      <w:r>
+        <w:rPr>
+          <w:sz w:val="24"/>
+        </w:rPr>
+        <w:t>kịch bản thứ hai</w:t>
+      </w:r>
+      <w:r>
+        <w:rPr>
+          <w:sz w:val="24"/>
+        </w:rPr>
+        <w:t xml:space="preserve"> là không xác định , nó có thể là thời điểm nào đó trong ngày và trùng vớ</w:t>
+      </w:r>
+      <w:r>
+        <w:rPr>
+          <w:sz w:val="24"/>
+        </w:rPr>
+        <w:t>i kịch bản</w:t>
+      </w:r>
+      <w:r>
+        <w:rPr>
+          <w:sz w:val="24"/>
+        </w:rPr>
+        <w:t xml:space="preserve"> đầu tiên.</w:t>
       </w:r>
     </w:p>
     <w:p>
@@ -6930,7 +7647,67 @@
         <w:rPr>
           <w:sz w:val="24"/>
         </w:rPr>
-        <w:t>Nếu script có từ 2 điều kiện lồng nhau trở lên và cùng cách xét conflict như trên, nhưng conflict action được thực hiện khi thỏa condition ở tầng thứ 2 hoặc sâu hơn tính từ ngoài vào thì nó là potential conflict. Ví dụ:</w:t>
+        <w:t xml:space="preserve">Nếu </w:t>
+      </w:r>
+      <w:r>
+        <w:rPr>
+          <w:sz w:val="24"/>
+        </w:rPr>
+        <w:t>kịch bản</w:t>
+      </w:r>
+      <w:r>
+        <w:rPr>
+          <w:sz w:val="24"/>
+        </w:rPr>
+        <w:t xml:space="preserve"> có từ 2 điều kiện lồng nhau trở lên và cùng cách xét </w:t>
+      </w:r>
+      <w:r>
+        <w:rPr>
+          <w:sz w:val="24"/>
+        </w:rPr>
+        <w:t>tính mâu thuẫn</w:t>
+      </w:r>
+      <w:r>
+        <w:rPr>
+          <w:sz w:val="24"/>
+        </w:rPr>
+        <w:t xml:space="preserve"> như trên, nhưng </w:t>
+      </w:r>
+      <w:r>
+        <w:rPr>
+          <w:sz w:val="24"/>
+        </w:rPr>
+        <w:t>hành động mâu thuẫn (counter-action)</w:t>
+      </w:r>
+      <w:r>
+        <w:rPr>
+          <w:sz w:val="24"/>
+        </w:rPr>
+        <w:t xml:space="preserve"> được thực hiện khi thỏa </w:t>
+      </w:r>
+      <w:r>
+        <w:rPr>
+          <w:sz w:val="24"/>
+        </w:rPr>
+        <w:t>điều kiện</w:t>
+      </w:r>
+      <w:r>
+        <w:rPr>
+          <w:sz w:val="24"/>
+        </w:rPr>
+        <w:t xml:space="preserve"> ở tầng thứ 2 hoặc sâu hơn tính từ</w:t>
+      </w:r>
+      <w:r>
+        <w:rPr>
+          <w:sz w:val="24"/>
+        </w:rPr>
+        <w:t xml:space="preserve"> ngoài vào thì nó cũng có khả năng mâu thuẫn</w:t>
+      </w:r>
+      <w:r>
+        <w:rPr>
+          <w:sz w:val="24"/>
+        </w:rPr>
+        <w:t>. Ví dụ:</w:t>
       </w:r>
     </w:p>
     <w:p>
@@ -6950,7 +7727,19 @@
         <w:rPr>
           <w:sz w:val="24"/>
         </w:rPr>
-        <w:t>Script 1: Nếu nhiệt độ lớn hơn 35 độ và nếu đèn 1 tắt thì đèn 2 bật</w:t>
+        <w:t>Kịch bản</w:t>
+      </w:r>
+      <w:r>
+        <w:rPr>
+          <w:sz w:val="24"/>
+        </w:rPr>
+        <w:t xml:space="preserve"> 1: Nếu nhiệt độ lớn hơn 35 độ và nếu đèn 1 tắt thì đèn 2 bật</w:t>
+      </w:r>
+      <w:r>
+        <w:rPr>
+          <w:sz w:val="24"/>
+        </w:rPr>
+        <w:t>.</w:t>
       </w:r>
     </w:p>
     <w:p>
@@ -6970,7 +7759,81 @@
         <w:rPr>
           <w:sz w:val="24"/>
         </w:rPr>
-        <w:t xml:space="preserve">Script 2: Nếu đèn 1 tắt thì đèn 2 tắt =&gt; Chỉ khi nhiệt độ lớn hơn 35 thì 2 script này mới conflict , bình thường thì ta nói chúng là có khả năng conflict </w:t>
+        <w:t>Kịch bản</w:t>
+      </w:r>
+      <w:r>
+        <w:rPr>
+          <w:sz w:val="24"/>
+        </w:rPr>
+        <w:t xml:space="preserve"> 2: Nếu đèn 1 tắt thì đèn 2 tắ</w:t>
+      </w:r>
+      <w:r>
+        <w:rPr>
+          <w:sz w:val="24"/>
+        </w:rPr>
+        <w:t>t.</w:t>
+      </w:r>
+    </w:p>
+    <w:p>
+      <w:pPr>
+        <w:pStyle w:val="ListParagraph"/>
+        <w:numPr>
+          <w:ilvl w:val="0"/>
+          <w:numId w:val="12"/>
+        </w:numPr>
+        <w:spacing w:after="0" w:line="240" w:lineRule="auto"/>
+        <w:textAlignment w:val="baseline"/>
+        <w:rPr>
+          <w:sz w:val="24"/>
+        </w:rPr>
+      </w:pPr>
+      <w:r>
+        <w:rPr>
+          <w:sz w:val="24"/>
+        </w:rPr>
+        <w:t>Ta nhận thấy c</w:t>
+      </w:r>
+      <w:r>
+        <w:rPr>
+          <w:sz w:val="24"/>
+        </w:rPr>
+        <w:t xml:space="preserve">hỉ khi nhiệt độ lớn hơn 35 thì 2 </w:t>
+      </w:r>
+      <w:r>
+        <w:rPr>
+          <w:sz w:val="24"/>
+        </w:rPr>
+        <w:t>kịch bản</w:t>
+      </w:r>
+      <w:r>
+        <w:rPr>
+          <w:sz w:val="24"/>
+        </w:rPr>
+        <w:t xml:space="preserve"> này mới </w:t>
+      </w:r>
+      <w:r>
+        <w:rPr>
+          <w:sz w:val="24"/>
+        </w:rPr>
+        <w:t>xảy ra mâu thuẫn</w:t>
+      </w:r>
+      <w:r>
+        <w:rPr>
+          <w:sz w:val="24"/>
+        </w:rPr>
+        <w:t xml:space="preserve">, bình thường thì ta nói chúng là có khả năng </w:t>
+      </w:r>
+      <w:r>
+        <w:rPr>
+          <w:sz w:val="24"/>
+        </w:rPr>
+        <w:t>mâu thuẫn mà thôi.</w:t>
+      </w:r>
+      <w:r>
+        <w:rPr>
+          <w:sz w:val="24"/>
+        </w:rPr>
+        <w:t xml:space="preserve"> </w:t>
       </w:r>
     </w:p>
     <w:p>
@@ -6983,6 +7846,26 @@
       </w:pPr>
       <w:r>
         <w:t>Module này đã đóng góp gì trong việc ngăn chặn xảy ra mâu thuẫn các kịch bản ( cả đơn giản lẫn phức tạp )</w:t>
+      </w:r>
+    </w:p>
+    <w:p>
+      <w:r>
+        <w:t>Kịch bản hợp lệ sẽ là kịch bản không tự mâu thuẫn với chính nó, cũng như không mâu thuẫn</w:t>
+      </w:r>
+      <w:r>
+        <w:t xml:space="preserve"> hay có khả năng mâu thuẫn</w:t>
+      </w:r>
+      <w:r>
+        <w:t xml:space="preserve"> với các kịch bản khác sẵn có trong nhà ấy</w:t>
+      </w:r>
+      <w:r>
+        <w:t>, xét về mặt hiện thực của nhóm tính đến thời điểm hiện tại</w:t>
+      </w:r>
+      <w:r>
+        <w:t>.</w:t>
+      </w:r>
+      <w:r>
+        <w:t xml:space="preserve"> Trong tương lai, nhóm đề xuất kịch bản có khả năng mâu thuẫn vẫn là kịch bản hợp lệ và chúng sẽ được quản lý bởi độ ưu tiên riêng biệt. Ở mục thảo luận, nhóm xin đề xuất phương pháp quản lý kịch bản cùng với độ ưu tiên.</w:t>
       </w:r>
     </w:p>
     <w:p>
@@ -7336,6 +8219,7 @@
           <w:sz w:val="24"/>
           <w:szCs w:val="24"/>
         </w:rPr>
+        <w:lastRenderedPageBreak/>
         <w:t>Cách giải quyết:</w:t>
       </w:r>
     </w:p>
@@ -7778,7 +8662,6 @@
           <w:sz w:val="24"/>
           <w:szCs w:val="24"/>
         </w:rPr>
-        <w:lastRenderedPageBreak/>
         <w:t xml:space="preserve">2. From </w:t>
       </w:r>
       <w:r>
@@ -8336,7 +9219,6 @@
           <w:color w:val="000000"/>
           <w:sz w:val="24"/>
         </w:rPr>
-        <w:lastRenderedPageBreak/>
         <w:t>Bật đèn, tắt đèn</w:t>
       </w:r>
     </w:p>
@@ -10142,7 +11024,6 @@
                 <w:color w:val="000000" w:themeColor="text1"/>
                 <w:sz w:val="24"/>
               </w:rPr>
-              <w:lastRenderedPageBreak/>
               <w:t>Enabled/</w:t>
             </w:r>
           </w:p>
@@ -11131,6 +12012,7 @@
                 <w:color w:val="000000"/>
                 <w:sz w:val="24"/>
               </w:rPr>
+              <w:lastRenderedPageBreak/>
               <w:t>Delete script in one specific mode</w:t>
             </w:r>
           </w:p>
@@ -11764,7 +12646,6 @@
                 <w:color w:val="000000"/>
                 <w:sz w:val="24"/>
               </w:rPr>
-              <w:lastRenderedPageBreak/>
               <w:t>device: Device</w:t>
             </w:r>
           </w:p>
@@ -11798,7 +12679,6 @@
                 <w:color w:val="000000"/>
                 <w:sz w:val="24"/>
               </w:rPr>
-              <w:lastRenderedPageBreak/>
               <w:t>HTTP Status OK 201 if successful</w:t>
             </w:r>
           </w:p>
@@ -11853,7 +12733,6 @@
                 <w:color w:val="FF0000"/>
                 <w:sz w:val="24"/>
               </w:rPr>
-              <w:lastRenderedPageBreak/>
               <w:t>devices/4</w:t>
             </w:r>
           </w:p>
@@ -11889,7 +12768,6 @@
                 <w:color w:val="000000"/>
                 <w:sz w:val="24"/>
               </w:rPr>
-              <w:lastRenderedPageBreak/>
               <w:t>Get all valid GPIO pins</w:t>
             </w:r>
           </w:p>
@@ -12869,6 +13747,7 @@
                 <w:color w:val="000000"/>
                 <w:sz w:val="24"/>
               </w:rPr>
+              <w:lastRenderedPageBreak/>
               <w:t>to update enabled = true</w:t>
             </w:r>
           </w:p>
@@ -12902,6 +13781,7 @@
                 <w:color w:val="000000"/>
                 <w:sz w:val="24"/>
               </w:rPr>
+              <w:lastRenderedPageBreak/>
               <w:t>HTTP Status OK 204 if successful</w:t>
             </w:r>
           </w:p>
@@ -12940,6 +13820,7 @@
                 <w:color w:val="000000"/>
                 <w:sz w:val="24"/>
               </w:rPr>
+              <w:lastRenderedPageBreak/>
               <w:t>Get list home of one user</w:t>
             </w:r>
           </w:p>
@@ -13328,7 +14209,6 @@
                 <w:color w:val="000000"/>
                 <w:sz w:val="24"/>
               </w:rPr>
-              <w:lastRenderedPageBreak/>
               <w:t>Delete mode</w:t>
             </w:r>
           </w:p>
@@ -14652,6 +15532,7 @@
                 <w:color w:val="000000"/>
                 <w:sz w:val="24"/>
               </w:rPr>
+              <w:lastRenderedPageBreak/>
               <w:t>Fullname</w:t>
             </w:r>
           </w:p>
@@ -14703,6 +15584,7 @@
                 <w:color w:val="000000"/>
                 <w:sz w:val="24"/>
               </w:rPr>
+              <w:lastRenderedPageBreak/>
               <w:t>Return: User’s activation link</w:t>
             </w:r>
           </w:p>
@@ -14775,6 +15657,7 @@
                 <w:color w:val="000000"/>
                 <w:sz w:val="24"/>
               </w:rPr>
+              <w:lastRenderedPageBreak/>
               <w:t>-3: EMAIL_ALREADY_EXISTED</w:t>
             </w:r>
           </w:p>
@@ -14885,6 +15768,7 @@
                 <w:color w:val="000000"/>
                 <w:sz w:val="24"/>
               </w:rPr>
+              <w:lastRenderedPageBreak/>
               <w:t>Activate user</w:t>
             </w:r>
           </w:p>
@@ -15326,7 +16210,6 @@
                 <w:color w:val="000000" w:themeColor="text1"/>
                 <w:sz w:val="24"/>
               </w:rPr>
-              <w:lastRenderedPageBreak/>
               <w:t>Get list device id in script</w:t>
             </w:r>
           </w:p>
@@ -15681,6 +16564,7 @@
     </w:p>
     <w:p>
       <w:r>
+        <w:lastRenderedPageBreak/>
         <w:t xml:space="preserve">[3] </w:t>
       </w:r>
       <w:hyperlink r:id="rId21" w:history="1">
@@ -15817,7 +16701,7 @@
           <w:rPr>
             <w:noProof/>
           </w:rPr>
-          <w:t>24</w:t>
+          <w:t>25</w:t>
         </w:r>
         <w:r>
           <w:fldChar w:fldCharType="end"/>
@@ -18084,95 +18968,9 @@
     </w:lvl>
   </w:abstractNum>
   <w:abstractNum w:abstractNumId="19">
-    <w:nsid w:val="5FDC4040"/>
-    <w:multiLevelType w:val="multilevel"/>
-    <w:tmpl w:val="B3C4F274"/>
-    <w:lvl w:ilvl="0">
-      <w:start w:val="1"/>
-      <w:numFmt w:val="decimal"/>
-      <w:lvlText w:val="%1"/>
-      <w:lvlJc w:val="left"/>
-      <w:pPr>
-        <w:ind w:left="432" w:hanging="432"/>
-      </w:pPr>
-    </w:lvl>
-    <w:lvl w:ilvl="1">
-      <w:start w:val="1"/>
-      <w:numFmt w:val="decimal"/>
-      <w:lvlText w:val="%1.%2"/>
-      <w:lvlJc w:val="left"/>
-      <w:pPr>
-        <w:ind w:left="2286" w:hanging="576"/>
-      </w:pPr>
-    </w:lvl>
-    <w:lvl w:ilvl="2">
-      <w:start w:val="1"/>
-      <w:numFmt w:val="decimal"/>
-      <w:lvlText w:val="%1.%2.%3"/>
-      <w:lvlJc w:val="left"/>
-      <w:pPr>
-        <w:ind w:left="720" w:hanging="720"/>
-      </w:pPr>
-    </w:lvl>
-    <w:lvl w:ilvl="3">
-      <w:start w:val="1"/>
-      <w:numFmt w:val="decimal"/>
-      <w:lvlText w:val="%1.%2.%3.%4"/>
-      <w:lvlJc w:val="left"/>
-      <w:pPr>
-        <w:ind w:left="864" w:hanging="864"/>
-      </w:pPr>
-    </w:lvl>
-    <w:lvl w:ilvl="4">
-      <w:start w:val="1"/>
-      <w:numFmt w:val="decimal"/>
-      <w:lvlText w:val="%1.%2.%3.%4.%5"/>
-      <w:lvlJc w:val="left"/>
-      <w:pPr>
-        <w:ind w:left="1008" w:hanging="1008"/>
-      </w:pPr>
-    </w:lvl>
-    <w:lvl w:ilvl="5">
-      <w:start w:val="1"/>
-      <w:numFmt w:val="decimal"/>
-      <w:lvlText w:val="%1.%2.%3.%4.%5.%6"/>
-      <w:lvlJc w:val="left"/>
-      <w:pPr>
-        <w:ind w:left="1152" w:hanging="1152"/>
-      </w:pPr>
-    </w:lvl>
-    <w:lvl w:ilvl="6">
-      <w:start w:val="1"/>
-      <w:numFmt w:val="decimal"/>
-      <w:lvlText w:val="%1.%2.%3.%4.%5.%6.%7"/>
-      <w:lvlJc w:val="left"/>
-      <w:pPr>
-        <w:ind w:left="1296" w:hanging="1296"/>
-      </w:pPr>
-    </w:lvl>
-    <w:lvl w:ilvl="7">
-      <w:start w:val="1"/>
-      <w:numFmt w:val="decimal"/>
-      <w:lvlText w:val="%1.%2.%3.%4.%5.%6.%7.%8"/>
-      <w:lvlJc w:val="left"/>
-      <w:pPr>
-        <w:ind w:left="1440" w:hanging="1440"/>
-      </w:pPr>
-    </w:lvl>
-    <w:lvl w:ilvl="8">
-      <w:start w:val="1"/>
-      <w:numFmt w:val="decimal"/>
-      <w:lvlText w:val="%1.%2.%3.%4.%5.%6.%7.%8.%9"/>
-      <w:lvlJc w:val="left"/>
-      <w:pPr>
-        <w:ind w:left="1584" w:hanging="1584"/>
-      </w:pPr>
-    </w:lvl>
-  </w:abstractNum>
-  <w:abstractNum w:abstractNumId="20">
-    <w:nsid w:val="63516A36"/>
+    <w:nsid w:val="5A8D2CEE"/>
     <w:multiLevelType w:val="hybridMultilevel"/>
-    <w:tmpl w:val="DF345C2E"/>
+    <w:tmpl w:val="E8FEF640"/>
     <w:lvl w:ilvl="0" w:tplc="04090001">
       <w:start w:val="1"/>
       <w:numFmt w:val="bullet"/>
@@ -18282,10 +19080,96 @@
       </w:rPr>
     </w:lvl>
   </w:abstractNum>
+  <w:abstractNum w:abstractNumId="20">
+    <w:nsid w:val="5FDC4040"/>
+    <w:multiLevelType w:val="multilevel"/>
+    <w:tmpl w:val="B3C4F274"/>
+    <w:lvl w:ilvl="0">
+      <w:start w:val="1"/>
+      <w:numFmt w:val="decimal"/>
+      <w:lvlText w:val="%1"/>
+      <w:lvlJc w:val="left"/>
+      <w:pPr>
+        <w:ind w:left="432" w:hanging="432"/>
+      </w:pPr>
+    </w:lvl>
+    <w:lvl w:ilvl="1">
+      <w:start w:val="1"/>
+      <w:numFmt w:val="decimal"/>
+      <w:lvlText w:val="%1.%2"/>
+      <w:lvlJc w:val="left"/>
+      <w:pPr>
+        <w:ind w:left="2286" w:hanging="576"/>
+      </w:pPr>
+    </w:lvl>
+    <w:lvl w:ilvl="2">
+      <w:start w:val="1"/>
+      <w:numFmt w:val="decimal"/>
+      <w:lvlText w:val="%1.%2.%3"/>
+      <w:lvlJc w:val="left"/>
+      <w:pPr>
+        <w:ind w:left="720" w:hanging="720"/>
+      </w:pPr>
+    </w:lvl>
+    <w:lvl w:ilvl="3">
+      <w:start w:val="1"/>
+      <w:numFmt w:val="decimal"/>
+      <w:lvlText w:val="%1.%2.%3.%4"/>
+      <w:lvlJc w:val="left"/>
+      <w:pPr>
+        <w:ind w:left="864" w:hanging="864"/>
+      </w:pPr>
+    </w:lvl>
+    <w:lvl w:ilvl="4">
+      <w:start w:val="1"/>
+      <w:numFmt w:val="decimal"/>
+      <w:lvlText w:val="%1.%2.%3.%4.%5"/>
+      <w:lvlJc w:val="left"/>
+      <w:pPr>
+        <w:ind w:left="1008" w:hanging="1008"/>
+      </w:pPr>
+    </w:lvl>
+    <w:lvl w:ilvl="5">
+      <w:start w:val="1"/>
+      <w:numFmt w:val="decimal"/>
+      <w:lvlText w:val="%1.%2.%3.%4.%5.%6"/>
+      <w:lvlJc w:val="left"/>
+      <w:pPr>
+        <w:ind w:left="1152" w:hanging="1152"/>
+      </w:pPr>
+    </w:lvl>
+    <w:lvl w:ilvl="6">
+      <w:start w:val="1"/>
+      <w:numFmt w:val="decimal"/>
+      <w:lvlText w:val="%1.%2.%3.%4.%5.%6.%7"/>
+      <w:lvlJc w:val="left"/>
+      <w:pPr>
+        <w:ind w:left="1296" w:hanging="1296"/>
+      </w:pPr>
+    </w:lvl>
+    <w:lvl w:ilvl="7">
+      <w:start w:val="1"/>
+      <w:numFmt w:val="decimal"/>
+      <w:lvlText w:val="%1.%2.%3.%4.%5.%6.%7.%8"/>
+      <w:lvlJc w:val="left"/>
+      <w:pPr>
+        <w:ind w:left="1440" w:hanging="1440"/>
+      </w:pPr>
+    </w:lvl>
+    <w:lvl w:ilvl="8">
+      <w:start w:val="1"/>
+      <w:numFmt w:val="decimal"/>
+      <w:lvlText w:val="%1.%2.%3.%4.%5.%6.%7.%8.%9"/>
+      <w:lvlJc w:val="left"/>
+      <w:pPr>
+        <w:ind w:left="1584" w:hanging="1584"/>
+      </w:pPr>
+    </w:lvl>
+  </w:abstractNum>
   <w:abstractNum w:abstractNumId="21">
-    <w:nsid w:val="6CBC49E0"/>
+    <w:nsid w:val="63516A36"/>
     <w:multiLevelType w:val="hybridMultilevel"/>
-    <w:tmpl w:val="C48A73F0"/>
+    <w:tmpl w:val="DF345C2E"/>
     <w:lvl w:ilvl="0" w:tplc="04090001">
       <w:start w:val="1"/>
       <w:numFmt w:val="bullet"/>
@@ -18396,6 +19280,119 @@
     </w:lvl>
   </w:abstractNum>
   <w:abstractNum w:abstractNumId="22">
+    <w:nsid w:val="6CBC49E0"/>
+    <w:multiLevelType w:val="hybridMultilevel"/>
+    <w:tmpl w:val="C48A73F0"/>
+    <w:lvl w:ilvl="0" w:tplc="04090001">
+      <w:start w:val="1"/>
+      <w:numFmt w:val="bullet"/>
+      <w:lvlText w:val=""/>
+      <w:lvlJc w:val="left"/>
+      <w:pPr>
+        <w:ind w:left="720" w:hanging="360"/>
+      </w:pPr>
+      <w:rPr>
+        <w:rFonts w:ascii="Symbol" w:hAnsi="Symbol" w:hint="default"/>
+      </w:rPr>
+    </w:lvl>
+    <w:lvl w:ilvl="1" w:tplc="04090003" w:tentative="1">
+      <w:start w:val="1"/>
+      <w:numFmt w:val="bullet"/>
+      <w:lvlText w:val="o"/>
+      <w:lvlJc w:val="left"/>
+      <w:pPr>
+        <w:ind w:left="1440" w:hanging="360"/>
+      </w:pPr>
+      <w:rPr>
+        <w:rFonts w:ascii="Courier New" w:hAnsi="Courier New" w:cs="Courier New" w:hint="default"/>
+      </w:rPr>
+    </w:lvl>
+    <w:lvl w:ilvl="2" w:tplc="04090005" w:tentative="1">
+      <w:start w:val="1"/>
+      <w:numFmt w:val="bullet"/>
+      <w:lvlText w:val=""/>
+      <w:lvlJc w:val="left"/>
+      <w:pPr>
+        <w:ind w:left="2160" w:hanging="360"/>
+      </w:pPr>
+      <w:rPr>
+        <w:rFonts w:ascii="Wingdings" w:hAnsi="Wingdings" w:hint="default"/>
+      </w:rPr>
+    </w:lvl>
+    <w:lvl w:ilvl="3" w:tplc="04090001" w:tentative="1">
+      <w:start w:val="1"/>
+      <w:numFmt w:val="bullet"/>
+      <w:lvlText w:val=""/>
+      <w:lvlJc w:val="left"/>
+      <w:pPr>
+        <w:ind w:left="2880" w:hanging="360"/>
+      </w:pPr>
+      <w:rPr>
+        <w:rFonts w:ascii="Symbol" w:hAnsi="Symbol" w:hint="default"/>
+      </w:rPr>
+    </w:lvl>
+    <w:lvl w:ilvl="4" w:tplc="04090003" w:tentative="1">
+      <w:start w:val="1"/>
+      <w:numFmt w:val="bullet"/>
+      <w:lvlText w:val="o"/>
+      <w:lvlJc w:val="left"/>
+      <w:pPr>
+        <w:ind w:left="3600" w:hanging="360"/>
+      </w:pPr>
+      <w:rPr>
+        <w:rFonts w:ascii="Courier New" w:hAnsi="Courier New" w:cs="Courier New" w:hint="default"/>
+      </w:rPr>
+    </w:lvl>
+    <w:lvl w:ilvl="5" w:tplc="04090005" w:tentative="1">
+      <w:start w:val="1"/>
+      <w:numFmt w:val="bullet"/>
+      <w:lvlText w:val=""/>
+      <w:lvlJc w:val="left"/>
+      <w:pPr>
+        <w:ind w:left="4320" w:hanging="360"/>
+      </w:pPr>
+      <w:rPr>
+        <w:rFonts w:ascii="Wingdings" w:hAnsi="Wingdings" w:hint="default"/>
+      </w:rPr>
+    </w:lvl>
+    <w:lvl w:ilvl="6" w:tplc="04090001" w:tentative="1">
+      <w:start w:val="1"/>
+      <w:numFmt w:val="bullet"/>
+      <w:lvlText w:val=""/>
+      <w:lvlJc w:val="left"/>
+      <w:pPr>
+        <w:ind w:left="5040" w:hanging="360"/>
+      </w:pPr>
+      <w:rPr>
+        <w:rFonts w:ascii="Symbol" w:hAnsi="Symbol" w:hint="default"/>
+      </w:rPr>
+    </w:lvl>
+    <w:lvl w:ilvl="7" w:tplc="04090003" w:tentative="1">
+      <w:start w:val="1"/>
+      <w:numFmt w:val="bullet"/>
+      <w:lvlText w:val="o"/>
+      <w:lvlJc w:val="left"/>
+      <w:pPr>
+        <w:ind w:left="5760" w:hanging="360"/>
+      </w:pPr>
+      <w:rPr>
+        <w:rFonts w:ascii="Courier New" w:hAnsi="Courier New" w:cs="Courier New" w:hint="default"/>
+      </w:rPr>
+    </w:lvl>
+    <w:lvl w:ilvl="8" w:tplc="04090005" w:tentative="1">
+      <w:start w:val="1"/>
+      <w:numFmt w:val="bullet"/>
+      <w:lvlText w:val=""/>
+      <w:lvlJc w:val="left"/>
+      <w:pPr>
+        <w:ind w:left="6480" w:hanging="360"/>
+      </w:pPr>
+      <w:rPr>
+        <w:rFonts w:ascii="Wingdings" w:hAnsi="Wingdings" w:hint="default"/>
+      </w:rPr>
+    </w:lvl>
+  </w:abstractNum>
+  <w:abstractNum w:abstractNumId="23">
     <w:nsid w:val="6D2C7596"/>
     <w:multiLevelType w:val="multilevel"/>
     <w:tmpl w:val="7F0A3740"/>
@@ -18508,7 +19505,7 @@
       </w:rPr>
     </w:lvl>
   </w:abstractNum>
-  <w:abstractNum w:abstractNumId="23">
+  <w:abstractNum w:abstractNumId="24">
     <w:nsid w:val="7D810515"/>
     <w:multiLevelType w:val="multilevel"/>
     <w:tmpl w:val="355A40DE"/>
@@ -18622,7 +19619,7 @@
     </w:lvl>
   </w:abstractNum>
   <w:num w:numId="1">
-    <w:abstractNumId w:val="19"/>
+    <w:abstractNumId w:val="20"/>
   </w:num>
   <w:num w:numId="2">
     <w:abstractNumId w:val="13"/>
@@ -18652,10 +19649,10 @@
     <w:abstractNumId w:val="10"/>
   </w:num>
   <w:num w:numId="11">
-    <w:abstractNumId w:val="23"/>
+    <w:abstractNumId w:val="24"/>
   </w:num>
   <w:num w:numId="12">
-    <w:abstractNumId w:val="22"/>
+    <w:abstractNumId w:val="23"/>
   </w:num>
   <w:num w:numId="13">
     <w:abstractNumId w:val="0"/>
@@ -18697,7 +19694,7 @@
     <w:abstractNumId w:val="4"/>
   </w:num>
   <w:num w:numId="26">
-    <w:abstractNumId w:val="20"/>
+    <w:abstractNumId w:val="21"/>
   </w:num>
   <w:num w:numId="27">
     <w:abstractNumId w:val="11"/>
@@ -18712,13 +19709,16 @@
     <w:abstractNumId w:val="1"/>
   </w:num>
   <w:num w:numId="31">
-    <w:abstractNumId w:val="21"/>
+    <w:abstractNumId w:val="22"/>
   </w:num>
   <w:num w:numId="32">
     <w:abstractNumId w:val="14"/>
   </w:num>
   <w:num w:numId="33">
     <w:abstractNumId w:val="3"/>
+  </w:num>
+  <w:num w:numId="34">
+    <w:abstractNumId w:val="19"/>
   </w:num>
 </w:numbering>
 </file>
@@ -21544,7 +22544,7 @@
 </file>
 
 <file path=customXml/itemProps1.xml><?xml version="1.0" encoding="utf-8"?>
-<ds:datastoreItem xmlns:ds="http://schemas.openxmlformats.org/officeDocument/2006/customXml" ds:itemID="{809CF050-660E-4241-BCCC-4B4D33103AAE}">
+<ds:datastoreItem xmlns:ds="http://schemas.openxmlformats.org/officeDocument/2006/customXml" ds:itemID="{F1991F1D-65BE-4A8D-88BB-EFE884086EB2}">
   <ds:schemaRefs>
     <ds:schemaRef ds:uri="http://schemas.openxmlformats.org/officeDocument/2006/bibliography"/>
   </ds:schemaRefs>

</xml_diff>

<commit_message>
Update flowchart 2.7 -> 2.10
</commit_message>
<xml_diff>
--- a/Documents/Bao_Cao_LVTN/Back-end/Vinh-LVTN.docx
+++ b/Documents/Bao_Cao_LVTN/Back-end/Vinh-LVTN.docx
@@ -132,14 +132,27 @@
       <w:r>
         <w:t xml:space="preserve">Hình </w:t>
       </w:r>
-      <w:fldSimple w:instr=" SEQ Hình \* ARABIC ">
-        <w:r>
-          <w:rPr>
-            <w:noProof/>
-          </w:rPr>
-          <w:t>1</w:t>
-        </w:r>
-      </w:fldSimple>
+      <w:r>
+        <w:fldChar w:fldCharType="begin"/>
+      </w:r>
+      <w:r>
+        <w:instrText xml:space="preserve"> SEQ Hình \* ARABIC </w:instrText>
+      </w:r>
+      <w:r>
+        <w:fldChar w:fldCharType="separate"/>
+      </w:r>
+      <w:r>
+        <w:rPr>
+          <w:noProof/>
+        </w:rPr>
+        <w:t>1</w:t>
+      </w:r>
+      <w:r>
+        <w:rPr>
+          <w:noProof/>
+        </w:rPr>
+        <w:fldChar w:fldCharType="end"/>
+      </w:r>
       <w:r>
         <w:t xml:space="preserve"> Thiết kế database cho ứng dụng</w:t>
       </w:r>
@@ -1341,14 +1354,27 @@
       <w:r>
         <w:t xml:space="preserve">Hình </w:t>
       </w:r>
-      <w:fldSimple w:instr=" SEQ Hình \* ARABIC ">
-        <w:r>
-          <w:rPr>
-            <w:noProof/>
-          </w:rPr>
-          <w:t>2</w:t>
-        </w:r>
-      </w:fldSimple>
+      <w:r>
+        <w:fldChar w:fldCharType="begin"/>
+      </w:r>
+      <w:r>
+        <w:instrText xml:space="preserve"> SEQ Hình \* ARABIC </w:instrText>
+      </w:r>
+      <w:r>
+        <w:fldChar w:fldCharType="separate"/>
+      </w:r>
+      <w:r>
+        <w:rPr>
+          <w:noProof/>
+        </w:rPr>
+        <w:t>2</w:t>
+      </w:r>
+      <w:r>
+        <w:rPr>
+          <w:noProof/>
+        </w:rPr>
+        <w:fldChar w:fldCharType="end"/>
+      </w:r>
       <w:r>
         <w:t xml:space="preserve"> Tổng quan về Spring Framework</w:t>
       </w:r>
@@ -2408,14 +2434,27 @@
       <w:r>
         <w:t xml:space="preserve">Hình </w:t>
       </w:r>
-      <w:fldSimple w:instr=" SEQ Hình \* ARABIC ">
-        <w:r>
-          <w:rPr>
-            <w:noProof/>
-          </w:rPr>
-          <w:t>3</w:t>
-        </w:r>
-      </w:fldSimple>
+      <w:r>
+        <w:fldChar w:fldCharType="begin"/>
+      </w:r>
+      <w:r>
+        <w:instrText xml:space="preserve"> SEQ Hình \* ARABIC </w:instrText>
+      </w:r>
+      <w:r>
+        <w:fldChar w:fldCharType="separate"/>
+      </w:r>
+      <w:r>
+        <w:rPr>
+          <w:noProof/>
+        </w:rPr>
+        <w:t>3</w:t>
+      </w:r>
+      <w:r>
+        <w:rPr>
+          <w:noProof/>
+        </w:rPr>
+        <w:fldChar w:fldCharType="end"/>
+      </w:r>
       <w:r>
         <w:t xml:space="preserve"> Cấu trúc Hibernate</w:t>
       </w:r>
@@ -2878,14 +2917,27 @@
       <w:r>
         <w:t xml:space="preserve">Hình </w:t>
       </w:r>
-      <w:fldSimple w:instr=" SEQ Hình \* ARABIC ">
-        <w:r>
-          <w:rPr>
-            <w:noProof/>
-          </w:rPr>
-          <w:t>4</w:t>
-        </w:r>
-      </w:fldSimple>
+      <w:r>
+        <w:fldChar w:fldCharType="begin"/>
+      </w:r>
+      <w:r>
+        <w:instrText xml:space="preserve"> SEQ Hình \* ARABIC </w:instrText>
+      </w:r>
+      <w:r>
+        <w:fldChar w:fldCharType="separate"/>
+      </w:r>
+      <w:r>
+        <w:rPr>
+          <w:noProof/>
+        </w:rPr>
+        <w:t>4</w:t>
+      </w:r>
+      <w:r>
+        <w:rPr>
+          <w:noProof/>
+        </w:rPr>
+        <w:fldChar w:fldCharType="end"/>
+      </w:r>
       <w:r>
         <w:t xml:space="preserve"> </w:t>
       </w:r>
@@ -3144,14 +3196,27 @@
       <w:r>
         <w:t xml:space="preserve">Hình </w:t>
       </w:r>
-      <w:fldSimple w:instr=" SEQ Hình \* ARABIC ">
-        <w:r>
-          <w:rPr>
-            <w:noProof/>
-          </w:rPr>
-          <w:t>5</w:t>
-        </w:r>
-      </w:fldSimple>
+      <w:r>
+        <w:fldChar w:fldCharType="begin"/>
+      </w:r>
+      <w:r>
+        <w:instrText xml:space="preserve"> SEQ Hình \* ARABIC </w:instrText>
+      </w:r>
+      <w:r>
+        <w:fldChar w:fldCharType="separate"/>
+      </w:r>
+      <w:r>
+        <w:rPr>
+          <w:noProof/>
+        </w:rPr>
+        <w:t>5</w:t>
+      </w:r>
+      <w:r>
+        <w:rPr>
+          <w:noProof/>
+        </w:rPr>
+        <w:fldChar w:fldCharType="end"/>
+      </w:r>
       <w:r>
         <w:t xml:space="preserve"> Spring MVC RESTful Web services workflow</w:t>
       </w:r>
@@ -3294,7 +3359,7 @@
           <v:shape id="_x0000_i1025" type="#_x0000_t75" style="width:445.8pt;height:226.2pt" o:ole="">
             <v:imagedata r:id="rId14" o:title=""/>
           </v:shape>
-          <o:OLEObject Type="Embed" ProgID="Visio.Drawing.15" ShapeID="_x0000_i1025" DrawAspect="Content" ObjectID="_1542663504" r:id="rId15"/>
+          <o:OLEObject Type="Embed" ProgID="Visio.Drawing.15" ShapeID="_x0000_i1025" DrawAspect="Content" ObjectID="_1542752968" r:id="rId15"/>
         </w:object>
       </w:r>
     </w:p>
@@ -3306,14 +3371,27 @@
       <w:r>
         <w:t xml:space="preserve">Hình </w:t>
       </w:r>
-      <w:fldSimple w:instr=" SEQ Hình \* ARABIC ">
-        <w:r>
-          <w:rPr>
-            <w:noProof/>
-          </w:rPr>
-          <w:t>6</w:t>
-        </w:r>
-      </w:fldSimple>
+      <w:r>
+        <w:fldChar w:fldCharType="begin"/>
+      </w:r>
+      <w:r>
+        <w:instrText xml:space="preserve"> SEQ Hình \* ARABIC </w:instrText>
+      </w:r>
+      <w:r>
+        <w:fldChar w:fldCharType="separate"/>
+      </w:r>
+      <w:r>
+        <w:rPr>
+          <w:noProof/>
+        </w:rPr>
+        <w:t>6</w:t>
+      </w:r>
+      <w:r>
+        <w:rPr>
+          <w:noProof/>
+        </w:rPr>
+        <w:fldChar w:fldCharType="end"/>
+      </w:r>
       <w:r>
         <w:t xml:space="preserve"> </w:t>
       </w:r>
@@ -6199,7 +6277,7 @@
           <v:shape id="_x0000_i1026" type="#_x0000_t75" style="width:504.6pt;height:336.6pt" o:ole="">
             <v:imagedata r:id="rId16" o:title=""/>
           </v:shape>
-          <o:OLEObject Type="Embed" ProgID="Visio.Drawing.15" ShapeID="_x0000_i1026" DrawAspect="Content" ObjectID="_1542663505" r:id="rId17"/>
+          <o:OLEObject Type="Embed" ProgID="Visio.Drawing.15" ShapeID="_x0000_i1026" DrawAspect="Content" ObjectID="_1542752969" r:id="rId17"/>
         </w:object>
       </w:r>
     </w:p>
@@ -6215,14 +6293,27 @@
       <w:r>
         <w:t xml:space="preserve">Hình </w:t>
       </w:r>
-      <w:fldSimple w:instr=" SEQ Hình \* ARABIC ">
-        <w:r>
-          <w:rPr>
-            <w:noProof/>
-          </w:rPr>
-          <w:t>7</w:t>
-        </w:r>
-      </w:fldSimple>
+      <w:r>
+        <w:fldChar w:fldCharType="begin"/>
+      </w:r>
+      <w:r>
+        <w:instrText xml:space="preserve"> SEQ Hình \* ARABIC </w:instrText>
+      </w:r>
+      <w:r>
+        <w:fldChar w:fldCharType="separate"/>
+      </w:r>
+      <w:r>
+        <w:rPr>
+          <w:noProof/>
+        </w:rPr>
+        <w:t>7</w:t>
+      </w:r>
+      <w:r>
+        <w:rPr>
+          <w:noProof/>
+        </w:rPr>
+        <w:fldChar w:fldCharType="end"/>
+      </w:r>
       <w:r>
         <w:t xml:space="preserve"> Cấu trúc dữ liệu kịch bản hệ thống</w:t>
       </w:r>
@@ -6620,14 +6711,27 @@
       <w:r>
         <w:t xml:space="preserve">Hình </w:t>
       </w:r>
-      <w:fldSimple w:instr=" SEQ Hình \* ARABIC ">
-        <w:r>
-          <w:rPr>
-            <w:noProof/>
-          </w:rPr>
-          <w:t>8</w:t>
-        </w:r>
-      </w:fldSimple>
+      <w:r>
+        <w:fldChar w:fldCharType="begin"/>
+      </w:r>
+      <w:r>
+        <w:instrText xml:space="preserve"> SEQ Hình \* ARABIC </w:instrText>
+      </w:r>
+      <w:r>
+        <w:fldChar w:fldCharType="separate"/>
+      </w:r>
+      <w:r>
+        <w:rPr>
+          <w:noProof/>
+        </w:rPr>
+        <w:t>8</w:t>
+      </w:r>
+      <w:r>
+        <w:rPr>
+          <w:noProof/>
+        </w:rPr>
+        <w:fldChar w:fldCharType="end"/>
+      </w:r>
       <w:r>
         <w:t xml:space="preserve"> Sơ đồ luồng dữ liệu </w:t>
       </w:r>
@@ -6769,138 +6873,63 @@
       </w:r>
       <w:proofErr w:type="gramEnd"/>
       <w:r>
-        <w:t xml:space="preserve"> kiểm tra xem đèn có được bật hay không, kiểm tra ngày hay đêm từ cảm biến ánh sáng, thực hiện so sánh nhiệt độ thu được từ cảm biến nhiệt với một giá trị người dùng mong muốn… Mỗi predicate sẽ nhận việc gọi đến device controller và kiểm tra giá trị trả về từ controller ấy. Nói cách khác thì khi hệ thống kiểm tra một điều kiện nào đó thì sẽ chỉ cần kiểm tra thuộc tính predicate bên trong cấu trúc kịch bản mà không phải gọi riêng lẽ một device controller nào. Nó giúp cho việc code được ngắn gọn và “sạch sẽ” hơn. Lấy ví dụ như ta muốn kiểm tra ngày hay đêm từ cảm biến ánh sáng, ta chỉ cần viết 1 predicate</w:t>
-      </w:r>
-    </w:p>
-    <w:p>
-      <w:bookmarkStart w:id="3" w:name="_GoBack"/>
-      <w:bookmarkEnd w:id="3"/>
-    </w:p>
-    <w:p>
-      <w:r>
-        <w:t>Khi xử lý 1 hành động đơn giản</w:t>
-      </w:r>
-    </w:p>
-    <w:p>
-      <w:pPr>
-        <w:rPr>
-          <w:sz w:val="24"/>
-        </w:rPr>
-      </w:pPr>
-      <w:r>
-        <w:rPr>
-          <w:sz w:val="24"/>
-        </w:rPr>
-        <w:t xml:space="preserve">Dien giai </w:t>
+        <w:t xml:space="preserve"> kiểm tra xem đèn có được bật hay không, kiểm tra ngày hay đêm từ cảm biến ánh sáng, thực hiện so sánh nhiệt độ thu được từ cảm biến nhiệt với một giá trị người dùng mong muốn… Mỗi predicate sẽ nhận việc gọi đến device controller và kiểm tra giá trị trả về từ controller ấy. Nói cách khác thì khi hệ thống kiểm tra một điều kiện nào đó thì sẽ chỉ cần kiểm tra thuộc tính predicate bên trong cấu trúc kịch bản mà không phải gọi riêng lẽ một device controller nào. Nó giúp cho việc code được ngắn gọn và “sạch sẽ” hơn. </w:t>
+      </w:r>
+      <w:r>
+        <w:t>Tương tự như việc xử lý 1 hành động đơn giản, nó có 1 thuộc tính “action” kiểu Consumer. Khi mà muốn thực hiện hành động, mình chỉ cần gọi phương thức trên biến “action” đó là đủ.</w:t>
+      </w:r>
+    </w:p>
+    <w:p>
+      <w:pPr>
+        <w:pStyle w:val="Heading2"/>
+        <w:rPr>
+          <w:sz w:val="32"/>
+        </w:rPr>
+      </w:pPr>
+      <w:r>
+        <w:rPr>
+          <w:sz w:val="32"/>
+        </w:rPr>
+        <w:t>module hỗ trợ xây dựng kịch bả</w:t>
+      </w:r>
+      <w:r>
+        <w:rPr>
+          <w:sz w:val="32"/>
+        </w:rPr>
+        <w:t>n tùy ý (</w:t>
+      </w:r>
+      <w:r>
+        <w:rPr>
+          <w:sz w:val="32"/>
+        </w:rPr>
+        <w:t>script builder)</w:t>
+      </w:r>
+    </w:p>
+    <w:p>
+      <w:pPr>
+        <w:rPr>
+          <w:sz w:val="24"/>
+        </w:rPr>
+      </w:pPr>
+      <w:r>
+        <w:rPr>
+          <w:sz w:val="24"/>
+        </w:rPr>
+        <w:t xml:space="preserve">Hệ thống không chỉ cung cấp cho người dùng những kịch bản </w:t>
       </w:r>
       <w:proofErr w:type="gramStart"/>
       <w:r>
         <w:rPr>
           <w:sz w:val="24"/>
         </w:rPr>
-        <w:t>tai</w:t>
+        <w:t>theo</w:t>
       </w:r>
       <w:proofErr w:type="gramEnd"/>
       <w:r>
         <w:rPr>
           <w:sz w:val="24"/>
         </w:rPr>
-        <w:t xml:space="preserve"> sao minh can no </w:t>
-      </w:r>
-    </w:p>
-    <w:p>
-      <w:pPr>
-        <w:rPr>
-          <w:sz w:val="24"/>
-        </w:rPr>
-      </w:pPr>
-      <w:r>
-        <w:rPr>
-          <w:sz w:val="24"/>
-        </w:rPr>
-        <w:t xml:space="preserve">No da giup ich dc gi </w:t>
-      </w:r>
-    </w:p>
-    <w:p>
-      <w:pPr>
-        <w:rPr>
-          <w:sz w:val="24"/>
-        </w:rPr>
-      </w:pPr>
-      <w:r>
-        <w:rPr>
-          <w:sz w:val="24"/>
-        </w:rPr>
-        <w:t xml:space="preserve">Cong viec no lam la </w:t>
-      </w:r>
-      <w:proofErr w:type="gramStart"/>
-      <w:r>
-        <w:rPr>
-          <w:sz w:val="24"/>
-        </w:rPr>
-        <w:t>gi ,</w:t>
-      </w:r>
-      <w:proofErr w:type="gramEnd"/>
-      <w:r>
-        <w:rPr>
-          <w:sz w:val="24"/>
-        </w:rPr>
-        <w:t xml:space="preserve"> ra sao ? </w:t>
-      </w:r>
-    </w:p>
-    <w:p>
-      <w:pPr>
-        <w:rPr>
-          <w:sz w:val="24"/>
-        </w:rPr>
-      </w:pPr>
-      <w:r>
-        <w:rPr>
-          <w:sz w:val="24"/>
-        </w:rPr>
-        <w:t xml:space="preserve">Lay 1 vd cu the tu kich ban client truyen </w:t>
-      </w:r>
-      <w:proofErr w:type="gramStart"/>
-      <w:r>
-        <w:rPr>
-          <w:sz w:val="24"/>
-        </w:rPr>
-        <w:t>xuong ,</w:t>
-      </w:r>
-      <w:proofErr w:type="gramEnd"/>
-      <w:r>
-        <w:rPr>
-          <w:sz w:val="24"/>
-        </w:rPr>
-        <w:t xml:space="preserve"> va minh lam sao de chuyen no thanh kich ban he thong doc hieu va thuc thi</w:t>
-      </w:r>
-    </w:p>
-    <w:p>
-      <w:pPr>
-        <w:pStyle w:val="Heading2"/>
-        <w:rPr>
-          <w:sz w:val="32"/>
-        </w:rPr>
-      </w:pPr>
-      <w:r>
-        <w:rPr>
-          <w:sz w:val="32"/>
-        </w:rPr>
-        <w:t xml:space="preserve">module hỗ trợ xây dựng kịch bản tùy ý </w:t>
-      </w:r>
-      <w:proofErr w:type="gramStart"/>
-      <w:r>
-        <w:rPr>
-          <w:sz w:val="32"/>
-        </w:rPr>
-        <w:t>( script</w:t>
-      </w:r>
-      <w:proofErr w:type="gramEnd"/>
-      <w:r>
-        <w:rPr>
-          <w:sz w:val="32"/>
-        </w:rPr>
-        <w:t xml:space="preserve"> builder)</w:t>
+        <w:t xml:space="preserve"> mẫu định sẵn, mà còn hỗ trợ cả kịch bản tùy biến. Để dễ dàng hơn cho người dùng định nghĩa 1 kịch bản tùy biến, nhóm tạo ra 1 module là Script Builder. Cú pháp của kịch bản người dùng tùy biến gần giống như ngôn ngữ tự nhiên, nhưng lại có khả năng chuyển đổi sang dạng kịch bản lưu trữ dễ dàng. Dưới đây là văn phạm mô tả cú pháp của kịch bản tùy biến.</w:t>
       </w:r>
     </w:p>
     <w:p>
@@ -7111,7 +7140,6 @@
           <w:rFonts w:cstheme="minorHAnsi"/>
           <w:sz w:val="24"/>
         </w:rPr>
-        <w:lastRenderedPageBreak/>
         <w:tab/>
       </w:r>
       <w:r>
@@ -7385,6 +7413,7 @@
           <w:rFonts w:cstheme="minorHAnsi"/>
           <w:sz w:val="24"/>
         </w:rPr>
+        <w:lastRenderedPageBreak/>
         <w:t xml:space="preserve">&lt;Action&gt; </w:t>
       </w:r>
       <w:proofErr w:type="gramStart"/>
@@ -8261,133 +8290,390 @@
         <w:t>=  “&lt;=”</w:t>
       </w:r>
     </w:p>
+    <w:p>
+      <w:pPr>
+        <w:rPr>
+          <w:rFonts w:cstheme="minorHAnsi"/>
+          <w:sz w:val="24"/>
+        </w:rPr>
+      </w:pPr>
+    </w:p>
+    <w:p>
+      <w:pPr>
+        <w:rPr>
+          <w:rFonts w:cstheme="minorHAnsi"/>
+          <w:sz w:val="24"/>
+        </w:rPr>
+      </w:pPr>
+      <w:r>
+        <w:rPr>
+          <w:rFonts w:cstheme="minorHAnsi"/>
+          <w:sz w:val="24"/>
+        </w:rPr>
+        <w:t xml:space="preserve">Lấy ví dụ về 1 kịch bản </w:t>
+      </w:r>
+      <w:r>
+        <w:rPr>
+          <w:rFonts w:cstheme="minorHAnsi"/>
+          <w:sz w:val="24"/>
+        </w:rPr>
+        <w:t>người dùng</w:t>
+      </w:r>
+      <w:r>
+        <w:rPr>
+          <w:rFonts w:cstheme="minorHAnsi"/>
+          <w:sz w:val="24"/>
+        </w:rPr>
+        <w:t xml:space="preserve"> là: “Nếu </w:t>
+      </w:r>
+      <w:r>
+        <w:rPr>
+          <w:rFonts w:cstheme="minorHAnsi"/>
+          <w:sz w:val="24"/>
+        </w:rPr>
+        <w:t>nhiệt độ thu được từ cảm biến nhiệt gần cửa sổ lớn hơn 40 độ thì bật đèn phòng và bật đèn nhà bếp”.</w:t>
+      </w:r>
+    </w:p>
+    <w:p>
+      <w:pPr>
+        <w:rPr>
+          <w:rFonts w:cstheme="minorHAnsi"/>
+          <w:sz w:val="24"/>
+        </w:rPr>
+      </w:pPr>
+      <w:r>
+        <w:rPr>
+          <w:rFonts w:cstheme="minorHAnsi"/>
+          <w:sz w:val="24"/>
+        </w:rPr>
+        <w:t xml:space="preserve">Kịch bản người dùng tùy biến được viết lại </w:t>
+      </w:r>
+      <w:proofErr w:type="gramStart"/>
+      <w:r>
+        <w:rPr>
+          <w:rFonts w:cstheme="minorHAnsi"/>
+          <w:sz w:val="24"/>
+        </w:rPr>
+        <w:t>theo</w:t>
+      </w:r>
+      <w:proofErr w:type="gramEnd"/>
+      <w:r>
+        <w:rPr>
+          <w:rFonts w:cstheme="minorHAnsi"/>
+          <w:sz w:val="24"/>
+        </w:rPr>
+        <w:t xml:space="preserve"> văn phạm trên sẽ là:</w:t>
+      </w:r>
+    </w:p>
+    <w:p>
+      <w:pPr>
+        <w:rPr>
+          <w:rFonts w:cstheme="minorHAnsi"/>
+          <w:sz w:val="24"/>
+        </w:rPr>
+      </w:pPr>
+      <w:proofErr w:type="gramStart"/>
+      <w:r>
+        <w:rPr>
+          <w:rFonts w:cstheme="minorHAnsi"/>
+          <w:sz w:val="24"/>
+        </w:rPr>
+        <w:t>If(</w:t>
+      </w:r>
+      <w:proofErr w:type="gramEnd"/>
+      <w:r>
+        <w:rPr>
+          <w:rFonts w:cstheme="minorHAnsi"/>
+          <w:sz w:val="24"/>
+        </w:rPr>
+        <w:t xml:space="preserve"> ‘temp_sensor_near_window’, ‘&gt;’ , ‘40’)</w:t>
+      </w:r>
+    </w:p>
+    <w:p>
+      <w:pPr>
+        <w:rPr>
+          <w:rFonts w:cstheme="minorHAnsi"/>
+          <w:sz w:val="24"/>
+        </w:rPr>
+      </w:pPr>
+      <w:r>
+        <w:rPr>
+          <w:rFonts w:cstheme="minorHAnsi"/>
+          <w:sz w:val="24"/>
+        </w:rPr>
+        <w:tab/>
+        <w:t>.</w:t>
+      </w:r>
+      <w:proofErr w:type="gramStart"/>
+      <w:r>
+        <w:rPr>
+          <w:rFonts w:cstheme="minorHAnsi"/>
+          <w:sz w:val="24"/>
+        </w:rPr>
+        <w:t>action(</w:t>
+      </w:r>
+      <w:proofErr w:type="gramEnd"/>
+      <w:r>
+        <w:rPr>
+          <w:rFonts w:cstheme="minorHAnsi"/>
+          <w:sz w:val="24"/>
+        </w:rPr>
+        <w:t>‘TurnOn’, ‘light_room’)</w:t>
+      </w:r>
+    </w:p>
+    <w:p>
+      <w:pPr>
+        <w:rPr>
+          <w:rFonts w:cstheme="minorHAnsi"/>
+          <w:sz w:val="24"/>
+        </w:rPr>
+      </w:pPr>
+      <w:r>
+        <w:rPr>
+          <w:rFonts w:cstheme="minorHAnsi"/>
+          <w:sz w:val="24"/>
+        </w:rPr>
+        <w:tab/>
+        <w:t>.</w:t>
+      </w:r>
+      <w:proofErr w:type="gramStart"/>
+      <w:r>
+        <w:rPr>
+          <w:rFonts w:cstheme="minorHAnsi"/>
+          <w:sz w:val="24"/>
+        </w:rPr>
+        <w:t>action(</w:t>
+      </w:r>
+      <w:proofErr w:type="gramEnd"/>
+      <w:r>
+        <w:rPr>
+          <w:rFonts w:cstheme="minorHAnsi"/>
+          <w:sz w:val="24"/>
+        </w:rPr>
+        <w:t>‘TurnOn’, ‘light_kitchen’)</w:t>
+      </w:r>
+    </w:p>
+    <w:p>
+      <w:pPr>
+        <w:rPr>
+          <w:rFonts w:cstheme="minorHAnsi"/>
+          <w:sz w:val="24"/>
+        </w:rPr>
+      </w:pPr>
+      <w:r>
+        <w:rPr>
+          <w:rFonts w:cstheme="minorHAnsi"/>
+          <w:sz w:val="24"/>
+        </w:rPr>
+        <w:t>.</w:t>
+      </w:r>
+      <w:proofErr w:type="gramStart"/>
+      <w:r>
+        <w:rPr>
+          <w:rFonts w:cstheme="minorHAnsi"/>
+          <w:sz w:val="24"/>
+        </w:rPr>
+        <w:t>endIf()</w:t>
+      </w:r>
+      <w:proofErr w:type="gramEnd"/>
+    </w:p>
+    <w:p>
+      <w:pPr>
+        <w:rPr>
+          <w:rFonts w:cstheme="minorHAnsi"/>
+          <w:sz w:val="24"/>
+        </w:rPr>
+      </w:pPr>
+      <w:r>
+        <w:rPr>
+          <w:rFonts w:cstheme="minorHAnsi"/>
+          <w:sz w:val="24"/>
+        </w:rPr>
+        <w:t xml:space="preserve">Nhiệm vụ của client là sẽ mang kịch bản người dùng tùy biến trên gửi lên server, server sẽ dùng module ScriptBuilder để mà chuyển đổi sang kịch bản lưu trữ. Đi vào chi tiết module ScriptBuilder thì nó gồm 1 bộ biên dịch, nhằm thực thi một đoạn code được lưu dưới dạng </w:t>
+      </w:r>
+      <w:r>
+        <w:rPr>
+          <w:rFonts w:cstheme="minorHAnsi"/>
+          <w:sz w:val="24"/>
+        </w:rPr>
+        <w:lastRenderedPageBreak/>
+        <w:t xml:space="preserve">chuỗi. Sở dĩ nhóm đề xuất văn phạm, cú pháp trên cho kịch bản tùy biến vì nó chính là đoạn code </w:t>
+      </w:r>
+      <w:proofErr w:type="gramStart"/>
+      <w:r>
+        <w:rPr>
+          <w:rFonts w:cstheme="minorHAnsi"/>
+          <w:sz w:val="24"/>
+        </w:rPr>
+        <w:t>thu</w:t>
+      </w:r>
+      <w:proofErr w:type="gramEnd"/>
+      <w:r>
+        <w:rPr>
+          <w:rFonts w:cstheme="minorHAnsi"/>
+          <w:sz w:val="24"/>
+        </w:rPr>
+        <w:t xml:space="preserve"> nhỏ, sử dụng ngôn ngữ Java. </w:t>
+      </w:r>
+      <w:r>
+        <w:rPr>
+          <w:rFonts w:cstheme="minorHAnsi"/>
+          <w:sz w:val="24"/>
+        </w:rPr>
+        <w:t>Nhiệm vụ của b</w:t>
+      </w:r>
+      <w:r>
+        <w:rPr>
+          <w:rFonts w:cstheme="minorHAnsi"/>
+          <w:sz w:val="24"/>
+        </w:rPr>
+        <w:t xml:space="preserve">ộ biên dịch </w:t>
+      </w:r>
+      <w:r>
+        <w:rPr>
+          <w:rFonts w:cstheme="minorHAnsi"/>
+          <w:sz w:val="24"/>
+        </w:rPr>
+        <w:t>là</w:t>
+      </w:r>
+      <w:r>
+        <w:rPr>
+          <w:rFonts w:cstheme="minorHAnsi"/>
+          <w:sz w:val="24"/>
+        </w:rPr>
+        <w:t xml:space="preserve"> </w:t>
+      </w:r>
+      <w:r>
+        <w:rPr>
+          <w:rFonts w:cstheme="minorHAnsi"/>
+          <w:sz w:val="24"/>
+        </w:rPr>
+        <w:t xml:space="preserve">đọc </w:t>
+      </w:r>
+      <w:r>
+        <w:rPr>
+          <w:rFonts w:cstheme="minorHAnsi"/>
+          <w:sz w:val="24"/>
+        </w:rPr>
+        <w:t xml:space="preserve">kịch bản đó giống như đọc và thực thi 1 đoạn code Java. </w:t>
+      </w:r>
+      <w:r>
+        <w:rPr>
+          <w:rFonts w:cstheme="minorHAnsi"/>
+          <w:sz w:val="24"/>
+        </w:rPr>
+        <w:t xml:space="preserve">Kết quả trả về từ đoạn code (hay kịch bản tùy biến) sẽ là một kịch bản lưu trữ. Bằng cách này, nhóm có thể cung cấp cho người dùng những cú pháp khác linh hoạt hơn và tiện lợi hơn (syntatic sugar), giúp người dùng định nghĩa một kịch bản tùy biến dễ dàng và thuận tiện nhất. </w:t>
+      </w:r>
+    </w:p>
+    <w:p>
+      <w:pPr>
+        <w:rPr>
+          <w:rFonts w:cstheme="minorHAnsi"/>
+          <w:sz w:val="24"/>
+        </w:rPr>
+      </w:pPr>
+      <w:r>
+        <w:rPr>
+          <w:rFonts w:cstheme="minorHAnsi"/>
+          <w:sz w:val="24"/>
+        </w:rPr>
+        <w:t>Trước khi hiện thực module ScriptBuilder này, nhóm cũng đã tìm hiểu sơ qua các Rule Engine hỗ trợ xây dựng kịch bản. Theo tìm hiểu của nhóm, Rule Engine sẽ hỗ trợ cho ta định nghĩa ra các quy tắc</w:t>
+      </w:r>
+      <w:r>
+        <w:rPr>
+          <w:rFonts w:cstheme="minorHAnsi"/>
+          <w:sz w:val="24"/>
+        </w:rPr>
+        <w:t xml:space="preserve"> cứng, đã được định nghĩa sẵn</w:t>
+      </w:r>
+      <w:r>
+        <w:rPr>
+          <w:rFonts w:cstheme="minorHAnsi"/>
+          <w:sz w:val="24"/>
+        </w:rPr>
+        <w:t xml:space="preserve"> (thông thường là business rule) dành cho hệ thống trong một </w:t>
+      </w:r>
+      <w:r>
+        <w:rPr>
+          <w:rFonts w:cstheme="minorHAnsi"/>
+          <w:sz w:val="24"/>
+        </w:rPr>
+        <w:t xml:space="preserve">số </w:t>
+      </w:r>
+      <w:r>
+        <w:rPr>
+          <w:rFonts w:cstheme="minorHAnsi"/>
+          <w:sz w:val="24"/>
+        </w:rPr>
+        <w:t>trường hợp cụ thể nào đó.</w:t>
+      </w:r>
+      <w:r>
+        <w:rPr>
+          <w:rFonts w:cstheme="minorHAnsi"/>
+          <w:sz w:val="24"/>
+        </w:rPr>
+        <w:t xml:space="preserve"> Khi ta muốn thay đổi các quy tắc ấy thì cần khởi chạy lại hệ thống để có hiệu lực.</w:t>
+      </w:r>
+      <w:r>
+        <w:rPr>
+          <w:rFonts w:cstheme="minorHAnsi"/>
+          <w:sz w:val="24"/>
+        </w:rPr>
+        <w:t xml:space="preserve"> </w:t>
+      </w:r>
+      <w:r>
+        <w:rPr>
+          <w:rFonts w:cstheme="minorHAnsi"/>
+          <w:sz w:val="24"/>
+        </w:rPr>
+        <w:t xml:space="preserve">Chính vì thế mà Rule Engine </w:t>
+      </w:r>
+      <w:r>
+        <w:rPr>
+          <w:rFonts w:cstheme="minorHAnsi"/>
+          <w:sz w:val="24"/>
+        </w:rPr>
+        <w:t xml:space="preserve">không phù hợp </w:t>
+      </w:r>
+      <w:r>
+        <w:rPr>
+          <w:rFonts w:cstheme="minorHAnsi"/>
+          <w:sz w:val="24"/>
+        </w:rPr>
+        <w:t>với ứng dụng nhóm muốn phát triển. Có thể lý giải rằng các kịch bản người dùng đặt ra không phải là các business rule của hệ thống. Hơn nữa, những kịch bản ấy có tính linh hoạt, người dùng có thể cập nhật nội dung mớ</w:t>
+      </w:r>
+      <w:r>
+        <w:rPr>
+          <w:rFonts w:cstheme="minorHAnsi"/>
+          <w:sz w:val="24"/>
+        </w:rPr>
+        <w:t>i</w:t>
+      </w:r>
+      <w:r>
+        <w:rPr>
+          <w:rFonts w:cstheme="minorHAnsi"/>
+          <w:sz w:val="24"/>
+        </w:rPr>
+        <w:t xml:space="preserve"> và</w:t>
+      </w:r>
+      <w:r>
+        <w:rPr>
+          <w:rFonts w:cstheme="minorHAnsi"/>
+          <w:sz w:val="24"/>
+        </w:rPr>
+        <w:t xml:space="preserve"> nó</w:t>
+      </w:r>
+      <w:r>
+        <w:rPr>
+          <w:rFonts w:cstheme="minorHAnsi"/>
+          <w:sz w:val="24"/>
+        </w:rPr>
+        <w:t xml:space="preserve"> tự động có hiệu lực ngay sau đó.</w:t>
+      </w:r>
+    </w:p>
     <w:p/>
     <w:p>
       <w:pPr>
-        <w:rPr>
-          <w:sz w:val="24"/>
-        </w:rPr>
-      </w:pPr>
-      <w:r>
-        <w:rPr>
-          <w:sz w:val="24"/>
-        </w:rPr>
-        <w:t xml:space="preserve">Muc </w:t>
-      </w:r>
-      <w:proofErr w:type="gramStart"/>
-      <w:r>
-        <w:rPr>
-          <w:sz w:val="24"/>
-        </w:rPr>
-        <w:t>dich ?</w:t>
-      </w:r>
-      <w:proofErr w:type="gramEnd"/>
-      <w:r>
-        <w:rPr>
-          <w:sz w:val="24"/>
-        </w:rPr>
-        <w:t xml:space="preserve"> </w:t>
-      </w:r>
-      <w:proofErr w:type="gramStart"/>
-      <w:r>
-        <w:rPr>
-          <w:sz w:val="24"/>
-        </w:rPr>
-        <w:t>( su</w:t>
-      </w:r>
-      <w:proofErr w:type="gramEnd"/>
-      <w:r>
-        <w:rPr>
-          <w:sz w:val="24"/>
-        </w:rPr>
-        <w:t xml:space="preserve"> dung cho custom script )</w:t>
-      </w:r>
-    </w:p>
-    <w:p>
-      <w:pPr>
-        <w:rPr>
-          <w:sz w:val="24"/>
-        </w:rPr>
-      </w:pPr>
-      <w:r>
-        <w:rPr>
-          <w:sz w:val="24"/>
-        </w:rPr>
-        <w:t xml:space="preserve">Tai sao minh lai tu xay dung ma ko dung cac Rule </w:t>
-      </w:r>
-      <w:proofErr w:type="gramStart"/>
-      <w:r>
-        <w:rPr>
-          <w:sz w:val="24"/>
-        </w:rPr>
-        <w:t>Engine ?</w:t>
-      </w:r>
-      <w:proofErr w:type="gramEnd"/>
-      <w:r>
-        <w:rPr>
-          <w:sz w:val="24"/>
-        </w:rPr>
-        <w:t xml:space="preserve"> * Tim hieu them cac Rule Engine va so sanh no co the duoc ap dung vao he thong minh hay </w:t>
-      </w:r>
-      <w:proofErr w:type="gramStart"/>
-      <w:r>
-        <w:rPr>
-          <w:sz w:val="24"/>
-        </w:rPr>
-        <w:t>ko ?</w:t>
-      </w:r>
-      <w:proofErr w:type="gramEnd"/>
-    </w:p>
-    <w:p>
-      <w:pPr>
-        <w:rPr>
-          <w:sz w:val="24"/>
-        </w:rPr>
-      </w:pPr>
-      <w:r>
-        <w:rPr>
-          <w:sz w:val="24"/>
-        </w:rPr>
-        <w:t xml:space="preserve">Lay vd 1 custom script va cach thuc no hoat dong de chuyen kich ban client thanh kich ban he </w:t>
-      </w:r>
-      <w:proofErr w:type="gramStart"/>
-      <w:r>
-        <w:rPr>
-          <w:sz w:val="24"/>
-        </w:rPr>
-        <w:t>thong ?</w:t>
-      </w:r>
-      <w:proofErr w:type="gramEnd"/>
-      <w:r>
-        <w:rPr>
-          <w:sz w:val="24"/>
-        </w:rPr>
-        <w:t xml:space="preserve"> </w:t>
-      </w:r>
-    </w:p>
-    <w:p>
-      <w:pPr>
-        <w:rPr>
-          <w:sz w:val="24"/>
-        </w:rPr>
-      </w:pPr>
-      <w:r>
-        <w:rPr>
-          <w:sz w:val="24"/>
-        </w:rPr>
-        <w:t xml:space="preserve">Tien ich (vd co the ke den nhu la nguoi dung cam thay no gan gui, than thien hon khi viet ma </w:t>
-      </w:r>
-      <w:proofErr w:type="gramStart"/>
-      <w:r>
-        <w:rPr>
-          <w:sz w:val="24"/>
-        </w:rPr>
-        <w:t>gia )</w:t>
-      </w:r>
-      <w:proofErr w:type="gramEnd"/>
-    </w:p>
-    <w:p>
-      <w:pPr>
         <w:pStyle w:val="Heading2"/>
         <w:rPr>
           <w:sz w:val="32"/>
@@ -8397,22 +8683,13 @@
         <w:rPr>
           <w:sz w:val="32"/>
         </w:rPr>
-        <w:lastRenderedPageBreak/>
-        <w:t xml:space="preserve">module giúp kiểm tra tính hợp lệ của kịch bản </w:t>
-      </w:r>
-      <w:proofErr w:type="gramStart"/>
+        <w:t>Giới thiệu về</w:t>
+      </w:r>
       <w:r>
         <w:rPr>
           <w:sz w:val="32"/>
         </w:rPr>
-        <w:t>( scenario</w:t>
-      </w:r>
-      <w:proofErr w:type="gramEnd"/>
-      <w:r>
-        <w:rPr>
-          <w:sz w:val="32"/>
-        </w:rPr>
-        <w:t xml:space="preserve"> confliction validator )</w:t>
+        <w:t xml:space="preserve"> tính hợp lệ của kịch bản</w:t>
       </w:r>
     </w:p>
     <w:p>
@@ -8908,25 +9185,7 @@
           <w:sz w:val="24"/>
           <w:szCs w:val="22"/>
         </w:rPr>
-        <w:t xml:space="preserve">thì tắt đèn 1. Ta nhận </w:t>
-      </w:r>
-      <w:proofErr w:type="gramStart"/>
-      <w:r>
-        <w:rPr>
-          <w:rFonts w:asciiTheme="minorHAnsi" w:eastAsiaTheme="minorEastAsia" w:hAnsiTheme="minorHAnsi" w:cstheme="minorBidi"/>
-          <w:sz w:val="24"/>
-          <w:szCs w:val="22"/>
-        </w:rPr>
-        <w:t>thấy</w:t>
-      </w:r>
-      <w:proofErr w:type="gramEnd"/>
-      <w:r>
-        <w:rPr>
-          <w:rFonts w:asciiTheme="minorHAnsi" w:eastAsiaTheme="minorEastAsia" w:hAnsiTheme="minorHAnsi" w:cstheme="minorBidi"/>
-          <w:sz w:val="24"/>
-          <w:szCs w:val="22"/>
-        </w:rPr>
-        <w:t xml:space="preserve"> là 2 khoảng giá trị trên có trùng lắp lẫn nhau và 2 hành động lại đối nghị</w:t>
+        <w:t>thì tắt đèn 1. Ta nhận thấy là 2 khoảng giá trị trên có trùng lắp lẫn nhau và 2 hành động lại đối nghị</w:t>
       </w:r>
       <w:r>
         <w:rPr>
@@ -9393,16 +9652,7 @@
         </w:numPr>
       </w:pPr>
       <w:r>
-        <w:lastRenderedPageBreak/>
-        <w:t xml:space="preserve">Module này đã đóng góp gì trong việc ngăn chặn xảy ra mâu thuẫn các kịch bản </w:t>
-      </w:r>
-      <w:proofErr w:type="gramStart"/>
-      <w:r>
-        <w:t>( cả</w:t>
-      </w:r>
-      <w:proofErr w:type="gramEnd"/>
-      <w:r>
-        <w:t xml:space="preserve"> đơn giản lẫn phức tạp )</w:t>
+        <w:t>Định nghĩa về kịch bản hợp lệ</w:t>
       </w:r>
     </w:p>
     <w:p>
@@ -9434,1321 +9684,334 @@
         </w:numPr>
       </w:pPr>
       <w:r>
-        <w:t xml:space="preserve">Độ ưu tiên cho các kịch bản có tính cấp thiết </w:t>
-      </w:r>
-    </w:p>
-    <w:p>
-      <w:pPr>
-        <w:spacing w:after="0" w:line="240" w:lineRule="auto"/>
-        <w:rPr>
-          <w:rFonts w:ascii="Times New Roman" w:eastAsia="Times New Roman" w:hAnsi="Times New Roman" w:cs="Times New Roman"/>
-          <w:sz w:val="24"/>
-          <w:szCs w:val="24"/>
-        </w:rPr>
-      </w:pPr>
-      <w:r>
-        <w:rPr>
-          <w:rFonts w:ascii="Times New Roman" w:eastAsia="Times New Roman" w:hAnsi="Times New Roman" w:cs="Times New Roman"/>
-          <w:color w:val="000000"/>
-          <w:sz w:val="24"/>
-          <w:szCs w:val="24"/>
-        </w:rPr>
-        <w:t>Có 3 điều kiện thuộc dạng urgent và thứ tự ưu tiên như sau:</w:t>
-      </w:r>
-    </w:p>
-    <w:p>
-      <w:pPr>
-        <w:spacing w:after="0" w:line="240" w:lineRule="auto"/>
-        <w:rPr>
-          <w:rFonts w:ascii="Times New Roman" w:eastAsia="Times New Roman" w:hAnsi="Times New Roman" w:cs="Times New Roman"/>
-          <w:sz w:val="24"/>
-          <w:szCs w:val="24"/>
-        </w:rPr>
-      </w:pPr>
-      <w:r>
-        <w:rPr>
-          <w:rFonts w:ascii="Times New Roman" w:eastAsia="Times New Roman" w:hAnsi="Times New Roman" w:cs="Times New Roman"/>
-          <w:color w:val="000000"/>
-          <w:sz w:val="24"/>
-          <w:szCs w:val="24"/>
-        </w:rPr>
-        <w:t>1. Temperature &gt; …</w:t>
-      </w:r>
-    </w:p>
-    <w:p>
-      <w:pPr>
-        <w:spacing w:after="0" w:line="240" w:lineRule="auto"/>
-        <w:rPr>
-          <w:rFonts w:ascii="Times New Roman" w:eastAsia="Times New Roman" w:hAnsi="Times New Roman" w:cs="Times New Roman"/>
-          <w:sz w:val="24"/>
-          <w:szCs w:val="24"/>
-        </w:rPr>
-      </w:pPr>
-      <w:r>
-        <w:rPr>
-          <w:rFonts w:ascii="Times New Roman" w:eastAsia="Times New Roman" w:hAnsi="Times New Roman" w:cs="Times New Roman"/>
-          <w:color w:val="000000"/>
-          <w:sz w:val="24"/>
-          <w:szCs w:val="24"/>
-        </w:rPr>
-        <w:t>2. Có gas</w:t>
-      </w:r>
-    </w:p>
-    <w:p>
-      <w:pPr>
-        <w:spacing w:after="0" w:line="240" w:lineRule="auto"/>
-        <w:rPr>
-          <w:rFonts w:ascii="Times New Roman" w:eastAsia="Times New Roman" w:hAnsi="Times New Roman" w:cs="Times New Roman"/>
-          <w:sz w:val="24"/>
-          <w:szCs w:val="24"/>
-        </w:rPr>
-      </w:pPr>
-      <w:r>
-        <w:rPr>
-          <w:rFonts w:ascii="Times New Roman" w:eastAsia="Times New Roman" w:hAnsi="Times New Roman" w:cs="Times New Roman"/>
-          <w:color w:val="000000"/>
-          <w:sz w:val="24"/>
-          <w:szCs w:val="24"/>
-        </w:rPr>
-        <w:t>3. Có người</w:t>
-      </w:r>
-    </w:p>
-    <w:p>
-      <w:pPr>
-        <w:spacing w:after="0" w:line="240" w:lineRule="auto"/>
-        <w:rPr>
-          <w:rFonts w:ascii="Times New Roman" w:eastAsia="Times New Roman" w:hAnsi="Times New Roman" w:cs="Times New Roman"/>
-          <w:sz w:val="24"/>
-          <w:szCs w:val="24"/>
-        </w:rPr>
-      </w:pPr>
-      <w:r>
-        <w:rPr>
-          <w:rFonts w:ascii="Times New Roman" w:eastAsia="Times New Roman" w:hAnsi="Times New Roman" w:cs="Times New Roman"/>
-          <w:b/>
-          <w:bCs/>
-          <w:color w:val="000000"/>
-          <w:sz w:val="24"/>
-          <w:szCs w:val="24"/>
-        </w:rPr>
-        <w:t>Giải thích:</w:t>
-      </w:r>
-    </w:p>
-    <w:p>
-      <w:pPr>
-        <w:spacing w:after="0" w:line="240" w:lineRule="auto"/>
-        <w:rPr>
-          <w:rFonts w:ascii="Times New Roman" w:eastAsia="Times New Roman" w:hAnsi="Times New Roman" w:cs="Times New Roman"/>
-          <w:sz w:val="24"/>
-          <w:szCs w:val="24"/>
-        </w:rPr>
-      </w:pPr>
-      <w:r>
-        <w:rPr>
-          <w:rFonts w:ascii="Times New Roman" w:eastAsia="Times New Roman" w:hAnsi="Times New Roman" w:cs="Times New Roman"/>
-          <w:color w:val="000000"/>
-          <w:sz w:val="24"/>
-          <w:szCs w:val="24"/>
-        </w:rPr>
-        <w:t>Nếu nhiệt độ vượt ngưỡng =&gt; Đã có cháy xảy ra, có khả năng gây chết người =&gt; Ưu tiên số 1.</w:t>
-      </w:r>
-    </w:p>
-    <w:p>
-      <w:pPr>
-        <w:spacing w:after="0" w:line="240" w:lineRule="auto"/>
-        <w:rPr>
-          <w:rFonts w:ascii="Times New Roman" w:eastAsia="Times New Roman" w:hAnsi="Times New Roman" w:cs="Times New Roman"/>
-          <w:sz w:val="24"/>
-          <w:szCs w:val="24"/>
-        </w:rPr>
-      </w:pPr>
-      <w:r>
-        <w:rPr>
-          <w:rFonts w:ascii="Times New Roman" w:eastAsia="Times New Roman" w:hAnsi="Times New Roman" w:cs="Times New Roman"/>
-          <w:color w:val="000000"/>
-          <w:sz w:val="24"/>
-          <w:szCs w:val="24"/>
-        </w:rPr>
-        <w:t>Trường hợp có gas, tức có khả năng xảy ra cháy, nhưng thật sự vẫn chưa cháy =&gt; Ưu tiên số 2</w:t>
-      </w:r>
-    </w:p>
-    <w:p>
-      <w:pPr>
-        <w:spacing w:after="0" w:line="240" w:lineRule="auto"/>
-        <w:rPr>
-          <w:rFonts w:ascii="Times New Roman" w:eastAsia="Times New Roman" w:hAnsi="Times New Roman" w:cs="Times New Roman"/>
-          <w:sz w:val="24"/>
-          <w:szCs w:val="24"/>
-        </w:rPr>
-      </w:pPr>
-      <w:r>
-        <w:rPr>
-          <w:rFonts w:ascii="Times New Roman" w:eastAsia="Times New Roman" w:hAnsi="Times New Roman" w:cs="Times New Roman"/>
-          <w:color w:val="000000"/>
-          <w:sz w:val="24"/>
-          <w:szCs w:val="24"/>
-        </w:rPr>
-        <w:t>Trường hợp có người, tức có trộm =&gt; có khả năng bị mất đồ nhưng khả năng gây chết người thấp =&gt; Ưu tiên số 3</w:t>
-      </w:r>
-    </w:p>
-    <w:p>
-      <w:pPr>
-        <w:rPr>
-          <w:sz w:val="24"/>
-        </w:rPr>
-      </w:pPr>
-    </w:p>
-    <w:p>
-      <w:pPr>
-        <w:pStyle w:val="Heading3"/>
-        <w:numPr>
-          <w:ilvl w:val="2"/>
-          <w:numId w:val="3"/>
-        </w:numPr>
-      </w:pPr>
-      <w:r>
-        <w:t>Đề xuất hướng giải quyết kịch bản có khả năng mâu thuẫn</w:t>
-      </w:r>
-    </w:p>
-    <w:p>
-      <w:pPr>
-        <w:numPr>
-          <w:ilvl w:val="0"/>
-          <w:numId w:val="14"/>
-        </w:numPr>
-        <w:spacing w:after="0" w:line="240" w:lineRule="auto"/>
-        <w:textAlignment w:val="baseline"/>
-        <w:rPr>
-          <w:rFonts w:ascii="Times New Roman" w:eastAsia="Times New Roman" w:hAnsi="Times New Roman" w:cs="Times New Roman"/>
-          <w:b/>
-          <w:bCs/>
-          <w:color w:val="000000"/>
-          <w:sz w:val="24"/>
-          <w:szCs w:val="24"/>
-        </w:rPr>
-      </w:pPr>
-      <w:r>
-        <w:rPr>
-          <w:rFonts w:ascii="Times New Roman" w:eastAsia="Times New Roman" w:hAnsi="Times New Roman" w:cs="Times New Roman"/>
-          <w:b/>
-          <w:bCs/>
-          <w:color w:val="000000"/>
-          <w:sz w:val="24"/>
-          <w:szCs w:val="24"/>
-        </w:rPr>
-        <w:t>Trường hợp condition giống nhau:</w:t>
-      </w:r>
-    </w:p>
-    <w:p>
-      <w:pPr>
-        <w:spacing w:after="0" w:line="240" w:lineRule="auto"/>
-        <w:rPr>
-          <w:rFonts w:ascii="Times New Roman" w:eastAsia="Times New Roman" w:hAnsi="Times New Roman" w:cs="Times New Roman"/>
-          <w:sz w:val="24"/>
-          <w:szCs w:val="24"/>
-        </w:rPr>
-      </w:pPr>
-      <w:r>
-        <w:rPr>
-          <w:rFonts w:ascii="Times New Roman" w:eastAsia="Times New Roman" w:hAnsi="Times New Roman" w:cs="Times New Roman"/>
-          <w:color w:val="000000"/>
-          <w:sz w:val="24"/>
-          <w:szCs w:val="24"/>
-        </w:rPr>
-        <w:t>Ví dụ:</w:t>
-      </w:r>
-    </w:p>
-    <w:p>
-      <w:pPr>
-        <w:spacing w:after="0" w:line="240" w:lineRule="auto"/>
-        <w:rPr>
-          <w:rFonts w:ascii="Times New Roman" w:eastAsia="Times New Roman" w:hAnsi="Times New Roman" w:cs="Times New Roman"/>
-          <w:sz w:val="24"/>
-          <w:szCs w:val="24"/>
-        </w:rPr>
-      </w:pPr>
-      <w:r>
-        <w:rPr>
-          <w:rFonts w:ascii="Times New Roman" w:eastAsia="Times New Roman" w:hAnsi="Times New Roman" w:cs="Times New Roman"/>
-          <w:b/>
-          <w:bCs/>
-          <w:color w:val="000000"/>
-          <w:sz w:val="24"/>
-          <w:szCs w:val="24"/>
-        </w:rPr>
-        <w:t xml:space="preserve">When </w:t>
-      </w:r>
-      <w:r>
-        <w:rPr>
-          <w:rFonts w:ascii="Times New Roman" w:eastAsia="Times New Roman" w:hAnsi="Times New Roman" w:cs="Times New Roman"/>
-          <w:color w:val="000000"/>
-          <w:sz w:val="24"/>
-          <w:szCs w:val="24"/>
-        </w:rPr>
-        <w:t xml:space="preserve">(có người) </w:t>
-      </w:r>
-      <w:r>
-        <w:rPr>
-          <w:rFonts w:ascii="Times New Roman" w:eastAsia="Times New Roman" w:hAnsi="Times New Roman" w:cs="Times New Roman"/>
-          <w:b/>
-          <w:bCs/>
-          <w:color w:val="000000"/>
-          <w:sz w:val="24"/>
-          <w:szCs w:val="24"/>
-        </w:rPr>
-        <w:t xml:space="preserve">Then </w:t>
-      </w:r>
-      <w:r>
-        <w:rPr>
-          <w:rFonts w:ascii="Times New Roman" w:eastAsia="Times New Roman" w:hAnsi="Times New Roman" w:cs="Times New Roman"/>
-          <w:color w:val="000000"/>
-          <w:sz w:val="24"/>
-          <w:szCs w:val="24"/>
-        </w:rPr>
-        <w:t>(Bật đèn 1 + Chụp hình)</w:t>
-      </w:r>
-    </w:p>
-    <w:p>
-      <w:pPr>
-        <w:spacing w:after="0" w:line="240" w:lineRule="auto"/>
-        <w:rPr>
-          <w:rFonts w:ascii="Times New Roman" w:eastAsia="Times New Roman" w:hAnsi="Times New Roman" w:cs="Times New Roman"/>
-          <w:sz w:val="24"/>
-          <w:szCs w:val="24"/>
-        </w:rPr>
-      </w:pPr>
-      <w:r>
-        <w:rPr>
-          <w:rFonts w:ascii="Times New Roman" w:eastAsia="Times New Roman" w:hAnsi="Times New Roman" w:cs="Times New Roman"/>
-          <w:b/>
-          <w:bCs/>
-          <w:color w:val="000000"/>
-          <w:sz w:val="24"/>
-          <w:szCs w:val="24"/>
-        </w:rPr>
-        <w:t xml:space="preserve">When </w:t>
-      </w:r>
-      <w:r>
-        <w:rPr>
-          <w:rFonts w:ascii="Times New Roman" w:eastAsia="Times New Roman" w:hAnsi="Times New Roman" w:cs="Times New Roman"/>
-          <w:color w:val="000000"/>
-          <w:sz w:val="24"/>
-          <w:szCs w:val="24"/>
-        </w:rPr>
-        <w:t xml:space="preserve">(có người) </w:t>
-      </w:r>
-      <w:r>
-        <w:rPr>
-          <w:rFonts w:ascii="Times New Roman" w:eastAsia="Times New Roman" w:hAnsi="Times New Roman" w:cs="Times New Roman"/>
-          <w:b/>
-          <w:bCs/>
-          <w:color w:val="000000"/>
-          <w:sz w:val="24"/>
-          <w:szCs w:val="24"/>
-        </w:rPr>
-        <w:t xml:space="preserve">Then </w:t>
-      </w:r>
-      <w:r>
-        <w:rPr>
-          <w:rFonts w:ascii="Times New Roman" w:eastAsia="Times New Roman" w:hAnsi="Times New Roman" w:cs="Times New Roman"/>
-          <w:color w:val="000000"/>
-          <w:sz w:val="24"/>
-          <w:szCs w:val="24"/>
-        </w:rPr>
-        <w:t>(Tắt đèn 1)</w:t>
-      </w:r>
-    </w:p>
-    <w:p>
-      <w:pPr>
-        <w:spacing w:after="0" w:line="240" w:lineRule="auto"/>
-        <w:rPr>
-          <w:rFonts w:ascii="Times New Roman" w:eastAsia="Times New Roman" w:hAnsi="Times New Roman" w:cs="Times New Roman"/>
-          <w:sz w:val="24"/>
-          <w:szCs w:val="24"/>
-        </w:rPr>
-      </w:pPr>
-      <w:r>
-        <w:rPr>
-          <w:rFonts w:ascii="Times New Roman" w:eastAsia="Times New Roman" w:hAnsi="Times New Roman" w:cs="Times New Roman"/>
-          <w:b/>
-          <w:bCs/>
-          <w:color w:val="000000"/>
-          <w:sz w:val="24"/>
-          <w:szCs w:val="24"/>
-        </w:rPr>
-        <w:t>Cách giải quyết:</w:t>
-      </w:r>
-    </w:p>
-    <w:p>
-      <w:pPr>
-        <w:spacing w:after="0" w:line="240" w:lineRule="auto"/>
-        <w:rPr>
-          <w:rFonts w:ascii="Times New Roman" w:eastAsia="Times New Roman" w:hAnsi="Times New Roman" w:cs="Times New Roman"/>
-          <w:sz w:val="24"/>
-          <w:szCs w:val="24"/>
-        </w:rPr>
-      </w:pPr>
-      <w:r>
-        <w:rPr>
-          <w:rFonts w:ascii="Times New Roman" w:eastAsia="Times New Roman" w:hAnsi="Times New Roman" w:cs="Times New Roman"/>
-          <w:color w:val="000000"/>
-          <w:sz w:val="24"/>
-          <w:szCs w:val="24"/>
-        </w:rPr>
-        <w:t>Giả sử, ta đã có:</w:t>
-      </w:r>
-    </w:p>
-    <w:p>
-      <w:pPr>
-        <w:spacing w:after="0" w:line="240" w:lineRule="auto"/>
-        <w:rPr>
-          <w:rFonts w:ascii="Times New Roman" w:eastAsia="Times New Roman" w:hAnsi="Times New Roman" w:cs="Times New Roman"/>
-          <w:sz w:val="24"/>
-          <w:szCs w:val="24"/>
-        </w:rPr>
-      </w:pPr>
-      <w:r>
-        <w:rPr>
-          <w:rFonts w:ascii="Times New Roman" w:eastAsia="Times New Roman" w:hAnsi="Times New Roman" w:cs="Times New Roman"/>
-          <w:color w:val="000000"/>
-          <w:sz w:val="24"/>
-          <w:szCs w:val="24"/>
-        </w:rPr>
-        <w:t>Script 1: A -&gt; B</w:t>
-      </w:r>
-    </w:p>
-    <w:p>
-      <w:pPr>
-        <w:spacing w:after="0" w:line="240" w:lineRule="auto"/>
-        <w:rPr>
-          <w:rFonts w:ascii="Times New Roman" w:eastAsia="Times New Roman" w:hAnsi="Times New Roman" w:cs="Times New Roman"/>
-          <w:sz w:val="24"/>
-          <w:szCs w:val="24"/>
-        </w:rPr>
-      </w:pPr>
-      <w:r>
-        <w:rPr>
-          <w:rFonts w:ascii="Times New Roman" w:eastAsia="Times New Roman" w:hAnsi="Times New Roman" w:cs="Times New Roman"/>
-          <w:color w:val="000000"/>
-          <w:sz w:val="24"/>
-          <w:szCs w:val="24"/>
-        </w:rPr>
-        <w:t>Không cho phép người dùng thêm 1 script mới mà:</w:t>
-      </w:r>
-    </w:p>
-    <w:p>
-      <w:pPr>
-        <w:spacing w:after="0" w:line="240" w:lineRule="auto"/>
-        <w:rPr>
-          <w:rFonts w:ascii="Times New Roman" w:eastAsia="Times New Roman" w:hAnsi="Times New Roman" w:cs="Times New Roman"/>
-          <w:sz w:val="24"/>
-          <w:szCs w:val="24"/>
-        </w:rPr>
-      </w:pPr>
-      <w:r>
-        <w:rPr>
-          <w:rFonts w:ascii="Times New Roman" w:eastAsia="Times New Roman" w:hAnsi="Times New Roman" w:cs="Times New Roman"/>
-          <w:color w:val="000000"/>
-          <w:sz w:val="24"/>
-          <w:szCs w:val="24"/>
-        </w:rPr>
-        <w:t>+ Có condition là A</w:t>
-      </w:r>
-    </w:p>
-    <w:p>
-      <w:pPr>
-        <w:spacing w:after="0" w:line="240" w:lineRule="auto"/>
-        <w:rPr>
-          <w:rFonts w:ascii="Times New Roman" w:eastAsia="Times New Roman" w:hAnsi="Times New Roman" w:cs="Times New Roman"/>
-          <w:sz w:val="24"/>
-          <w:szCs w:val="24"/>
-        </w:rPr>
-      </w:pPr>
-      <w:r>
-        <w:rPr>
-          <w:rFonts w:ascii="Times New Roman" w:eastAsia="Times New Roman" w:hAnsi="Times New Roman" w:cs="Times New Roman"/>
-          <w:color w:val="000000"/>
-          <w:sz w:val="24"/>
-          <w:szCs w:val="24"/>
-        </w:rPr>
-        <w:t>+ Và thực hiện action -B</w:t>
-      </w:r>
-    </w:p>
-    <w:p>
-      <w:pPr>
-        <w:numPr>
-          <w:ilvl w:val="0"/>
-          <w:numId w:val="15"/>
-        </w:numPr>
-        <w:spacing w:after="0" w:line="240" w:lineRule="auto"/>
-        <w:textAlignment w:val="baseline"/>
-        <w:rPr>
-          <w:rFonts w:ascii="Times New Roman" w:eastAsia="Times New Roman" w:hAnsi="Times New Roman" w:cs="Times New Roman"/>
-          <w:b/>
-          <w:bCs/>
-          <w:color w:val="000000"/>
-          <w:sz w:val="24"/>
-          <w:szCs w:val="24"/>
-        </w:rPr>
-      </w:pPr>
-      <w:r>
-        <w:rPr>
-          <w:rFonts w:ascii="Times New Roman" w:eastAsia="Times New Roman" w:hAnsi="Times New Roman" w:cs="Times New Roman"/>
-          <w:b/>
-          <w:bCs/>
-          <w:color w:val="000000"/>
-          <w:sz w:val="24"/>
-          <w:szCs w:val="24"/>
-        </w:rPr>
-        <w:t>Trường hợp condition bị chồng chéo nhau</w:t>
-      </w:r>
-    </w:p>
-    <w:p>
-      <w:pPr>
-        <w:spacing w:after="0" w:line="240" w:lineRule="auto"/>
-        <w:rPr>
-          <w:rFonts w:ascii="Times New Roman" w:eastAsia="Times New Roman" w:hAnsi="Times New Roman" w:cs="Times New Roman"/>
-          <w:sz w:val="24"/>
-          <w:szCs w:val="24"/>
-        </w:rPr>
-      </w:pPr>
-      <w:r>
-        <w:rPr>
-          <w:rFonts w:ascii="Times New Roman" w:eastAsia="Times New Roman" w:hAnsi="Times New Roman" w:cs="Times New Roman"/>
-          <w:b/>
-          <w:bCs/>
-          <w:color w:val="000000"/>
-          <w:sz w:val="24"/>
-          <w:szCs w:val="24"/>
-        </w:rPr>
-        <w:t>Cách giải quyết:</w:t>
-      </w:r>
-    </w:p>
-    <w:p>
-      <w:pPr>
-        <w:spacing w:after="0" w:line="240" w:lineRule="auto"/>
-        <w:rPr>
-          <w:rFonts w:ascii="Times New Roman" w:eastAsia="Times New Roman" w:hAnsi="Times New Roman" w:cs="Times New Roman"/>
-          <w:sz w:val="24"/>
-          <w:szCs w:val="24"/>
-        </w:rPr>
-      </w:pPr>
-      <w:r>
-        <w:rPr>
-          <w:rFonts w:ascii="Times New Roman" w:eastAsia="Times New Roman" w:hAnsi="Times New Roman" w:cs="Times New Roman"/>
-          <w:color w:val="000000"/>
-          <w:sz w:val="24"/>
-          <w:szCs w:val="24"/>
-        </w:rPr>
-        <w:t>- Những script thuộc dạng urgent ưu tiên cao nhất</w:t>
-      </w:r>
-    </w:p>
-    <w:p>
-      <w:pPr>
-        <w:spacing w:after="0" w:line="240" w:lineRule="auto"/>
-        <w:rPr>
-          <w:rFonts w:ascii="Times New Roman" w:eastAsia="Times New Roman" w:hAnsi="Times New Roman" w:cs="Times New Roman"/>
-          <w:sz w:val="24"/>
-          <w:szCs w:val="24"/>
-        </w:rPr>
-      </w:pPr>
-      <w:r>
-        <w:rPr>
-          <w:rFonts w:ascii="Times New Roman" w:eastAsia="Times New Roman" w:hAnsi="Times New Roman" w:cs="Times New Roman"/>
-          <w:color w:val="000000"/>
-          <w:sz w:val="24"/>
-          <w:szCs w:val="24"/>
-        </w:rPr>
-        <w:t>- Ưu tiên những condition có khoảng giá trị nhỏ hơn, vì khoảng giá trị càng nhỏ, mức độ xuất hiện càng thấp, độ ưu tiên càng cao</w:t>
-      </w:r>
-    </w:p>
-    <w:p>
-      <w:pPr>
-        <w:spacing w:after="0" w:line="240" w:lineRule="auto"/>
-        <w:rPr>
-          <w:rFonts w:ascii="Times New Roman" w:eastAsia="Times New Roman" w:hAnsi="Times New Roman" w:cs="Times New Roman"/>
-          <w:sz w:val="24"/>
-          <w:szCs w:val="24"/>
-        </w:rPr>
-      </w:pPr>
-      <w:r>
-        <w:rPr>
-          <w:rFonts w:ascii="Times New Roman" w:eastAsia="Times New Roman" w:hAnsi="Times New Roman" w:cs="Times New Roman"/>
-          <w:color w:val="000000"/>
-          <w:sz w:val="24"/>
-          <w:szCs w:val="24"/>
-        </w:rPr>
-        <w:t>Ví dụ, có 3 script sau:</w:t>
-      </w:r>
-    </w:p>
-    <w:p>
-      <w:pPr>
-        <w:spacing w:after="0" w:line="240" w:lineRule="auto"/>
-        <w:rPr>
-          <w:rFonts w:ascii="Times New Roman" w:eastAsia="Times New Roman" w:hAnsi="Times New Roman" w:cs="Times New Roman"/>
-          <w:sz w:val="24"/>
-          <w:szCs w:val="24"/>
-        </w:rPr>
-      </w:pPr>
-      <w:r>
-        <w:rPr>
-          <w:rFonts w:ascii="Times New Roman" w:eastAsia="Times New Roman" w:hAnsi="Times New Roman" w:cs="Times New Roman"/>
-          <w:b/>
-          <w:bCs/>
-          <w:color w:val="000000"/>
-          <w:sz w:val="24"/>
-          <w:szCs w:val="24"/>
-        </w:rPr>
-        <w:t xml:space="preserve">When </w:t>
-      </w:r>
-      <w:r>
-        <w:rPr>
-          <w:rFonts w:ascii="Times New Roman" w:eastAsia="Times New Roman" w:hAnsi="Times New Roman" w:cs="Times New Roman"/>
-          <w:color w:val="000000"/>
-          <w:sz w:val="24"/>
-          <w:szCs w:val="24"/>
-        </w:rPr>
-        <w:t xml:space="preserve">(có gas) </w:t>
-      </w:r>
-      <w:r>
-        <w:rPr>
-          <w:rFonts w:ascii="Times New Roman" w:eastAsia="Times New Roman" w:hAnsi="Times New Roman" w:cs="Times New Roman"/>
-          <w:b/>
-          <w:bCs/>
-          <w:color w:val="000000"/>
-          <w:sz w:val="24"/>
-          <w:szCs w:val="24"/>
-        </w:rPr>
-        <w:t xml:space="preserve">Then </w:t>
-      </w:r>
-      <w:r>
-        <w:rPr>
-          <w:rFonts w:ascii="Times New Roman" w:eastAsia="Times New Roman" w:hAnsi="Times New Roman" w:cs="Times New Roman"/>
-          <w:color w:val="000000"/>
-          <w:sz w:val="24"/>
-          <w:szCs w:val="24"/>
-        </w:rPr>
-        <w:t>(Bật đèn)</w:t>
-      </w:r>
-    </w:p>
-    <w:p>
-      <w:pPr>
-        <w:spacing w:after="0" w:line="240" w:lineRule="auto"/>
-        <w:rPr>
-          <w:rFonts w:ascii="Times New Roman" w:eastAsia="Times New Roman" w:hAnsi="Times New Roman" w:cs="Times New Roman"/>
-          <w:sz w:val="24"/>
-          <w:szCs w:val="24"/>
-        </w:rPr>
-      </w:pPr>
-      <w:r>
-        <w:rPr>
-          <w:rFonts w:ascii="Times New Roman" w:eastAsia="Times New Roman" w:hAnsi="Times New Roman" w:cs="Times New Roman"/>
-          <w:b/>
-          <w:bCs/>
-          <w:color w:val="000000"/>
-          <w:sz w:val="24"/>
-          <w:szCs w:val="24"/>
-        </w:rPr>
-        <w:t xml:space="preserve">From </w:t>
-      </w:r>
-      <w:r>
-        <w:rPr>
-          <w:rFonts w:ascii="Times New Roman" w:eastAsia="Times New Roman" w:hAnsi="Times New Roman" w:cs="Times New Roman"/>
-          <w:color w:val="000000"/>
-          <w:sz w:val="24"/>
-          <w:szCs w:val="24"/>
-        </w:rPr>
-        <w:t xml:space="preserve">(22h) </w:t>
+        <w:t>Định nghĩa về kịch bản hợp lệ</w:t>
+      </w:r>
+    </w:p>
+    <w:p>
+      <w:pPr>
+        <w:keepNext/>
+      </w:pPr>
+      <w:r>
+        <w:rPr>
+          <w:noProof/>
+        </w:rPr>
+        <w:drawing>
+          <wp:inline distT="0" distB="0" distL="0" distR="0" wp14:anchorId="304CDC95" wp14:editId="0FB718C6">
+            <wp:extent cx="6758177" cy="3055620"/>
+            <wp:effectExtent l="0" t="0" r="5080" b="0"/>
+            <wp:docPr id="8" name="Picture 8"/>
+            <wp:cNvGraphicFramePr>
+              <a:graphicFrameLocks xmlns:a="http://schemas.openxmlformats.org/drawingml/2006/main" noChangeAspect="1"/>
+            </wp:cNvGraphicFramePr>
+            <a:graphic xmlns:a="http://schemas.openxmlformats.org/drawingml/2006/main">
+              <a:graphicData uri="http://schemas.openxmlformats.org/drawingml/2006/picture">
+                <pic:pic xmlns:pic="http://schemas.openxmlformats.org/drawingml/2006/picture">
+                  <pic:nvPicPr>
+                    <pic:cNvPr id="8" name="11. Flowchart- Scenario Validator.jpg"/>
+                    <pic:cNvPicPr/>
+                  </pic:nvPicPr>
+                  <pic:blipFill>
+                    <a:blip r:embed="rId19">
+                      <a:extLst>
+                        <a:ext uri="{28A0092B-C50C-407E-A947-70E740481C1C}">
+                          <a14:useLocalDpi xmlns:a14="http://schemas.microsoft.com/office/drawing/2010/main" val="0"/>
+                        </a:ext>
+                      </a:extLst>
+                    </a:blip>
+                    <a:stretch>
+                      <a:fillRect/>
+                    </a:stretch>
+                  </pic:blipFill>
+                  <pic:spPr>
+                    <a:xfrm>
+                      <a:off x="0" y="0"/>
+                      <a:ext cx="6764763" cy="3058598"/>
+                    </a:xfrm>
+                    <a:prstGeom prst="rect">
+                      <a:avLst/>
+                    </a:prstGeom>
+                  </pic:spPr>
+                </pic:pic>
+              </a:graphicData>
+            </a:graphic>
+          </wp:inline>
+        </w:drawing>
+      </w:r>
+    </w:p>
+    <w:p>
+      <w:pPr>
+        <w:pStyle w:val="Caption"/>
+      </w:pPr>
+      <w:r>
+        <w:t xml:space="preserve">Hình </w:t>
+      </w:r>
+      <w:fldSimple w:instr=" SEQ Hình \* ARABIC ">
+        <w:r>
+          <w:rPr>
+            <w:noProof/>
+          </w:rPr>
+          <w:t>9</w:t>
+        </w:r>
+      </w:fldSimple>
+      <w:r>
+        <w:t xml:space="preserve"> Flowchart thể hiện cách kiểm tra kịch bản hợp lệ</w:t>
+      </w:r>
+    </w:p>
+    <w:p>
+      <w:pPr>
+        <w:rPr>
+          <w:sz w:val="24"/>
+        </w:rPr>
+      </w:pPr>
+    </w:p>
+    <w:p>
+      <w:pPr>
+        <w:rPr>
+          <w:sz w:val="24"/>
+        </w:rPr>
+      </w:pPr>
+    </w:p>
+    <w:p>
+      <w:pPr>
+        <w:keepNext/>
+      </w:pPr>
+      <w:r>
+        <w:rPr>
+          <w:noProof/>
+          <w:sz w:val="24"/>
+        </w:rPr>
+        <w:lastRenderedPageBreak/>
+        <w:drawing>
+          <wp:inline distT="0" distB="0" distL="0" distR="0" wp14:anchorId="3333B2EA" wp14:editId="61638629">
+            <wp:extent cx="6186973" cy="3406140"/>
+            <wp:effectExtent l="0" t="0" r="4445" b="3810"/>
+            <wp:docPr id="12" name="Picture 12"/>
+            <wp:cNvGraphicFramePr>
+              <a:graphicFrameLocks xmlns:a="http://schemas.openxmlformats.org/drawingml/2006/main" noChangeAspect="1"/>
+            </wp:cNvGraphicFramePr>
+            <a:graphic xmlns:a="http://schemas.openxmlformats.org/drawingml/2006/main">
+              <a:graphicData uri="http://schemas.openxmlformats.org/drawingml/2006/picture">
+                <pic:pic xmlns:pic="http://schemas.openxmlformats.org/drawingml/2006/picture">
+                  <pic:nvPicPr>
+                    <pic:cNvPr id="12" name="11. Flowchart- Scenario Validator- How to check conflict.jpg"/>
+                    <pic:cNvPicPr/>
+                  </pic:nvPicPr>
+                  <pic:blipFill>
+                    <a:blip r:embed="rId20">
+                      <a:extLst>
+                        <a:ext uri="{28A0092B-C50C-407E-A947-70E740481C1C}">
+                          <a14:useLocalDpi xmlns:a14="http://schemas.microsoft.com/office/drawing/2010/main" val="0"/>
+                        </a:ext>
+                      </a:extLst>
+                    </a:blip>
+                    <a:stretch>
+                      <a:fillRect/>
+                    </a:stretch>
+                  </pic:blipFill>
+                  <pic:spPr>
+                    <a:xfrm>
+                      <a:off x="0" y="0"/>
+                      <a:ext cx="6191259" cy="3408500"/>
+                    </a:xfrm>
+                    <a:prstGeom prst="rect">
+                      <a:avLst/>
+                    </a:prstGeom>
+                  </pic:spPr>
+                </pic:pic>
+              </a:graphicData>
+            </a:graphic>
+          </wp:inline>
+        </w:drawing>
+      </w:r>
+    </w:p>
+    <w:p>
+      <w:pPr>
+        <w:pStyle w:val="Caption"/>
+        <w:rPr>
+          <w:sz w:val="24"/>
+        </w:rPr>
+      </w:pPr>
+      <w:r>
+        <w:t xml:space="preserve">Hình </w:t>
+      </w:r>
+      <w:fldSimple w:instr=" SEQ Hình \* ARABIC ">
+        <w:r>
+          <w:rPr>
+            <w:noProof/>
+          </w:rPr>
+          <w:t>10</w:t>
+        </w:r>
+      </w:fldSimple>
+      <w:r>
+        <w:t xml:space="preserve"> Flowchart thể hiện cách kiểm tra kịch bản mâu thuẫn</w:t>
+      </w:r>
+    </w:p>
+    <w:p>
+      <w:pPr>
+        <w:pStyle w:val="Heading2"/>
+        <w:rPr>
+          <w:sz w:val="32"/>
+        </w:rPr>
+      </w:pPr>
+      <w:r>
+        <w:rPr>
+          <w:sz w:val="32"/>
+        </w:rPr>
+        <w:t xml:space="preserve">module quản lý trạng thái các kịch bản </w:t>
       </w:r>
       <w:proofErr w:type="gramStart"/>
       <w:r>
         <w:rPr>
-          <w:rFonts w:ascii="Times New Roman" w:eastAsia="Times New Roman" w:hAnsi="Times New Roman" w:cs="Times New Roman"/>
-          <w:color w:val="000000"/>
-          <w:sz w:val="24"/>
-          <w:szCs w:val="24"/>
-        </w:rPr>
-        <w:t>To</w:t>
+          <w:sz w:val="32"/>
+        </w:rPr>
+        <w:t>( scenario</w:t>
       </w:r>
       <w:proofErr w:type="gramEnd"/>
       <w:r>
         <w:rPr>
-          <w:rFonts w:ascii="Times New Roman" w:eastAsia="Times New Roman" w:hAnsi="Times New Roman" w:cs="Times New Roman"/>
-          <w:color w:val="000000"/>
-          <w:sz w:val="24"/>
-          <w:szCs w:val="24"/>
-        </w:rPr>
-        <w:t xml:space="preserve"> (6h) </w:t>
-      </w:r>
-      <w:r>
-        <w:rPr>
-          <w:rFonts w:ascii="Times New Roman" w:eastAsia="Times New Roman" w:hAnsi="Times New Roman" w:cs="Times New Roman"/>
-          <w:b/>
-          <w:bCs/>
-          <w:color w:val="000000"/>
-          <w:sz w:val="24"/>
-          <w:szCs w:val="24"/>
-        </w:rPr>
-        <w:t xml:space="preserve">Do </w:t>
-      </w:r>
-      <w:r>
-        <w:rPr>
-          <w:rFonts w:ascii="Times New Roman" w:eastAsia="Times New Roman" w:hAnsi="Times New Roman" w:cs="Times New Roman"/>
-          <w:color w:val="000000"/>
-          <w:sz w:val="24"/>
-          <w:szCs w:val="24"/>
-        </w:rPr>
-        <w:t>(Tắt đèn)</w:t>
-      </w:r>
-    </w:p>
-    <w:p>
-      <w:pPr>
-        <w:spacing w:after="0" w:line="240" w:lineRule="auto"/>
-        <w:rPr>
-          <w:rFonts w:ascii="Times New Roman" w:eastAsia="Times New Roman" w:hAnsi="Times New Roman" w:cs="Times New Roman"/>
-          <w:sz w:val="24"/>
-          <w:szCs w:val="24"/>
-        </w:rPr>
-      </w:pPr>
-      <w:r>
-        <w:rPr>
-          <w:rFonts w:ascii="Times New Roman" w:eastAsia="Times New Roman" w:hAnsi="Times New Roman" w:cs="Times New Roman"/>
-          <w:b/>
-          <w:bCs/>
-          <w:color w:val="000000"/>
-          <w:sz w:val="24"/>
-          <w:szCs w:val="24"/>
-        </w:rPr>
-        <w:t xml:space="preserve">From </w:t>
-      </w:r>
-      <w:r>
-        <w:rPr>
-          <w:rFonts w:ascii="Times New Roman" w:eastAsia="Times New Roman" w:hAnsi="Times New Roman" w:cs="Times New Roman"/>
-          <w:color w:val="000000"/>
-          <w:sz w:val="24"/>
-          <w:szCs w:val="24"/>
-        </w:rPr>
-        <w:t xml:space="preserve">(5h) </w:t>
+          <w:sz w:val="32"/>
+        </w:rPr>
+        <w:t xml:space="preserve"> runner )</w:t>
+      </w:r>
+    </w:p>
+    <w:p/>
+    <w:p>
+      <w:pPr>
+        <w:keepNext/>
+      </w:pPr>
+      <w:r>
+        <w:rPr>
+          <w:noProof/>
+        </w:rPr>
+        <w:lastRenderedPageBreak/>
+        <w:drawing>
+          <wp:inline distT="0" distB="0" distL="0" distR="0" wp14:anchorId="13334CEB" wp14:editId="321A9981">
+            <wp:extent cx="6460089" cy="4130040"/>
+            <wp:effectExtent l="0" t="0" r="0" b="3810"/>
+            <wp:docPr id="10" name="Picture 10"/>
+            <wp:cNvGraphicFramePr>
+              <a:graphicFrameLocks xmlns:a="http://schemas.openxmlformats.org/drawingml/2006/main" noChangeAspect="1"/>
+            </wp:cNvGraphicFramePr>
+            <a:graphic xmlns:a="http://schemas.openxmlformats.org/drawingml/2006/main">
+              <a:graphicData uri="http://schemas.openxmlformats.org/drawingml/2006/picture">
+                <pic:pic xmlns:pic="http://schemas.openxmlformats.org/drawingml/2006/picture">
+                  <pic:nvPicPr>
+                    <pic:cNvPr id="10" name="10. Flowchart- Scenario Runner.jpg"/>
+                    <pic:cNvPicPr/>
+                  </pic:nvPicPr>
+                  <pic:blipFill>
+                    <a:blip r:embed="rId21">
+                      <a:extLst>
+                        <a:ext uri="{28A0092B-C50C-407E-A947-70E740481C1C}">
+                          <a14:useLocalDpi xmlns:a14="http://schemas.microsoft.com/office/drawing/2010/main" val="0"/>
+                        </a:ext>
+                      </a:extLst>
+                    </a:blip>
+                    <a:stretch>
+                      <a:fillRect/>
+                    </a:stretch>
+                  </pic:blipFill>
+                  <pic:spPr>
+                    <a:xfrm>
+                      <a:off x="0" y="0"/>
+                      <a:ext cx="6469688" cy="4136177"/>
+                    </a:xfrm>
+                    <a:prstGeom prst="rect">
+                      <a:avLst/>
+                    </a:prstGeom>
+                  </pic:spPr>
+                </pic:pic>
+              </a:graphicData>
+            </a:graphic>
+          </wp:inline>
+        </w:drawing>
+      </w:r>
+    </w:p>
+    <w:p>
+      <w:pPr>
+        <w:pStyle w:val="Caption"/>
+      </w:pPr>
+      <w:r>
+        <w:t xml:space="preserve">Hình </w:t>
+      </w:r>
+      <w:fldSimple w:instr=" SEQ Hình \* ARABIC ">
+        <w:r>
+          <w:rPr>
+            <w:noProof/>
+          </w:rPr>
+          <w:t>11</w:t>
+        </w:r>
+      </w:fldSimple>
+      <w:r>
+        <w:t xml:space="preserve"> Flowchart thể hiện cách quản lý trạng thái các kịch bản</w:t>
+      </w:r>
+      <w:bookmarkStart w:id="3" w:name="_GoBack"/>
+      <w:bookmarkEnd w:id="3"/>
+    </w:p>
+    <w:p/>
+    <w:p>
+      <w:r>
+        <w:t>Việc xây dựng kịch bản, cách thức tổ chức, cấu trúc dữ liệu kịch bản v.v</w:t>
       </w:r>
       <w:proofErr w:type="gramStart"/>
       <w:r>
-        <w:rPr>
-          <w:rFonts w:ascii="Times New Roman" w:eastAsia="Times New Roman" w:hAnsi="Times New Roman" w:cs="Times New Roman"/>
-          <w:color w:val="000000"/>
-          <w:sz w:val="24"/>
-          <w:szCs w:val="24"/>
-        </w:rPr>
-        <w:t>To</w:t>
+        <w:t>..</w:t>
       </w:r>
       <w:proofErr w:type="gramEnd"/>
       <w:r>
-        <w:rPr>
-          <w:rFonts w:ascii="Times New Roman" w:eastAsia="Times New Roman" w:hAnsi="Times New Roman" w:cs="Times New Roman"/>
-          <w:color w:val="000000"/>
-          <w:sz w:val="24"/>
-          <w:szCs w:val="24"/>
-        </w:rPr>
-        <w:t xml:space="preserve"> (6h) </w:t>
-      </w:r>
-      <w:r>
-        <w:rPr>
-          <w:rFonts w:ascii="Times New Roman" w:eastAsia="Times New Roman" w:hAnsi="Times New Roman" w:cs="Times New Roman"/>
-          <w:b/>
-          <w:bCs/>
-          <w:color w:val="000000"/>
-          <w:sz w:val="24"/>
-          <w:szCs w:val="24"/>
-        </w:rPr>
-        <w:t xml:space="preserve">Do </w:t>
-      </w:r>
-      <w:r>
-        <w:rPr>
-          <w:rFonts w:ascii="Times New Roman" w:eastAsia="Times New Roman" w:hAnsi="Times New Roman" w:cs="Times New Roman"/>
-          <w:color w:val="000000"/>
-          <w:sz w:val="24"/>
-          <w:szCs w:val="24"/>
-        </w:rPr>
-        <w:t>(Bật đèn)</w:t>
-      </w:r>
-    </w:p>
-    <w:p>
-      <w:pPr>
-        <w:spacing w:after="0" w:line="240" w:lineRule="auto"/>
-        <w:rPr>
-          <w:rFonts w:ascii="Times New Roman" w:eastAsia="Times New Roman" w:hAnsi="Times New Roman" w:cs="Times New Roman"/>
-          <w:sz w:val="24"/>
-          <w:szCs w:val="24"/>
-        </w:rPr>
-      </w:pPr>
-      <w:r>
-        <w:rPr>
-          <w:rFonts w:ascii="Times New Roman" w:eastAsia="Times New Roman" w:hAnsi="Times New Roman" w:cs="Times New Roman"/>
-          <w:color w:val="000000"/>
-          <w:sz w:val="24"/>
-          <w:szCs w:val="24"/>
-        </w:rPr>
-        <w:t>Thứ tự ưu tiên sẽ là:</w:t>
-      </w:r>
-    </w:p>
-    <w:p>
-      <w:pPr>
-        <w:spacing w:after="0" w:line="240" w:lineRule="auto"/>
-        <w:rPr>
-          <w:rFonts w:ascii="Times New Roman" w:eastAsia="Times New Roman" w:hAnsi="Times New Roman" w:cs="Times New Roman"/>
-          <w:sz w:val="24"/>
-          <w:szCs w:val="24"/>
-        </w:rPr>
-      </w:pPr>
-      <w:r>
-        <w:rPr>
-          <w:rFonts w:ascii="Times New Roman" w:eastAsia="Times New Roman" w:hAnsi="Times New Roman" w:cs="Times New Roman"/>
-          <w:b/>
-          <w:bCs/>
-          <w:color w:val="000000"/>
-          <w:sz w:val="24"/>
-          <w:szCs w:val="24"/>
-        </w:rPr>
-        <w:t xml:space="preserve">1. When </w:t>
-      </w:r>
-      <w:r>
-        <w:rPr>
-          <w:rFonts w:ascii="Times New Roman" w:eastAsia="Times New Roman" w:hAnsi="Times New Roman" w:cs="Times New Roman"/>
-          <w:color w:val="000000"/>
-          <w:sz w:val="24"/>
-          <w:szCs w:val="24"/>
-        </w:rPr>
-        <w:t xml:space="preserve">(có gas) </w:t>
-      </w:r>
-      <w:r>
-        <w:rPr>
-          <w:rFonts w:ascii="Times New Roman" w:eastAsia="Times New Roman" w:hAnsi="Times New Roman" w:cs="Times New Roman"/>
-          <w:b/>
-          <w:bCs/>
-          <w:color w:val="000000"/>
-          <w:sz w:val="24"/>
-          <w:szCs w:val="24"/>
-        </w:rPr>
-        <w:t xml:space="preserve">Then </w:t>
-      </w:r>
-      <w:r>
-        <w:rPr>
-          <w:rFonts w:ascii="Times New Roman" w:eastAsia="Times New Roman" w:hAnsi="Times New Roman" w:cs="Times New Roman"/>
-          <w:color w:val="000000"/>
-          <w:sz w:val="24"/>
-          <w:szCs w:val="24"/>
-        </w:rPr>
-        <w:t>(Bật đèn)</w:t>
-      </w:r>
-    </w:p>
-    <w:p>
-      <w:pPr>
-        <w:spacing w:after="0" w:line="240" w:lineRule="auto"/>
-        <w:rPr>
-          <w:rFonts w:ascii="Times New Roman" w:eastAsia="Times New Roman" w:hAnsi="Times New Roman" w:cs="Times New Roman"/>
-          <w:sz w:val="24"/>
-          <w:szCs w:val="24"/>
-        </w:rPr>
-      </w:pPr>
-      <w:r>
-        <w:rPr>
-          <w:rFonts w:ascii="Times New Roman" w:eastAsia="Times New Roman" w:hAnsi="Times New Roman" w:cs="Times New Roman"/>
-          <w:b/>
-          <w:bCs/>
-          <w:color w:val="000000"/>
-          <w:sz w:val="24"/>
-          <w:szCs w:val="24"/>
-        </w:rPr>
-        <w:t xml:space="preserve">2. </w:t>
+        <w:t xml:space="preserve"> </w:t>
       </w:r>
       <w:proofErr w:type="gramStart"/>
       <w:r>
-        <w:rPr>
-          <w:rFonts w:ascii="Times New Roman" w:eastAsia="Times New Roman" w:hAnsi="Times New Roman" w:cs="Times New Roman"/>
-          <w:b/>
-          <w:bCs/>
-          <w:color w:val="000000"/>
-          <w:sz w:val="24"/>
-          <w:szCs w:val="24"/>
-        </w:rPr>
-        <w:t>From</w:t>
+        <w:t>đều</w:t>
       </w:r>
       <w:proofErr w:type="gramEnd"/>
       <w:r>
-        <w:rPr>
-          <w:rFonts w:ascii="Times New Roman" w:eastAsia="Times New Roman" w:hAnsi="Times New Roman" w:cs="Times New Roman"/>
-          <w:b/>
-          <w:bCs/>
-          <w:color w:val="000000"/>
-          <w:sz w:val="24"/>
-          <w:szCs w:val="24"/>
-        </w:rPr>
-        <w:t xml:space="preserve"> </w:t>
-      </w:r>
-      <w:r>
-        <w:rPr>
-          <w:rFonts w:ascii="Times New Roman" w:eastAsia="Times New Roman" w:hAnsi="Times New Roman" w:cs="Times New Roman"/>
-          <w:color w:val="000000"/>
-          <w:sz w:val="24"/>
-          <w:szCs w:val="24"/>
-        </w:rPr>
-        <w:t xml:space="preserve">(5h) </w:t>
-      </w:r>
-      <w:r>
-        <w:rPr>
-          <w:rFonts w:ascii="Times New Roman" w:eastAsia="Times New Roman" w:hAnsi="Times New Roman" w:cs="Times New Roman"/>
-          <w:b/>
-          <w:bCs/>
-          <w:color w:val="000000"/>
-          <w:sz w:val="24"/>
-          <w:szCs w:val="24"/>
-        </w:rPr>
-        <w:t xml:space="preserve">To </w:t>
-      </w:r>
-      <w:r>
-        <w:rPr>
-          <w:rFonts w:ascii="Times New Roman" w:eastAsia="Times New Roman" w:hAnsi="Times New Roman" w:cs="Times New Roman"/>
-          <w:color w:val="000000"/>
-          <w:sz w:val="24"/>
-          <w:szCs w:val="24"/>
-        </w:rPr>
-        <w:t xml:space="preserve">(7h) </w:t>
-      </w:r>
-      <w:r>
-        <w:rPr>
-          <w:rFonts w:ascii="Times New Roman" w:eastAsia="Times New Roman" w:hAnsi="Times New Roman" w:cs="Times New Roman"/>
-          <w:b/>
-          <w:bCs/>
-          <w:color w:val="000000"/>
-          <w:sz w:val="24"/>
-          <w:szCs w:val="24"/>
-        </w:rPr>
-        <w:t xml:space="preserve">Do </w:t>
-      </w:r>
-      <w:r>
-        <w:rPr>
-          <w:rFonts w:ascii="Times New Roman" w:eastAsia="Times New Roman" w:hAnsi="Times New Roman" w:cs="Times New Roman"/>
-          <w:color w:val="000000"/>
-          <w:sz w:val="24"/>
-          <w:szCs w:val="24"/>
-        </w:rPr>
-        <w:t>(Bật đèn)</w:t>
-      </w:r>
-    </w:p>
-    <w:p>
-      <w:pPr>
-        <w:spacing w:after="0" w:line="240" w:lineRule="auto"/>
-        <w:rPr>
-          <w:rFonts w:ascii="Times New Roman" w:eastAsia="Times New Roman" w:hAnsi="Times New Roman" w:cs="Times New Roman"/>
-          <w:sz w:val="24"/>
-          <w:szCs w:val="24"/>
-        </w:rPr>
-      </w:pPr>
-      <w:r>
-        <w:rPr>
-          <w:rFonts w:ascii="Times New Roman" w:eastAsia="Times New Roman" w:hAnsi="Times New Roman" w:cs="Times New Roman"/>
-          <w:b/>
-          <w:bCs/>
-          <w:color w:val="000000"/>
-          <w:sz w:val="24"/>
-          <w:szCs w:val="24"/>
-        </w:rPr>
-        <w:t xml:space="preserve">3. </w:t>
+        <w:t xml:space="preserve"> là tiền đề cho việc thực thi kịch bản đó. Nhóm đã phải đắn đó trong việc chọn cách thiết kế cấu trúc dữ liệu để việc quản lý, cũng như thực thi kịch bản dễ dàng và suôn sẻ hơn. Đáp ứng nhu cầu quản lý ấy, nhóm tạo ra module Scenario Runner. Đầu vào của module này sẽ là một kịch bản hệ thống với mong muốn là hệ thống sẽ thực thi, “chạy” kịch bản ấy. </w:t>
+      </w:r>
+    </w:p>
+    <w:p>
+      <w:r>
+        <w:t>Module Scenario Runner quản lý mỗi kịch bản bởi 1 thread khác nhau, nói cách khác là chịu trách nhiệm xử lý multi-thread. Mỗi kịch bản cứ sau khoảng 5 giây sẽ được chạy lại một lần, nhằm đảm bảo mọi cập nhật mới nhất với kịch bản ấy có hiệu lực gàn như lập tức. Kịch bản thì có chứa thông tin về trạng thái: chạy, dừng, dừng vĩnh viễn. Nhiệm vụ module này cũng là kiểm soát trạng thái các kịch bản ấy.</w:t>
+      </w:r>
+    </w:p>
+    <w:p>
+      <w:r>
+        <w:t>Ví dụ khi một kịch bản mới được thêm vào hệ thống, trạng thái của nó sẽ là chạy (RUNNING). Khi kịch bản ấy được cập nhật, trạng thái của nó cũng được cập nhật lại. Nếu như người dùng muốn cho phép (enable) hoặc vô hiệu hóa (disable) ngôi nhà ấy, hay thiết bị chứa kịch bản ấy thì thao tác đó cũng làm ảnh hưởng đến trạng thái của kịch bản. Ví dụ người dùng cho phép dùng (enable) thiết bị ấy thì các kịch bản liện quan thiết bị đó sẽ mang trạng thái chạy (RUNNING). Khi người dùng vô hiệu hóa thiết bị, các kịch bản liên quan sẽ chuyển sang trạng thái dừng (STOPPING). Tương tự với cho phép sử dụng nhà và vô hiệu hóa nhà thì kịch bản thuộc nhà ấy cũng có trạng thái chạy hay dừng.</w:t>
+      </w:r>
+    </w:p>
+    <w:p>
+      <w:r>
+        <w:lastRenderedPageBreak/>
+        <w:t>Một vấn đề khó ở đây sẽ là cách quản lý multi-thread hiệu quả khi số lượng kịch bản tăng lên, nhóm xin được đề cập tới trong phần thảo luận.</w:t>
+      </w:r>
+    </w:p>
+    <w:p/>
+    <w:p>
+      <w:pPr>
+        <w:pStyle w:val="Heading2"/>
+        <w:rPr>
+          <w:sz w:val="32"/>
+        </w:rPr>
+      </w:pPr>
+      <w:r>
+        <w:rPr>
+          <w:sz w:val="32"/>
+        </w:rPr>
+        <w:t xml:space="preserve">module hỗ trợ bảo mật, xác thực và phân quyền </w:t>
       </w:r>
       <w:proofErr w:type="gramStart"/>
       <w:r>
         <w:rPr>
-          <w:rFonts w:ascii="Times New Roman" w:eastAsia="Times New Roman" w:hAnsi="Times New Roman" w:cs="Times New Roman"/>
-          <w:b/>
-          <w:bCs/>
-          <w:color w:val="000000"/>
-          <w:sz w:val="24"/>
-          <w:szCs w:val="24"/>
-        </w:rPr>
-        <w:t>From</w:t>
+          <w:sz w:val="32"/>
+        </w:rPr>
+        <w:t>( authorization</w:t>
       </w:r>
       <w:proofErr w:type="gramEnd"/>
       <w:r>
         <w:rPr>
-          <w:rFonts w:ascii="Times New Roman" w:eastAsia="Times New Roman" w:hAnsi="Times New Roman" w:cs="Times New Roman"/>
-          <w:b/>
-          <w:bCs/>
-          <w:color w:val="000000"/>
-          <w:sz w:val="24"/>
-          <w:szCs w:val="24"/>
-        </w:rPr>
-        <w:t xml:space="preserve"> </w:t>
-      </w:r>
-      <w:r>
-        <w:rPr>
-          <w:rFonts w:ascii="Times New Roman" w:eastAsia="Times New Roman" w:hAnsi="Times New Roman" w:cs="Times New Roman"/>
-          <w:color w:val="000000"/>
-          <w:sz w:val="24"/>
-          <w:szCs w:val="24"/>
-        </w:rPr>
-        <w:t xml:space="preserve">(22h) </w:t>
-      </w:r>
-      <w:r>
-        <w:rPr>
-          <w:rFonts w:ascii="Times New Roman" w:eastAsia="Times New Roman" w:hAnsi="Times New Roman" w:cs="Times New Roman"/>
-          <w:b/>
-          <w:bCs/>
-          <w:color w:val="000000"/>
-          <w:sz w:val="24"/>
-          <w:szCs w:val="24"/>
-        </w:rPr>
-        <w:t xml:space="preserve">To </w:t>
-      </w:r>
-      <w:r>
-        <w:rPr>
-          <w:rFonts w:ascii="Times New Roman" w:eastAsia="Times New Roman" w:hAnsi="Times New Roman" w:cs="Times New Roman"/>
-          <w:color w:val="000000"/>
-          <w:sz w:val="24"/>
-          <w:szCs w:val="24"/>
-        </w:rPr>
-        <w:t xml:space="preserve">(6h) </w:t>
-      </w:r>
-      <w:r>
-        <w:rPr>
-          <w:rFonts w:ascii="Times New Roman" w:eastAsia="Times New Roman" w:hAnsi="Times New Roman" w:cs="Times New Roman"/>
-          <w:b/>
-          <w:bCs/>
-          <w:color w:val="000000"/>
-          <w:sz w:val="24"/>
-          <w:szCs w:val="24"/>
-        </w:rPr>
-        <w:t xml:space="preserve">Do </w:t>
-      </w:r>
-      <w:r>
-        <w:rPr>
-          <w:rFonts w:ascii="Times New Roman" w:eastAsia="Times New Roman" w:hAnsi="Times New Roman" w:cs="Times New Roman"/>
-          <w:color w:val="000000"/>
-          <w:sz w:val="24"/>
-          <w:szCs w:val="24"/>
-        </w:rPr>
-        <w:t>(Bật đèn)</w:t>
-      </w:r>
-    </w:p>
-    <w:p>
-      <w:pPr>
-        <w:spacing w:after="0" w:line="240" w:lineRule="auto"/>
-        <w:rPr>
-          <w:rFonts w:ascii="Times New Roman" w:eastAsia="Times New Roman" w:hAnsi="Times New Roman" w:cs="Times New Roman"/>
-          <w:sz w:val="24"/>
-          <w:szCs w:val="24"/>
-        </w:rPr>
-      </w:pPr>
-      <w:r>
-        <w:rPr>
-          <w:rFonts w:ascii="Times New Roman" w:eastAsia="Times New Roman" w:hAnsi="Times New Roman" w:cs="Times New Roman"/>
-          <w:color w:val="000000"/>
-          <w:sz w:val="24"/>
-          <w:szCs w:val="24"/>
-        </w:rPr>
-        <w:t>Giải thích:</w:t>
-      </w:r>
-    </w:p>
-    <w:p>
-      <w:pPr>
-        <w:spacing w:after="0" w:line="240" w:lineRule="auto"/>
-        <w:rPr>
-          <w:rFonts w:ascii="Times New Roman" w:eastAsia="Times New Roman" w:hAnsi="Times New Roman" w:cs="Times New Roman"/>
-          <w:sz w:val="24"/>
-          <w:szCs w:val="24"/>
-        </w:rPr>
-      </w:pPr>
-      <w:r>
-        <w:rPr>
-          <w:rFonts w:ascii="Times New Roman" w:eastAsia="Times New Roman" w:hAnsi="Times New Roman" w:cs="Times New Roman"/>
-          <w:color w:val="000000"/>
-          <w:sz w:val="24"/>
-          <w:szCs w:val="24"/>
-        </w:rPr>
-        <w:t>Vì trường hợp có gas thuộc dạng urgent, nên ưu tiên số 1.</w:t>
-      </w:r>
-    </w:p>
-    <w:p>
-      <w:pPr>
-        <w:spacing w:after="0" w:line="240" w:lineRule="auto"/>
-        <w:rPr>
-          <w:rFonts w:ascii="Times New Roman" w:eastAsia="Times New Roman" w:hAnsi="Times New Roman" w:cs="Times New Roman"/>
-          <w:b/>
-          <w:bCs/>
-          <w:color w:val="000000"/>
-          <w:sz w:val="24"/>
-          <w:szCs w:val="24"/>
-        </w:rPr>
-      </w:pPr>
-      <w:r>
-        <w:rPr>
-          <w:rFonts w:ascii="Times New Roman" w:eastAsia="Times New Roman" w:hAnsi="Times New Roman" w:cs="Times New Roman"/>
-          <w:color w:val="000000"/>
-          <w:sz w:val="24"/>
-          <w:szCs w:val="24"/>
-        </w:rPr>
-        <w:lastRenderedPageBreak/>
-        <w:t>Script bật đèn từ 5h -&gt; 7h có độ ưu tiên là 2 do có khoảng giá trị nhỏ hơn script từ 22h -&gt; 6h =&gt; mức độ xuất hiện không thường xuyên =&gt; ưu tiên cao hơn.</w:t>
-      </w:r>
-    </w:p>
-    <w:p>
-      <w:pPr>
-        <w:rPr>
-          <w:sz w:val="24"/>
-        </w:rPr>
-      </w:pPr>
-    </w:p>
-    <w:p>
-      <w:pPr>
-        <w:pStyle w:val="Heading2"/>
-        <w:rPr>
           <w:sz w:val="32"/>
         </w:rPr>
-      </w:pPr>
-      <w:r>
-        <w:rPr>
-          <w:sz w:val="32"/>
-        </w:rPr>
-        <w:t xml:space="preserve">module quản lý trạng thái các kịch bản </w:t>
-      </w:r>
-      <w:proofErr w:type="gramStart"/>
-      <w:r>
-        <w:rPr>
-          <w:sz w:val="32"/>
-        </w:rPr>
-        <w:t>( scenario</w:t>
-      </w:r>
-      <w:proofErr w:type="gramEnd"/>
-      <w:r>
-        <w:rPr>
-          <w:sz w:val="32"/>
-        </w:rPr>
-        <w:t xml:space="preserve"> runner )</w:t>
-      </w:r>
-    </w:p>
-    <w:p>
-      <w:pPr>
-        <w:pStyle w:val="ListParagraph"/>
-        <w:numPr>
-          <w:ilvl w:val="0"/>
-          <w:numId w:val="8"/>
-        </w:numPr>
-        <w:rPr>
-          <w:sz w:val="24"/>
-        </w:rPr>
-      </w:pPr>
-      <w:r>
-        <w:rPr>
-          <w:sz w:val="24"/>
-        </w:rPr>
-        <w:t xml:space="preserve">Những thành phần ảnh hưởng đến trạng thái </w:t>
-      </w:r>
-      <w:proofErr w:type="gramStart"/>
-      <w:r>
-        <w:rPr>
-          <w:sz w:val="24"/>
-        </w:rPr>
-        <w:t>scenario ?</w:t>
-      </w:r>
-      <w:proofErr w:type="gramEnd"/>
-    </w:p>
-    <w:p>
-      <w:pPr>
-        <w:pStyle w:val="ListParagraph"/>
-        <w:numPr>
-          <w:ilvl w:val="0"/>
-          <w:numId w:val="8"/>
-        </w:numPr>
-        <w:rPr>
-          <w:sz w:val="24"/>
-        </w:rPr>
-      </w:pPr>
-      <w:r>
-        <w:rPr>
-          <w:sz w:val="24"/>
-        </w:rPr>
-        <w:t xml:space="preserve">Ảnh hưởng </w:t>
-      </w:r>
-      <w:proofErr w:type="gramStart"/>
-      <w:r>
-        <w:rPr>
-          <w:sz w:val="24"/>
-        </w:rPr>
-        <w:t>ntn ?</w:t>
-      </w:r>
-      <w:proofErr w:type="gramEnd"/>
-      <w:r>
-        <w:rPr>
-          <w:sz w:val="24"/>
-        </w:rPr>
-        <w:t xml:space="preserve"> </w:t>
-      </w:r>
-    </w:p>
-    <w:p>
-      <w:pPr>
-        <w:pStyle w:val="ListParagraph"/>
-        <w:numPr>
-          <w:ilvl w:val="0"/>
-          <w:numId w:val="8"/>
-        </w:numPr>
-        <w:rPr>
-          <w:sz w:val="24"/>
-        </w:rPr>
-      </w:pPr>
-      <w:r>
-        <w:rPr>
-          <w:sz w:val="24"/>
-        </w:rPr>
-        <w:t xml:space="preserve">Khởi động app thì cái gì </w:t>
-      </w:r>
-      <w:proofErr w:type="gramStart"/>
-      <w:r>
-        <w:rPr>
-          <w:sz w:val="24"/>
-        </w:rPr>
-        <w:t>chạy ?</w:t>
-      </w:r>
-      <w:proofErr w:type="gramEnd"/>
-      <w:r>
-        <w:rPr>
-          <w:sz w:val="24"/>
-        </w:rPr>
-        <w:t xml:space="preserve"> chạy ra sao</w:t>
-      </w:r>
-    </w:p>
-    <w:p>
-      <w:pPr>
-        <w:pStyle w:val="ListParagraph"/>
-        <w:numPr>
-          <w:ilvl w:val="0"/>
-          <w:numId w:val="8"/>
-        </w:numPr>
-        <w:rPr>
-          <w:sz w:val="24"/>
-        </w:rPr>
-      </w:pPr>
-      <w:r>
-        <w:rPr>
-          <w:sz w:val="24"/>
-        </w:rPr>
-        <w:t xml:space="preserve">Khi có 1 kịch bản mới thì làm gì với </w:t>
-      </w:r>
-      <w:proofErr w:type="gramStart"/>
-      <w:r>
-        <w:rPr>
-          <w:sz w:val="24"/>
-        </w:rPr>
-        <w:t>nó ?</w:t>
-      </w:r>
-      <w:proofErr w:type="gramEnd"/>
-    </w:p>
-    <w:p>
-      <w:pPr>
-        <w:pStyle w:val="ListParagraph"/>
-        <w:numPr>
-          <w:ilvl w:val="0"/>
-          <w:numId w:val="8"/>
-        </w:numPr>
-        <w:rPr>
-          <w:sz w:val="24"/>
-        </w:rPr>
-      </w:pPr>
-      <w:r>
-        <w:rPr>
-          <w:sz w:val="24"/>
-        </w:rPr>
-        <w:t xml:space="preserve">Khi update 1 kịch </w:t>
-      </w:r>
-      <w:proofErr w:type="gramStart"/>
-      <w:r>
-        <w:rPr>
-          <w:sz w:val="24"/>
-        </w:rPr>
-        <w:t>bản ?</w:t>
-      </w:r>
-      <w:proofErr w:type="gramEnd"/>
-    </w:p>
-    <w:p>
-      <w:pPr>
-        <w:pStyle w:val="ListParagraph"/>
-        <w:numPr>
-          <w:ilvl w:val="0"/>
-          <w:numId w:val="8"/>
-        </w:numPr>
-        <w:rPr>
-          <w:sz w:val="24"/>
-        </w:rPr>
-      </w:pPr>
-      <w:r>
-        <w:rPr>
-          <w:sz w:val="24"/>
-        </w:rPr>
-        <w:t xml:space="preserve">Xóa kịch </w:t>
-      </w:r>
-      <w:proofErr w:type="gramStart"/>
-      <w:r>
-        <w:rPr>
-          <w:sz w:val="24"/>
-        </w:rPr>
-        <w:t>bản ?</w:t>
-      </w:r>
-      <w:proofErr w:type="gramEnd"/>
-    </w:p>
-    <w:p>
-      <w:pPr>
-        <w:pStyle w:val="ListParagraph"/>
-        <w:numPr>
-          <w:ilvl w:val="0"/>
-          <w:numId w:val="8"/>
-        </w:numPr>
-        <w:rPr>
-          <w:sz w:val="24"/>
-        </w:rPr>
-      </w:pPr>
-      <w:r>
-        <w:rPr>
-          <w:sz w:val="24"/>
-        </w:rPr>
-        <w:t xml:space="preserve">Khi update trạng thái ngôi </w:t>
-      </w:r>
-      <w:proofErr w:type="gramStart"/>
-      <w:r>
-        <w:rPr>
-          <w:sz w:val="24"/>
-        </w:rPr>
-        <w:t>nhà ,</w:t>
-      </w:r>
-      <w:proofErr w:type="gramEnd"/>
-      <w:r>
-        <w:rPr>
-          <w:sz w:val="24"/>
-        </w:rPr>
-        <w:t xml:space="preserve"> trạng thái thiết bị liên quan, chuyển chế độ cho nhà ?</w:t>
-      </w:r>
-    </w:p>
-    <w:p>
-      <w:pPr>
-        <w:pStyle w:val="Heading2"/>
-        <w:rPr>
-          <w:sz w:val="32"/>
-        </w:rPr>
-      </w:pPr>
-      <w:r>
-        <w:rPr>
-          <w:sz w:val="32"/>
-        </w:rPr>
-        <w:t xml:space="preserve">module hỗ trợ bảo mật, xác thực và phân quyền </w:t>
-      </w:r>
-      <w:proofErr w:type="gramStart"/>
-      <w:r>
-        <w:rPr>
-          <w:sz w:val="32"/>
-        </w:rPr>
-        <w:t>( authorization</w:t>
-      </w:r>
-      <w:proofErr w:type="gramEnd"/>
-      <w:r>
-        <w:rPr>
-          <w:sz w:val="32"/>
-        </w:rPr>
         <w:t xml:space="preserve"> &amp; authentication)</w:t>
       </w:r>
     </w:p>
@@ -10804,7 +10067,13 @@
         <w:rPr>
           <w:sz w:val="40"/>
         </w:rPr>
-        <w:t>mục lục</w:t>
+        <w:t>Phụ</w:t>
+      </w:r>
+      <w:r>
+        <w:rPr>
+          <w:sz w:val="40"/>
+        </w:rPr>
+        <w:t xml:space="preserve"> lục</w:t>
       </w:r>
     </w:p>
     <w:p>
@@ -11034,7 +10303,6 @@
           <w:color w:val="000000"/>
           <w:sz w:val="24"/>
         </w:rPr>
-        <w:lastRenderedPageBreak/>
         <w:t>When - Then scenarios</w:t>
       </w:r>
     </w:p>
@@ -11477,6 +10745,7 @@
           <w:color w:val="000000"/>
           <w:sz w:val="24"/>
         </w:rPr>
+        <w:lastRenderedPageBreak/>
         <w:t>Chú thích: Giống như chuông reo khi có người đến</w:t>
       </w:r>
     </w:p>
@@ -12862,7 +12131,6 @@
                 <w:color w:val="000000" w:themeColor="text1"/>
                 <w:sz w:val="24"/>
               </w:rPr>
-              <w:lastRenderedPageBreak/>
               <w:t>Disabled device</w:t>
             </w:r>
           </w:p>
@@ -12896,7 +12164,6 @@
                 <w:color w:val="000000"/>
                 <w:sz w:val="24"/>
               </w:rPr>
-              <w:lastRenderedPageBreak/>
               <w:t>PATCH</w:t>
             </w:r>
           </w:p>
@@ -12948,7 +12215,6 @@
                 <w:color w:val="000000"/>
                 <w:sz w:val="24"/>
               </w:rPr>
-              <w:lastRenderedPageBreak/>
               <w:t>{deviceId}</w:t>
             </w:r>
           </w:p>
@@ -12982,7 +12248,6 @@
                 <w:color w:val="000000"/>
                 <w:sz w:val="24"/>
               </w:rPr>
-              <w:lastRenderedPageBreak/>
               <w:t>deviceId: Long</w:t>
             </w:r>
           </w:p>
@@ -13001,7 +12266,6 @@
                 <w:color w:val="000000"/>
                 <w:sz w:val="24"/>
               </w:rPr>
-              <w:lastRenderedPageBreak/>
               <w:t>homeId: Long</w:t>
             </w:r>
           </w:p>
@@ -13107,7 +12371,6 @@
                 <w:color w:val="000000"/>
                 <w:sz w:val="24"/>
               </w:rPr>
-              <w:lastRenderedPageBreak/>
               <w:t>HTTP Status OK 204 if successful</w:t>
             </w:r>
           </w:p>
@@ -14802,7 +14065,6 @@
                 <w:color w:val="000000"/>
                 <w:sz w:val="24"/>
               </w:rPr>
-              <w:lastRenderedPageBreak/>
               <w:t>Get home</w:t>
             </w:r>
           </w:p>
@@ -14991,6 +14253,7 @@
                 <w:color w:val="000000"/>
                 <w:sz w:val="24"/>
               </w:rPr>
+              <w:lastRenderedPageBreak/>
               <w:t>Delete home</w:t>
             </w:r>
           </w:p>
@@ -16249,7 +15512,6 @@
                 <w:color w:val="000000"/>
                 <w:sz w:val="24"/>
               </w:rPr>
-              <w:lastRenderedPageBreak/>
               <w:t>Add new mode</w:t>
             </w:r>
           </w:p>
@@ -16708,6 +15970,7 @@
                 <w:color w:val="000000"/>
                 <w:sz w:val="24"/>
               </w:rPr>
+              <w:lastRenderedPageBreak/>
               <w:t>Login</w:t>
             </w:r>
           </w:p>
@@ -18227,7 +17490,6 @@
                 <w:color w:val="000000"/>
                 <w:sz w:val="24"/>
               </w:rPr>
-              <w:lastRenderedPageBreak/>
               <w:t xml:space="preserve">Return list device id in that script. </w:t>
             </w:r>
           </w:p>
@@ -18244,6 +17506,1079 @@
     <w:p>
       <w:pPr>
         <w:pStyle w:val="Heading1"/>
+      </w:pPr>
+      <w:r>
+        <w:t>Thao luan</w:t>
+      </w:r>
+    </w:p>
+    <w:p>
+      <w:pPr>
+        <w:pStyle w:val="Heading3"/>
+        <w:numPr>
+          <w:ilvl w:val="2"/>
+          <w:numId w:val="3"/>
+        </w:numPr>
+      </w:pPr>
+      <w:r>
+        <w:t xml:space="preserve">Độ ưu tiên cho các kịch bản có tính cấp thiết </w:t>
+      </w:r>
+    </w:p>
+    <w:p>
+      <w:pPr>
+        <w:spacing w:after="0" w:line="240" w:lineRule="auto"/>
+        <w:rPr>
+          <w:rFonts w:ascii="Times New Roman" w:eastAsia="Times New Roman" w:hAnsi="Times New Roman" w:cs="Times New Roman"/>
+          <w:sz w:val="24"/>
+          <w:szCs w:val="24"/>
+        </w:rPr>
+      </w:pPr>
+      <w:r>
+        <w:rPr>
+          <w:rFonts w:ascii="Times New Roman" w:eastAsia="Times New Roman" w:hAnsi="Times New Roman" w:cs="Times New Roman"/>
+          <w:color w:val="000000"/>
+          <w:sz w:val="24"/>
+          <w:szCs w:val="24"/>
+        </w:rPr>
+        <w:t>Có 3 điều kiện thuộc dạng urgent và thứ tự ưu tiên như sau:</w:t>
+      </w:r>
+    </w:p>
+    <w:p>
+      <w:pPr>
+        <w:spacing w:after="0" w:line="240" w:lineRule="auto"/>
+        <w:rPr>
+          <w:rFonts w:ascii="Times New Roman" w:eastAsia="Times New Roman" w:hAnsi="Times New Roman" w:cs="Times New Roman"/>
+          <w:sz w:val="24"/>
+          <w:szCs w:val="24"/>
+        </w:rPr>
+      </w:pPr>
+      <w:r>
+        <w:rPr>
+          <w:rFonts w:ascii="Times New Roman" w:eastAsia="Times New Roman" w:hAnsi="Times New Roman" w:cs="Times New Roman"/>
+          <w:color w:val="000000"/>
+          <w:sz w:val="24"/>
+          <w:szCs w:val="24"/>
+        </w:rPr>
+        <w:t>1. Temperature &gt; …</w:t>
+      </w:r>
+    </w:p>
+    <w:p>
+      <w:pPr>
+        <w:spacing w:after="0" w:line="240" w:lineRule="auto"/>
+        <w:rPr>
+          <w:rFonts w:ascii="Times New Roman" w:eastAsia="Times New Roman" w:hAnsi="Times New Roman" w:cs="Times New Roman"/>
+          <w:sz w:val="24"/>
+          <w:szCs w:val="24"/>
+        </w:rPr>
+      </w:pPr>
+      <w:r>
+        <w:rPr>
+          <w:rFonts w:ascii="Times New Roman" w:eastAsia="Times New Roman" w:hAnsi="Times New Roman" w:cs="Times New Roman"/>
+          <w:color w:val="000000"/>
+          <w:sz w:val="24"/>
+          <w:szCs w:val="24"/>
+        </w:rPr>
+        <w:t>2. Có gas</w:t>
+      </w:r>
+    </w:p>
+    <w:p>
+      <w:pPr>
+        <w:spacing w:after="0" w:line="240" w:lineRule="auto"/>
+        <w:rPr>
+          <w:rFonts w:ascii="Times New Roman" w:eastAsia="Times New Roman" w:hAnsi="Times New Roman" w:cs="Times New Roman"/>
+          <w:sz w:val="24"/>
+          <w:szCs w:val="24"/>
+        </w:rPr>
+      </w:pPr>
+      <w:r>
+        <w:rPr>
+          <w:rFonts w:ascii="Times New Roman" w:eastAsia="Times New Roman" w:hAnsi="Times New Roman" w:cs="Times New Roman"/>
+          <w:color w:val="000000"/>
+          <w:sz w:val="24"/>
+          <w:szCs w:val="24"/>
+        </w:rPr>
+        <w:t>3. Có người</w:t>
+      </w:r>
+    </w:p>
+    <w:p>
+      <w:pPr>
+        <w:spacing w:after="0" w:line="240" w:lineRule="auto"/>
+        <w:rPr>
+          <w:rFonts w:ascii="Times New Roman" w:eastAsia="Times New Roman" w:hAnsi="Times New Roman" w:cs="Times New Roman"/>
+          <w:sz w:val="24"/>
+          <w:szCs w:val="24"/>
+        </w:rPr>
+      </w:pPr>
+      <w:r>
+        <w:rPr>
+          <w:rFonts w:ascii="Times New Roman" w:eastAsia="Times New Roman" w:hAnsi="Times New Roman" w:cs="Times New Roman"/>
+          <w:b/>
+          <w:bCs/>
+          <w:color w:val="000000"/>
+          <w:sz w:val="24"/>
+          <w:szCs w:val="24"/>
+        </w:rPr>
+        <w:lastRenderedPageBreak/>
+        <w:t>Giải thích:</w:t>
+      </w:r>
+    </w:p>
+    <w:p>
+      <w:pPr>
+        <w:spacing w:after="0" w:line="240" w:lineRule="auto"/>
+        <w:rPr>
+          <w:rFonts w:ascii="Times New Roman" w:eastAsia="Times New Roman" w:hAnsi="Times New Roman" w:cs="Times New Roman"/>
+          <w:sz w:val="24"/>
+          <w:szCs w:val="24"/>
+        </w:rPr>
+      </w:pPr>
+      <w:r>
+        <w:rPr>
+          <w:rFonts w:ascii="Times New Roman" w:eastAsia="Times New Roman" w:hAnsi="Times New Roman" w:cs="Times New Roman"/>
+          <w:color w:val="000000"/>
+          <w:sz w:val="24"/>
+          <w:szCs w:val="24"/>
+        </w:rPr>
+        <w:t>Nếu nhiệt độ vượt ngưỡng =&gt; Đã có cháy xảy ra, có khả năng gây chết người =&gt; Ưu tiên số 1.</w:t>
+      </w:r>
+    </w:p>
+    <w:p>
+      <w:pPr>
+        <w:spacing w:after="0" w:line="240" w:lineRule="auto"/>
+        <w:rPr>
+          <w:rFonts w:ascii="Times New Roman" w:eastAsia="Times New Roman" w:hAnsi="Times New Roman" w:cs="Times New Roman"/>
+          <w:sz w:val="24"/>
+          <w:szCs w:val="24"/>
+        </w:rPr>
+      </w:pPr>
+      <w:r>
+        <w:rPr>
+          <w:rFonts w:ascii="Times New Roman" w:eastAsia="Times New Roman" w:hAnsi="Times New Roman" w:cs="Times New Roman"/>
+          <w:color w:val="000000"/>
+          <w:sz w:val="24"/>
+          <w:szCs w:val="24"/>
+        </w:rPr>
+        <w:t>Trường hợp có gas, tức có khả năng xảy ra cháy, nhưng thật sự vẫn chưa cháy =&gt; Ưu tiên số 2</w:t>
+      </w:r>
+    </w:p>
+    <w:p>
+      <w:pPr>
+        <w:spacing w:after="0" w:line="240" w:lineRule="auto"/>
+        <w:rPr>
+          <w:rFonts w:ascii="Times New Roman" w:eastAsia="Times New Roman" w:hAnsi="Times New Roman" w:cs="Times New Roman"/>
+          <w:sz w:val="24"/>
+          <w:szCs w:val="24"/>
+        </w:rPr>
+      </w:pPr>
+      <w:r>
+        <w:rPr>
+          <w:rFonts w:ascii="Times New Roman" w:eastAsia="Times New Roman" w:hAnsi="Times New Roman" w:cs="Times New Roman"/>
+          <w:color w:val="000000"/>
+          <w:sz w:val="24"/>
+          <w:szCs w:val="24"/>
+        </w:rPr>
+        <w:t>Trường hợp có người, tức có trộm =&gt; có khả năng bị mất đồ nhưng khả năng gây chết người thấp =&gt; Ưu tiên số 3</w:t>
+      </w:r>
+    </w:p>
+    <w:p>
+      <w:pPr>
+        <w:rPr>
+          <w:sz w:val="24"/>
+        </w:rPr>
+      </w:pPr>
+    </w:p>
+    <w:p>
+      <w:pPr>
+        <w:pStyle w:val="Heading3"/>
+        <w:numPr>
+          <w:ilvl w:val="2"/>
+          <w:numId w:val="3"/>
+        </w:numPr>
+      </w:pPr>
+      <w:r>
+        <w:t>Đề xuất hướng giải quyết kịch bản có khả năng mâu thuẫn</w:t>
+      </w:r>
+    </w:p>
+    <w:p>
+      <w:pPr>
+        <w:numPr>
+          <w:ilvl w:val="0"/>
+          <w:numId w:val="14"/>
+        </w:numPr>
+        <w:spacing w:after="0" w:line="240" w:lineRule="auto"/>
+        <w:textAlignment w:val="baseline"/>
+        <w:rPr>
+          <w:rFonts w:ascii="Times New Roman" w:eastAsia="Times New Roman" w:hAnsi="Times New Roman" w:cs="Times New Roman"/>
+          <w:b/>
+          <w:bCs/>
+          <w:color w:val="000000"/>
+          <w:sz w:val="24"/>
+          <w:szCs w:val="24"/>
+        </w:rPr>
+      </w:pPr>
+      <w:r>
+        <w:rPr>
+          <w:rFonts w:ascii="Times New Roman" w:eastAsia="Times New Roman" w:hAnsi="Times New Roman" w:cs="Times New Roman"/>
+          <w:b/>
+          <w:bCs/>
+          <w:color w:val="000000"/>
+          <w:sz w:val="24"/>
+          <w:szCs w:val="24"/>
+        </w:rPr>
+        <w:t>Trường hợp condition giống nhau:</w:t>
+      </w:r>
+    </w:p>
+    <w:p>
+      <w:pPr>
+        <w:spacing w:after="0" w:line="240" w:lineRule="auto"/>
+        <w:rPr>
+          <w:rFonts w:ascii="Times New Roman" w:eastAsia="Times New Roman" w:hAnsi="Times New Roman" w:cs="Times New Roman"/>
+          <w:sz w:val="24"/>
+          <w:szCs w:val="24"/>
+        </w:rPr>
+      </w:pPr>
+      <w:r>
+        <w:rPr>
+          <w:rFonts w:ascii="Times New Roman" w:eastAsia="Times New Roman" w:hAnsi="Times New Roman" w:cs="Times New Roman"/>
+          <w:color w:val="000000"/>
+          <w:sz w:val="24"/>
+          <w:szCs w:val="24"/>
+        </w:rPr>
+        <w:t>Ví dụ:</w:t>
+      </w:r>
+    </w:p>
+    <w:p>
+      <w:pPr>
+        <w:spacing w:after="0" w:line="240" w:lineRule="auto"/>
+        <w:rPr>
+          <w:rFonts w:ascii="Times New Roman" w:eastAsia="Times New Roman" w:hAnsi="Times New Roman" w:cs="Times New Roman"/>
+          <w:sz w:val="24"/>
+          <w:szCs w:val="24"/>
+        </w:rPr>
+      </w:pPr>
+      <w:r>
+        <w:rPr>
+          <w:rFonts w:ascii="Times New Roman" w:eastAsia="Times New Roman" w:hAnsi="Times New Roman" w:cs="Times New Roman"/>
+          <w:b/>
+          <w:bCs/>
+          <w:color w:val="000000"/>
+          <w:sz w:val="24"/>
+          <w:szCs w:val="24"/>
+        </w:rPr>
+        <w:t xml:space="preserve">When </w:t>
+      </w:r>
+      <w:r>
+        <w:rPr>
+          <w:rFonts w:ascii="Times New Roman" w:eastAsia="Times New Roman" w:hAnsi="Times New Roman" w:cs="Times New Roman"/>
+          <w:color w:val="000000"/>
+          <w:sz w:val="24"/>
+          <w:szCs w:val="24"/>
+        </w:rPr>
+        <w:t xml:space="preserve">(có người) </w:t>
+      </w:r>
+      <w:r>
+        <w:rPr>
+          <w:rFonts w:ascii="Times New Roman" w:eastAsia="Times New Roman" w:hAnsi="Times New Roman" w:cs="Times New Roman"/>
+          <w:b/>
+          <w:bCs/>
+          <w:color w:val="000000"/>
+          <w:sz w:val="24"/>
+          <w:szCs w:val="24"/>
+        </w:rPr>
+        <w:t xml:space="preserve">Then </w:t>
+      </w:r>
+      <w:r>
+        <w:rPr>
+          <w:rFonts w:ascii="Times New Roman" w:eastAsia="Times New Roman" w:hAnsi="Times New Roman" w:cs="Times New Roman"/>
+          <w:color w:val="000000"/>
+          <w:sz w:val="24"/>
+          <w:szCs w:val="24"/>
+        </w:rPr>
+        <w:t>(Bật đèn 1 + Chụp hình)</w:t>
+      </w:r>
+    </w:p>
+    <w:p>
+      <w:pPr>
+        <w:spacing w:after="0" w:line="240" w:lineRule="auto"/>
+        <w:rPr>
+          <w:rFonts w:ascii="Times New Roman" w:eastAsia="Times New Roman" w:hAnsi="Times New Roman" w:cs="Times New Roman"/>
+          <w:sz w:val="24"/>
+          <w:szCs w:val="24"/>
+        </w:rPr>
+      </w:pPr>
+      <w:r>
+        <w:rPr>
+          <w:rFonts w:ascii="Times New Roman" w:eastAsia="Times New Roman" w:hAnsi="Times New Roman" w:cs="Times New Roman"/>
+          <w:b/>
+          <w:bCs/>
+          <w:color w:val="000000"/>
+          <w:sz w:val="24"/>
+          <w:szCs w:val="24"/>
+        </w:rPr>
+        <w:t xml:space="preserve">When </w:t>
+      </w:r>
+      <w:r>
+        <w:rPr>
+          <w:rFonts w:ascii="Times New Roman" w:eastAsia="Times New Roman" w:hAnsi="Times New Roman" w:cs="Times New Roman"/>
+          <w:color w:val="000000"/>
+          <w:sz w:val="24"/>
+          <w:szCs w:val="24"/>
+        </w:rPr>
+        <w:t xml:space="preserve">(có người) </w:t>
+      </w:r>
+      <w:r>
+        <w:rPr>
+          <w:rFonts w:ascii="Times New Roman" w:eastAsia="Times New Roman" w:hAnsi="Times New Roman" w:cs="Times New Roman"/>
+          <w:b/>
+          <w:bCs/>
+          <w:color w:val="000000"/>
+          <w:sz w:val="24"/>
+          <w:szCs w:val="24"/>
+        </w:rPr>
+        <w:t xml:space="preserve">Then </w:t>
+      </w:r>
+      <w:r>
+        <w:rPr>
+          <w:rFonts w:ascii="Times New Roman" w:eastAsia="Times New Roman" w:hAnsi="Times New Roman" w:cs="Times New Roman"/>
+          <w:color w:val="000000"/>
+          <w:sz w:val="24"/>
+          <w:szCs w:val="24"/>
+        </w:rPr>
+        <w:t>(Tắt đèn 1)</w:t>
+      </w:r>
+    </w:p>
+    <w:p>
+      <w:pPr>
+        <w:spacing w:after="0" w:line="240" w:lineRule="auto"/>
+        <w:rPr>
+          <w:rFonts w:ascii="Times New Roman" w:eastAsia="Times New Roman" w:hAnsi="Times New Roman" w:cs="Times New Roman"/>
+          <w:sz w:val="24"/>
+          <w:szCs w:val="24"/>
+        </w:rPr>
+      </w:pPr>
+      <w:r>
+        <w:rPr>
+          <w:rFonts w:ascii="Times New Roman" w:eastAsia="Times New Roman" w:hAnsi="Times New Roman" w:cs="Times New Roman"/>
+          <w:b/>
+          <w:bCs/>
+          <w:color w:val="000000"/>
+          <w:sz w:val="24"/>
+          <w:szCs w:val="24"/>
+        </w:rPr>
+        <w:t>Cách giải quyết:</w:t>
+      </w:r>
+    </w:p>
+    <w:p>
+      <w:pPr>
+        <w:spacing w:after="0" w:line="240" w:lineRule="auto"/>
+        <w:rPr>
+          <w:rFonts w:ascii="Times New Roman" w:eastAsia="Times New Roman" w:hAnsi="Times New Roman" w:cs="Times New Roman"/>
+          <w:sz w:val="24"/>
+          <w:szCs w:val="24"/>
+        </w:rPr>
+      </w:pPr>
+      <w:r>
+        <w:rPr>
+          <w:rFonts w:ascii="Times New Roman" w:eastAsia="Times New Roman" w:hAnsi="Times New Roman" w:cs="Times New Roman"/>
+          <w:color w:val="000000"/>
+          <w:sz w:val="24"/>
+          <w:szCs w:val="24"/>
+        </w:rPr>
+        <w:t>Giả sử, ta đã có:</w:t>
+      </w:r>
+    </w:p>
+    <w:p>
+      <w:pPr>
+        <w:spacing w:after="0" w:line="240" w:lineRule="auto"/>
+        <w:rPr>
+          <w:rFonts w:ascii="Times New Roman" w:eastAsia="Times New Roman" w:hAnsi="Times New Roman" w:cs="Times New Roman"/>
+          <w:sz w:val="24"/>
+          <w:szCs w:val="24"/>
+        </w:rPr>
+      </w:pPr>
+      <w:r>
+        <w:rPr>
+          <w:rFonts w:ascii="Times New Roman" w:eastAsia="Times New Roman" w:hAnsi="Times New Roman" w:cs="Times New Roman"/>
+          <w:color w:val="000000"/>
+          <w:sz w:val="24"/>
+          <w:szCs w:val="24"/>
+        </w:rPr>
+        <w:t>Script 1: A -&gt; B</w:t>
+      </w:r>
+    </w:p>
+    <w:p>
+      <w:pPr>
+        <w:spacing w:after="0" w:line="240" w:lineRule="auto"/>
+        <w:rPr>
+          <w:rFonts w:ascii="Times New Roman" w:eastAsia="Times New Roman" w:hAnsi="Times New Roman" w:cs="Times New Roman"/>
+          <w:sz w:val="24"/>
+          <w:szCs w:val="24"/>
+        </w:rPr>
+      </w:pPr>
+      <w:r>
+        <w:rPr>
+          <w:rFonts w:ascii="Times New Roman" w:eastAsia="Times New Roman" w:hAnsi="Times New Roman" w:cs="Times New Roman"/>
+          <w:color w:val="000000"/>
+          <w:sz w:val="24"/>
+          <w:szCs w:val="24"/>
+        </w:rPr>
+        <w:t>Không cho phép người dùng thêm 1 script mới mà:</w:t>
+      </w:r>
+    </w:p>
+    <w:p>
+      <w:pPr>
+        <w:spacing w:after="0" w:line="240" w:lineRule="auto"/>
+        <w:rPr>
+          <w:rFonts w:ascii="Times New Roman" w:eastAsia="Times New Roman" w:hAnsi="Times New Roman" w:cs="Times New Roman"/>
+          <w:sz w:val="24"/>
+          <w:szCs w:val="24"/>
+        </w:rPr>
+      </w:pPr>
+      <w:r>
+        <w:rPr>
+          <w:rFonts w:ascii="Times New Roman" w:eastAsia="Times New Roman" w:hAnsi="Times New Roman" w:cs="Times New Roman"/>
+          <w:color w:val="000000"/>
+          <w:sz w:val="24"/>
+          <w:szCs w:val="24"/>
+        </w:rPr>
+        <w:t>+ Có condition là A</w:t>
+      </w:r>
+    </w:p>
+    <w:p>
+      <w:pPr>
+        <w:spacing w:after="0" w:line="240" w:lineRule="auto"/>
+        <w:rPr>
+          <w:rFonts w:ascii="Times New Roman" w:eastAsia="Times New Roman" w:hAnsi="Times New Roman" w:cs="Times New Roman"/>
+          <w:sz w:val="24"/>
+          <w:szCs w:val="24"/>
+        </w:rPr>
+      </w:pPr>
+      <w:r>
+        <w:rPr>
+          <w:rFonts w:ascii="Times New Roman" w:eastAsia="Times New Roman" w:hAnsi="Times New Roman" w:cs="Times New Roman"/>
+          <w:color w:val="000000"/>
+          <w:sz w:val="24"/>
+          <w:szCs w:val="24"/>
+        </w:rPr>
+        <w:t>+ Và thực hiện action -B</w:t>
+      </w:r>
+    </w:p>
+    <w:p>
+      <w:pPr>
+        <w:numPr>
+          <w:ilvl w:val="0"/>
+          <w:numId w:val="15"/>
+        </w:numPr>
+        <w:spacing w:after="0" w:line="240" w:lineRule="auto"/>
+        <w:textAlignment w:val="baseline"/>
+        <w:rPr>
+          <w:rFonts w:ascii="Times New Roman" w:eastAsia="Times New Roman" w:hAnsi="Times New Roman" w:cs="Times New Roman"/>
+          <w:b/>
+          <w:bCs/>
+          <w:color w:val="000000"/>
+          <w:sz w:val="24"/>
+          <w:szCs w:val="24"/>
+        </w:rPr>
+      </w:pPr>
+      <w:r>
+        <w:rPr>
+          <w:rFonts w:ascii="Times New Roman" w:eastAsia="Times New Roman" w:hAnsi="Times New Roman" w:cs="Times New Roman"/>
+          <w:b/>
+          <w:bCs/>
+          <w:color w:val="000000"/>
+          <w:sz w:val="24"/>
+          <w:szCs w:val="24"/>
+        </w:rPr>
+        <w:t>Trường hợp condition bị chồng chéo nhau</w:t>
+      </w:r>
+    </w:p>
+    <w:p>
+      <w:pPr>
+        <w:spacing w:after="0" w:line="240" w:lineRule="auto"/>
+        <w:rPr>
+          <w:rFonts w:ascii="Times New Roman" w:eastAsia="Times New Roman" w:hAnsi="Times New Roman" w:cs="Times New Roman"/>
+          <w:sz w:val="24"/>
+          <w:szCs w:val="24"/>
+        </w:rPr>
+      </w:pPr>
+      <w:r>
+        <w:rPr>
+          <w:rFonts w:ascii="Times New Roman" w:eastAsia="Times New Roman" w:hAnsi="Times New Roman" w:cs="Times New Roman"/>
+          <w:b/>
+          <w:bCs/>
+          <w:color w:val="000000"/>
+          <w:sz w:val="24"/>
+          <w:szCs w:val="24"/>
+        </w:rPr>
+        <w:t>Cách giải quyết:</w:t>
+      </w:r>
+    </w:p>
+    <w:p>
+      <w:pPr>
+        <w:spacing w:after="0" w:line="240" w:lineRule="auto"/>
+        <w:rPr>
+          <w:rFonts w:ascii="Times New Roman" w:eastAsia="Times New Roman" w:hAnsi="Times New Roman" w:cs="Times New Roman"/>
+          <w:sz w:val="24"/>
+          <w:szCs w:val="24"/>
+        </w:rPr>
+      </w:pPr>
+      <w:r>
+        <w:rPr>
+          <w:rFonts w:ascii="Times New Roman" w:eastAsia="Times New Roman" w:hAnsi="Times New Roman" w:cs="Times New Roman"/>
+          <w:color w:val="000000"/>
+          <w:sz w:val="24"/>
+          <w:szCs w:val="24"/>
+        </w:rPr>
+        <w:t>- Những script thuộc dạng urgent ưu tiên cao nhất</w:t>
+      </w:r>
+    </w:p>
+    <w:p>
+      <w:pPr>
+        <w:spacing w:after="0" w:line="240" w:lineRule="auto"/>
+        <w:rPr>
+          <w:rFonts w:ascii="Times New Roman" w:eastAsia="Times New Roman" w:hAnsi="Times New Roman" w:cs="Times New Roman"/>
+          <w:sz w:val="24"/>
+          <w:szCs w:val="24"/>
+        </w:rPr>
+      </w:pPr>
+      <w:r>
+        <w:rPr>
+          <w:rFonts w:ascii="Times New Roman" w:eastAsia="Times New Roman" w:hAnsi="Times New Roman" w:cs="Times New Roman"/>
+          <w:color w:val="000000"/>
+          <w:sz w:val="24"/>
+          <w:szCs w:val="24"/>
+        </w:rPr>
+        <w:t>- Ưu tiên những condition có khoảng giá trị nhỏ hơn, vì khoảng giá trị càng nhỏ, mức độ xuất hiện càng thấp, độ ưu tiên càng cao</w:t>
+      </w:r>
+    </w:p>
+    <w:p>
+      <w:pPr>
+        <w:spacing w:after="0" w:line="240" w:lineRule="auto"/>
+        <w:rPr>
+          <w:rFonts w:ascii="Times New Roman" w:eastAsia="Times New Roman" w:hAnsi="Times New Roman" w:cs="Times New Roman"/>
+          <w:sz w:val="24"/>
+          <w:szCs w:val="24"/>
+        </w:rPr>
+      </w:pPr>
+      <w:r>
+        <w:rPr>
+          <w:rFonts w:ascii="Times New Roman" w:eastAsia="Times New Roman" w:hAnsi="Times New Roman" w:cs="Times New Roman"/>
+          <w:color w:val="000000"/>
+          <w:sz w:val="24"/>
+          <w:szCs w:val="24"/>
+        </w:rPr>
+        <w:t>Ví dụ, có 3 script sau:</w:t>
+      </w:r>
+    </w:p>
+    <w:p>
+      <w:pPr>
+        <w:spacing w:after="0" w:line="240" w:lineRule="auto"/>
+        <w:rPr>
+          <w:rFonts w:ascii="Times New Roman" w:eastAsia="Times New Roman" w:hAnsi="Times New Roman" w:cs="Times New Roman"/>
+          <w:sz w:val="24"/>
+          <w:szCs w:val="24"/>
+        </w:rPr>
+      </w:pPr>
+      <w:r>
+        <w:rPr>
+          <w:rFonts w:ascii="Times New Roman" w:eastAsia="Times New Roman" w:hAnsi="Times New Roman" w:cs="Times New Roman"/>
+          <w:b/>
+          <w:bCs/>
+          <w:color w:val="000000"/>
+          <w:sz w:val="24"/>
+          <w:szCs w:val="24"/>
+        </w:rPr>
+        <w:t xml:space="preserve">When </w:t>
+      </w:r>
+      <w:r>
+        <w:rPr>
+          <w:rFonts w:ascii="Times New Roman" w:eastAsia="Times New Roman" w:hAnsi="Times New Roman" w:cs="Times New Roman"/>
+          <w:color w:val="000000"/>
+          <w:sz w:val="24"/>
+          <w:szCs w:val="24"/>
+        </w:rPr>
+        <w:t xml:space="preserve">(có gas) </w:t>
+      </w:r>
+      <w:r>
+        <w:rPr>
+          <w:rFonts w:ascii="Times New Roman" w:eastAsia="Times New Roman" w:hAnsi="Times New Roman" w:cs="Times New Roman"/>
+          <w:b/>
+          <w:bCs/>
+          <w:color w:val="000000"/>
+          <w:sz w:val="24"/>
+          <w:szCs w:val="24"/>
+        </w:rPr>
+        <w:t xml:space="preserve">Then </w:t>
+      </w:r>
+      <w:r>
+        <w:rPr>
+          <w:rFonts w:ascii="Times New Roman" w:eastAsia="Times New Roman" w:hAnsi="Times New Roman" w:cs="Times New Roman"/>
+          <w:color w:val="000000"/>
+          <w:sz w:val="24"/>
+          <w:szCs w:val="24"/>
+        </w:rPr>
+        <w:t>(Bật đèn)</w:t>
+      </w:r>
+    </w:p>
+    <w:p>
+      <w:pPr>
+        <w:spacing w:after="0" w:line="240" w:lineRule="auto"/>
+        <w:rPr>
+          <w:rFonts w:ascii="Times New Roman" w:eastAsia="Times New Roman" w:hAnsi="Times New Roman" w:cs="Times New Roman"/>
+          <w:sz w:val="24"/>
+          <w:szCs w:val="24"/>
+        </w:rPr>
+      </w:pPr>
+      <w:r>
+        <w:rPr>
+          <w:rFonts w:ascii="Times New Roman" w:eastAsia="Times New Roman" w:hAnsi="Times New Roman" w:cs="Times New Roman"/>
+          <w:b/>
+          <w:bCs/>
+          <w:color w:val="000000"/>
+          <w:sz w:val="24"/>
+          <w:szCs w:val="24"/>
+        </w:rPr>
+        <w:t xml:space="preserve">From </w:t>
+      </w:r>
+      <w:r>
+        <w:rPr>
+          <w:rFonts w:ascii="Times New Roman" w:eastAsia="Times New Roman" w:hAnsi="Times New Roman" w:cs="Times New Roman"/>
+          <w:color w:val="000000"/>
+          <w:sz w:val="24"/>
+          <w:szCs w:val="24"/>
+        </w:rPr>
+        <w:t xml:space="preserve">(22h) </w:t>
+      </w:r>
+      <w:proofErr w:type="gramStart"/>
+      <w:r>
+        <w:rPr>
+          <w:rFonts w:ascii="Times New Roman" w:eastAsia="Times New Roman" w:hAnsi="Times New Roman" w:cs="Times New Roman"/>
+          <w:color w:val="000000"/>
+          <w:sz w:val="24"/>
+          <w:szCs w:val="24"/>
+        </w:rPr>
+        <w:t>To</w:t>
+      </w:r>
+      <w:proofErr w:type="gramEnd"/>
+      <w:r>
+        <w:rPr>
+          <w:rFonts w:ascii="Times New Roman" w:eastAsia="Times New Roman" w:hAnsi="Times New Roman" w:cs="Times New Roman"/>
+          <w:color w:val="000000"/>
+          <w:sz w:val="24"/>
+          <w:szCs w:val="24"/>
+        </w:rPr>
+        <w:t xml:space="preserve"> (6h) </w:t>
+      </w:r>
+      <w:r>
+        <w:rPr>
+          <w:rFonts w:ascii="Times New Roman" w:eastAsia="Times New Roman" w:hAnsi="Times New Roman" w:cs="Times New Roman"/>
+          <w:b/>
+          <w:bCs/>
+          <w:color w:val="000000"/>
+          <w:sz w:val="24"/>
+          <w:szCs w:val="24"/>
+        </w:rPr>
+        <w:t xml:space="preserve">Do </w:t>
+      </w:r>
+      <w:r>
+        <w:rPr>
+          <w:rFonts w:ascii="Times New Roman" w:eastAsia="Times New Roman" w:hAnsi="Times New Roman" w:cs="Times New Roman"/>
+          <w:color w:val="000000"/>
+          <w:sz w:val="24"/>
+          <w:szCs w:val="24"/>
+        </w:rPr>
+        <w:t>(Tắt đèn)</w:t>
+      </w:r>
+    </w:p>
+    <w:p>
+      <w:pPr>
+        <w:spacing w:after="0" w:line="240" w:lineRule="auto"/>
+        <w:rPr>
+          <w:rFonts w:ascii="Times New Roman" w:eastAsia="Times New Roman" w:hAnsi="Times New Roman" w:cs="Times New Roman"/>
+          <w:sz w:val="24"/>
+          <w:szCs w:val="24"/>
+        </w:rPr>
+      </w:pPr>
+      <w:r>
+        <w:rPr>
+          <w:rFonts w:ascii="Times New Roman" w:eastAsia="Times New Roman" w:hAnsi="Times New Roman" w:cs="Times New Roman"/>
+          <w:b/>
+          <w:bCs/>
+          <w:color w:val="000000"/>
+          <w:sz w:val="24"/>
+          <w:szCs w:val="24"/>
+        </w:rPr>
+        <w:t xml:space="preserve">From </w:t>
+      </w:r>
+      <w:r>
+        <w:rPr>
+          <w:rFonts w:ascii="Times New Roman" w:eastAsia="Times New Roman" w:hAnsi="Times New Roman" w:cs="Times New Roman"/>
+          <w:color w:val="000000"/>
+          <w:sz w:val="24"/>
+          <w:szCs w:val="24"/>
+        </w:rPr>
+        <w:t xml:space="preserve">(5h) </w:t>
+      </w:r>
+      <w:proofErr w:type="gramStart"/>
+      <w:r>
+        <w:rPr>
+          <w:rFonts w:ascii="Times New Roman" w:eastAsia="Times New Roman" w:hAnsi="Times New Roman" w:cs="Times New Roman"/>
+          <w:color w:val="000000"/>
+          <w:sz w:val="24"/>
+          <w:szCs w:val="24"/>
+        </w:rPr>
+        <w:t>To</w:t>
+      </w:r>
+      <w:proofErr w:type="gramEnd"/>
+      <w:r>
+        <w:rPr>
+          <w:rFonts w:ascii="Times New Roman" w:eastAsia="Times New Roman" w:hAnsi="Times New Roman" w:cs="Times New Roman"/>
+          <w:color w:val="000000"/>
+          <w:sz w:val="24"/>
+          <w:szCs w:val="24"/>
+        </w:rPr>
+        <w:t xml:space="preserve"> (6h) </w:t>
+      </w:r>
+      <w:r>
+        <w:rPr>
+          <w:rFonts w:ascii="Times New Roman" w:eastAsia="Times New Roman" w:hAnsi="Times New Roman" w:cs="Times New Roman"/>
+          <w:b/>
+          <w:bCs/>
+          <w:color w:val="000000"/>
+          <w:sz w:val="24"/>
+          <w:szCs w:val="24"/>
+        </w:rPr>
+        <w:t xml:space="preserve">Do </w:t>
+      </w:r>
+      <w:r>
+        <w:rPr>
+          <w:rFonts w:ascii="Times New Roman" w:eastAsia="Times New Roman" w:hAnsi="Times New Roman" w:cs="Times New Roman"/>
+          <w:color w:val="000000"/>
+          <w:sz w:val="24"/>
+          <w:szCs w:val="24"/>
+        </w:rPr>
+        <w:t>(Bật đèn)</w:t>
+      </w:r>
+    </w:p>
+    <w:p>
+      <w:pPr>
+        <w:spacing w:after="0" w:line="240" w:lineRule="auto"/>
+        <w:rPr>
+          <w:rFonts w:ascii="Times New Roman" w:eastAsia="Times New Roman" w:hAnsi="Times New Roman" w:cs="Times New Roman"/>
+          <w:sz w:val="24"/>
+          <w:szCs w:val="24"/>
+        </w:rPr>
+      </w:pPr>
+      <w:r>
+        <w:rPr>
+          <w:rFonts w:ascii="Times New Roman" w:eastAsia="Times New Roman" w:hAnsi="Times New Roman" w:cs="Times New Roman"/>
+          <w:color w:val="000000"/>
+          <w:sz w:val="24"/>
+          <w:szCs w:val="24"/>
+        </w:rPr>
+        <w:t>Thứ tự ưu tiên sẽ là:</w:t>
+      </w:r>
+    </w:p>
+    <w:p>
+      <w:pPr>
+        <w:spacing w:after="0" w:line="240" w:lineRule="auto"/>
+        <w:rPr>
+          <w:rFonts w:ascii="Times New Roman" w:eastAsia="Times New Roman" w:hAnsi="Times New Roman" w:cs="Times New Roman"/>
+          <w:sz w:val="24"/>
+          <w:szCs w:val="24"/>
+        </w:rPr>
+      </w:pPr>
+      <w:r>
+        <w:rPr>
+          <w:rFonts w:ascii="Times New Roman" w:eastAsia="Times New Roman" w:hAnsi="Times New Roman" w:cs="Times New Roman"/>
+          <w:b/>
+          <w:bCs/>
+          <w:color w:val="000000"/>
+          <w:sz w:val="24"/>
+          <w:szCs w:val="24"/>
+        </w:rPr>
+        <w:t xml:space="preserve">1. When </w:t>
+      </w:r>
+      <w:r>
+        <w:rPr>
+          <w:rFonts w:ascii="Times New Roman" w:eastAsia="Times New Roman" w:hAnsi="Times New Roman" w:cs="Times New Roman"/>
+          <w:color w:val="000000"/>
+          <w:sz w:val="24"/>
+          <w:szCs w:val="24"/>
+        </w:rPr>
+        <w:t xml:space="preserve">(có gas) </w:t>
+      </w:r>
+      <w:r>
+        <w:rPr>
+          <w:rFonts w:ascii="Times New Roman" w:eastAsia="Times New Roman" w:hAnsi="Times New Roman" w:cs="Times New Roman"/>
+          <w:b/>
+          <w:bCs/>
+          <w:color w:val="000000"/>
+          <w:sz w:val="24"/>
+          <w:szCs w:val="24"/>
+        </w:rPr>
+        <w:t xml:space="preserve">Then </w:t>
+      </w:r>
+      <w:r>
+        <w:rPr>
+          <w:rFonts w:ascii="Times New Roman" w:eastAsia="Times New Roman" w:hAnsi="Times New Roman" w:cs="Times New Roman"/>
+          <w:color w:val="000000"/>
+          <w:sz w:val="24"/>
+          <w:szCs w:val="24"/>
+        </w:rPr>
+        <w:t>(Bật đèn)</w:t>
+      </w:r>
+    </w:p>
+    <w:p>
+      <w:pPr>
+        <w:spacing w:after="0" w:line="240" w:lineRule="auto"/>
+        <w:rPr>
+          <w:rFonts w:ascii="Times New Roman" w:eastAsia="Times New Roman" w:hAnsi="Times New Roman" w:cs="Times New Roman"/>
+          <w:sz w:val="24"/>
+          <w:szCs w:val="24"/>
+        </w:rPr>
+      </w:pPr>
+      <w:r>
+        <w:rPr>
+          <w:rFonts w:ascii="Times New Roman" w:eastAsia="Times New Roman" w:hAnsi="Times New Roman" w:cs="Times New Roman"/>
+          <w:b/>
+          <w:bCs/>
+          <w:color w:val="000000"/>
+          <w:sz w:val="24"/>
+          <w:szCs w:val="24"/>
+        </w:rPr>
+        <w:t xml:space="preserve">2. </w:t>
+      </w:r>
+      <w:proofErr w:type="gramStart"/>
+      <w:r>
+        <w:rPr>
+          <w:rFonts w:ascii="Times New Roman" w:eastAsia="Times New Roman" w:hAnsi="Times New Roman" w:cs="Times New Roman"/>
+          <w:b/>
+          <w:bCs/>
+          <w:color w:val="000000"/>
+          <w:sz w:val="24"/>
+          <w:szCs w:val="24"/>
+        </w:rPr>
+        <w:t>From</w:t>
+      </w:r>
+      <w:proofErr w:type="gramEnd"/>
+      <w:r>
+        <w:rPr>
+          <w:rFonts w:ascii="Times New Roman" w:eastAsia="Times New Roman" w:hAnsi="Times New Roman" w:cs="Times New Roman"/>
+          <w:b/>
+          <w:bCs/>
+          <w:color w:val="000000"/>
+          <w:sz w:val="24"/>
+          <w:szCs w:val="24"/>
+        </w:rPr>
+        <w:t xml:space="preserve"> </w:t>
+      </w:r>
+      <w:r>
+        <w:rPr>
+          <w:rFonts w:ascii="Times New Roman" w:eastAsia="Times New Roman" w:hAnsi="Times New Roman" w:cs="Times New Roman"/>
+          <w:color w:val="000000"/>
+          <w:sz w:val="24"/>
+          <w:szCs w:val="24"/>
+        </w:rPr>
+        <w:t xml:space="preserve">(5h) </w:t>
+      </w:r>
+      <w:r>
+        <w:rPr>
+          <w:rFonts w:ascii="Times New Roman" w:eastAsia="Times New Roman" w:hAnsi="Times New Roman" w:cs="Times New Roman"/>
+          <w:b/>
+          <w:bCs/>
+          <w:color w:val="000000"/>
+          <w:sz w:val="24"/>
+          <w:szCs w:val="24"/>
+        </w:rPr>
+        <w:t xml:space="preserve">To </w:t>
+      </w:r>
+      <w:r>
+        <w:rPr>
+          <w:rFonts w:ascii="Times New Roman" w:eastAsia="Times New Roman" w:hAnsi="Times New Roman" w:cs="Times New Roman"/>
+          <w:color w:val="000000"/>
+          <w:sz w:val="24"/>
+          <w:szCs w:val="24"/>
+        </w:rPr>
+        <w:t xml:space="preserve">(7h) </w:t>
+      </w:r>
+      <w:r>
+        <w:rPr>
+          <w:rFonts w:ascii="Times New Roman" w:eastAsia="Times New Roman" w:hAnsi="Times New Roman" w:cs="Times New Roman"/>
+          <w:b/>
+          <w:bCs/>
+          <w:color w:val="000000"/>
+          <w:sz w:val="24"/>
+          <w:szCs w:val="24"/>
+        </w:rPr>
+        <w:t xml:space="preserve">Do </w:t>
+      </w:r>
+      <w:r>
+        <w:rPr>
+          <w:rFonts w:ascii="Times New Roman" w:eastAsia="Times New Roman" w:hAnsi="Times New Roman" w:cs="Times New Roman"/>
+          <w:color w:val="000000"/>
+          <w:sz w:val="24"/>
+          <w:szCs w:val="24"/>
+        </w:rPr>
+        <w:t>(Bật đèn)</w:t>
+      </w:r>
+    </w:p>
+    <w:p>
+      <w:pPr>
+        <w:spacing w:after="0" w:line="240" w:lineRule="auto"/>
+        <w:rPr>
+          <w:rFonts w:ascii="Times New Roman" w:eastAsia="Times New Roman" w:hAnsi="Times New Roman" w:cs="Times New Roman"/>
+          <w:sz w:val="24"/>
+          <w:szCs w:val="24"/>
+        </w:rPr>
+      </w:pPr>
+      <w:r>
+        <w:rPr>
+          <w:rFonts w:ascii="Times New Roman" w:eastAsia="Times New Roman" w:hAnsi="Times New Roman" w:cs="Times New Roman"/>
+          <w:b/>
+          <w:bCs/>
+          <w:color w:val="000000"/>
+          <w:sz w:val="24"/>
+          <w:szCs w:val="24"/>
+        </w:rPr>
+        <w:t xml:space="preserve">3. </w:t>
+      </w:r>
+      <w:proofErr w:type="gramStart"/>
+      <w:r>
+        <w:rPr>
+          <w:rFonts w:ascii="Times New Roman" w:eastAsia="Times New Roman" w:hAnsi="Times New Roman" w:cs="Times New Roman"/>
+          <w:b/>
+          <w:bCs/>
+          <w:color w:val="000000"/>
+          <w:sz w:val="24"/>
+          <w:szCs w:val="24"/>
+        </w:rPr>
+        <w:t>From</w:t>
+      </w:r>
+      <w:proofErr w:type="gramEnd"/>
+      <w:r>
+        <w:rPr>
+          <w:rFonts w:ascii="Times New Roman" w:eastAsia="Times New Roman" w:hAnsi="Times New Roman" w:cs="Times New Roman"/>
+          <w:b/>
+          <w:bCs/>
+          <w:color w:val="000000"/>
+          <w:sz w:val="24"/>
+          <w:szCs w:val="24"/>
+        </w:rPr>
+        <w:t xml:space="preserve"> </w:t>
+      </w:r>
+      <w:r>
+        <w:rPr>
+          <w:rFonts w:ascii="Times New Roman" w:eastAsia="Times New Roman" w:hAnsi="Times New Roman" w:cs="Times New Roman"/>
+          <w:color w:val="000000"/>
+          <w:sz w:val="24"/>
+          <w:szCs w:val="24"/>
+        </w:rPr>
+        <w:t xml:space="preserve">(22h) </w:t>
+      </w:r>
+      <w:r>
+        <w:rPr>
+          <w:rFonts w:ascii="Times New Roman" w:eastAsia="Times New Roman" w:hAnsi="Times New Roman" w:cs="Times New Roman"/>
+          <w:b/>
+          <w:bCs/>
+          <w:color w:val="000000"/>
+          <w:sz w:val="24"/>
+          <w:szCs w:val="24"/>
+        </w:rPr>
+        <w:t xml:space="preserve">To </w:t>
+      </w:r>
+      <w:r>
+        <w:rPr>
+          <w:rFonts w:ascii="Times New Roman" w:eastAsia="Times New Roman" w:hAnsi="Times New Roman" w:cs="Times New Roman"/>
+          <w:color w:val="000000"/>
+          <w:sz w:val="24"/>
+          <w:szCs w:val="24"/>
+        </w:rPr>
+        <w:t xml:space="preserve">(6h) </w:t>
+      </w:r>
+      <w:r>
+        <w:rPr>
+          <w:rFonts w:ascii="Times New Roman" w:eastAsia="Times New Roman" w:hAnsi="Times New Roman" w:cs="Times New Roman"/>
+          <w:b/>
+          <w:bCs/>
+          <w:color w:val="000000"/>
+          <w:sz w:val="24"/>
+          <w:szCs w:val="24"/>
+        </w:rPr>
+        <w:t xml:space="preserve">Do </w:t>
+      </w:r>
+      <w:r>
+        <w:rPr>
+          <w:rFonts w:ascii="Times New Roman" w:eastAsia="Times New Roman" w:hAnsi="Times New Roman" w:cs="Times New Roman"/>
+          <w:color w:val="000000"/>
+          <w:sz w:val="24"/>
+          <w:szCs w:val="24"/>
+        </w:rPr>
+        <w:t>(Bật đèn)</w:t>
+      </w:r>
+    </w:p>
+    <w:p>
+      <w:pPr>
+        <w:spacing w:after="0" w:line="240" w:lineRule="auto"/>
+        <w:rPr>
+          <w:rFonts w:ascii="Times New Roman" w:eastAsia="Times New Roman" w:hAnsi="Times New Roman" w:cs="Times New Roman"/>
+          <w:sz w:val="24"/>
+          <w:szCs w:val="24"/>
+        </w:rPr>
+      </w:pPr>
+      <w:r>
+        <w:rPr>
+          <w:rFonts w:ascii="Times New Roman" w:eastAsia="Times New Roman" w:hAnsi="Times New Roman" w:cs="Times New Roman"/>
+          <w:color w:val="000000"/>
+          <w:sz w:val="24"/>
+          <w:szCs w:val="24"/>
+        </w:rPr>
+        <w:t>Giải thích:</w:t>
+      </w:r>
+    </w:p>
+    <w:p>
+      <w:pPr>
+        <w:spacing w:after="0" w:line="240" w:lineRule="auto"/>
+        <w:rPr>
+          <w:rFonts w:ascii="Times New Roman" w:eastAsia="Times New Roman" w:hAnsi="Times New Roman" w:cs="Times New Roman"/>
+          <w:sz w:val="24"/>
+          <w:szCs w:val="24"/>
+        </w:rPr>
+      </w:pPr>
+      <w:r>
+        <w:rPr>
+          <w:rFonts w:ascii="Times New Roman" w:eastAsia="Times New Roman" w:hAnsi="Times New Roman" w:cs="Times New Roman"/>
+          <w:color w:val="000000"/>
+          <w:sz w:val="24"/>
+          <w:szCs w:val="24"/>
+        </w:rPr>
+        <w:t>Vì trường hợp có gas thuộc dạng urgent, nên ưu tiên số 1.</w:t>
+      </w:r>
+    </w:p>
+    <w:p>
+      <w:pPr>
+        <w:spacing w:after="0" w:line="240" w:lineRule="auto"/>
+        <w:rPr>
+          <w:rFonts w:ascii="Times New Roman" w:eastAsia="Times New Roman" w:hAnsi="Times New Roman" w:cs="Times New Roman"/>
+          <w:b/>
+          <w:bCs/>
+          <w:color w:val="000000"/>
+          <w:sz w:val="24"/>
+          <w:szCs w:val="24"/>
+        </w:rPr>
+      </w:pPr>
+      <w:r>
+        <w:rPr>
+          <w:rFonts w:ascii="Times New Roman" w:eastAsia="Times New Roman" w:hAnsi="Times New Roman" w:cs="Times New Roman"/>
+          <w:color w:val="000000"/>
+          <w:sz w:val="24"/>
+          <w:szCs w:val="24"/>
+        </w:rPr>
+        <w:t>Script bật đèn từ 5h -&gt; 7h có độ ưu tiên là 2 do có khoảng giá trị nhỏ hơn script từ 22h -&gt; 6h =&gt; mức độ xuất hiện không thường xuyên =&gt; ưu tiên cao hơn.</w:t>
+      </w:r>
+    </w:p>
+    <w:p/>
+    <w:p>
+      <w:pPr>
+        <w:pStyle w:val="Heading1"/>
         <w:rPr>
           <w:sz w:val="40"/>
         </w:rPr>
@@ -18328,6 +18663,7 @@
         <w:rPr>
           <w:sz w:val="24"/>
         </w:rPr>
+        <w:lastRenderedPageBreak/>
         <w:t xml:space="preserve">Tại sao dùng Restful WS mà ko dùng WebSocket hay cách khác để communicate với </w:t>
       </w:r>
       <w:proofErr w:type="gramStart"/>
@@ -18418,7 +18754,7 @@
       <w:r>
         <w:t xml:space="preserve">[1] </w:t>
       </w:r>
-      <w:hyperlink r:id="rId19" w:history="1">
+      <w:hyperlink r:id="rId22" w:history="1">
         <w:r>
           <w:rPr>
             <w:rStyle w:val="Hyperlink"/>
@@ -18442,7 +18778,7 @@
       <w:r>
         <w:t xml:space="preserve">[2] </w:t>
       </w:r>
-      <w:hyperlink r:id="rId20" w:history="1">
+      <w:hyperlink r:id="rId23" w:history="1">
         <w:r>
           <w:rPr>
             <w:rStyle w:val="Hyperlink"/>
@@ -18458,7 +18794,7 @@
       <w:r>
         <w:t xml:space="preserve">[3] </w:t>
       </w:r>
-      <w:hyperlink r:id="rId21" w:history="1">
+      <w:hyperlink r:id="rId24" w:history="1">
         <w:r>
           <w:rPr>
             <w:rStyle w:val="Hyperlink"/>
@@ -18474,7 +18810,7 @@
       <w:r>
         <w:t xml:space="preserve">[4] </w:t>
       </w:r>
-      <w:hyperlink r:id="rId22" w:history="1">
+      <w:hyperlink r:id="rId25" w:history="1">
         <w:r>
           <w:rPr>
             <w:rStyle w:val="Hyperlink"/>
@@ -18527,7 +18863,7 @@
       </w:pPr>
     </w:p>
     <w:sectPr>
-      <w:footerReference w:type="default" r:id="rId23"/>
+      <w:footerReference w:type="default" r:id="rId26"/>
       <w:pgSz w:w="12240" w:h="15840"/>
       <w:pgMar w:top="1440" w:right="1440" w:bottom="1440" w:left="1440" w:header="0" w:footer="720" w:gutter="0"/>
       <w:cols w:space="720"/>
@@ -18573,6 +18909,7 @@
         <w:docPartUnique/>
       </w:docPartObj>
     </w:sdtPr>
+    <w:sdtEndPr/>
     <w:sdtContent>
       <w:p>
         <w:pPr>
@@ -18592,7 +18929,7 @@
           <w:rPr>
             <w:noProof/>
           </w:rPr>
-          <w:t>25</w:t>
+          <w:t>23</w:t>
         </w:r>
         <w:r>
           <w:fldChar w:fldCharType="end"/>
@@ -24435,7 +24772,7 @@
 </file>
 
 <file path=customXml/itemProps1.xml><?xml version="1.0" encoding="utf-8"?>
-<ds:datastoreItem xmlns:ds="http://schemas.openxmlformats.org/officeDocument/2006/customXml" ds:itemID="{BB602AA5-044F-40B7-8D9C-4E5C4837B0F5}">
+<ds:datastoreItem xmlns:ds="http://schemas.openxmlformats.org/officeDocument/2006/customXml" ds:itemID="{A8FA7228-6811-4DBD-877D-05FB8A50F4E3}">
   <ds:schemaRefs>
     <ds:schemaRef ds:uri="http://schemas.openxmlformats.org/officeDocument/2006/bibliography"/>
   </ds:schemaRefs>

</xml_diff>

<commit_message>
Update concept of conflict, potential conflict scenario
</commit_message>
<xml_diff>
--- a/Documents/Bao_Cao_LVTN/Back-end/Vinh-LVTN.docx
+++ b/Documents/Bao_Cao_LVTN/Back-end/Vinh-LVTN.docx
@@ -5236,7 +5236,7 @@
           <v:shape id="_x0000_i1025" type="#_x0000_t75" style="width:445.8pt;height:226.2pt" o:ole="">
             <v:imagedata r:id="rId14" o:title=""/>
           </v:shape>
-          <o:OLEObject Type="Embed" ProgID="Visio.Drawing.15" ShapeID="_x0000_i1025" DrawAspect="Content" ObjectID="_1543120386" r:id="rId15"/>
+          <o:OLEObject Type="Embed" ProgID="Visio.Drawing.15" ShapeID="_x0000_i1025" DrawAspect="Content" ObjectID="_1543171664" r:id="rId15"/>
         </w:object>
       </w:r>
     </w:p>
@@ -8213,7 +8213,7 @@
           <v:shape id="_x0000_i1026" type="#_x0000_t75" style="width:504.6pt;height:336.6pt" o:ole="">
             <v:imagedata r:id="rId16" o:title=""/>
           </v:shape>
-          <o:OLEObject Type="Embed" ProgID="Visio.Drawing.15" ShapeID="_x0000_i1026" DrawAspect="Content" ObjectID="_1543120387" r:id="rId17"/>
+          <o:OLEObject Type="Embed" ProgID="Visio.Drawing.15" ShapeID="_x0000_i1026" DrawAspect="Content" ObjectID="_1543171665" r:id="rId17"/>
         </w:object>
       </w:r>
     </w:p>
@@ -10740,504 +10740,70 @@
     </w:p>
     <w:p>
       <w:r>
-        <w:t>Kịch bản được gọi là mâu thuẫn khi thỏa một trong các điều kiện dưới đây</w:t>
+        <w:t xml:space="preserve">Kịch bản này được gọi là mâu thuẫn với kịch bản </w:t>
+      </w:r>
+      <w:proofErr w:type="gramStart"/>
+      <w:r>
+        <w:t>kia</w:t>
+      </w:r>
+      <w:proofErr w:type="gramEnd"/>
+      <w:r>
+        <w:t xml:space="preserve"> nếu như cả 2 kịch bản có tồn tại 2 hành động đơn giản (simple action) trái ngược nhau (counter-action) nhưng điều kiện xảy ra hành động trên lại giống nhau.</w:t>
+      </w:r>
+      <w:r>
+        <w:t xml:space="preserve"> Hai hành động được gọi là trái ngược nhau nếu hành </w:t>
+      </w:r>
+      <w:proofErr w:type="gramStart"/>
+      <w:r>
+        <w:t>vi</w:t>
+      </w:r>
+      <w:proofErr w:type="gramEnd"/>
+      <w:r>
+        <w:t xml:space="preserve"> của chúng ngược với nhau và chúng cùng là hành động đơn giản (simple action).</w:t>
+      </w:r>
+      <w:r>
+        <w:t xml:space="preserve"> Lấy ví dụ, ta có 2 kịch bản sau</w:t>
+      </w:r>
+    </w:p>
+    <w:p>
+      <w:pPr>
+        <w:pStyle w:val="ListParagraph"/>
+        <w:numPr>
+          <w:ilvl w:val="0"/>
+          <w:numId w:val="38"/>
+        </w:numPr>
+      </w:pPr>
+      <w:r>
+        <w:t xml:space="preserve">Kịch bản 1: Nếu đèn </w:t>
+      </w:r>
+      <w:r>
+        <w:t>1 bật thì đèn 2 tắt.</w:t>
+      </w:r>
+    </w:p>
+    <w:p>
+      <w:pPr>
+        <w:pStyle w:val="ListParagraph"/>
+        <w:numPr>
+          <w:ilvl w:val="0"/>
+          <w:numId w:val="38"/>
+        </w:numPr>
+      </w:pPr>
+      <w:r>
+        <w:t>Kịch bản 1: Nếu đèn 1 bậ</w:t>
+      </w:r>
+      <w:r>
+        <w:t>t thì đèn 2 bật</w:t>
+      </w:r>
+      <w:r>
+        <w:t>.</w:t>
+      </w:r>
+    </w:p>
+    <w:p>
+      <w:r>
+        <w:t>Ta nhận thấy, 2 hành động “đèn 2 bật” và “đèn 2 tắt” là 2 hành động trái ngược nhau. Hơn nữa, điều kiện xảy ra hành động trái ngược nhau trên là “đèn 1 bật”. Có thể kết luận rằng 2 kịch bản trên là mâu thuẫn với nhau.</w:t>
       </w:r>
       <w:bookmarkStart w:id="3" w:name="_GoBack"/>
       <w:bookmarkEnd w:id="3"/>
-    </w:p>
-    <w:p>
-      <w:pPr>
-        <w:pStyle w:val="NormalWeb"/>
-        <w:numPr>
-          <w:ilvl w:val="0"/>
-          <w:numId w:val="13"/>
-        </w:numPr>
-        <w:spacing w:beforeAutospacing="0" w:after="0" w:afterAutospacing="0"/>
-        <w:textAlignment w:val="baseline"/>
-        <w:rPr>
-          <w:rFonts w:asciiTheme="minorHAnsi" w:eastAsiaTheme="minorEastAsia" w:hAnsiTheme="minorHAnsi" w:cstheme="minorBidi"/>
-          <w:sz w:val="24"/>
-          <w:szCs w:val="22"/>
-        </w:rPr>
-      </w:pPr>
-      <w:r>
-        <w:rPr>
-          <w:rFonts w:asciiTheme="minorHAnsi" w:eastAsiaTheme="minorEastAsia" w:hAnsiTheme="minorHAnsi" w:cstheme="minorBidi"/>
-          <w:sz w:val="24"/>
-          <w:szCs w:val="22"/>
-        </w:rPr>
-        <w:t xml:space="preserve">Kịch bản có dạng “Từ/Đến” và kịch bản có dạng “Khi/Thì” chứa 2 hành động đơn giản (simple action) trái ngược nhau.  </w:t>
-      </w:r>
-    </w:p>
-    <w:p>
-      <w:pPr>
-        <w:pStyle w:val="NormalWeb"/>
-        <w:numPr>
-          <w:ilvl w:val="0"/>
-          <w:numId w:val="13"/>
-        </w:numPr>
-        <w:spacing w:beforeAutospacing="0" w:after="0" w:afterAutospacing="0"/>
-        <w:textAlignment w:val="baseline"/>
-        <w:rPr>
-          <w:rFonts w:asciiTheme="minorHAnsi" w:eastAsiaTheme="minorEastAsia" w:hAnsiTheme="minorHAnsi" w:cstheme="minorBidi"/>
-          <w:sz w:val="24"/>
-          <w:szCs w:val="22"/>
-        </w:rPr>
-      </w:pPr>
-      <w:r>
-        <w:rPr>
-          <w:rFonts w:asciiTheme="minorHAnsi" w:eastAsiaTheme="minorEastAsia" w:hAnsiTheme="minorHAnsi" w:cstheme="minorBidi"/>
-          <w:sz w:val="24"/>
-          <w:szCs w:val="22"/>
-        </w:rPr>
-        <w:t xml:space="preserve"> </w:t>
-      </w:r>
-      <w:r>
-        <w:rPr>
-          <w:rFonts w:asciiTheme="minorHAnsi" w:eastAsiaTheme="minorEastAsia" w:hAnsiTheme="minorHAnsi" w:cstheme="minorBidi"/>
-          <w:sz w:val="24"/>
-          <w:szCs w:val="22"/>
-        </w:rPr>
-        <w:t xml:space="preserve">“Cùng” </w:t>
-      </w:r>
-      <w:r>
-        <w:rPr>
-          <w:rFonts w:asciiTheme="minorHAnsi" w:eastAsiaTheme="minorEastAsia" w:hAnsiTheme="minorHAnsi" w:cstheme="minorBidi"/>
-          <w:sz w:val="24"/>
-          <w:szCs w:val="22"/>
-        </w:rPr>
-        <w:t>điều kiện</w:t>
-      </w:r>
-      <w:r>
-        <w:rPr>
-          <w:rFonts w:asciiTheme="minorHAnsi" w:eastAsiaTheme="minorEastAsia" w:hAnsiTheme="minorHAnsi" w:cstheme="minorBidi"/>
-          <w:sz w:val="24"/>
-          <w:szCs w:val="22"/>
-        </w:rPr>
-        <w:t xml:space="preserve"> nhưng thực hiện 2 hành động trái ngượ</w:t>
-      </w:r>
-      <w:r>
-        <w:rPr>
-          <w:rFonts w:asciiTheme="minorHAnsi" w:eastAsiaTheme="minorEastAsia" w:hAnsiTheme="minorHAnsi" w:cstheme="minorBidi"/>
-          <w:sz w:val="24"/>
-          <w:szCs w:val="22"/>
-        </w:rPr>
-        <w:t>c nhau</w:t>
-      </w:r>
-      <w:r>
-        <w:rPr>
-          <w:rFonts w:asciiTheme="minorHAnsi" w:eastAsiaTheme="minorEastAsia" w:hAnsiTheme="minorHAnsi" w:cstheme="minorBidi"/>
-          <w:sz w:val="24"/>
-          <w:szCs w:val="22"/>
-        </w:rPr>
-        <w:t>. V</w:t>
-      </w:r>
-      <w:r>
-        <w:rPr>
-          <w:rFonts w:asciiTheme="minorHAnsi" w:eastAsiaTheme="minorEastAsia" w:hAnsiTheme="minorHAnsi" w:cstheme="minorBidi"/>
-          <w:sz w:val="24"/>
-          <w:szCs w:val="22"/>
-        </w:rPr>
-        <w:t xml:space="preserve">í </w:t>
-      </w:r>
-      <w:r>
-        <w:rPr>
-          <w:rFonts w:asciiTheme="minorHAnsi" w:eastAsiaTheme="minorEastAsia" w:hAnsiTheme="minorHAnsi" w:cstheme="minorBidi"/>
-          <w:sz w:val="24"/>
-          <w:szCs w:val="22"/>
-        </w:rPr>
-        <w:t>d</w:t>
-      </w:r>
-      <w:r>
-        <w:rPr>
-          <w:rFonts w:asciiTheme="minorHAnsi" w:eastAsiaTheme="minorEastAsia" w:hAnsiTheme="minorHAnsi" w:cstheme="minorBidi"/>
-          <w:sz w:val="24"/>
-          <w:szCs w:val="22"/>
-        </w:rPr>
-        <w:t>ụ</w:t>
-      </w:r>
-      <w:r>
-        <w:rPr>
-          <w:rFonts w:asciiTheme="minorHAnsi" w:eastAsiaTheme="minorEastAsia" w:hAnsiTheme="minorHAnsi" w:cstheme="minorBidi"/>
-          <w:sz w:val="24"/>
-          <w:szCs w:val="22"/>
-        </w:rPr>
-        <w:t xml:space="preserve"> đơn giản như nếu motion sensor </w:t>
-      </w:r>
-      <w:r>
-        <w:rPr>
-          <w:rFonts w:asciiTheme="minorHAnsi" w:eastAsiaTheme="minorEastAsia" w:hAnsiTheme="minorHAnsi" w:cstheme="minorBidi"/>
-          <w:sz w:val="24"/>
-          <w:szCs w:val="22"/>
-        </w:rPr>
-        <w:t>phát hiện được vật thể chuyện động thì</w:t>
-      </w:r>
-      <w:r>
-        <w:rPr>
-          <w:rFonts w:asciiTheme="minorHAnsi" w:eastAsiaTheme="minorEastAsia" w:hAnsiTheme="minorHAnsi" w:cstheme="minorBidi"/>
-          <w:sz w:val="24"/>
-          <w:szCs w:val="22"/>
-        </w:rPr>
-        <w:t xml:space="preserve"> </w:t>
-      </w:r>
-      <w:r>
-        <w:rPr>
-          <w:rFonts w:asciiTheme="minorHAnsi" w:eastAsiaTheme="minorEastAsia" w:hAnsiTheme="minorHAnsi" w:cstheme="minorBidi"/>
-          <w:sz w:val="24"/>
-          <w:szCs w:val="22"/>
-        </w:rPr>
-        <w:t>kịch bản thứ nhất</w:t>
-      </w:r>
-      <w:r>
-        <w:rPr>
-          <w:rFonts w:asciiTheme="minorHAnsi" w:eastAsiaTheme="minorEastAsia" w:hAnsiTheme="minorHAnsi" w:cstheme="minorBidi"/>
-          <w:sz w:val="24"/>
-          <w:szCs w:val="22"/>
-        </w:rPr>
-        <w:t xml:space="preserve"> kêu mở đèn</w:t>
-      </w:r>
-      <w:r>
-        <w:rPr>
-          <w:rFonts w:asciiTheme="minorHAnsi" w:eastAsiaTheme="minorEastAsia" w:hAnsiTheme="minorHAnsi" w:cstheme="minorBidi"/>
-          <w:sz w:val="24"/>
-          <w:szCs w:val="22"/>
-        </w:rPr>
-        <w:t xml:space="preserve"> hành </w:t>
-      </w:r>
-      <w:proofErr w:type="gramStart"/>
-      <w:r>
-        <w:rPr>
-          <w:rFonts w:asciiTheme="minorHAnsi" w:eastAsiaTheme="minorEastAsia" w:hAnsiTheme="minorHAnsi" w:cstheme="minorBidi"/>
-          <w:sz w:val="24"/>
-          <w:szCs w:val="22"/>
-        </w:rPr>
-        <w:t>lang</w:t>
-      </w:r>
-      <w:proofErr w:type="gramEnd"/>
-      <w:r>
-        <w:rPr>
-          <w:rFonts w:asciiTheme="minorHAnsi" w:eastAsiaTheme="minorEastAsia" w:hAnsiTheme="minorHAnsi" w:cstheme="minorBidi"/>
-          <w:sz w:val="24"/>
-          <w:szCs w:val="22"/>
-        </w:rPr>
-        <w:t xml:space="preserve"> lên, kịch bản thứ hai</w:t>
-      </w:r>
-      <w:r>
-        <w:rPr>
-          <w:rFonts w:asciiTheme="minorHAnsi" w:eastAsiaTheme="minorEastAsia" w:hAnsiTheme="minorHAnsi" w:cstheme="minorBidi"/>
-          <w:sz w:val="24"/>
-          <w:szCs w:val="22"/>
-        </w:rPr>
-        <w:t xml:space="preserve"> kêu tắt đèn </w:t>
-      </w:r>
-      <w:r>
-        <w:rPr>
-          <w:rFonts w:asciiTheme="minorHAnsi" w:eastAsiaTheme="minorEastAsia" w:hAnsiTheme="minorHAnsi" w:cstheme="minorBidi"/>
-          <w:sz w:val="24"/>
-          <w:szCs w:val="22"/>
-        </w:rPr>
-        <w:t>hành lang đi</w:t>
-      </w:r>
-      <w:r>
-        <w:rPr>
-          <w:rFonts w:asciiTheme="minorHAnsi" w:eastAsiaTheme="minorEastAsia" w:hAnsiTheme="minorHAnsi" w:cstheme="minorBidi"/>
-          <w:sz w:val="24"/>
-          <w:szCs w:val="22"/>
-        </w:rPr>
-        <w:t>. “Cùng” ở đây ko có nghĩa là giống nhau y hệt ở điều kiện , mà nó còn có thể là</w:t>
-      </w:r>
-    </w:p>
-    <w:p>
-      <w:pPr>
-        <w:pStyle w:val="NormalWeb"/>
-        <w:numPr>
-          <w:ilvl w:val="1"/>
-          <w:numId w:val="13"/>
-        </w:numPr>
-        <w:spacing w:beforeAutospacing="0" w:after="0" w:afterAutospacing="0"/>
-        <w:textAlignment w:val="baseline"/>
-        <w:rPr>
-          <w:rFonts w:asciiTheme="minorHAnsi" w:eastAsiaTheme="minorEastAsia" w:hAnsiTheme="minorHAnsi" w:cstheme="minorBidi"/>
-          <w:sz w:val="24"/>
-          <w:szCs w:val="22"/>
-        </w:rPr>
-      </w:pPr>
-      <w:r>
-        <w:rPr>
-          <w:rFonts w:asciiTheme="minorHAnsi" w:eastAsiaTheme="minorEastAsia" w:hAnsiTheme="minorHAnsi" w:cstheme="minorBidi"/>
-          <w:sz w:val="24"/>
-          <w:szCs w:val="22"/>
-        </w:rPr>
-        <w:t>Trùng khoảng giá trị: v</w:t>
-      </w:r>
-      <w:r>
-        <w:rPr>
-          <w:rFonts w:asciiTheme="minorHAnsi" w:eastAsiaTheme="minorEastAsia" w:hAnsiTheme="minorHAnsi" w:cstheme="minorBidi"/>
-          <w:sz w:val="24"/>
-          <w:szCs w:val="22"/>
-        </w:rPr>
-        <w:t xml:space="preserve">í </w:t>
-      </w:r>
-      <w:r>
-        <w:rPr>
-          <w:rFonts w:asciiTheme="minorHAnsi" w:eastAsiaTheme="minorEastAsia" w:hAnsiTheme="minorHAnsi" w:cstheme="minorBidi"/>
-          <w:sz w:val="24"/>
-          <w:szCs w:val="22"/>
-        </w:rPr>
-        <w:t>d</w:t>
-      </w:r>
-      <w:r>
-        <w:rPr>
-          <w:rFonts w:asciiTheme="minorHAnsi" w:eastAsiaTheme="minorEastAsia" w:hAnsiTheme="minorHAnsi" w:cstheme="minorBidi"/>
-          <w:sz w:val="24"/>
-          <w:szCs w:val="22"/>
-        </w:rPr>
-        <w:t>ụ</w:t>
-      </w:r>
-      <w:r>
-        <w:rPr>
-          <w:rFonts w:asciiTheme="minorHAnsi" w:eastAsiaTheme="minorEastAsia" w:hAnsiTheme="minorHAnsi" w:cstheme="minorBidi"/>
-          <w:sz w:val="24"/>
-          <w:szCs w:val="22"/>
-        </w:rPr>
-        <w:t xml:space="preserve"> như nhiệt độ trong khoảng (30</w:t>
-      </w:r>
-      <w:proofErr w:type="gramStart"/>
-      <w:r>
-        <w:rPr>
-          <w:rFonts w:asciiTheme="minorHAnsi" w:eastAsiaTheme="minorEastAsia" w:hAnsiTheme="minorHAnsi" w:cstheme="minorBidi"/>
-          <w:sz w:val="24"/>
-          <w:szCs w:val="22"/>
-        </w:rPr>
-        <w:t>,40</w:t>
-      </w:r>
-      <w:proofErr w:type="gramEnd"/>
-      <w:r>
-        <w:rPr>
-          <w:rFonts w:asciiTheme="minorHAnsi" w:eastAsiaTheme="minorEastAsia" w:hAnsiTheme="minorHAnsi" w:cstheme="minorBidi"/>
-          <w:sz w:val="24"/>
-          <w:szCs w:val="22"/>
-        </w:rPr>
-        <w:t>)</w:t>
-      </w:r>
-      <w:r>
-        <w:rPr>
-          <w:rFonts w:asciiTheme="minorHAnsi" w:eastAsiaTheme="minorEastAsia" w:hAnsiTheme="minorHAnsi" w:cstheme="minorBidi"/>
-          <w:sz w:val="24"/>
-          <w:szCs w:val="22"/>
-        </w:rPr>
-        <w:t xml:space="preserve"> độ C</w:t>
-      </w:r>
-      <w:r>
-        <w:rPr>
-          <w:rFonts w:asciiTheme="minorHAnsi" w:eastAsiaTheme="minorEastAsia" w:hAnsiTheme="minorHAnsi" w:cstheme="minorBidi"/>
-          <w:sz w:val="24"/>
-          <w:szCs w:val="22"/>
-        </w:rPr>
-        <w:t xml:space="preserve"> thì thực hiện bật đèn 1; nhiệt độ trong khoảng (35,45) </w:t>
-      </w:r>
-      <w:r>
-        <w:rPr>
-          <w:rFonts w:asciiTheme="minorHAnsi" w:eastAsiaTheme="minorEastAsia" w:hAnsiTheme="minorHAnsi" w:cstheme="minorBidi"/>
-          <w:sz w:val="24"/>
-          <w:szCs w:val="22"/>
-        </w:rPr>
-        <w:t xml:space="preserve">độ C </w:t>
-      </w:r>
-      <w:r>
-        <w:rPr>
-          <w:rFonts w:asciiTheme="minorHAnsi" w:eastAsiaTheme="minorEastAsia" w:hAnsiTheme="minorHAnsi" w:cstheme="minorBidi"/>
-          <w:sz w:val="24"/>
-          <w:szCs w:val="22"/>
-        </w:rPr>
-        <w:t>thì tắt đèn 1. Ta nhận thấy là 2 khoảng giá trị trên có trùng lắp lẫn nhau và 2 hành động lại đối nghị</w:t>
-      </w:r>
-      <w:r>
-        <w:rPr>
-          <w:rFonts w:asciiTheme="minorHAnsi" w:eastAsiaTheme="minorEastAsia" w:hAnsiTheme="minorHAnsi" w:cstheme="minorBidi"/>
-          <w:sz w:val="24"/>
-          <w:szCs w:val="22"/>
-        </w:rPr>
-        <w:t>ch nhau. Đó là kịch bản bị mâu thuẫn.</w:t>
-      </w:r>
-    </w:p>
-    <w:p>
-      <w:pPr>
-        <w:pStyle w:val="NormalWeb"/>
-        <w:numPr>
-          <w:ilvl w:val="1"/>
-          <w:numId w:val="13"/>
-        </w:numPr>
-        <w:spacing w:beforeAutospacing="0" w:after="0" w:afterAutospacing="0"/>
-        <w:textAlignment w:val="baseline"/>
-        <w:rPr>
-          <w:rFonts w:asciiTheme="minorHAnsi" w:eastAsiaTheme="minorEastAsia" w:hAnsiTheme="minorHAnsi" w:cstheme="minorBidi"/>
-          <w:sz w:val="24"/>
-          <w:szCs w:val="22"/>
-        </w:rPr>
-      </w:pPr>
-      <w:r>
-        <w:rPr>
-          <w:rFonts w:asciiTheme="minorHAnsi" w:eastAsiaTheme="minorEastAsia" w:hAnsiTheme="minorHAnsi" w:cstheme="minorBidi"/>
-          <w:sz w:val="24"/>
-          <w:szCs w:val="22"/>
-        </w:rPr>
-        <w:t>Trùng khoảng thời gian: tương tự như khoảng giá trị</w:t>
-      </w:r>
-      <w:r>
-        <w:rPr>
-          <w:rFonts w:asciiTheme="minorHAnsi" w:eastAsiaTheme="minorEastAsia" w:hAnsiTheme="minorHAnsi" w:cstheme="minorBidi"/>
-          <w:sz w:val="24"/>
-          <w:szCs w:val="22"/>
-        </w:rPr>
-        <w:t xml:space="preserve"> trên</w:t>
-      </w:r>
-      <w:r>
-        <w:rPr>
-          <w:rFonts w:asciiTheme="minorHAnsi" w:eastAsiaTheme="minorEastAsia" w:hAnsiTheme="minorHAnsi" w:cstheme="minorBidi"/>
-          <w:sz w:val="24"/>
-          <w:szCs w:val="22"/>
-        </w:rPr>
-        <w:t>, còn bây giờ là khoảng thờ</w:t>
-      </w:r>
-      <w:r>
-        <w:rPr>
-          <w:rFonts w:asciiTheme="minorHAnsi" w:eastAsiaTheme="minorEastAsia" w:hAnsiTheme="minorHAnsi" w:cstheme="minorBidi"/>
-          <w:sz w:val="24"/>
-          <w:szCs w:val="22"/>
-        </w:rPr>
-        <w:t xml:space="preserve">i gian. Ví </w:t>
-      </w:r>
-      <w:r>
-        <w:rPr>
-          <w:rFonts w:asciiTheme="minorHAnsi" w:eastAsiaTheme="minorEastAsia" w:hAnsiTheme="minorHAnsi" w:cstheme="minorBidi"/>
-          <w:sz w:val="24"/>
-          <w:szCs w:val="22"/>
-        </w:rPr>
-        <w:t>d</w:t>
-      </w:r>
-      <w:r>
-        <w:rPr>
-          <w:rFonts w:asciiTheme="minorHAnsi" w:eastAsiaTheme="minorEastAsia" w:hAnsiTheme="minorHAnsi" w:cstheme="minorBidi"/>
-          <w:sz w:val="24"/>
-          <w:szCs w:val="22"/>
-        </w:rPr>
-        <w:t>ụ</w:t>
-      </w:r>
-      <w:r>
-        <w:rPr>
-          <w:rFonts w:asciiTheme="minorHAnsi" w:eastAsiaTheme="minorEastAsia" w:hAnsiTheme="minorHAnsi" w:cstheme="minorBidi"/>
-          <w:sz w:val="24"/>
-          <w:szCs w:val="22"/>
-        </w:rPr>
-        <w:t xml:space="preserve"> </w:t>
-      </w:r>
-      <w:r>
-        <w:rPr>
-          <w:rFonts w:asciiTheme="minorHAnsi" w:eastAsiaTheme="minorEastAsia" w:hAnsiTheme="minorHAnsi" w:cstheme="minorBidi"/>
-          <w:sz w:val="24"/>
-          <w:szCs w:val="22"/>
-        </w:rPr>
-        <w:t>“</w:t>
-      </w:r>
-      <w:r>
-        <w:rPr>
-          <w:rFonts w:asciiTheme="minorHAnsi" w:eastAsiaTheme="minorEastAsia" w:hAnsiTheme="minorHAnsi" w:cstheme="minorBidi"/>
-          <w:sz w:val="24"/>
-          <w:szCs w:val="22"/>
-        </w:rPr>
-        <w:t>từ (12h40, 15h30) thì bật đèn 1</w:t>
-      </w:r>
-      <w:r>
-        <w:rPr>
-          <w:rFonts w:asciiTheme="minorHAnsi" w:eastAsiaTheme="minorEastAsia" w:hAnsiTheme="minorHAnsi" w:cstheme="minorBidi"/>
-          <w:sz w:val="24"/>
-          <w:szCs w:val="22"/>
-        </w:rPr>
-        <w:t>”</w:t>
-      </w:r>
-      <w:r>
-        <w:rPr>
-          <w:rFonts w:asciiTheme="minorHAnsi" w:eastAsiaTheme="minorEastAsia" w:hAnsiTheme="minorHAnsi" w:cstheme="minorBidi"/>
-          <w:sz w:val="24"/>
-          <w:szCs w:val="22"/>
-        </w:rPr>
-        <w:t xml:space="preserve"> và </w:t>
-      </w:r>
-      <w:r>
-        <w:rPr>
-          <w:rFonts w:asciiTheme="minorHAnsi" w:eastAsiaTheme="minorEastAsia" w:hAnsiTheme="minorHAnsi" w:cstheme="minorBidi"/>
-          <w:sz w:val="24"/>
-          <w:szCs w:val="22"/>
-        </w:rPr>
-        <w:t>“</w:t>
-      </w:r>
-      <w:r>
-        <w:rPr>
-          <w:rFonts w:asciiTheme="minorHAnsi" w:eastAsiaTheme="minorEastAsia" w:hAnsiTheme="minorHAnsi" w:cstheme="minorBidi"/>
-          <w:sz w:val="24"/>
-          <w:szCs w:val="22"/>
-        </w:rPr>
-        <w:t>từ (15h, 16h) tắ</w:t>
-      </w:r>
-      <w:r>
-        <w:rPr>
-          <w:rFonts w:asciiTheme="minorHAnsi" w:eastAsiaTheme="minorEastAsia" w:hAnsiTheme="minorHAnsi" w:cstheme="minorBidi"/>
-          <w:sz w:val="24"/>
-          <w:szCs w:val="22"/>
-        </w:rPr>
-        <w:t>t đèn 1</w:t>
-      </w:r>
-      <w:r>
-        <w:rPr>
-          <w:rFonts w:asciiTheme="minorHAnsi" w:eastAsiaTheme="minorEastAsia" w:hAnsiTheme="minorHAnsi" w:cstheme="minorBidi"/>
-          <w:sz w:val="24"/>
-          <w:szCs w:val="22"/>
-        </w:rPr>
-        <w:t>”</w:t>
-      </w:r>
-      <w:r>
-        <w:rPr>
-          <w:rFonts w:asciiTheme="minorHAnsi" w:eastAsiaTheme="minorEastAsia" w:hAnsiTheme="minorHAnsi" w:cstheme="minorBidi"/>
-          <w:sz w:val="24"/>
-          <w:szCs w:val="22"/>
-        </w:rPr>
-        <w:t xml:space="preserve"> </w:t>
-      </w:r>
-      <w:r>
-        <w:rPr>
-          <w:rFonts w:asciiTheme="minorHAnsi" w:eastAsiaTheme="minorEastAsia" w:hAnsiTheme="minorHAnsi" w:cstheme="minorBidi"/>
-          <w:sz w:val="24"/>
-          <w:szCs w:val="22"/>
-        </w:rPr>
-        <w:t>cũng là</w:t>
-      </w:r>
-      <w:r>
-        <w:rPr>
-          <w:rFonts w:asciiTheme="minorHAnsi" w:eastAsiaTheme="minorEastAsia" w:hAnsiTheme="minorHAnsi" w:cstheme="minorBidi"/>
-          <w:sz w:val="24"/>
-          <w:szCs w:val="22"/>
-        </w:rPr>
-        <w:t xml:space="preserve"> những</w:t>
-      </w:r>
-      <w:r>
-        <w:rPr>
-          <w:rFonts w:asciiTheme="minorHAnsi" w:eastAsiaTheme="minorEastAsia" w:hAnsiTheme="minorHAnsi" w:cstheme="minorBidi"/>
-          <w:sz w:val="24"/>
-          <w:szCs w:val="22"/>
-        </w:rPr>
-        <w:t xml:space="preserve"> kịch bản mâu thuẫn.</w:t>
-      </w:r>
-    </w:p>
-    <w:p>
-      <w:pPr>
-        <w:tabs>
-          <w:tab w:val="left" w:pos="1025"/>
-        </w:tabs>
-        <w:rPr>
-          <w:sz w:val="24"/>
-        </w:rPr>
-      </w:pPr>
     </w:p>
     <w:p>
       <w:pPr>
@@ -11290,7 +10856,19 @@
         <w:rPr>
           <w:sz w:val="24"/>
         </w:rPr>
-        <w:t>n đó chỉ xảy ra dưới một số điều kiện nhất định.</w:t>
+        <w:t xml:space="preserve">n đó chỉ xảy ra </w:t>
+      </w:r>
+      <w:r>
+        <w:rPr>
+          <w:sz w:val="24"/>
+        </w:rPr>
+        <w:t xml:space="preserve">trong </w:t>
+      </w:r>
+      <w:r>
+        <w:rPr>
+          <w:sz w:val="24"/>
+        </w:rPr>
+        <w:t>một số điều kiện nhất định.</w:t>
       </w:r>
       <w:r>
         <w:rPr>
@@ -11321,6 +10899,7 @@
         <w:rPr>
           <w:sz w:val="24"/>
         </w:rPr>
+        <w:lastRenderedPageBreak/>
         <w:t xml:space="preserve">Giả sử ta có </w:t>
       </w:r>
       <w:r>
@@ -11532,15 +11111,134 @@
         <w:rPr>
           <w:sz w:val="24"/>
         </w:rPr>
-        <w:t>Giả sử ta có</w:t>
-      </w:r>
-    </w:p>
-    <w:p>
-      <w:pPr>
-        <w:pStyle w:val="ListParagraph"/>
+        <w:t>Ví dụ như ta có kịch bản 1 là “</w:t>
+      </w:r>
+      <w:r>
+        <w:rPr>
+          <w:sz w:val="24"/>
+        </w:rPr>
+        <w:t>Nếu nhiệt độ lớn hơn 35 độ và nếu đèn 1 tắt thì đèn 2 bật</w:t>
+      </w:r>
+      <w:r>
+        <w:rPr>
+          <w:sz w:val="24"/>
+        </w:rPr>
+        <w:t>” và kịch bản 2 là “</w:t>
+      </w:r>
+      <w:r>
+        <w:rPr>
+          <w:sz w:val="24"/>
+        </w:rPr>
+        <w:t>Nếu đèn 1 tắt thì đèn 2 tắ</w:t>
+      </w:r>
+      <w:r>
+        <w:rPr>
+          <w:sz w:val="24"/>
+        </w:rPr>
+        <w:t>t</w:t>
+      </w:r>
+      <w:r>
+        <w:rPr>
+          <w:sz w:val="24"/>
+        </w:rPr>
+        <w:t>”. Ta nhận</w:t>
+      </w:r>
+      <w:r>
+        <w:rPr>
+          <w:sz w:val="24"/>
+        </w:rPr>
+        <w:t xml:space="preserve"> thấy</w:t>
+      </w:r>
+      <w:r>
+        <w:rPr>
+          <w:sz w:val="24"/>
+        </w:rPr>
+        <w:t xml:space="preserve"> ở kịch bản 1 có cặp &lt;điều kiện, hành động&gt; là &lt;khi đèn 1 tắt, đèn 2 bật&gt; mâu thuẫn với &lt;khi đèn 1 tắt, đèn 2 tắt&gt; ở kịch bản 2.</w:t>
+      </w:r>
+      <w:r>
+        <w:rPr>
+          <w:sz w:val="24"/>
+        </w:rPr>
+        <w:t xml:space="preserve"> </w:t>
+      </w:r>
+      <w:r>
+        <w:rPr>
+          <w:sz w:val="24"/>
+        </w:rPr>
+        <w:t xml:space="preserve">Nhưng thực sự </w:t>
+      </w:r>
+      <w:r>
+        <w:rPr>
+          <w:sz w:val="24"/>
+        </w:rPr>
+        <w:t xml:space="preserve">chỉ khi nhiệt độ lớn hơn 35 </w:t>
+      </w:r>
+      <w:r>
+        <w:rPr>
+          <w:sz w:val="24"/>
+        </w:rPr>
+        <w:t xml:space="preserve">độ </w:t>
+      </w:r>
+      <w:r>
+        <w:rPr>
+          <w:sz w:val="24"/>
+        </w:rPr>
+        <w:t xml:space="preserve">thì </w:t>
+      </w:r>
+      <w:r>
+        <w:rPr>
+          <w:sz w:val="24"/>
+        </w:rPr>
+        <w:t xml:space="preserve">sự </w:t>
+      </w:r>
+      <w:r>
+        <w:rPr>
+          <w:sz w:val="24"/>
+        </w:rPr>
+        <w:t>mâu thuẫn</w:t>
+      </w:r>
+      <w:r>
+        <w:rPr>
+          <w:sz w:val="24"/>
+        </w:rPr>
+        <w:t xml:space="preserve"> mới xảy ra</w:t>
+      </w:r>
+      <w:r>
+        <w:rPr>
+          <w:sz w:val="24"/>
+        </w:rPr>
+        <w:t xml:space="preserve">, bình thường thì ta nói </w:t>
+      </w:r>
+      <w:r>
+        <w:rPr>
+          <w:sz w:val="24"/>
+        </w:rPr>
+        <w:t>2 kịch bản trên</w:t>
+      </w:r>
+      <w:r>
+        <w:rPr>
+          <w:sz w:val="24"/>
+        </w:rPr>
+        <w:t xml:space="preserve"> có khả năng mâu thuẫ</w:t>
+      </w:r>
+      <w:r>
+        <w:rPr>
+          <w:sz w:val="24"/>
+        </w:rPr>
+        <w:t>n mà thôi</w:t>
+      </w:r>
+      <w:r>
+        <w:rPr>
+          <w:sz w:val="24"/>
+        </w:rPr>
+        <w:t xml:space="preserve">. </w:t>
+      </w:r>
+    </w:p>
+    <w:p>
+      <w:pPr>
         <w:numPr>
           <w:ilvl w:val="0"/>
-          <w:numId w:val="12"/>
+          <w:numId w:val="11"/>
         </w:numPr>
         <w:spacing w:after="0" w:line="240" w:lineRule="auto"/>
         <w:textAlignment w:val="baseline"/>
@@ -11552,51 +11250,255 @@
         <w:rPr>
           <w:sz w:val="24"/>
         </w:rPr>
-        <w:t>Kịch bản</w:t>
-      </w:r>
-      <w:r>
-        <w:rPr>
-          <w:sz w:val="24"/>
-        </w:rPr>
-        <w:t xml:space="preserve"> 1: Nếu nhiệt độ lớn hơn 35 độ và nếu đèn 1 tắt thì đèn 2 bật</w:t>
-      </w:r>
-      <w:r>
-        <w:rPr>
-          <w:sz w:val="24"/>
-        </w:rPr>
-        <w:t>.</w:t>
-      </w:r>
-    </w:p>
-    <w:p>
-      <w:pPr>
-        <w:pStyle w:val="ListParagraph"/>
+        <w:t xml:space="preserve">Trường hợp điều kiện cùng khoảng giá trị cũng là một dạng có khả năng mâu thuẫn. </w:t>
+      </w:r>
+      <w:r>
+        <w:rPr>
+          <w:sz w:val="24"/>
+        </w:rPr>
+        <w:t>Lấy 1 v</w:t>
+      </w:r>
+      <w:r>
+        <w:rPr>
+          <w:sz w:val="24"/>
+        </w:rPr>
+        <w:t xml:space="preserve">í dụ như </w:t>
+      </w:r>
+      <w:r>
+        <w:rPr>
+          <w:sz w:val="24"/>
+        </w:rPr>
+        <w:t>“</w:t>
+      </w:r>
+      <w:r>
+        <w:rPr>
+          <w:sz w:val="24"/>
+        </w:rPr>
+        <w:t>nhiệt độ trong khoảng (30,40) độ C thì thực hiện bật đèn 1</w:t>
+      </w:r>
+      <w:r>
+        <w:rPr>
+          <w:sz w:val="24"/>
+        </w:rPr>
+        <w:t>” và “</w:t>
+      </w:r>
+      <w:r>
+        <w:rPr>
+          <w:sz w:val="24"/>
+        </w:rPr>
+        <w:t>nhiệt độ trong khoảng (35,45) độ C thì tắt đèn 1</w:t>
+      </w:r>
+      <w:r>
+        <w:rPr>
+          <w:sz w:val="24"/>
+        </w:rPr>
+        <w:t>”</w:t>
+      </w:r>
+      <w:r>
+        <w:rPr>
+          <w:sz w:val="24"/>
+        </w:rPr>
+        <w:t xml:space="preserve">. Ta </w:t>
+      </w:r>
+      <w:r>
+        <w:rPr>
+          <w:sz w:val="24"/>
+        </w:rPr>
+        <w:t>thấy là 2 khoảng giá trị trên có trùng lắp lẫn nhau và 2 hành động lại đối nghị</w:t>
+      </w:r>
+      <w:r>
+        <w:rPr>
+          <w:sz w:val="24"/>
+        </w:rPr>
+        <w:t>ch nhau. Hai</w:t>
+      </w:r>
+      <w:r>
+        <w:rPr>
+          <w:sz w:val="24"/>
+        </w:rPr>
+        <w:t xml:space="preserve"> kịch bản</w:t>
+      </w:r>
+      <w:r>
+        <w:rPr>
+          <w:sz w:val="24"/>
+        </w:rPr>
+        <w:t xml:space="preserve"> trên</w:t>
+      </w:r>
+      <w:r>
+        <w:rPr>
+          <w:sz w:val="24"/>
+        </w:rPr>
+        <w:t xml:space="preserve"> </w:t>
+      </w:r>
+      <w:r>
+        <w:rPr>
+          <w:sz w:val="24"/>
+        </w:rPr>
+        <w:t>có khả năng</w:t>
+      </w:r>
+      <w:r>
+        <w:rPr>
+          <w:sz w:val="24"/>
+        </w:rPr>
+        <w:t xml:space="preserve"> mâu thuẫn.</w:t>
+      </w:r>
+    </w:p>
+    <w:p>
+      <w:pPr>
+        <w:pStyle w:val="NormalWeb"/>
         <w:numPr>
           <w:ilvl w:val="0"/>
-          <w:numId w:val="12"/>
+          <w:numId w:val="11"/>
         </w:numPr>
-        <w:spacing w:after="0" w:line="240" w:lineRule="auto"/>
+        <w:spacing w:beforeAutospacing="0" w:after="0" w:afterAutospacing="0"/>
         <w:textAlignment w:val="baseline"/>
         <w:rPr>
-          <w:sz w:val="24"/>
-        </w:rPr>
-      </w:pPr>
-      <w:r>
-        <w:rPr>
-          <w:sz w:val="24"/>
-        </w:rPr>
-        <w:t>Kịch bản</w:t>
-      </w:r>
-      <w:r>
-        <w:rPr>
-          <w:sz w:val="24"/>
-        </w:rPr>
-        <w:t xml:space="preserve"> 2: Nếu đèn 1 tắt thì đèn 2 tắ</w:t>
-      </w:r>
-      <w:r>
-        <w:rPr>
-          <w:sz w:val="24"/>
-        </w:rPr>
-        <w:t>t.</w:t>
+          <w:rFonts w:asciiTheme="minorHAnsi" w:eastAsiaTheme="minorEastAsia" w:hAnsiTheme="minorHAnsi" w:cstheme="minorBidi"/>
+          <w:sz w:val="24"/>
+          <w:szCs w:val="22"/>
+        </w:rPr>
+      </w:pPr>
+      <w:r>
+        <w:rPr>
+          <w:sz w:val="24"/>
+        </w:rPr>
+        <w:t xml:space="preserve">Hoặc </w:t>
+      </w:r>
+      <w:r>
+        <w:rPr>
+          <w:rFonts w:asciiTheme="minorHAnsi" w:eastAsiaTheme="minorEastAsia" w:hAnsiTheme="minorHAnsi" w:cstheme="minorBidi"/>
+          <w:sz w:val="24"/>
+          <w:szCs w:val="22"/>
+        </w:rPr>
+        <w:t>t</w:t>
+      </w:r>
+      <w:r>
+        <w:rPr>
+          <w:rFonts w:asciiTheme="minorHAnsi" w:eastAsiaTheme="minorEastAsia" w:hAnsiTheme="minorHAnsi" w:cstheme="minorBidi"/>
+          <w:sz w:val="24"/>
+          <w:szCs w:val="22"/>
+        </w:rPr>
+        <w:t>rùng khoảng thời gian: tương tự như khoảng giá trị</w:t>
+      </w:r>
+      <w:r>
+        <w:rPr>
+          <w:rFonts w:asciiTheme="minorHAnsi" w:eastAsiaTheme="minorEastAsia" w:hAnsiTheme="minorHAnsi" w:cstheme="minorBidi"/>
+          <w:sz w:val="24"/>
+          <w:szCs w:val="22"/>
+        </w:rPr>
+        <w:t xml:space="preserve"> trên</w:t>
+      </w:r>
+      <w:r>
+        <w:rPr>
+          <w:rFonts w:asciiTheme="minorHAnsi" w:eastAsiaTheme="minorEastAsia" w:hAnsiTheme="minorHAnsi" w:cstheme="minorBidi"/>
+          <w:sz w:val="24"/>
+          <w:szCs w:val="22"/>
+        </w:rPr>
+        <w:t>, còn bây giờ là khoảng thờ</w:t>
+      </w:r>
+      <w:r>
+        <w:rPr>
+          <w:rFonts w:asciiTheme="minorHAnsi" w:eastAsiaTheme="minorEastAsia" w:hAnsiTheme="minorHAnsi" w:cstheme="minorBidi"/>
+          <w:sz w:val="24"/>
+          <w:szCs w:val="22"/>
+        </w:rPr>
+        <w:t xml:space="preserve">i gian. Ví </w:t>
+      </w:r>
+      <w:r>
+        <w:rPr>
+          <w:rFonts w:asciiTheme="minorHAnsi" w:eastAsiaTheme="minorEastAsia" w:hAnsiTheme="minorHAnsi" w:cstheme="minorBidi"/>
+          <w:sz w:val="24"/>
+          <w:szCs w:val="22"/>
+        </w:rPr>
+        <w:t>d</w:t>
+      </w:r>
+      <w:r>
+        <w:rPr>
+          <w:rFonts w:asciiTheme="minorHAnsi" w:eastAsiaTheme="minorEastAsia" w:hAnsiTheme="minorHAnsi" w:cstheme="minorBidi"/>
+          <w:sz w:val="24"/>
+          <w:szCs w:val="22"/>
+        </w:rPr>
+        <w:t>ụ</w:t>
+      </w:r>
+      <w:r>
+        <w:rPr>
+          <w:rFonts w:asciiTheme="minorHAnsi" w:eastAsiaTheme="minorEastAsia" w:hAnsiTheme="minorHAnsi" w:cstheme="minorBidi"/>
+          <w:sz w:val="24"/>
+          <w:szCs w:val="22"/>
+        </w:rPr>
+        <w:t xml:space="preserve"> </w:t>
+      </w:r>
+      <w:r>
+        <w:rPr>
+          <w:rFonts w:asciiTheme="minorHAnsi" w:eastAsiaTheme="minorEastAsia" w:hAnsiTheme="minorHAnsi" w:cstheme="minorBidi"/>
+          <w:sz w:val="24"/>
+          <w:szCs w:val="22"/>
+        </w:rPr>
+        <w:t>“</w:t>
+      </w:r>
+      <w:r>
+        <w:rPr>
+          <w:rFonts w:asciiTheme="minorHAnsi" w:eastAsiaTheme="minorEastAsia" w:hAnsiTheme="minorHAnsi" w:cstheme="minorBidi"/>
+          <w:sz w:val="24"/>
+          <w:szCs w:val="22"/>
+        </w:rPr>
+        <w:t>từ (12h40, 15h30) thì bật đèn 1</w:t>
+      </w:r>
+      <w:r>
+        <w:rPr>
+          <w:rFonts w:asciiTheme="minorHAnsi" w:eastAsiaTheme="minorEastAsia" w:hAnsiTheme="minorHAnsi" w:cstheme="minorBidi"/>
+          <w:sz w:val="24"/>
+          <w:szCs w:val="22"/>
+        </w:rPr>
+        <w:t>”</w:t>
+      </w:r>
+      <w:r>
+        <w:rPr>
+          <w:rFonts w:asciiTheme="minorHAnsi" w:eastAsiaTheme="minorEastAsia" w:hAnsiTheme="minorHAnsi" w:cstheme="minorBidi"/>
+          <w:sz w:val="24"/>
+          <w:szCs w:val="22"/>
+        </w:rPr>
+        <w:t xml:space="preserve"> và </w:t>
+      </w:r>
+      <w:r>
+        <w:rPr>
+          <w:rFonts w:asciiTheme="minorHAnsi" w:eastAsiaTheme="minorEastAsia" w:hAnsiTheme="minorHAnsi" w:cstheme="minorBidi"/>
+          <w:sz w:val="24"/>
+          <w:szCs w:val="22"/>
+        </w:rPr>
+        <w:t>“</w:t>
+      </w:r>
+      <w:r>
+        <w:rPr>
+          <w:rFonts w:asciiTheme="minorHAnsi" w:eastAsiaTheme="minorEastAsia" w:hAnsiTheme="minorHAnsi" w:cstheme="minorBidi"/>
+          <w:sz w:val="24"/>
+          <w:szCs w:val="22"/>
+        </w:rPr>
+        <w:t>từ (15h, 16h) tắ</w:t>
+      </w:r>
+      <w:r>
+        <w:rPr>
+          <w:rFonts w:asciiTheme="minorHAnsi" w:eastAsiaTheme="minorEastAsia" w:hAnsiTheme="minorHAnsi" w:cstheme="minorBidi"/>
+          <w:sz w:val="24"/>
+          <w:szCs w:val="22"/>
+        </w:rPr>
+        <w:t xml:space="preserve">t đèn 1” cũng là những kịch bản </w:t>
+      </w:r>
+      <w:r>
+        <w:rPr>
+          <w:rFonts w:asciiTheme="minorHAnsi" w:eastAsiaTheme="minorEastAsia" w:hAnsiTheme="minorHAnsi" w:cstheme="minorBidi"/>
+          <w:sz w:val="24"/>
+          <w:szCs w:val="22"/>
+        </w:rPr>
+        <w:t xml:space="preserve">có khả năng </w:t>
+      </w:r>
+      <w:r>
+        <w:rPr>
+          <w:rFonts w:asciiTheme="minorHAnsi" w:eastAsiaTheme="minorEastAsia" w:hAnsiTheme="minorHAnsi" w:cstheme="minorBidi"/>
+          <w:sz w:val="24"/>
+          <w:szCs w:val="22"/>
+        </w:rPr>
+        <w:t>mâu thuẫn.</w:t>
       </w:r>
     </w:p>
     <w:p>
@@ -11608,132 +11510,6 @@
           <w:sz w:val="24"/>
         </w:rPr>
       </w:pPr>
-      <w:r>
-        <w:rPr>
-          <w:sz w:val="24"/>
-        </w:rPr>
-        <w:t>Ta nhận thấy</w:t>
-      </w:r>
-      <w:r>
-        <w:rPr>
-          <w:sz w:val="24"/>
-        </w:rPr>
-        <w:t xml:space="preserve"> </w:t>
-      </w:r>
-      <w:r>
-        <w:rPr>
-          <w:sz w:val="24"/>
-        </w:rPr>
-        <w:t xml:space="preserve">ở </w:t>
-      </w:r>
-      <w:r>
-        <w:rPr>
-          <w:sz w:val="24"/>
-        </w:rPr>
-        <w:t>kịch bản 1 có cặp &lt;điều kiện, hành động&gt; là &lt;khi đèn 1 tắt, đèn 2 bật&gt; mâu thuẫn với &lt;khi đèn 1 tắt, đèn 2 tắt&gt; ở kịch bản 2.</w:t>
-      </w:r>
-      <w:r>
-        <w:rPr>
-          <w:sz w:val="24"/>
-        </w:rPr>
-        <w:t xml:space="preserve"> </w:t>
-      </w:r>
-      <w:r>
-        <w:rPr>
-          <w:sz w:val="24"/>
-        </w:rPr>
-        <w:t xml:space="preserve">Nhưng </w:t>
-      </w:r>
-      <w:r>
-        <w:rPr>
-          <w:sz w:val="24"/>
-        </w:rPr>
-        <w:t xml:space="preserve">thực sự </w:t>
-      </w:r>
-      <w:r>
-        <w:rPr>
-          <w:sz w:val="24"/>
-        </w:rPr>
-        <w:t>c</w:t>
-      </w:r>
-      <w:r>
-        <w:rPr>
-          <w:sz w:val="24"/>
-        </w:rPr>
-        <w:t xml:space="preserve">hỉ khi nhiệt độ lớn hơn 35 </w:t>
-      </w:r>
-      <w:r>
-        <w:rPr>
-          <w:sz w:val="24"/>
-        </w:rPr>
-        <w:t xml:space="preserve">độ </w:t>
-      </w:r>
-      <w:r>
-        <w:rPr>
-          <w:sz w:val="24"/>
-        </w:rPr>
-        <w:t xml:space="preserve">thì </w:t>
-      </w:r>
-      <w:r>
-        <w:rPr>
-          <w:sz w:val="24"/>
-        </w:rPr>
-        <w:t xml:space="preserve">sự </w:t>
-      </w:r>
-      <w:r>
-        <w:rPr>
-          <w:sz w:val="24"/>
-        </w:rPr>
-        <w:t>mâu thuẫn</w:t>
-      </w:r>
-      <w:r>
-        <w:rPr>
-          <w:sz w:val="24"/>
-        </w:rPr>
-        <w:t xml:space="preserve"> mới xảy ra</w:t>
-      </w:r>
-      <w:r>
-        <w:rPr>
-          <w:sz w:val="24"/>
-        </w:rPr>
-        <w:t>, bình thườ</w:t>
-      </w:r>
-      <w:r>
-        <w:rPr>
-          <w:sz w:val="24"/>
-        </w:rPr>
-        <w:t xml:space="preserve">ng thì ta nói </w:t>
-      </w:r>
-      <w:r>
-        <w:rPr>
-          <w:sz w:val="24"/>
-        </w:rPr>
-        <w:t>2 kịch bản trên</w:t>
-      </w:r>
-      <w:r>
-        <w:rPr>
-          <w:sz w:val="24"/>
-        </w:rPr>
-        <w:t xml:space="preserve"> </w:t>
-      </w:r>
-      <w:r>
-        <w:rPr>
-          <w:sz w:val="24"/>
-        </w:rPr>
-        <w:t xml:space="preserve">có khả năng </w:t>
-      </w:r>
-      <w:r>
-        <w:rPr>
-          <w:sz w:val="24"/>
-        </w:rPr>
-        <w:t>mâu thuẫ</w:t>
-      </w:r>
-      <w:r>
-        <w:rPr>
-          <w:sz w:val="24"/>
-        </w:rPr>
-        <w:t>n mà thôi.</w:t>
-      </w:r>
     </w:p>
     <w:p>
       <w:pPr>
@@ -11752,13 +11528,7 @@
         <w:t>Kịch bản hợp lệ là kịch bản</w:t>
       </w:r>
       <w:r>
-        <w:t xml:space="preserve"> không trùng tên hay </w:t>
-      </w:r>
-      <w:r>
-        <w:t>trùng nội dung hoàn toàn</w:t>
-      </w:r>
-      <w:r>
-        <w:t xml:space="preserve"> với một trong những kịch bản,</w:t>
+        <w:t xml:space="preserve"> không trùng tên hay trùng nội dung hoàn toàn với một trong những kịch bản,</w:t>
       </w:r>
       <w:r>
         <w:t xml:space="preserve"> không tự mâu thuẫn với chính nó, cũng như không mâu thuẫn</w:t>
@@ -21545,7 +21315,7 @@
           <w:rPr>
             <w:noProof/>
           </w:rPr>
-          <w:t>32</w:t>
+          <w:t>23</w:t>
         </w:r>
         <w:r>
           <w:fldChar w:fldCharType="end"/>
@@ -21702,9 +21472,9 @@
     </w:lvl>
   </w:abstractNum>
   <w:abstractNum w:abstractNumId="1">
-    <w:nsid w:val="094C6BCA"/>
+    <w:nsid w:val="0798754E"/>
     <w:multiLevelType w:val="hybridMultilevel"/>
-    <w:tmpl w:val="BFD6E47C"/>
+    <w:tmpl w:val="2222D0C2"/>
     <w:lvl w:ilvl="0" w:tplc="04090001">
       <w:start w:val="1"/>
       <w:numFmt w:val="bullet"/>
@@ -21815,6 +21585,119 @@
     </w:lvl>
   </w:abstractNum>
   <w:abstractNum w:abstractNumId="2">
+    <w:nsid w:val="094C6BCA"/>
+    <w:multiLevelType w:val="hybridMultilevel"/>
+    <w:tmpl w:val="BFD6E47C"/>
+    <w:lvl w:ilvl="0" w:tplc="04090001">
+      <w:start w:val="1"/>
+      <w:numFmt w:val="bullet"/>
+      <w:lvlText w:val=""/>
+      <w:lvlJc w:val="left"/>
+      <w:pPr>
+        <w:ind w:left="720" w:hanging="360"/>
+      </w:pPr>
+      <w:rPr>
+        <w:rFonts w:ascii="Symbol" w:hAnsi="Symbol" w:hint="default"/>
+      </w:rPr>
+    </w:lvl>
+    <w:lvl w:ilvl="1" w:tplc="04090003" w:tentative="1">
+      <w:start w:val="1"/>
+      <w:numFmt w:val="bullet"/>
+      <w:lvlText w:val="o"/>
+      <w:lvlJc w:val="left"/>
+      <w:pPr>
+        <w:ind w:left="1440" w:hanging="360"/>
+      </w:pPr>
+      <w:rPr>
+        <w:rFonts w:ascii="Courier New" w:hAnsi="Courier New" w:cs="Courier New" w:hint="default"/>
+      </w:rPr>
+    </w:lvl>
+    <w:lvl w:ilvl="2" w:tplc="04090005" w:tentative="1">
+      <w:start w:val="1"/>
+      <w:numFmt w:val="bullet"/>
+      <w:lvlText w:val=""/>
+      <w:lvlJc w:val="left"/>
+      <w:pPr>
+        <w:ind w:left="2160" w:hanging="360"/>
+      </w:pPr>
+      <w:rPr>
+        <w:rFonts w:ascii="Wingdings" w:hAnsi="Wingdings" w:hint="default"/>
+      </w:rPr>
+    </w:lvl>
+    <w:lvl w:ilvl="3" w:tplc="04090001" w:tentative="1">
+      <w:start w:val="1"/>
+      <w:numFmt w:val="bullet"/>
+      <w:lvlText w:val=""/>
+      <w:lvlJc w:val="left"/>
+      <w:pPr>
+        <w:ind w:left="2880" w:hanging="360"/>
+      </w:pPr>
+      <w:rPr>
+        <w:rFonts w:ascii="Symbol" w:hAnsi="Symbol" w:hint="default"/>
+      </w:rPr>
+    </w:lvl>
+    <w:lvl w:ilvl="4" w:tplc="04090003" w:tentative="1">
+      <w:start w:val="1"/>
+      <w:numFmt w:val="bullet"/>
+      <w:lvlText w:val="o"/>
+      <w:lvlJc w:val="left"/>
+      <w:pPr>
+        <w:ind w:left="3600" w:hanging="360"/>
+      </w:pPr>
+      <w:rPr>
+        <w:rFonts w:ascii="Courier New" w:hAnsi="Courier New" w:cs="Courier New" w:hint="default"/>
+      </w:rPr>
+    </w:lvl>
+    <w:lvl w:ilvl="5" w:tplc="04090005" w:tentative="1">
+      <w:start w:val="1"/>
+      <w:numFmt w:val="bullet"/>
+      <w:lvlText w:val=""/>
+      <w:lvlJc w:val="left"/>
+      <w:pPr>
+        <w:ind w:left="4320" w:hanging="360"/>
+      </w:pPr>
+      <w:rPr>
+        <w:rFonts w:ascii="Wingdings" w:hAnsi="Wingdings" w:hint="default"/>
+      </w:rPr>
+    </w:lvl>
+    <w:lvl w:ilvl="6" w:tplc="04090001" w:tentative="1">
+      <w:start w:val="1"/>
+      <w:numFmt w:val="bullet"/>
+      <w:lvlText w:val=""/>
+      <w:lvlJc w:val="left"/>
+      <w:pPr>
+        <w:ind w:left="5040" w:hanging="360"/>
+      </w:pPr>
+      <w:rPr>
+        <w:rFonts w:ascii="Symbol" w:hAnsi="Symbol" w:hint="default"/>
+      </w:rPr>
+    </w:lvl>
+    <w:lvl w:ilvl="7" w:tplc="04090003" w:tentative="1">
+      <w:start w:val="1"/>
+      <w:numFmt w:val="bullet"/>
+      <w:lvlText w:val="o"/>
+      <w:lvlJc w:val="left"/>
+      <w:pPr>
+        <w:ind w:left="5760" w:hanging="360"/>
+      </w:pPr>
+      <w:rPr>
+        <w:rFonts w:ascii="Courier New" w:hAnsi="Courier New" w:cs="Courier New" w:hint="default"/>
+      </w:rPr>
+    </w:lvl>
+    <w:lvl w:ilvl="8" w:tplc="04090005" w:tentative="1">
+      <w:start w:val="1"/>
+      <w:numFmt w:val="bullet"/>
+      <w:lvlText w:val=""/>
+      <w:lvlJc w:val="left"/>
+      <w:pPr>
+        <w:ind w:left="6480" w:hanging="360"/>
+      </w:pPr>
+      <w:rPr>
+        <w:rFonts w:ascii="Wingdings" w:hAnsi="Wingdings" w:hint="default"/>
+      </w:rPr>
+    </w:lvl>
+  </w:abstractNum>
+  <w:abstractNum w:abstractNumId="3">
     <w:nsid w:val="0A41048C"/>
     <w:multiLevelType w:val="multilevel"/>
     <w:tmpl w:val="E9D64E0E"/>
@@ -21902,7 +21785,7 @@
       </w:pPr>
     </w:lvl>
   </w:abstractNum>
-  <w:abstractNum w:abstractNumId="3">
+  <w:abstractNum w:abstractNumId="4">
     <w:nsid w:val="11506A0F"/>
     <w:multiLevelType w:val="hybridMultilevel"/>
     <w:tmpl w:val="015204F4"/>
@@ -22015,7 +21898,7 @@
       </w:rPr>
     </w:lvl>
   </w:abstractNum>
-  <w:abstractNum w:abstractNumId="4">
+  <w:abstractNum w:abstractNumId="5">
     <w:nsid w:val="1482775B"/>
     <w:multiLevelType w:val="multilevel"/>
     <w:tmpl w:val="868AFD62"/>
@@ -22108,7 +21991,7 @@
       </w:pPr>
     </w:lvl>
   </w:abstractNum>
-  <w:abstractNum w:abstractNumId="5">
+  <w:abstractNum w:abstractNumId="6">
     <w:nsid w:val="1AC77A52"/>
     <w:multiLevelType w:val="multilevel"/>
     <w:tmpl w:val="F86038B2"/>
@@ -22221,7 +22104,7 @@
       </w:rPr>
     </w:lvl>
   </w:abstractNum>
-  <w:abstractNum w:abstractNumId="6">
+  <w:abstractNum w:abstractNumId="7">
     <w:nsid w:val="26943326"/>
     <w:multiLevelType w:val="hybridMultilevel"/>
     <w:tmpl w:val="17FEEE72"/>
@@ -22334,7 +22217,7 @@
       </w:rPr>
     </w:lvl>
   </w:abstractNum>
-  <w:abstractNum w:abstractNumId="7">
+  <w:abstractNum w:abstractNumId="8">
     <w:nsid w:val="28671FAC"/>
     <w:multiLevelType w:val="multilevel"/>
     <w:tmpl w:val="9960A632"/>
@@ -22484,7 +22367,7 @@
       </w:rPr>
     </w:lvl>
   </w:abstractNum>
-  <w:abstractNum w:abstractNumId="8">
+  <w:abstractNum w:abstractNumId="9">
     <w:nsid w:val="2B01793C"/>
     <w:multiLevelType w:val="multilevel"/>
     <w:tmpl w:val="A0A8D192"/>
@@ -22634,7 +22517,7 @@
       </w:rPr>
     </w:lvl>
   </w:abstractNum>
-  <w:abstractNum w:abstractNumId="9">
+  <w:abstractNum w:abstractNumId="10">
     <w:nsid w:val="2C2F4A4C"/>
     <w:multiLevelType w:val="multilevel"/>
     <w:tmpl w:val="123E4696"/>
@@ -22747,7 +22630,7 @@
       </w:rPr>
     </w:lvl>
   </w:abstractNum>
-  <w:abstractNum w:abstractNumId="10">
+  <w:abstractNum w:abstractNumId="11">
     <w:nsid w:val="2D5832B4"/>
     <w:multiLevelType w:val="multilevel"/>
     <w:tmpl w:val="ADC29E00"/>
@@ -22897,7 +22780,7 @@
       </w:rPr>
     </w:lvl>
   </w:abstractNum>
-  <w:abstractNum w:abstractNumId="11">
+  <w:abstractNum w:abstractNumId="12">
     <w:nsid w:val="32E074BC"/>
     <w:multiLevelType w:val="hybridMultilevel"/>
     <w:tmpl w:val="B8BECF16"/>
@@ -23010,7 +22893,7 @@
       </w:rPr>
     </w:lvl>
   </w:abstractNum>
-  <w:abstractNum w:abstractNumId="12">
+  <w:abstractNum w:abstractNumId="13">
     <w:nsid w:val="34085C48"/>
     <w:multiLevelType w:val="multilevel"/>
     <w:tmpl w:val="0CE057EC"/>
@@ -23123,7 +23006,7 @@
       </w:rPr>
     </w:lvl>
   </w:abstractNum>
-  <w:abstractNum w:abstractNumId="13">
+  <w:abstractNum w:abstractNumId="14">
     <w:nsid w:val="372425FA"/>
     <w:multiLevelType w:val="multilevel"/>
     <w:tmpl w:val="292A8300"/>
@@ -23209,7 +23092,7 @@
       </w:pPr>
     </w:lvl>
   </w:abstractNum>
-  <w:abstractNum w:abstractNumId="14">
+  <w:abstractNum w:abstractNumId="15">
     <w:nsid w:val="38280C06"/>
     <w:multiLevelType w:val="hybridMultilevel"/>
     <w:tmpl w:val="0872746E"/>
@@ -23322,7 +23205,7 @@
       </w:rPr>
     </w:lvl>
   </w:abstractNum>
-  <w:abstractNum w:abstractNumId="15">
+  <w:abstractNum w:abstractNumId="16">
     <w:nsid w:val="3F7F1C5D"/>
     <w:multiLevelType w:val="multilevel"/>
     <w:tmpl w:val="8C9A5184"/>
@@ -23435,7 +23318,7 @@
       </w:rPr>
     </w:lvl>
   </w:abstractNum>
-  <w:abstractNum w:abstractNumId="16">
+  <w:abstractNum w:abstractNumId="17">
     <w:nsid w:val="40C20C31"/>
     <w:multiLevelType w:val="multilevel"/>
     <w:tmpl w:val="F0F6B0E8"/>
@@ -23585,7 +23468,7 @@
       </w:rPr>
     </w:lvl>
   </w:abstractNum>
-  <w:abstractNum w:abstractNumId="17">
+  <w:abstractNum w:abstractNumId="18">
     <w:nsid w:val="439F5FB4"/>
     <w:multiLevelType w:val="hybridMultilevel"/>
     <w:tmpl w:val="86C8455C"/>
@@ -23698,7 +23581,7 @@
       </w:rPr>
     </w:lvl>
   </w:abstractNum>
-  <w:abstractNum w:abstractNumId="18">
+  <w:abstractNum w:abstractNumId="19">
     <w:nsid w:val="46271767"/>
     <w:multiLevelType w:val="hybridMultilevel"/>
     <w:tmpl w:val="FA0C3FA2"/>
@@ -23811,7 +23694,7 @@
       </w:rPr>
     </w:lvl>
   </w:abstractNum>
-  <w:abstractNum w:abstractNumId="19">
+  <w:abstractNum w:abstractNumId="20">
     <w:nsid w:val="482F6D54"/>
     <w:multiLevelType w:val="hybridMultilevel"/>
     <w:tmpl w:val="F2B479F2"/>
@@ -23924,7 +23807,7 @@
       </w:rPr>
     </w:lvl>
   </w:abstractNum>
-  <w:abstractNum w:abstractNumId="20">
+  <w:abstractNum w:abstractNumId="21">
     <w:nsid w:val="4F35619D"/>
     <w:multiLevelType w:val="multilevel"/>
     <w:tmpl w:val="27BCAFA2"/>
@@ -24037,7 +23920,7 @@
       </w:rPr>
     </w:lvl>
   </w:abstractNum>
-  <w:abstractNum w:abstractNumId="21">
+  <w:abstractNum w:abstractNumId="22">
     <w:nsid w:val="5A8D2CEE"/>
     <w:multiLevelType w:val="hybridMultilevel"/>
     <w:tmpl w:val="E8FEF640"/>
@@ -24150,7 +24033,7 @@
       </w:rPr>
     </w:lvl>
   </w:abstractNum>
-  <w:abstractNum w:abstractNumId="22">
+  <w:abstractNum w:abstractNumId="23">
     <w:nsid w:val="5FDC4040"/>
     <w:multiLevelType w:val="multilevel"/>
     <w:tmpl w:val="B3C4F274"/>
@@ -24236,7 +24119,7 @@
       </w:pPr>
     </w:lvl>
   </w:abstractNum>
-  <w:abstractNum w:abstractNumId="23">
+  <w:abstractNum w:abstractNumId="24">
     <w:nsid w:val="63516A36"/>
     <w:multiLevelType w:val="hybridMultilevel"/>
     <w:tmpl w:val="DF345C2E"/>
@@ -24349,7 +24232,7 @@
       </w:rPr>
     </w:lvl>
   </w:abstractNum>
-  <w:abstractNum w:abstractNumId="24">
+  <w:abstractNum w:abstractNumId="25">
     <w:nsid w:val="6CBC49E0"/>
     <w:multiLevelType w:val="hybridMultilevel"/>
     <w:tmpl w:val="C48A73F0"/>
@@ -24462,7 +24345,7 @@
       </w:rPr>
     </w:lvl>
   </w:abstractNum>
-  <w:abstractNum w:abstractNumId="25">
+  <w:abstractNum w:abstractNumId="26">
     <w:nsid w:val="6D2C7596"/>
     <w:multiLevelType w:val="multilevel"/>
     <w:tmpl w:val="7F0A3740"/>
@@ -24575,7 +24458,7 @@
       </w:rPr>
     </w:lvl>
   </w:abstractNum>
-  <w:abstractNum w:abstractNumId="26">
+  <w:abstractNum w:abstractNumId="27">
     <w:nsid w:val="75A634D9"/>
     <w:multiLevelType w:val="hybridMultilevel"/>
     <w:tmpl w:val="587019A0"/>
@@ -24688,7 +24571,120 @@
       </w:rPr>
     </w:lvl>
   </w:abstractNum>
-  <w:abstractNum w:abstractNumId="27">
+  <w:abstractNum w:abstractNumId="28">
+    <w:nsid w:val="7A45745C"/>
+    <w:multiLevelType w:val="hybridMultilevel"/>
+    <w:tmpl w:val="A1A26888"/>
+    <w:lvl w:ilvl="0" w:tplc="04090001">
+      <w:start w:val="1"/>
+      <w:numFmt w:val="bullet"/>
+      <w:lvlText w:val=""/>
+      <w:lvlJc w:val="left"/>
+      <w:pPr>
+        <w:ind w:left="720" w:hanging="360"/>
+      </w:pPr>
+      <w:rPr>
+        <w:rFonts w:ascii="Symbol" w:hAnsi="Symbol" w:hint="default"/>
+      </w:rPr>
+    </w:lvl>
+    <w:lvl w:ilvl="1" w:tplc="04090003" w:tentative="1">
+      <w:start w:val="1"/>
+      <w:numFmt w:val="bullet"/>
+      <w:lvlText w:val="o"/>
+      <w:lvlJc w:val="left"/>
+      <w:pPr>
+        <w:ind w:left="1440" w:hanging="360"/>
+      </w:pPr>
+      <w:rPr>
+        <w:rFonts w:ascii="Courier New" w:hAnsi="Courier New" w:cs="Courier New" w:hint="default"/>
+      </w:rPr>
+    </w:lvl>
+    <w:lvl w:ilvl="2" w:tplc="04090005" w:tentative="1">
+      <w:start w:val="1"/>
+      <w:numFmt w:val="bullet"/>
+      <w:lvlText w:val=""/>
+      <w:lvlJc w:val="left"/>
+      <w:pPr>
+        <w:ind w:left="2160" w:hanging="360"/>
+      </w:pPr>
+      <w:rPr>
+        <w:rFonts w:ascii="Wingdings" w:hAnsi="Wingdings" w:hint="default"/>
+      </w:rPr>
+    </w:lvl>
+    <w:lvl w:ilvl="3" w:tplc="04090001" w:tentative="1">
+      <w:start w:val="1"/>
+      <w:numFmt w:val="bullet"/>
+      <w:lvlText w:val=""/>
+      <w:lvlJc w:val="left"/>
+      <w:pPr>
+        <w:ind w:left="2880" w:hanging="360"/>
+      </w:pPr>
+      <w:rPr>
+        <w:rFonts w:ascii="Symbol" w:hAnsi="Symbol" w:hint="default"/>
+      </w:rPr>
+    </w:lvl>
+    <w:lvl w:ilvl="4" w:tplc="04090003" w:tentative="1">
+      <w:start w:val="1"/>
+      <w:numFmt w:val="bullet"/>
+      <w:lvlText w:val="o"/>
+      <w:lvlJc w:val="left"/>
+      <w:pPr>
+        <w:ind w:left="3600" w:hanging="360"/>
+      </w:pPr>
+      <w:rPr>
+        <w:rFonts w:ascii="Courier New" w:hAnsi="Courier New" w:cs="Courier New" w:hint="default"/>
+      </w:rPr>
+    </w:lvl>
+    <w:lvl w:ilvl="5" w:tplc="04090005" w:tentative="1">
+      <w:start w:val="1"/>
+      <w:numFmt w:val="bullet"/>
+      <w:lvlText w:val=""/>
+      <w:lvlJc w:val="left"/>
+      <w:pPr>
+        <w:ind w:left="4320" w:hanging="360"/>
+      </w:pPr>
+      <w:rPr>
+        <w:rFonts w:ascii="Wingdings" w:hAnsi="Wingdings" w:hint="default"/>
+      </w:rPr>
+    </w:lvl>
+    <w:lvl w:ilvl="6" w:tplc="04090001" w:tentative="1">
+      <w:start w:val="1"/>
+      <w:numFmt w:val="bullet"/>
+      <w:lvlText w:val=""/>
+      <w:lvlJc w:val="left"/>
+      <w:pPr>
+        <w:ind w:left="5040" w:hanging="360"/>
+      </w:pPr>
+      <w:rPr>
+        <w:rFonts w:ascii="Symbol" w:hAnsi="Symbol" w:hint="default"/>
+      </w:rPr>
+    </w:lvl>
+    <w:lvl w:ilvl="7" w:tplc="04090003" w:tentative="1">
+      <w:start w:val="1"/>
+      <w:numFmt w:val="bullet"/>
+      <w:lvlText w:val="o"/>
+      <w:lvlJc w:val="left"/>
+      <w:pPr>
+        <w:ind w:left="5760" w:hanging="360"/>
+      </w:pPr>
+      <w:rPr>
+        <w:rFonts w:ascii="Courier New" w:hAnsi="Courier New" w:cs="Courier New" w:hint="default"/>
+      </w:rPr>
+    </w:lvl>
+    <w:lvl w:ilvl="8" w:tplc="04090005" w:tentative="1">
+      <w:start w:val="1"/>
+      <w:numFmt w:val="bullet"/>
+      <w:lvlText w:val=""/>
+      <w:lvlJc w:val="left"/>
+      <w:pPr>
+        <w:ind w:left="6480" w:hanging="360"/>
+      </w:pPr>
+      <w:rPr>
+        <w:rFonts w:ascii="Wingdings" w:hAnsi="Wingdings" w:hint="default"/>
+      </w:rPr>
+    </w:lvl>
+  </w:abstractNum>
+  <w:abstractNum w:abstractNumId="29">
     <w:nsid w:val="7D810515"/>
     <w:multiLevelType w:val="multilevel"/>
     <w:tmpl w:val="355A40DE"/>
@@ -24802,115 +24798,121 @@
     </w:lvl>
   </w:abstractNum>
   <w:num w:numId="1">
-    <w:abstractNumId w:val="22"/>
+    <w:abstractNumId w:val="23"/>
   </w:num>
   <w:num w:numId="2">
+    <w:abstractNumId w:val="14"/>
+  </w:num>
+  <w:num w:numId="3">
+    <w:abstractNumId w:val="3"/>
+  </w:num>
+  <w:num w:numId="4">
+    <w:abstractNumId w:val="6"/>
+  </w:num>
+  <w:num w:numId="5">
     <w:abstractNumId w:val="13"/>
   </w:num>
-  <w:num w:numId="3">
-    <w:abstractNumId w:val="2"/>
-  </w:num>
-  <w:num w:numId="4">
-    <w:abstractNumId w:val="5"/>
-  </w:num>
-  <w:num w:numId="5">
-    <w:abstractNumId w:val="12"/>
-  </w:num>
   <w:num w:numId="6">
-    <w:abstractNumId w:val="15"/>
+    <w:abstractNumId w:val="16"/>
   </w:num>
   <w:num w:numId="7">
-    <w:abstractNumId w:val="20"/>
+    <w:abstractNumId w:val="21"/>
   </w:num>
   <w:num w:numId="8">
-    <w:abstractNumId w:val="9"/>
+    <w:abstractNumId w:val="10"/>
   </w:num>
   <w:num w:numId="9">
-    <w:abstractNumId w:val="7"/>
+    <w:abstractNumId w:val="8"/>
   </w:num>
   <w:num w:numId="10">
-    <w:abstractNumId w:val="10"/>
+    <w:abstractNumId w:val="11"/>
   </w:num>
   <w:num w:numId="11">
-    <w:abstractNumId w:val="27"/>
+    <w:abstractNumId w:val="29"/>
   </w:num>
   <w:num w:numId="12">
-    <w:abstractNumId w:val="25"/>
+    <w:abstractNumId w:val="26"/>
   </w:num>
   <w:num w:numId="13">
     <w:abstractNumId w:val="0"/>
   </w:num>
   <w:num w:numId="14">
-    <w:abstractNumId w:val="8"/>
+    <w:abstractNumId w:val="9"/>
   </w:num>
   <w:num w:numId="15">
-    <w:abstractNumId w:val="16"/>
+    <w:abstractNumId w:val="17"/>
   </w:num>
   <w:num w:numId="16">
+    <w:abstractNumId w:val="5"/>
+  </w:num>
+  <w:num w:numId="17">
+    <w:abstractNumId w:val="5"/>
+  </w:num>
+  <w:num w:numId="18">
+    <w:abstractNumId w:val="5"/>
+  </w:num>
+  <w:num w:numId="19">
+    <w:abstractNumId w:val="5"/>
+  </w:num>
+  <w:num w:numId="20">
+    <w:abstractNumId w:val="5"/>
+  </w:num>
+  <w:num w:numId="21">
+    <w:abstractNumId w:val="5"/>
+  </w:num>
+  <w:num w:numId="22">
+    <w:abstractNumId w:val="5"/>
+  </w:num>
+  <w:num w:numId="23">
+    <w:abstractNumId w:val="5"/>
+  </w:num>
+  <w:num w:numId="24">
+    <w:abstractNumId w:val="5"/>
+  </w:num>
+  <w:num w:numId="25">
+    <w:abstractNumId w:val="5"/>
+  </w:num>
+  <w:num w:numId="26">
+    <w:abstractNumId w:val="24"/>
+  </w:num>
+  <w:num w:numId="27">
+    <w:abstractNumId w:val="12"/>
+  </w:num>
+  <w:num w:numId="28">
+    <w:abstractNumId w:val="7"/>
+  </w:num>
+  <w:num w:numId="29">
+    <w:abstractNumId w:val="20"/>
+  </w:num>
+  <w:num w:numId="30">
+    <w:abstractNumId w:val="2"/>
+  </w:num>
+  <w:num w:numId="31">
+    <w:abstractNumId w:val="25"/>
+  </w:num>
+  <w:num w:numId="32">
+    <w:abstractNumId w:val="15"/>
+  </w:num>
+  <w:num w:numId="33">
     <w:abstractNumId w:val="4"/>
   </w:num>
-  <w:num w:numId="17">
-    <w:abstractNumId w:val="4"/>
+  <w:num w:numId="34">
+    <w:abstractNumId w:val="22"/>
   </w:num>
-  <w:num w:numId="18">
-    <w:abstractNumId w:val="4"/>
+  <w:num w:numId="35">
+    <w:abstractNumId w:val="27"/>
   </w:num>
-  <w:num w:numId="19">
-    <w:abstractNumId w:val="4"/>
+  <w:num w:numId="36">
+    <w:abstractNumId w:val="18"/>
   </w:num>
-  <w:num w:numId="20">
-    <w:abstractNumId w:val="4"/>
-  </w:num>
-  <w:num w:numId="21">
-    <w:abstractNumId w:val="4"/>
-  </w:num>
-  <w:num w:numId="22">
-    <w:abstractNumId w:val="4"/>
-  </w:num>
-  <w:num w:numId="23">
-    <w:abstractNumId w:val="4"/>
-  </w:num>
-  <w:num w:numId="24">
-    <w:abstractNumId w:val="4"/>
-  </w:num>
-  <w:num w:numId="25">
-    <w:abstractNumId w:val="4"/>
-  </w:num>
-  <w:num w:numId="26">
-    <w:abstractNumId w:val="23"/>
-  </w:num>
-  <w:num w:numId="27">
-    <w:abstractNumId w:val="11"/>
-  </w:num>
-  <w:num w:numId="28">
-    <w:abstractNumId w:val="6"/>
-  </w:num>
-  <w:num w:numId="29">
+  <w:num w:numId="37">
     <w:abstractNumId w:val="19"/>
   </w:num>
-  <w:num w:numId="30">
+  <w:num w:numId="38">
+    <w:abstractNumId w:val="28"/>
+  </w:num>
+  <w:num w:numId="39">
     <w:abstractNumId w:val="1"/>
-  </w:num>
-  <w:num w:numId="31">
-    <w:abstractNumId w:val="24"/>
-  </w:num>
-  <w:num w:numId="32">
-    <w:abstractNumId w:val="14"/>
-  </w:num>
-  <w:num w:numId="33">
-    <w:abstractNumId w:val="3"/>
-  </w:num>
-  <w:num w:numId="34">
-    <w:abstractNumId w:val="21"/>
-  </w:num>
-  <w:num w:numId="35">
-    <w:abstractNumId w:val="26"/>
-  </w:num>
-  <w:num w:numId="36">
-    <w:abstractNumId w:val="17"/>
-  </w:num>
-  <w:num w:numId="37">
-    <w:abstractNumId w:val="18"/>
   </w:num>
 </w:numbering>
 </file>
@@ -27746,7 +27748,7 @@
 </file>
 
 <file path=customXml/itemProps1.xml><?xml version="1.0" encoding="utf-8"?>
-<ds:datastoreItem xmlns:ds="http://schemas.openxmlformats.org/officeDocument/2006/customXml" ds:itemID="{BAAB3329-78E7-4DC8-9299-735737F90251}">
+<ds:datastoreItem xmlns:ds="http://schemas.openxmlformats.org/officeDocument/2006/customXml" ds:itemID="{53FAFD52-30BE-447F-ACCA-A55DF641952C}">
   <ds:schemaRefs>
     <ds:schemaRef ds:uri="http://schemas.openxmlformats.org/officeDocument/2006/bibliography"/>
   </ds:schemaRefs>

</xml_diff>